<commit_message>
Clean up the common module
</commit_message>
<xml_diff>
--- a/report.docx
+++ b/report.docx
@@ -7,13 +7,8 @@
         <w:pStyle w:val="Heading1"/>
       </w:pPr>
       <w:r>
-        <w:t xml:space="preserve">Machine Learning Engineer </w:t>
-      </w:r>
-      <w:proofErr w:type="spellStart"/>
-      <w:r>
-        <w:t>Nanodegree</w:t>
-      </w:r>
-      <w:proofErr w:type="spellEnd"/>
+        <w:t>Machine Learning Engineer Nanodegree</w:t>
+      </w:r>
     </w:p>
     <w:p>
       <w:pPr>
@@ -27,19 +22,9 @@
       <w:pPr>
         <w:pStyle w:val="NormalWeb"/>
       </w:pPr>
-      <w:proofErr w:type="spellStart"/>
-      <w:r>
-        <w:t>Youness</w:t>
-      </w:r>
-      <w:proofErr w:type="spellEnd"/>
-      <w:r>
-        <w:t xml:space="preserve"> </w:t>
-      </w:r>
-      <w:proofErr w:type="spellStart"/>
-      <w:r>
-        <w:t>Assassi</w:t>
-      </w:r>
-      <w:proofErr w:type="spellEnd"/>
+      <w:r>
+        <w:t>Youness Assassi</w:t>
+      </w:r>
       <w:r>
         <w:br/>
         <w:t>February 2</w:t>
@@ -187,27 +172,7 @@
           <w:sz w:val="24"/>
           <w:szCs w:val="24"/>
         </w:rPr>
-        <w:t xml:space="preserve">There is ample amount of research being done in this field, but much of it is not published for the obvious reason that the sponsors of the research would like to keep the information to themselves.   Luckily, </w:t>
-      </w:r>
-      <w:proofErr w:type="spellStart"/>
-      <w:r>
-        <w:rPr>
-          <w:rFonts w:ascii="Segoe UI" w:hAnsi="Segoe UI" w:cs="Segoe UI"/>
-          <w:b w:val="0"/>
-          <w:sz w:val="24"/>
-          <w:szCs w:val="24"/>
-        </w:rPr>
-        <w:t>Udacity</w:t>
-      </w:r>
-      <w:proofErr w:type="spellEnd"/>
-      <w:r>
-        <w:rPr>
-          <w:rFonts w:ascii="Segoe UI" w:hAnsi="Segoe UI" w:cs="Segoe UI"/>
-          <w:b w:val="0"/>
-          <w:sz w:val="24"/>
-          <w:szCs w:val="24"/>
-        </w:rPr>
-        <w:t xml:space="preserve"> with the help of professor Tucker Balch of Georgia Tech has published a free course online called Machine Learning for Trading.</w:t>
+        <w:t>There is ample amount of research being done in this field, but much of it is not published for the obvious reason that the sponsors of the research would like to keep the information to themselves.   Luckily, Udacity with the help of professor Tucker Balch of Georgia Tech has published a free course online called Machine Learning for Trading.</w:t>
       </w:r>
       <w:r>
         <w:rPr>
@@ -236,27 +201,7 @@
           <w:szCs w:val="24"/>
         </w:rPr>
         <w:lastRenderedPageBreak/>
-        <w:t xml:space="preserve">with the same name was published by </w:t>
-      </w:r>
-      <w:proofErr w:type="spellStart"/>
-      <w:r>
-        <w:rPr>
-          <w:rFonts w:ascii="Segoe UI" w:hAnsi="Segoe UI" w:cs="Segoe UI"/>
-          <w:b w:val="0"/>
-          <w:sz w:val="24"/>
-          <w:szCs w:val="24"/>
-        </w:rPr>
-        <w:t>Gorden</w:t>
-      </w:r>
-      <w:proofErr w:type="spellEnd"/>
-      <w:r>
-        <w:rPr>
-          <w:rFonts w:ascii="Segoe UI" w:hAnsi="Segoe UI" w:cs="Segoe UI"/>
-          <w:b w:val="0"/>
-          <w:sz w:val="24"/>
-          <w:szCs w:val="24"/>
-        </w:rPr>
-        <w:t xml:space="preserve"> Ritter</w:t>
+        <w:t>with the same name was published by Gorden Ritter</w:t>
       </w:r>
       <w:r>
         <w:rPr>
@@ -351,10 +296,8 @@
           <w:sz w:val="24"/>
           <w:szCs w:val="24"/>
         </w:rPr>
-        <w:t xml:space="preserve">ng out will be the </w:t>
-      </w:r>
-      <w:proofErr w:type="spellStart"/>
-      <w:proofErr w:type="gramStart"/>
+        <w:t>ng out will be the sharpe ratio</w:t>
+      </w:r>
       <w:r>
         <w:rPr>
           <w:rFonts w:ascii="Segoe UI" w:eastAsia="Times New Roman" w:hAnsi="Segoe UI" w:cs="Segoe UI"/>
@@ -362,47 +305,7 @@
           <w:sz w:val="24"/>
           <w:szCs w:val="24"/>
         </w:rPr>
-        <w:t>sharpe</w:t>
-      </w:r>
-      <w:proofErr w:type="spellEnd"/>
-      <w:proofErr w:type="gramEnd"/>
-      <w:r>
-        <w:rPr>
-          <w:rFonts w:ascii="Segoe UI" w:eastAsia="Times New Roman" w:hAnsi="Segoe UI" w:cs="Segoe UI"/>
-          <w:iCs/>
-          <w:sz w:val="24"/>
-          <w:szCs w:val="24"/>
-        </w:rPr>
-        <w:t xml:space="preserve"> ratio</w:t>
-      </w:r>
-      <w:r>
-        <w:rPr>
-          <w:rFonts w:ascii="Segoe UI" w:eastAsia="Times New Roman" w:hAnsi="Segoe UI" w:cs="Segoe UI"/>
-          <w:iCs/>
-          <w:sz w:val="24"/>
-          <w:szCs w:val="24"/>
-        </w:rPr>
-        <w:t xml:space="preserve">, </w:t>
-      </w:r>
-      <w:proofErr w:type="spellStart"/>
-      <w:r>
-        <w:rPr>
-          <w:rFonts w:ascii="Segoe UI" w:eastAsia="Times New Roman" w:hAnsi="Segoe UI" w:cs="Segoe UI"/>
-          <w:iCs/>
-          <w:sz w:val="24"/>
-          <w:szCs w:val="24"/>
-        </w:rPr>
-        <w:t>bolinger</w:t>
-      </w:r>
-      <w:proofErr w:type="spellEnd"/>
-      <w:r>
-        <w:rPr>
-          <w:rFonts w:ascii="Segoe UI" w:eastAsia="Times New Roman" w:hAnsi="Segoe UI" w:cs="Segoe UI"/>
-          <w:iCs/>
-          <w:sz w:val="24"/>
-          <w:szCs w:val="24"/>
-        </w:rPr>
-        <w:t xml:space="preserve"> bands and volatility. </w:t>
+        <w:t xml:space="preserve">, bolinger bands and volatility. </w:t>
       </w:r>
     </w:p>
     <w:p>
@@ -485,9 +388,8 @@
           <w:sz w:val="24"/>
           <w:szCs w:val="24"/>
         </w:rPr>
-        <w:t xml:space="preserve"> will generate a portfolio of about 10 stocks.  This portfolio will be optimized for its high Sharpe ratio value with a percentage allocation for each of the stocks.  The idea is to then analyze these stocks by generating a number of statistics that can be used as input variables or features.  Some of these statistics include the </w:t>
-      </w:r>
-      <w:proofErr w:type="spellStart"/>
+        <w:t xml:space="preserve"> will generate a portfolio of about 10 stocks.  This portfolio will be optimized for its high Sharpe ratio value with a percentage allocation for each of the stocks.  The idea is to then analyze these stocks by generating a number of statistics that can be used as input variables or features.  Some of these statistics include the Bolinger Bands, momentum and volatility, while the future stock price will be the label or output variable.  The model will be trained using a number of days in</w:t>
+      </w:r>
       <w:r>
         <w:rPr>
           <w:rFonts w:ascii="Segoe UI" w:eastAsia="Times New Roman" w:hAnsi="Segoe UI" w:cs="Segoe UI"/>
@@ -495,9 +397,8 @@
           <w:sz w:val="24"/>
           <w:szCs w:val="24"/>
         </w:rPr>
-        <w:t>Bolinger</w:t>
-      </w:r>
-      <w:proofErr w:type="spellEnd"/>
+        <w:t xml:space="preserve"> the past</w:t>
+      </w:r>
       <w:r>
         <w:rPr>
           <w:rFonts w:ascii="Segoe UI" w:eastAsia="Times New Roman" w:hAnsi="Segoe UI" w:cs="Segoe UI"/>
@@ -505,65 +406,7 @@
           <w:sz w:val="24"/>
           <w:szCs w:val="24"/>
         </w:rPr>
-        <w:t xml:space="preserve"> Bands, momentum and volatility, while the future stock price will be the label or output variable.  The model will be trained using a number of days in</w:t>
-      </w:r>
-      <w:r>
-        <w:rPr>
-          <w:rFonts w:ascii="Segoe UI" w:eastAsia="Times New Roman" w:hAnsi="Segoe UI" w:cs="Segoe UI"/>
-          <w:iCs/>
-          <w:sz w:val="24"/>
-          <w:szCs w:val="24"/>
-        </w:rPr>
-        <w:t xml:space="preserve"> the past</w:t>
-      </w:r>
-      <w:r>
-        <w:rPr>
-          <w:rFonts w:ascii="Segoe UI" w:eastAsia="Times New Roman" w:hAnsi="Segoe UI" w:cs="Segoe UI"/>
-          <w:iCs/>
-          <w:sz w:val="24"/>
-          <w:szCs w:val="24"/>
-        </w:rPr>
-        <w:t xml:space="preserve"> with a target price of 1 day in the future.  I will be using </w:t>
-      </w:r>
-      <w:proofErr w:type="spellStart"/>
-      <w:r>
-        <w:rPr>
-          <w:rFonts w:ascii="Segoe UI" w:eastAsia="Times New Roman" w:hAnsi="Segoe UI" w:cs="Segoe UI"/>
-          <w:iCs/>
-          <w:sz w:val="24"/>
-          <w:szCs w:val="24"/>
-        </w:rPr>
-        <w:t>TimeSeriesSplit</w:t>
-      </w:r>
-      <w:proofErr w:type="spellEnd"/>
-      <w:r>
-        <w:rPr>
-          <w:rFonts w:ascii="Segoe UI" w:eastAsia="Times New Roman" w:hAnsi="Segoe UI" w:cs="Segoe UI"/>
-          <w:iCs/>
-          <w:sz w:val="24"/>
-          <w:szCs w:val="24"/>
-        </w:rPr>
-        <w:t xml:space="preserve"> from </w:t>
-      </w:r>
-      <w:proofErr w:type="spellStart"/>
-      <w:r>
-        <w:rPr>
-          <w:rFonts w:ascii="Segoe UI" w:eastAsia="Times New Roman" w:hAnsi="Segoe UI" w:cs="Segoe UI"/>
-          <w:iCs/>
-          <w:sz w:val="24"/>
-          <w:szCs w:val="24"/>
-        </w:rPr>
-        <w:t>Sklearn</w:t>
-      </w:r>
-      <w:proofErr w:type="spellEnd"/>
-      <w:r>
-        <w:rPr>
-          <w:rFonts w:ascii="Segoe UI" w:eastAsia="Times New Roman" w:hAnsi="Segoe UI" w:cs="Segoe UI"/>
-          <w:iCs/>
-          <w:sz w:val="24"/>
-          <w:szCs w:val="24"/>
-        </w:rPr>
-        <w:t xml:space="preserve"> to split the data between training and</w:t>
+        <w:t xml:space="preserve"> with a target price of 1 day in the future.  I will be using TimeSeriesSplit from Sklearn to split the data between training and</w:t>
       </w:r>
       <w:r>
         <w:rPr>
@@ -684,25 +527,7 @@
           <w:sz w:val="24"/>
           <w:szCs w:val="24"/>
         </w:rPr>
-        <w:t xml:space="preserve">The plan is to start with a portfolio of the entire S&amp;P 500, then based on the historical performance of the stocks that make up the S&amp;P 500, generate a portfolio of about 10 stocks that is optimized using the Sharpe ratio.  This would ensure that we have a portfolio with high return and low volatility.  The next step is to generate other statistics for each of these stocks, such as the </w:t>
-      </w:r>
-      <w:proofErr w:type="spellStart"/>
-      <w:r>
-        <w:rPr>
-          <w:rFonts w:ascii="Segoe UI" w:eastAsia="Times New Roman" w:hAnsi="Segoe UI" w:cs="Segoe UI"/>
-          <w:sz w:val="24"/>
-          <w:szCs w:val="24"/>
-        </w:rPr>
-        <w:t>Bolinger</w:t>
-      </w:r>
-      <w:proofErr w:type="spellEnd"/>
-      <w:r>
-        <w:rPr>
-          <w:rFonts w:ascii="Segoe UI" w:eastAsia="Times New Roman" w:hAnsi="Segoe UI" w:cs="Segoe UI"/>
-          <w:sz w:val="24"/>
-          <w:szCs w:val="24"/>
-        </w:rPr>
-        <w:t xml:space="preserve"> Bands, momentum and volatility that can be used as features for our learning algorithm.  The label of course will be the stock price 1 day in the future.   </w:t>
+        <w:t xml:space="preserve">The plan is to start with a portfolio of the entire S&amp;P 500, then based on the historical performance of the stocks that make up the S&amp;P 500, generate a portfolio of about 10 stocks that is optimized using the Sharpe ratio.  This would ensure that we have a portfolio with high return and low volatility.  The next step is to generate other statistics for each of these stocks, such as the Bolinger Bands, momentum and volatility that can be used as features for our learning algorithm.  The label of course will be the stock price 1 day in the future.   </w:t>
       </w:r>
     </w:p>
     <w:p>
@@ -1059,7 +884,6 @@
         <w:tab/>
         <w:t xml:space="preserve">                               </w:t>
       </w:r>
-      <w:bookmarkStart w:id="0" w:name="_GoBack"/>
       <w:r>
         <w:rPr>
           <w:noProof/>
@@ -1113,7 +937,6 @@
           </wp:inline>
         </w:drawing>
       </w:r>
-      <w:bookmarkEnd w:id="0"/>
     </w:p>
     <w:p>
       <w:pPr>
@@ -1180,26 +1003,16 @@
           </wp:anchor>
         </w:drawing>
       </w:r>
-      <w:proofErr w:type="gramStart"/>
-      <w:r>
-        <w:t>is</w:t>
-      </w:r>
-      <w:proofErr w:type="gramEnd"/>
-      <w:r>
-        <w:t xml:space="preserve"> the actual stock price value </w:t>
+      <w:r>
+        <w:t xml:space="preserve">is the actual stock price value </w:t>
       </w:r>
     </w:p>
     <w:p>
       <w:pPr>
         <w:pStyle w:val="NormalWeb"/>
       </w:pPr>
-      <w:proofErr w:type="gramStart"/>
-      <w:r>
-        <w:t>is</w:t>
-      </w:r>
-      <w:proofErr w:type="gramEnd"/>
-      <w:r>
-        <w:t xml:space="preserve"> the predicted value</w:t>
+      <w:r>
+        <w:t>is the predicted value</w:t>
       </w:r>
     </w:p>
     <w:p>
@@ -1207,15 +1020,7 @@
         <w:pStyle w:val="NormalWeb"/>
       </w:pPr>
       <w:r>
-        <w:t xml:space="preserve">  </w:t>
-      </w:r>
-      <w:proofErr w:type="gramStart"/>
-      <w:r>
-        <w:t>n</w:t>
-      </w:r>
-      <w:proofErr w:type="gramEnd"/>
-      <w:r>
-        <w:t xml:space="preserve"> is the number of test data rows </w:t>
+        <w:t xml:space="preserve">  n is the number of test data rows </w:t>
       </w:r>
     </w:p>
     <w:p>
@@ -1230,42 +1035,134 @@
       <w:r>
         <w:t>II. Analysis</w:t>
       </w:r>
+      <w:r>
+        <w:t xml:space="preserve"> </w:t>
+      </w:r>
+      <w:r>
+        <w:rPr>
+          <w:rStyle w:val="Emphasis"/>
+        </w:rPr>
+        <w:t>(approx. 2-4 pages)</w:t>
+      </w:r>
+    </w:p>
+    <w:p>
+      <w:pPr>
+        <w:pStyle w:val="Heading3"/>
+      </w:pPr>
+      <w:r>
+        <w:t>Data Exploration</w:t>
+      </w:r>
     </w:p>
     <w:p>
       <w:pPr>
         <w:pStyle w:val="NormalWeb"/>
       </w:pPr>
       <w:r>
-        <w:rPr>
-          <w:rStyle w:val="Emphasis"/>
-          <w:rFonts w:eastAsiaTheme="majorEastAsia"/>
-        </w:rPr>
-        <w:t>(</w:t>
-      </w:r>
-      <w:proofErr w:type="gramStart"/>
-      <w:r>
-        <w:rPr>
-          <w:rStyle w:val="Emphasis"/>
-          <w:rFonts w:eastAsiaTheme="majorEastAsia"/>
-        </w:rPr>
-        <w:t>approx</w:t>
-      </w:r>
-      <w:proofErr w:type="gramEnd"/>
-      <w:r>
-        <w:rPr>
-          <w:rStyle w:val="Emphasis"/>
-          <w:rFonts w:eastAsiaTheme="majorEastAsia"/>
-        </w:rPr>
-        <w:t>. 2-4 pages)</w:t>
-      </w:r>
-    </w:p>
-    <w:p>
-      <w:pPr>
-        <w:pStyle w:val="Heading3"/>
-      </w:pPr>
-      <w:r>
-        <w:t>Data Exploration</w:t>
-      </w:r>
+        <w:t xml:space="preserve">The data used for this project was retrieved from yahoo finance.  The module ‘processing.start’ handles the automatic retrieval all of S&amp;P 500 historical stock information since 2006.  </w:t>
+      </w:r>
+      <w:r>
+        <w:t>New data can be retrieved by typing ‘python –m processing.start’ in the command line from the root of the project.</w:t>
+      </w:r>
+    </w:p>
+    <w:p>
+      <w:pPr>
+        <w:pStyle w:val="NormalWeb"/>
+      </w:pPr>
+      <w:r>
+        <w:t>The stock daily information initially includes the following parameters:</w:t>
+      </w:r>
+    </w:p>
+    <w:p>
+      <w:pPr>
+        <w:pStyle w:val="NormalWeb"/>
+        <w:numPr>
+          <w:ilvl w:val="0"/>
+          <w:numId w:val="17"/>
+        </w:numPr>
+      </w:pPr>
+      <w:r>
+        <w:t>Date:  the date the was traded on</w:t>
+      </w:r>
+    </w:p>
+    <w:p>
+      <w:pPr>
+        <w:pStyle w:val="NormalWeb"/>
+        <w:numPr>
+          <w:ilvl w:val="0"/>
+          <w:numId w:val="17"/>
+        </w:numPr>
+      </w:pPr>
+      <w:r>
+        <w:t>Open:  The price of the stock at the market open</w:t>
+      </w:r>
+    </w:p>
+    <w:p>
+      <w:pPr>
+        <w:pStyle w:val="NormalWeb"/>
+        <w:numPr>
+          <w:ilvl w:val="0"/>
+          <w:numId w:val="17"/>
+        </w:numPr>
+      </w:pPr>
+      <w:r>
+        <w:t>High:  The highest value the stock reached that day</w:t>
+      </w:r>
+    </w:p>
+    <w:p>
+      <w:pPr>
+        <w:pStyle w:val="NormalWeb"/>
+        <w:numPr>
+          <w:ilvl w:val="0"/>
+          <w:numId w:val="17"/>
+        </w:numPr>
+      </w:pPr>
+      <w:r>
+        <w:t>Low:  The lowest value the stock reached that day</w:t>
+      </w:r>
+    </w:p>
+    <w:p>
+      <w:pPr>
+        <w:pStyle w:val="NormalWeb"/>
+        <w:numPr>
+          <w:ilvl w:val="0"/>
+          <w:numId w:val="17"/>
+        </w:numPr>
+      </w:pPr>
+      <w:r>
+        <w:t xml:space="preserve">Close:  </w:t>
+      </w:r>
+      <w:r>
+        <w:t xml:space="preserve">The price </w:t>
+      </w:r>
+      <w:r>
+        <w:t>of the stock at the market close</w:t>
+      </w:r>
+    </w:p>
+    <w:p>
+      <w:pPr>
+        <w:pStyle w:val="NormalWeb"/>
+        <w:numPr>
+          <w:ilvl w:val="0"/>
+          <w:numId w:val="17"/>
+        </w:numPr>
+      </w:pPr>
+      <w:r>
+        <w:t>Adj Close:  The closing price with consideration of other factors such as stock splits and dividends.</w:t>
+      </w:r>
+    </w:p>
+    <w:p>
+      <w:pPr>
+        <w:pStyle w:val="NormalWeb"/>
+        <w:numPr>
+          <w:ilvl w:val="0"/>
+          <w:numId w:val="17"/>
+        </w:numPr>
+      </w:pPr>
+      <w:r>
+        <w:t>Volume: The trading volume of the stock on that day</w:t>
+      </w:r>
+      <w:bookmarkStart w:id="0" w:name="_GoBack"/>
+      <w:bookmarkEnd w:id="0"/>
     </w:p>
     <w:p>
       <w:pPr>
@@ -1287,6 +1184,7 @@
         <w:rPr>
           <w:rStyle w:val="Emphasis"/>
         </w:rPr>
+        <w:lastRenderedPageBreak/>
         <w:t>If a dataset is present for this problem, have you thoroughly discussed certain features about the dataset? Has a data sample been provided to the reader?</w:t>
       </w:r>
     </w:p>
@@ -1346,21 +1244,7 @@
         <w:rPr>
           <w:rStyle w:val="Emphasis"/>
         </w:rPr>
-        <w:t>Are there any abnormalities or characteristics about the input space or dataset that need to be addressed? (</w:t>
-      </w:r>
-      <w:proofErr w:type="gramStart"/>
-      <w:r>
-        <w:rPr>
-          <w:rStyle w:val="Emphasis"/>
-        </w:rPr>
-        <w:t>categorical</w:t>
-      </w:r>
-      <w:proofErr w:type="gramEnd"/>
-      <w:r>
-        <w:rPr>
-          <w:rStyle w:val="Emphasis"/>
-        </w:rPr>
-        <w:t xml:space="preserve"> variables, missing values, outliers, etc.)</w:t>
+        <w:t>Are there any abnormalities or characteristics about the input space or dataset that need to be addressed? (categorical variables, missing values, outliers, etc.)</w:t>
       </w:r>
     </w:p>
     <w:p>
@@ -1376,11 +1260,7 @@
         <w:pStyle w:val="NormalWeb"/>
       </w:pPr>
       <w:r>
-        <w:t xml:space="preserve">In this section, you will need to provide some form of visualization that summarizes or extracts a relevant characteristic or feature about the data. The visualization should adequately support the </w:t>
-      </w:r>
-      <w:r>
-        <w:lastRenderedPageBreak/>
-        <w:t>data being used. Discuss why this visualization was chosen and how it is relevant. Questions to ask yourself when writing this section:</w:t>
+        <w:t>In this section, you will need to provide some form of visualization that summarizes or extracts a relevant characteristic or feature about the data. The visualization should adequately support the data being used. Discuss why this visualization was chosen and how it is relevant. Questions to ask yourself when writing this section:</w:t>
       </w:r>
     </w:p>
     <w:p>
@@ -1552,23 +1432,7 @@
           <w:rStyle w:val="Emphasis"/>
           <w:rFonts w:eastAsiaTheme="majorEastAsia"/>
         </w:rPr>
-        <w:t>(</w:t>
-      </w:r>
-      <w:proofErr w:type="gramStart"/>
-      <w:r>
-        <w:rPr>
-          <w:rStyle w:val="Emphasis"/>
-          <w:rFonts w:eastAsiaTheme="majorEastAsia"/>
-        </w:rPr>
-        <w:t>approx</w:t>
-      </w:r>
-      <w:proofErr w:type="gramEnd"/>
-      <w:r>
-        <w:rPr>
-          <w:rStyle w:val="Emphasis"/>
-          <w:rFonts w:eastAsiaTheme="majorEastAsia"/>
-        </w:rPr>
-        <w:t>. 3-5 pages)</w:t>
+        <w:t>(approx. 3-5 pages)</w:t>
       </w:r>
     </w:p>
     <w:p>
@@ -1576,6 +1440,7 @@
         <w:pStyle w:val="Heading3"/>
       </w:pPr>
       <w:r>
+        <w:lastRenderedPageBreak/>
         <w:t>Data Preprocessing</w:t>
       </w:r>
     </w:p>
@@ -1651,7 +1516,6 @@
         <w:pStyle w:val="Heading3"/>
       </w:pPr>
       <w:r>
-        <w:lastRenderedPageBreak/>
         <w:t>Implementation</w:t>
       </w:r>
     </w:p>
@@ -1786,23 +1650,7 @@
           <w:rStyle w:val="Emphasis"/>
           <w:rFonts w:eastAsiaTheme="majorEastAsia"/>
         </w:rPr>
-        <w:t>(</w:t>
-      </w:r>
-      <w:proofErr w:type="gramStart"/>
-      <w:r>
-        <w:rPr>
-          <w:rStyle w:val="Emphasis"/>
-          <w:rFonts w:eastAsiaTheme="majorEastAsia"/>
-        </w:rPr>
-        <w:t>approx</w:t>
-      </w:r>
-      <w:proofErr w:type="gramEnd"/>
-      <w:r>
-        <w:rPr>
-          <w:rStyle w:val="Emphasis"/>
-          <w:rFonts w:eastAsiaTheme="majorEastAsia"/>
-        </w:rPr>
-        <w:t>. 2-3 pages)</w:t>
+        <w:t>(approx. 2-3 pages)</w:t>
       </w:r>
     </w:p>
     <w:p>
@@ -1810,6 +1658,7 @@
         <w:pStyle w:val="Heading3"/>
       </w:pPr>
       <w:r>
+        <w:lastRenderedPageBreak/>
         <w:t>Model Evaluation and Validation</w:t>
       </w:r>
     </w:p>
@@ -1886,7 +1735,6 @@
         <w:pStyle w:val="Heading3"/>
       </w:pPr>
       <w:r>
-        <w:lastRenderedPageBreak/>
         <w:t>Justification</w:t>
       </w:r>
     </w:p>
@@ -1960,23 +1808,7 @@
           <w:rStyle w:val="Emphasis"/>
           <w:rFonts w:eastAsiaTheme="majorEastAsia"/>
         </w:rPr>
-        <w:t>(</w:t>
-      </w:r>
-      <w:proofErr w:type="gramStart"/>
-      <w:r>
-        <w:rPr>
-          <w:rStyle w:val="Emphasis"/>
-          <w:rFonts w:eastAsiaTheme="majorEastAsia"/>
-        </w:rPr>
-        <w:t>approx</w:t>
-      </w:r>
-      <w:proofErr w:type="gramEnd"/>
-      <w:r>
-        <w:rPr>
-          <w:rStyle w:val="Emphasis"/>
-          <w:rFonts w:eastAsiaTheme="majorEastAsia"/>
-        </w:rPr>
-        <w:t>. 1-2 pages)</w:t>
+        <w:t>(approx. 1-2 pages)</w:t>
       </w:r>
     </w:p>
     <w:p>
@@ -2045,6 +1877,7 @@
         <w:pStyle w:val="Heading3"/>
       </w:pPr>
       <w:r>
+        <w:lastRenderedPageBreak/>
         <w:t>Reflection</w:t>
       </w:r>
     </w:p>
@@ -2129,11 +1962,7 @@
         <w:pStyle w:val="NormalWeb"/>
       </w:pPr>
       <w:r>
-        <w:t xml:space="preserve">In this section, you will need to provide discussion as to how one aspect of the implementation you designed could be improved. As an example, consider ways your implementation can be made more general, and what would need to be modified. You do not need to make this improvement, but the potential solutions resulting from these changes are considered and </w:t>
-      </w:r>
-      <w:r>
-        <w:lastRenderedPageBreak/>
-        <w:t>compared/contrasted to your current solution. Questions to ask yourself when writing this section:</w:t>
+        <w:t>In this section, you will need to provide discussion as to how one aspect of the implementation you designed could be improved. As an example, consider ways your implementation can be made more general, and what would need to be modified. You do not need to make this improvement, but the potential solutions resulting from these changes are considered and compared/contrasted to your current solution. Questions to ask yourself when writing this section:</w:t>
       </w:r>
     </w:p>
     <w:p>
@@ -2378,13 +2207,8 @@
       <w:pPr>
         <w:pStyle w:val="Heading1"/>
       </w:pPr>
-      <w:proofErr w:type="spellStart"/>
-      <w:r>
-        <w:t>Sentdex</w:t>
-      </w:r>
-      <w:proofErr w:type="spellEnd"/>
-      <w:r>
-        <w:t xml:space="preserve"> </w:t>
+      <w:r>
+        <w:t xml:space="preserve">Sentdex </w:t>
       </w:r>
       <w:r>
         <w:t>Python Programming for Finance</w:t>
@@ -2403,13 +2227,9 @@
     </w:p>
     <w:p/>
     <w:p>
-      <w:proofErr w:type="spellStart"/>
-      <w:r>
-        <w:t>Udacity</w:t>
-      </w:r>
-      <w:proofErr w:type="spellEnd"/>
-      <w:r>
-        <w:t xml:space="preserve"> Machine learning for trading</w:t>
+      <w:r>
+        <w:lastRenderedPageBreak/>
+        <w:t>Udacity Machine learning for trading</w:t>
       </w:r>
     </w:p>
     <w:p>
@@ -2424,13 +2244,8 @@
     </w:p>
     <w:p/>
     <w:p>
-      <w:proofErr w:type="spellStart"/>
-      <w:r>
-        <w:t>Siraj</w:t>
-      </w:r>
-      <w:proofErr w:type="spellEnd"/>
-      <w:r>
-        <w:t>- Predicting Stock Prices</w:t>
+      <w:r>
+        <w:t>Siraj- Predicting Stock Prices</w:t>
       </w:r>
     </w:p>
     <w:p>
@@ -2791,6 +2606,119 @@
     </w:lvl>
   </w:abstractNum>
   <w:abstractNum w:abstractNumId="1" w15:restartNumberingAfterBreak="0">
+    <w:nsid w:val="0A3D7112"/>
+    <w:multiLevelType w:val="hybridMultilevel"/>
+    <w:tmpl w:val="9D7C1A7C"/>
+    <w:lvl w:ilvl="0" w:tplc="E9BEAD36">
+      <w:start w:val="2"/>
+      <w:numFmt w:val="bullet"/>
+      <w:lvlText w:val="-"/>
+      <w:lvlJc w:val="left"/>
+      <w:pPr>
+        <w:ind w:left="720" w:hanging="360"/>
+      </w:pPr>
+      <w:rPr>
+        <w:rFonts w:ascii="Times New Roman" w:eastAsia="Times New Roman" w:hAnsi="Times New Roman" w:cs="Times New Roman" w:hint="default"/>
+      </w:rPr>
+    </w:lvl>
+    <w:lvl w:ilvl="1" w:tplc="04090003" w:tentative="1">
+      <w:start w:val="1"/>
+      <w:numFmt w:val="bullet"/>
+      <w:lvlText w:val="o"/>
+      <w:lvlJc w:val="left"/>
+      <w:pPr>
+        <w:ind w:left="1440" w:hanging="360"/>
+      </w:pPr>
+      <w:rPr>
+        <w:rFonts w:ascii="Courier New" w:hAnsi="Courier New" w:cs="Courier New" w:hint="default"/>
+      </w:rPr>
+    </w:lvl>
+    <w:lvl w:ilvl="2" w:tplc="04090005" w:tentative="1">
+      <w:start w:val="1"/>
+      <w:numFmt w:val="bullet"/>
+      <w:lvlText w:val=""/>
+      <w:lvlJc w:val="left"/>
+      <w:pPr>
+        <w:ind w:left="2160" w:hanging="360"/>
+      </w:pPr>
+      <w:rPr>
+        <w:rFonts w:ascii="Wingdings" w:hAnsi="Wingdings" w:hint="default"/>
+      </w:rPr>
+    </w:lvl>
+    <w:lvl w:ilvl="3" w:tplc="04090001" w:tentative="1">
+      <w:start w:val="1"/>
+      <w:numFmt w:val="bullet"/>
+      <w:lvlText w:val=""/>
+      <w:lvlJc w:val="left"/>
+      <w:pPr>
+        <w:ind w:left="2880" w:hanging="360"/>
+      </w:pPr>
+      <w:rPr>
+        <w:rFonts w:ascii="Symbol" w:hAnsi="Symbol" w:hint="default"/>
+      </w:rPr>
+    </w:lvl>
+    <w:lvl w:ilvl="4" w:tplc="04090003" w:tentative="1">
+      <w:start w:val="1"/>
+      <w:numFmt w:val="bullet"/>
+      <w:lvlText w:val="o"/>
+      <w:lvlJc w:val="left"/>
+      <w:pPr>
+        <w:ind w:left="3600" w:hanging="360"/>
+      </w:pPr>
+      <w:rPr>
+        <w:rFonts w:ascii="Courier New" w:hAnsi="Courier New" w:cs="Courier New" w:hint="default"/>
+      </w:rPr>
+    </w:lvl>
+    <w:lvl w:ilvl="5" w:tplc="04090005" w:tentative="1">
+      <w:start w:val="1"/>
+      <w:numFmt w:val="bullet"/>
+      <w:lvlText w:val=""/>
+      <w:lvlJc w:val="left"/>
+      <w:pPr>
+        <w:ind w:left="4320" w:hanging="360"/>
+      </w:pPr>
+      <w:rPr>
+        <w:rFonts w:ascii="Wingdings" w:hAnsi="Wingdings" w:hint="default"/>
+      </w:rPr>
+    </w:lvl>
+    <w:lvl w:ilvl="6" w:tplc="04090001" w:tentative="1">
+      <w:start w:val="1"/>
+      <w:numFmt w:val="bullet"/>
+      <w:lvlText w:val=""/>
+      <w:lvlJc w:val="left"/>
+      <w:pPr>
+        <w:ind w:left="5040" w:hanging="360"/>
+      </w:pPr>
+      <w:rPr>
+        <w:rFonts w:ascii="Symbol" w:hAnsi="Symbol" w:hint="default"/>
+      </w:rPr>
+    </w:lvl>
+    <w:lvl w:ilvl="7" w:tplc="04090003" w:tentative="1">
+      <w:start w:val="1"/>
+      <w:numFmt w:val="bullet"/>
+      <w:lvlText w:val="o"/>
+      <w:lvlJc w:val="left"/>
+      <w:pPr>
+        <w:ind w:left="5760" w:hanging="360"/>
+      </w:pPr>
+      <w:rPr>
+        <w:rFonts w:ascii="Courier New" w:hAnsi="Courier New" w:cs="Courier New" w:hint="default"/>
+      </w:rPr>
+    </w:lvl>
+    <w:lvl w:ilvl="8" w:tplc="04090005" w:tentative="1">
+      <w:start w:val="1"/>
+      <w:numFmt w:val="bullet"/>
+      <w:lvlText w:val=""/>
+      <w:lvlJc w:val="left"/>
+      <w:pPr>
+        <w:ind w:left="6480" w:hanging="360"/>
+      </w:pPr>
+      <w:rPr>
+        <w:rFonts w:ascii="Wingdings" w:hAnsi="Wingdings" w:hint="default"/>
+      </w:rPr>
+    </w:lvl>
+  </w:abstractNum>
+  <w:abstractNum w:abstractNumId="2" w15:restartNumberingAfterBreak="0">
     <w:nsid w:val="10F00B24"/>
     <w:multiLevelType w:val="multilevel"/>
     <w:tmpl w:val="459013F0"/>
@@ -2939,7 +2867,7 @@
       </w:rPr>
     </w:lvl>
   </w:abstractNum>
-  <w:abstractNum w:abstractNumId="2" w15:restartNumberingAfterBreak="0">
+  <w:abstractNum w:abstractNumId="3" w15:restartNumberingAfterBreak="0">
     <w:nsid w:val="14176C5C"/>
     <w:multiLevelType w:val="multilevel"/>
     <w:tmpl w:val="BC6E7836"/>
@@ -3088,7 +3016,7 @@
       </w:rPr>
     </w:lvl>
   </w:abstractNum>
-  <w:abstractNum w:abstractNumId="3" w15:restartNumberingAfterBreak="0">
+  <w:abstractNum w:abstractNumId="4" w15:restartNumberingAfterBreak="0">
     <w:nsid w:val="18E953FD"/>
     <w:multiLevelType w:val="multilevel"/>
     <w:tmpl w:val="D30876A8"/>
@@ -3237,7 +3165,7 @@
       </w:rPr>
     </w:lvl>
   </w:abstractNum>
-  <w:abstractNum w:abstractNumId="4" w15:restartNumberingAfterBreak="0">
+  <w:abstractNum w:abstractNumId="5" w15:restartNumberingAfterBreak="0">
     <w:nsid w:val="19F04E46"/>
     <w:multiLevelType w:val="multilevel"/>
     <w:tmpl w:val="0E147C36"/>
@@ -3386,7 +3314,7 @@
       </w:rPr>
     </w:lvl>
   </w:abstractNum>
-  <w:abstractNum w:abstractNumId="5" w15:restartNumberingAfterBreak="0">
+  <w:abstractNum w:abstractNumId="6" w15:restartNumberingAfterBreak="0">
     <w:nsid w:val="1A7F2DD7"/>
     <w:multiLevelType w:val="multilevel"/>
     <w:tmpl w:val="B4B05C1C"/>
@@ -3535,7 +3463,7 @@
       </w:rPr>
     </w:lvl>
   </w:abstractNum>
-  <w:abstractNum w:abstractNumId="6" w15:restartNumberingAfterBreak="0">
+  <w:abstractNum w:abstractNumId="7" w15:restartNumberingAfterBreak="0">
     <w:nsid w:val="1E1B2807"/>
     <w:multiLevelType w:val="multilevel"/>
     <w:tmpl w:val="BAC46AD6"/>
@@ -3684,7 +3612,7 @@
       </w:rPr>
     </w:lvl>
   </w:abstractNum>
-  <w:abstractNum w:abstractNumId="7" w15:restartNumberingAfterBreak="0">
+  <w:abstractNum w:abstractNumId="8" w15:restartNumberingAfterBreak="0">
     <w:nsid w:val="2DE5640D"/>
     <w:multiLevelType w:val="multilevel"/>
     <w:tmpl w:val="304C25D2"/>
@@ -3833,7 +3761,7 @@
       </w:rPr>
     </w:lvl>
   </w:abstractNum>
-  <w:abstractNum w:abstractNumId="8" w15:restartNumberingAfterBreak="0">
+  <w:abstractNum w:abstractNumId="9" w15:restartNumberingAfterBreak="0">
     <w:nsid w:val="3066074E"/>
     <w:multiLevelType w:val="multilevel"/>
     <w:tmpl w:val="F97A416C"/>
@@ -3982,7 +3910,7 @@
       </w:rPr>
     </w:lvl>
   </w:abstractNum>
-  <w:abstractNum w:abstractNumId="9" w15:restartNumberingAfterBreak="0">
+  <w:abstractNum w:abstractNumId="10" w15:restartNumberingAfterBreak="0">
     <w:nsid w:val="49AB7A42"/>
     <w:multiLevelType w:val="multilevel"/>
     <w:tmpl w:val="04BC20A2"/>
@@ -4131,7 +4059,7 @@
       </w:rPr>
     </w:lvl>
   </w:abstractNum>
-  <w:abstractNum w:abstractNumId="10" w15:restartNumberingAfterBreak="0">
+  <w:abstractNum w:abstractNumId="11" w15:restartNumberingAfterBreak="0">
     <w:nsid w:val="4BCB6E02"/>
     <w:multiLevelType w:val="multilevel"/>
     <w:tmpl w:val="09F0BB74"/>
@@ -4280,7 +4208,7 @@
       </w:rPr>
     </w:lvl>
   </w:abstractNum>
-  <w:abstractNum w:abstractNumId="11" w15:restartNumberingAfterBreak="0">
+  <w:abstractNum w:abstractNumId="12" w15:restartNumberingAfterBreak="0">
     <w:nsid w:val="4D3E1ACA"/>
     <w:multiLevelType w:val="multilevel"/>
     <w:tmpl w:val="B51A3524"/>
@@ -4429,7 +4357,7 @@
       </w:rPr>
     </w:lvl>
   </w:abstractNum>
-  <w:abstractNum w:abstractNumId="12" w15:restartNumberingAfterBreak="0">
+  <w:abstractNum w:abstractNumId="13" w15:restartNumberingAfterBreak="0">
     <w:nsid w:val="57F923F3"/>
     <w:multiLevelType w:val="multilevel"/>
     <w:tmpl w:val="BD5C1AE0"/>
@@ -4578,7 +4506,7 @@
       </w:rPr>
     </w:lvl>
   </w:abstractNum>
-  <w:abstractNum w:abstractNumId="13" w15:restartNumberingAfterBreak="0">
+  <w:abstractNum w:abstractNumId="14" w15:restartNumberingAfterBreak="0">
     <w:nsid w:val="70F000AE"/>
     <w:multiLevelType w:val="multilevel"/>
     <w:tmpl w:val="688E96CC"/>
@@ -4727,7 +4655,7 @@
       </w:rPr>
     </w:lvl>
   </w:abstractNum>
-  <w:abstractNum w:abstractNumId="14" w15:restartNumberingAfterBreak="0">
+  <w:abstractNum w:abstractNumId="15" w15:restartNumberingAfterBreak="0">
     <w:nsid w:val="77BD594D"/>
     <w:multiLevelType w:val="multilevel"/>
     <w:tmpl w:val="5182432A"/>
@@ -4876,7 +4804,7 @@
       </w:rPr>
     </w:lvl>
   </w:abstractNum>
-  <w:abstractNum w:abstractNumId="15" w15:restartNumberingAfterBreak="0">
+  <w:abstractNum w:abstractNumId="16" w15:restartNumberingAfterBreak="0">
     <w:nsid w:val="780F3834"/>
     <w:multiLevelType w:val="multilevel"/>
     <w:tmpl w:val="C144EE94"/>
@@ -5026,52 +4954,55 @@
     </w:lvl>
   </w:abstractNum>
   <w:num w:numId="1">
+    <w:abstractNumId w:val="5"/>
+  </w:num>
+  <w:num w:numId="2">
+    <w:abstractNumId w:val="11"/>
+  </w:num>
+  <w:num w:numId="3">
+    <w:abstractNumId w:val="14"/>
+  </w:num>
+  <w:num w:numId="4">
+    <w:abstractNumId w:val="10"/>
+  </w:num>
+  <w:num w:numId="5">
+    <w:abstractNumId w:val="3"/>
+  </w:num>
+  <w:num w:numId="6">
+    <w:abstractNumId w:val="6"/>
+  </w:num>
+  <w:num w:numId="7">
+    <w:abstractNumId w:val="16"/>
+  </w:num>
+  <w:num w:numId="8">
     <w:abstractNumId w:val="4"/>
   </w:num>
-  <w:num w:numId="2">
-    <w:abstractNumId w:val="10"/>
-  </w:num>
-  <w:num w:numId="3">
+  <w:num w:numId="9">
     <w:abstractNumId w:val="13"/>
   </w:num>
-  <w:num w:numId="4">
+  <w:num w:numId="10">
     <w:abstractNumId w:val="9"/>
   </w:num>
-  <w:num w:numId="5">
+  <w:num w:numId="11">
     <w:abstractNumId w:val="2"/>
   </w:num>
-  <w:num w:numId="6">
-    <w:abstractNumId w:val="5"/>
-  </w:num>
-  <w:num w:numId="7">
-    <w:abstractNumId w:val="15"/>
-  </w:num>
-  <w:num w:numId="8">
-    <w:abstractNumId w:val="3"/>
-  </w:num>
-  <w:num w:numId="9">
-    <w:abstractNumId w:val="12"/>
-  </w:num>
-  <w:num w:numId="10">
+  <w:num w:numId="12">
     <w:abstractNumId w:val="8"/>
   </w:num>
-  <w:num w:numId="11">
-    <w:abstractNumId w:val="1"/>
-  </w:num>
-  <w:num w:numId="12">
+  <w:num w:numId="13">
     <w:abstractNumId w:val="7"/>
-  </w:num>
-  <w:num w:numId="13">
-    <w:abstractNumId w:val="6"/>
   </w:num>
   <w:num w:numId="14">
     <w:abstractNumId w:val="0"/>
   </w:num>
   <w:num w:numId="15">
-    <w:abstractNumId w:val="11"/>
+    <w:abstractNumId w:val="12"/>
   </w:num>
   <w:num w:numId="16">
-    <w:abstractNumId w:val="14"/>
+    <w:abstractNumId w:val="15"/>
+  </w:num>
+  <w:num w:numId="17">
+    <w:abstractNumId w:val="1"/>
   </w:num>
 </w:numbering>
 </file>
@@ -5721,6 +5652,17 @@
       <w:color w:val="808080"/>
     </w:rPr>
   </w:style>
+  <w:style w:type="paragraph" w:styleId="ListParagraph">
+    <w:name w:val="List Paragraph"/>
+    <w:basedOn w:val="Normal"/>
+    <w:uiPriority w:val="34"/>
+    <w:qFormat/>
+    <w:rsid w:val="008627EB"/>
+    <w:pPr>
+      <w:ind w:left="720"/>
+      <w:contextualSpacing/>
+    </w:pPr>
+  </w:style>
 </w:styles>
 </file>
 

</xml_diff>

<commit_message>
Finish the data part of the report
</commit_message>
<xml_diff>
--- a/report.docx
+++ b/report.docx
@@ -7,8 +7,13 @@
         <w:pStyle w:val="Heading1"/>
       </w:pPr>
       <w:r>
-        <w:t>Machine Learning Engineer Nanodegree</w:t>
-      </w:r>
+        <w:t xml:space="preserve">Machine Learning Engineer </w:t>
+      </w:r>
+      <w:proofErr w:type="spellStart"/>
+      <w:r>
+        <w:t>Nanodegree</w:t>
+      </w:r>
+      <w:proofErr w:type="spellEnd"/>
     </w:p>
     <w:p>
       <w:pPr>
@@ -22,9 +27,19 @@
       <w:pPr>
         <w:pStyle w:val="NormalWeb"/>
       </w:pPr>
-      <w:r>
-        <w:t>Youness Assassi</w:t>
-      </w:r>
+      <w:proofErr w:type="spellStart"/>
+      <w:r>
+        <w:t>Youness</w:t>
+      </w:r>
+      <w:proofErr w:type="spellEnd"/>
+      <w:r>
+        <w:t xml:space="preserve"> </w:t>
+      </w:r>
+      <w:proofErr w:type="spellStart"/>
+      <w:r>
+        <w:t>Assassi</w:t>
+      </w:r>
+      <w:proofErr w:type="spellEnd"/>
       <w:r>
         <w:br/>
         <w:t>February 2</w:t>
@@ -172,7 +187,27 @@
           <w:sz w:val="24"/>
           <w:szCs w:val="24"/>
         </w:rPr>
-        <w:t>There is ample amount of research being done in this field, but much of it is not published for the obvious reason that the sponsors of the research would like to keep the information to themselves.   Luckily, Udacity with the help of professor Tucker Balch of Georgia Tech has published a free course online called Machine Learning for Trading.</w:t>
+        <w:t xml:space="preserve">There is ample amount of research being done in this field, but much of it is not published for the obvious reason that the sponsors of the research would like to keep the information to themselves.   Luckily, </w:t>
+      </w:r>
+      <w:proofErr w:type="spellStart"/>
+      <w:r>
+        <w:rPr>
+          <w:rFonts w:ascii="Segoe UI" w:hAnsi="Segoe UI" w:cs="Segoe UI"/>
+          <w:b w:val="0"/>
+          <w:sz w:val="24"/>
+          <w:szCs w:val="24"/>
+        </w:rPr>
+        <w:t>Udacity</w:t>
+      </w:r>
+      <w:proofErr w:type="spellEnd"/>
+      <w:r>
+        <w:rPr>
+          <w:rFonts w:ascii="Segoe UI" w:hAnsi="Segoe UI" w:cs="Segoe UI"/>
+          <w:b w:val="0"/>
+          <w:sz w:val="24"/>
+          <w:szCs w:val="24"/>
+        </w:rPr>
+        <w:t xml:space="preserve"> with the help of professor Tucker Balch of Georgia Tech has published a free course online called Machine Learning for Trading.</w:t>
       </w:r>
       <w:r>
         <w:rPr>
@@ -201,7 +236,27 @@
           <w:szCs w:val="24"/>
         </w:rPr>
         <w:lastRenderedPageBreak/>
-        <w:t>with the same name was published by Gorden Ritter</w:t>
+        <w:t xml:space="preserve">with the same name was published by </w:t>
+      </w:r>
+      <w:proofErr w:type="spellStart"/>
+      <w:r>
+        <w:rPr>
+          <w:rFonts w:ascii="Segoe UI" w:hAnsi="Segoe UI" w:cs="Segoe UI"/>
+          <w:b w:val="0"/>
+          <w:sz w:val="24"/>
+          <w:szCs w:val="24"/>
+        </w:rPr>
+        <w:t>Gorden</w:t>
+      </w:r>
+      <w:proofErr w:type="spellEnd"/>
+      <w:r>
+        <w:rPr>
+          <w:rFonts w:ascii="Segoe UI" w:hAnsi="Segoe UI" w:cs="Segoe UI"/>
+          <w:b w:val="0"/>
+          <w:sz w:val="24"/>
+          <w:szCs w:val="24"/>
+        </w:rPr>
+        <w:t xml:space="preserve"> Ritter</w:t>
       </w:r>
       <w:r>
         <w:rPr>
@@ -296,8 +351,10 @@
           <w:sz w:val="24"/>
           <w:szCs w:val="24"/>
         </w:rPr>
-        <w:t>ng out will be the sharpe ratio</w:t>
-      </w:r>
+        <w:t xml:space="preserve">ng out will be the </w:t>
+      </w:r>
+      <w:proofErr w:type="spellStart"/>
+      <w:proofErr w:type="gramStart"/>
       <w:r>
         <w:rPr>
           <w:rFonts w:ascii="Segoe UI" w:eastAsia="Times New Roman" w:hAnsi="Segoe UI" w:cs="Segoe UI"/>
@@ -305,7 +362,47 @@
           <w:sz w:val="24"/>
           <w:szCs w:val="24"/>
         </w:rPr>
-        <w:t xml:space="preserve">, bolinger bands and volatility. </w:t>
+        <w:t>sharpe</w:t>
+      </w:r>
+      <w:proofErr w:type="spellEnd"/>
+      <w:proofErr w:type="gramEnd"/>
+      <w:r>
+        <w:rPr>
+          <w:rFonts w:ascii="Segoe UI" w:eastAsia="Times New Roman" w:hAnsi="Segoe UI" w:cs="Segoe UI"/>
+          <w:iCs/>
+          <w:sz w:val="24"/>
+          <w:szCs w:val="24"/>
+        </w:rPr>
+        <w:t xml:space="preserve"> ratio</w:t>
+      </w:r>
+      <w:r>
+        <w:rPr>
+          <w:rFonts w:ascii="Segoe UI" w:eastAsia="Times New Roman" w:hAnsi="Segoe UI" w:cs="Segoe UI"/>
+          <w:iCs/>
+          <w:sz w:val="24"/>
+          <w:szCs w:val="24"/>
+        </w:rPr>
+        <w:t xml:space="preserve">, </w:t>
+      </w:r>
+      <w:proofErr w:type="spellStart"/>
+      <w:r>
+        <w:rPr>
+          <w:rFonts w:ascii="Segoe UI" w:eastAsia="Times New Roman" w:hAnsi="Segoe UI" w:cs="Segoe UI"/>
+          <w:iCs/>
+          <w:sz w:val="24"/>
+          <w:szCs w:val="24"/>
+        </w:rPr>
+        <w:t>bolinger</w:t>
+      </w:r>
+      <w:proofErr w:type="spellEnd"/>
+      <w:r>
+        <w:rPr>
+          <w:rFonts w:ascii="Segoe UI" w:eastAsia="Times New Roman" w:hAnsi="Segoe UI" w:cs="Segoe UI"/>
+          <w:iCs/>
+          <w:sz w:val="24"/>
+          <w:szCs w:val="24"/>
+        </w:rPr>
+        <w:t xml:space="preserve"> bands and volatility. </w:t>
       </w:r>
     </w:p>
     <w:p>
@@ -388,8 +485,9 @@
           <w:sz w:val="24"/>
           <w:szCs w:val="24"/>
         </w:rPr>
-        <w:t xml:space="preserve"> will generate a portfolio of about 10 stocks.  This portfolio will be optimized for its high Sharpe ratio value with a percentage allocation for each of the stocks.  The idea is to then analyze these stocks by generating a number of statistics that can be used as input variables or features.  Some of these statistics include the Bolinger Bands, momentum and volatility, while the future stock price will be the label or output variable.  The model will be trained using a number of days in</w:t>
-      </w:r>
+        <w:t xml:space="preserve"> will generate a portfolio of about 10 stocks.  This portfolio will be optimized for its high Sharpe ratio value with a percentage allocation for each of the stocks.  The idea is to then analyze these stocks by generating a number of statistics that can be used as input variables or features.  Some of these statistics include the </w:t>
+      </w:r>
+      <w:proofErr w:type="spellStart"/>
       <w:r>
         <w:rPr>
           <w:rFonts w:ascii="Segoe UI" w:eastAsia="Times New Roman" w:hAnsi="Segoe UI" w:cs="Segoe UI"/>
@@ -397,8 +495,9 @@
           <w:sz w:val="24"/>
           <w:szCs w:val="24"/>
         </w:rPr>
-        <w:t xml:space="preserve"> the past</w:t>
-      </w:r>
+        <w:t>Bolinger</w:t>
+      </w:r>
+      <w:proofErr w:type="spellEnd"/>
       <w:r>
         <w:rPr>
           <w:rFonts w:ascii="Segoe UI" w:eastAsia="Times New Roman" w:hAnsi="Segoe UI" w:cs="Segoe UI"/>
@@ -406,7 +505,65 @@
           <w:sz w:val="24"/>
           <w:szCs w:val="24"/>
         </w:rPr>
-        <w:t xml:space="preserve"> with a target price of 1 day in the future.  I will be using TimeSeriesSplit from Sklearn to split the data between training and</w:t>
+        <w:t xml:space="preserve"> Bands, momentum and volatility, while the future stock price will be the label or output variable.  The model will be trained using a number of days in</w:t>
+      </w:r>
+      <w:r>
+        <w:rPr>
+          <w:rFonts w:ascii="Segoe UI" w:eastAsia="Times New Roman" w:hAnsi="Segoe UI" w:cs="Segoe UI"/>
+          <w:iCs/>
+          <w:sz w:val="24"/>
+          <w:szCs w:val="24"/>
+        </w:rPr>
+        <w:t xml:space="preserve"> the past</w:t>
+      </w:r>
+      <w:r>
+        <w:rPr>
+          <w:rFonts w:ascii="Segoe UI" w:eastAsia="Times New Roman" w:hAnsi="Segoe UI" w:cs="Segoe UI"/>
+          <w:iCs/>
+          <w:sz w:val="24"/>
+          <w:szCs w:val="24"/>
+        </w:rPr>
+        <w:t xml:space="preserve"> with a target price of 1 day in the future.  I will be using </w:t>
+      </w:r>
+      <w:proofErr w:type="spellStart"/>
+      <w:r>
+        <w:rPr>
+          <w:rFonts w:ascii="Segoe UI" w:eastAsia="Times New Roman" w:hAnsi="Segoe UI" w:cs="Segoe UI"/>
+          <w:iCs/>
+          <w:sz w:val="24"/>
+          <w:szCs w:val="24"/>
+        </w:rPr>
+        <w:t>TimeSeriesSplit</w:t>
+      </w:r>
+      <w:proofErr w:type="spellEnd"/>
+      <w:r>
+        <w:rPr>
+          <w:rFonts w:ascii="Segoe UI" w:eastAsia="Times New Roman" w:hAnsi="Segoe UI" w:cs="Segoe UI"/>
+          <w:iCs/>
+          <w:sz w:val="24"/>
+          <w:szCs w:val="24"/>
+        </w:rPr>
+        <w:t xml:space="preserve"> from </w:t>
+      </w:r>
+      <w:proofErr w:type="spellStart"/>
+      <w:r>
+        <w:rPr>
+          <w:rFonts w:ascii="Segoe UI" w:eastAsia="Times New Roman" w:hAnsi="Segoe UI" w:cs="Segoe UI"/>
+          <w:iCs/>
+          <w:sz w:val="24"/>
+          <w:szCs w:val="24"/>
+        </w:rPr>
+        <w:t>Sklearn</w:t>
+      </w:r>
+      <w:proofErr w:type="spellEnd"/>
+      <w:r>
+        <w:rPr>
+          <w:rFonts w:ascii="Segoe UI" w:eastAsia="Times New Roman" w:hAnsi="Segoe UI" w:cs="Segoe UI"/>
+          <w:iCs/>
+          <w:sz w:val="24"/>
+          <w:szCs w:val="24"/>
+        </w:rPr>
+        <w:t xml:space="preserve"> to split the data between training and</w:t>
       </w:r>
       <w:r>
         <w:rPr>
@@ -527,7 +684,25 @@
           <w:sz w:val="24"/>
           <w:szCs w:val="24"/>
         </w:rPr>
-        <w:t xml:space="preserve">The plan is to start with a portfolio of the entire S&amp;P 500, then based on the historical performance of the stocks that make up the S&amp;P 500, generate a portfolio of about 10 stocks that is optimized using the Sharpe ratio.  This would ensure that we have a portfolio with high return and low volatility.  The next step is to generate other statistics for each of these stocks, such as the Bolinger Bands, momentum and volatility that can be used as features for our learning algorithm.  The label of course will be the stock price 1 day in the future.   </w:t>
+        <w:t xml:space="preserve">The plan is to start with a portfolio of the entire S&amp;P 500, then based on the historical performance of the stocks that make up the S&amp;P 500, generate a portfolio of about 10 stocks that is optimized using the Sharpe ratio.  This would ensure that we have a portfolio with high return and low volatility.  The next step is to generate other statistics for each of these stocks, such as the </w:t>
+      </w:r>
+      <w:proofErr w:type="spellStart"/>
+      <w:r>
+        <w:rPr>
+          <w:rFonts w:ascii="Segoe UI" w:eastAsia="Times New Roman" w:hAnsi="Segoe UI" w:cs="Segoe UI"/>
+          <w:sz w:val="24"/>
+          <w:szCs w:val="24"/>
+        </w:rPr>
+        <w:t>Bolinger</w:t>
+      </w:r>
+      <w:proofErr w:type="spellEnd"/>
+      <w:r>
+        <w:rPr>
+          <w:rFonts w:ascii="Segoe UI" w:eastAsia="Times New Roman" w:hAnsi="Segoe UI" w:cs="Segoe UI"/>
+          <w:sz w:val="24"/>
+          <w:szCs w:val="24"/>
+        </w:rPr>
+        <w:t xml:space="preserve"> Bands, momentum and volatility that can be used as features for our learning algorithm.  The label of course will be the stock price 1 day in the future.   </w:t>
       </w:r>
     </w:p>
     <w:p>
@@ -1003,16 +1178,26 @@
           </wp:anchor>
         </w:drawing>
       </w:r>
-      <w:r>
-        <w:t xml:space="preserve">is the actual stock price value </w:t>
+      <w:proofErr w:type="gramStart"/>
+      <w:r>
+        <w:t>is</w:t>
+      </w:r>
+      <w:proofErr w:type="gramEnd"/>
+      <w:r>
+        <w:t xml:space="preserve"> the actual stock price value </w:t>
       </w:r>
     </w:p>
     <w:p>
       <w:pPr>
         <w:pStyle w:val="NormalWeb"/>
       </w:pPr>
-      <w:r>
-        <w:t>is the predicted value</w:t>
+      <w:proofErr w:type="gramStart"/>
+      <w:r>
+        <w:t>is</w:t>
+      </w:r>
+      <w:proofErr w:type="gramEnd"/>
+      <w:r>
+        <w:t xml:space="preserve"> the predicted value</w:t>
       </w:r>
     </w:p>
     <w:p>
@@ -1020,7 +1205,15 @@
         <w:pStyle w:val="NormalWeb"/>
       </w:pPr>
       <w:r>
-        <w:t xml:space="preserve">  n is the number of test data rows </w:t>
+        <w:t xml:space="preserve">  </w:t>
+      </w:r>
+      <w:proofErr w:type="gramStart"/>
+      <w:r>
+        <w:t>n</w:t>
+      </w:r>
+      <w:proofErr w:type="gramEnd"/>
+      <w:r>
+        <w:t xml:space="preserve"> is the number of test data rows </w:t>
       </w:r>
     </w:p>
     <w:p>
@@ -1058,10 +1251,26 @@
         <w:pStyle w:val="NormalWeb"/>
       </w:pPr>
       <w:r>
-        <w:t xml:space="preserve">The data used for this project was retrieved from yahoo finance.  The module ‘processing.start’ handles the automatic retrieval all of S&amp;P 500 historical stock information since 2006.  </w:t>
-      </w:r>
-      <w:r>
-        <w:t>New data can be retrieved by typing ‘python –m processing.start’ in the command line from the root of the project.</w:t>
+        <w:t>The data used for this project was retrieved from yahoo finance.  The module ‘</w:t>
+      </w:r>
+      <w:proofErr w:type="spellStart"/>
+      <w:r>
+        <w:t>processing.start</w:t>
+      </w:r>
+      <w:proofErr w:type="spellEnd"/>
+      <w:r>
+        <w:t xml:space="preserve">’ handles the automatic retrieval all of S&amp;P 500 historical stock information since 2006.  </w:t>
+      </w:r>
+      <w:r>
+        <w:t xml:space="preserve">New data can be retrieved by typing ‘python –m </w:t>
+      </w:r>
+      <w:proofErr w:type="spellStart"/>
+      <w:r>
+        <w:t>processing.start</w:t>
+      </w:r>
+      <w:proofErr w:type="spellEnd"/>
+      <w:r>
+        <w:t>’ in the command line from the root of the project.</w:t>
       </w:r>
     </w:p>
     <w:p>
@@ -1146,8 +1355,13 @@
           <w:numId w:val="17"/>
         </w:numPr>
       </w:pPr>
-      <w:r>
-        <w:t>Adj Close:  The closing price with consideration of other factors such as stock splits and dividends.</w:t>
+      <w:proofErr w:type="spellStart"/>
+      <w:r>
+        <w:t>Adj</w:t>
+      </w:r>
+      <w:proofErr w:type="spellEnd"/>
+      <w:r>
+        <w:t xml:space="preserve"> Close:  The closing price with consideration of other factors such as stock splits and dividends.</w:t>
       </w:r>
     </w:p>
     <w:p>
@@ -1161,90 +1375,223 @@
       <w:r>
         <w:t>Volume: The trading volume of the stock on that day</w:t>
       </w:r>
-      <w:bookmarkStart w:id="0" w:name="_GoBack"/>
-      <w:bookmarkEnd w:id="0"/>
+      <w:r>
+        <w:t>.</w:t>
+      </w:r>
     </w:p>
     <w:p>
       <w:pPr>
         <w:pStyle w:val="NormalWeb"/>
       </w:pPr>
       <w:r>
-        <w:t>In this section, you will be expected to analyze the data you are using for the problem. This data can either be in the form of a dataset (or datasets), input data (or input files), or even an environment. The type of data should be thoroughly described and, if possible, have basic statistics and information presented (such as discussion of input features or defining characteristics about the input or environment). Any abnormalities or interesting qualities about the data that may need to be addressed have been identified (such as features that need to be transformed or the possibility of outliers). Questions to ask yourself when writing this section:</w:t>
-      </w:r>
-    </w:p>
-    <w:p>
-      <w:pPr>
+        <w:t>In order to achieve the first goal of finding an optimal portfolio based on historical data, the first step the application performs is to collect The Date and Adjusted close values from all of the stocks that make up the S&amp;P 500.  Unfortunately, not all of the tickers will have a complete set of data</w:t>
+      </w:r>
+      <w:r>
+        <w:t xml:space="preserve"> from the desired start date.  For that reason, we apply a number of techniques to fill the missing data as much as possible. T</w:t>
+      </w:r>
+      <w:r>
+        <w:t>he forward fill methodology</w:t>
+      </w:r>
+      <w:r>
+        <w:t xml:space="preserve"> is the first one I used</w:t>
+      </w:r>
+      <w:r>
+        <w:t xml:space="preserve"> so that the last known value is available at every time point.  If the last known</w:t>
+      </w:r>
+      <w:r>
+        <w:t xml:space="preserve"> value is not available then I applied</w:t>
+      </w:r>
+      <w:r>
+        <w:t xml:space="preserve"> the backw</w:t>
+      </w:r>
+      <w:r>
+        <w:t>ard fill methodology, only this time we borrow the value from the future incase forward fill fails</w:t>
+      </w:r>
+      <w:r>
+        <w:t>.  If any cells are still left empty then we drop them at this point.</w:t>
+      </w:r>
+    </w:p>
+    <w:p>
+      <w:pPr>
+        <w:pStyle w:val="NormalWeb"/>
+      </w:pPr>
+      <w:r>
+        <w:lastRenderedPageBreak/>
+        <w:t xml:space="preserve">The next step is to generate the optimal portfolio combination of stocks.  For this step, I used the entire set of S&amp;P stocks as input, then applied </w:t>
+      </w:r>
+      <w:proofErr w:type="spellStart"/>
+      <w:r>
+        <w:t>scipy.optimize</w:t>
+      </w:r>
+      <w:proofErr w:type="spellEnd"/>
+      <w:r>
+        <w:t xml:space="preserve"> which tries to reduce the error by finding the highest </w:t>
+      </w:r>
+      <w:proofErr w:type="spellStart"/>
+      <w:proofErr w:type="gramStart"/>
+      <w:r>
+        <w:t>sharpe</w:t>
+      </w:r>
+      <w:proofErr w:type="spellEnd"/>
+      <w:proofErr w:type="gramEnd"/>
+      <w:r>
+        <w:t xml:space="preserve"> ratio of the stock combination. </w:t>
+      </w:r>
+    </w:p>
+    <w:p>
+      <w:pPr>
+        <w:pStyle w:val="NormalWeb"/>
+        <w:rPr>
+          <w:sz w:val="40"/>
+          <w:szCs w:val="40"/>
+        </w:rPr>
+      </w:pPr>
+      <w:r>
+        <w:rPr>
+          <w:sz w:val="40"/>
+          <w:szCs w:val="40"/>
+        </w:rPr>
+        <w:t xml:space="preserve">         </w:t>
+      </w:r>
+      <w:r>
+        <w:rPr>
+          <w:sz w:val="40"/>
+          <w:szCs w:val="40"/>
+        </w:rPr>
+        <w:t>Sharpe ratio =</w:t>
+      </w:r>
+      <w:r>
+        <w:rPr>
+          <w:sz w:val="40"/>
+          <w:szCs w:val="40"/>
+        </w:rPr>
+        <w:t xml:space="preserve"> </w:t>
+      </w:r>
+      <m:oMath>
+        <m:f>
+          <m:fPr>
+            <m:ctrlPr>
+              <w:rPr>
+                <w:rFonts w:ascii="Cambria Math" w:hAnsi="Cambria Math"/>
+                <w:sz w:val="40"/>
+                <w:szCs w:val="40"/>
+              </w:rPr>
+            </m:ctrlPr>
+          </m:fPr>
+          <m:num>
+            <m:r>
+              <m:rPr>
+                <m:sty m:val="p"/>
+              </m:rPr>
+              <w:rPr>
+                <w:rFonts w:ascii="Cambria Math" w:hAnsi="Cambria Math"/>
+                <w:sz w:val="40"/>
+                <w:szCs w:val="40"/>
+              </w:rPr>
+              <m:t>Mean portfolio return - Risk free rate</m:t>
+            </m:r>
+          </m:num>
+          <m:den>
+            <m:r>
+              <m:rPr>
+                <m:sty m:val="p"/>
+              </m:rPr>
+              <w:rPr>
+                <w:rFonts w:ascii="Cambria Math" w:hAnsi="Cambria Math"/>
+                <w:sz w:val="40"/>
+                <w:szCs w:val="40"/>
+              </w:rPr>
+              <m:t xml:space="preserve">Standard </m:t>
+            </m:r>
+            <m:r>
+              <m:rPr>
+                <m:sty m:val="p"/>
+              </m:rPr>
+              <w:rPr>
+                <w:rFonts w:ascii="Cambria Math" w:hAnsi="Cambria Math"/>
+                <w:sz w:val="40"/>
+                <w:szCs w:val="40"/>
+              </w:rPr>
+              <m:t>deviation of portfolio return</m:t>
+            </m:r>
+          </m:den>
+        </m:f>
+        <m:r>
+          <m:rPr>
+            <m:sty m:val="p"/>
+          </m:rPr>
+          <w:rPr>
+            <w:rFonts w:ascii="Cambria Math" w:hAnsi="Cambria Math"/>
+            <w:sz w:val="40"/>
+            <w:szCs w:val="40"/>
+          </w:rPr>
+          <m:t xml:space="preserve">  </m:t>
+        </m:r>
+      </m:oMath>
+    </w:p>
+    <w:p>
+      <w:pPr>
+        <w:pStyle w:val="NormalWeb"/>
+      </w:pPr>
+      <w:r>
+        <w:t>The next step is to apply machine learning to try and predict the value of the suggested portfolio.  This would allow us to decide whether we should invest in the portfolio or not.  The data I used as features for machine learning algorithm includes:</w:t>
+      </w:r>
+    </w:p>
+    <w:p>
+      <w:pPr>
+        <w:pStyle w:val="NormalWeb"/>
         <w:numPr>
           <w:ilvl w:val="0"/>
-          <w:numId w:val="4"/>
+          <w:numId w:val="17"/>
         </w:numPr>
-        <w:spacing w:before="100" w:beforeAutospacing="1" w:after="100" w:afterAutospacing="1" w:line="240" w:lineRule="auto"/>
-      </w:pPr>
-      <w:r>
-        <w:rPr>
-          <w:rStyle w:val="Emphasis"/>
-        </w:rPr>
-        <w:lastRenderedPageBreak/>
-        <w:t>If a dataset is present for this problem, have you thoroughly discussed certain features about the dataset? Has a data sample been provided to the reader?</w:t>
-      </w:r>
-    </w:p>
-    <w:p>
-      <w:pPr>
+      </w:pPr>
+      <w:r>
+        <w:t xml:space="preserve">Bollinger Bands ®: </w:t>
+      </w:r>
+      <w:r>
+        <w:t>two standard deviation away from the stock simple moving average</w:t>
+      </w:r>
+      <w:r>
+        <w:t xml:space="preserve"> </w:t>
+      </w:r>
+    </w:p>
+    <w:p>
+      <w:pPr>
+        <w:pStyle w:val="NormalWeb"/>
         <w:numPr>
           <w:ilvl w:val="0"/>
-          <w:numId w:val="4"/>
+          <w:numId w:val="17"/>
         </w:numPr>
-        <w:spacing w:before="100" w:beforeAutospacing="1" w:after="100" w:afterAutospacing="1" w:line="240" w:lineRule="auto"/>
-      </w:pPr>
-      <w:r>
-        <w:rPr>
-          <w:rStyle w:val="Emphasis"/>
-        </w:rPr>
-        <w:t>If a dataset is present for this problem, are statistics about the dataset calculated and reported? Have any relevant results from this calculation been discussed?</w:t>
-      </w:r>
-    </w:p>
-    <w:p>
-      <w:pPr>
+      </w:pPr>
+      <w:r>
+        <w:t>Volatility</w:t>
+      </w:r>
+      <w:r>
+        <w:t>: standard deviation of the stock</w:t>
+      </w:r>
+    </w:p>
+    <w:p>
+      <w:pPr>
+        <w:pStyle w:val="NormalWeb"/>
         <w:numPr>
           <w:ilvl w:val="0"/>
-          <w:numId w:val="4"/>
+          <w:numId w:val="17"/>
         </w:numPr>
-        <w:spacing w:before="100" w:beforeAutospacing="1" w:after="100" w:afterAutospacing="1" w:line="240" w:lineRule="auto"/>
-      </w:pPr>
-      <w:r>
-        <w:rPr>
-          <w:rStyle w:val="Emphasis"/>
-        </w:rPr>
-        <w:t xml:space="preserve">If a dataset is </w:t>
-      </w:r>
-      <w:r>
-        <w:rPr>
-          <w:rStyle w:val="Strong"/>
-          <w:i/>
-          <w:iCs/>
-        </w:rPr>
-        <w:t>not</w:t>
-      </w:r>
-      <w:r>
-        <w:rPr>
-          <w:rStyle w:val="Emphasis"/>
-        </w:rPr>
-        <w:t xml:space="preserve"> present for this problem, has discussion been made about the input space or input data for your problem?</w:t>
-      </w:r>
-    </w:p>
-    <w:p>
-      <w:pPr>
-        <w:numPr>
-          <w:ilvl w:val="0"/>
-          <w:numId w:val="4"/>
-        </w:numPr>
-        <w:spacing w:before="100" w:beforeAutospacing="1" w:after="100" w:afterAutospacing="1" w:line="240" w:lineRule="auto"/>
-      </w:pPr>
-      <w:r>
-        <w:rPr>
-          <w:rStyle w:val="Emphasis"/>
-        </w:rPr>
-        <w:t>Are there any abnormalities or characteristics about the input space or dataset that need to be addressed? (categorical variables, missing values, outliers, etc.)</w:t>
+      </w:pPr>
+      <w:r>
+        <w:t>Momentum</w:t>
+      </w:r>
+      <w:r>
+        <w:t>: the rate</w:t>
+      </w:r>
+      <w:r>
+        <w:t xml:space="preserve"> of acceleration of a </w:t>
+      </w:r>
+      <w:r>
+        <w:t>stock’s price</w:t>
+      </w:r>
+      <w:r>
+        <w:t>.</w:t>
       </w:r>
     </w:p>
     <w:p>
@@ -1373,6 +1720,8 @@
       <w:pPr>
         <w:pStyle w:val="Heading3"/>
       </w:pPr>
+      <w:bookmarkStart w:id="0" w:name="_GoBack"/>
+      <w:bookmarkEnd w:id="0"/>
       <w:r>
         <w:t>Benchmark</w:t>
       </w:r>
@@ -1397,6 +1746,7 @@
         <w:rPr>
           <w:rStyle w:val="Emphasis"/>
         </w:rPr>
+        <w:lastRenderedPageBreak/>
         <w:t>Has some result or value been provided that acts as a benchmark for measuring performance?</w:t>
       </w:r>
     </w:p>
@@ -1432,7 +1782,23 @@
           <w:rStyle w:val="Emphasis"/>
           <w:rFonts w:eastAsiaTheme="majorEastAsia"/>
         </w:rPr>
-        <w:t>(approx. 3-5 pages)</w:t>
+        <w:t>(</w:t>
+      </w:r>
+      <w:proofErr w:type="gramStart"/>
+      <w:r>
+        <w:rPr>
+          <w:rStyle w:val="Emphasis"/>
+          <w:rFonts w:eastAsiaTheme="majorEastAsia"/>
+        </w:rPr>
+        <w:t>approx</w:t>
+      </w:r>
+      <w:proofErr w:type="gramEnd"/>
+      <w:r>
+        <w:rPr>
+          <w:rStyle w:val="Emphasis"/>
+          <w:rFonts w:eastAsiaTheme="majorEastAsia"/>
+        </w:rPr>
+        <w:t>. 3-5 pages)</w:t>
       </w:r>
     </w:p>
     <w:p>
@@ -1440,7 +1806,6 @@
         <w:pStyle w:val="Heading3"/>
       </w:pPr>
       <w:r>
-        <w:lastRenderedPageBreak/>
         <w:t>Data Preprocessing</w:t>
       </w:r>
     </w:p>
@@ -1638,6 +2003,7 @@
         <w:pStyle w:val="Heading2"/>
       </w:pPr>
       <w:r>
+        <w:lastRenderedPageBreak/>
         <w:t>IV. Results</w:t>
       </w:r>
     </w:p>
@@ -1650,7 +2016,23 @@
           <w:rStyle w:val="Emphasis"/>
           <w:rFonts w:eastAsiaTheme="majorEastAsia"/>
         </w:rPr>
-        <w:t>(approx. 2-3 pages)</w:t>
+        <w:t>(</w:t>
+      </w:r>
+      <w:proofErr w:type="gramStart"/>
+      <w:r>
+        <w:rPr>
+          <w:rStyle w:val="Emphasis"/>
+          <w:rFonts w:eastAsiaTheme="majorEastAsia"/>
+        </w:rPr>
+        <w:t>approx</w:t>
+      </w:r>
+      <w:proofErr w:type="gramEnd"/>
+      <w:r>
+        <w:rPr>
+          <w:rStyle w:val="Emphasis"/>
+          <w:rFonts w:eastAsiaTheme="majorEastAsia"/>
+        </w:rPr>
+        <w:t>. 2-3 pages)</w:t>
       </w:r>
     </w:p>
     <w:p>
@@ -1658,7 +2040,6 @@
         <w:pStyle w:val="Heading3"/>
       </w:pPr>
       <w:r>
-        <w:lastRenderedPageBreak/>
         <w:t>Model Evaluation and Validation</w:t>
       </w:r>
     </w:p>
@@ -1808,7 +2189,23 @@
           <w:rStyle w:val="Emphasis"/>
           <w:rFonts w:eastAsiaTheme="majorEastAsia"/>
         </w:rPr>
-        <w:t>(approx. 1-2 pages)</w:t>
+        <w:t>(</w:t>
+      </w:r>
+      <w:proofErr w:type="gramStart"/>
+      <w:r>
+        <w:rPr>
+          <w:rStyle w:val="Emphasis"/>
+          <w:rFonts w:eastAsiaTheme="majorEastAsia"/>
+        </w:rPr>
+        <w:t>approx</w:t>
+      </w:r>
+      <w:proofErr w:type="gramEnd"/>
+      <w:r>
+        <w:rPr>
+          <w:rStyle w:val="Emphasis"/>
+          <w:rFonts w:eastAsiaTheme="majorEastAsia"/>
+        </w:rPr>
+        <w:t>. 1-2 pages)</w:t>
       </w:r>
     </w:p>
     <w:p>
@@ -2207,8 +2604,13 @@
       <w:pPr>
         <w:pStyle w:val="Heading1"/>
       </w:pPr>
-      <w:r>
-        <w:t xml:space="preserve">Sentdex </w:t>
+      <w:proofErr w:type="spellStart"/>
+      <w:r>
+        <w:t>Sentdex</w:t>
+      </w:r>
+      <w:proofErr w:type="spellEnd"/>
+      <w:r>
+        <w:t xml:space="preserve"> </w:t>
       </w:r>
       <w:r>
         <w:t>Python Programming for Finance</w:t>
@@ -2227,9 +2629,14 @@
     </w:p>
     <w:p/>
     <w:p>
+      <w:proofErr w:type="spellStart"/>
       <w:r>
         <w:lastRenderedPageBreak/>
-        <w:t>Udacity Machine learning for trading</w:t>
+        <w:t>Udacity</w:t>
+      </w:r>
+      <w:proofErr w:type="spellEnd"/>
+      <w:r>
+        <w:t xml:space="preserve"> Machine learning for trading</w:t>
       </w:r>
     </w:p>
     <w:p>
@@ -2244,8 +2651,13 @@
     </w:p>
     <w:p/>
     <w:p>
-      <w:r>
-        <w:t>Siraj- Predicting Stock Prices</w:t>
+      <w:proofErr w:type="spellStart"/>
+      <w:r>
+        <w:t>Siraj</w:t>
+      </w:r>
+      <w:proofErr w:type="spellEnd"/>
+      <w:r>
+        <w:t>- Predicting Stock Prices</w:t>
       </w:r>
     </w:p>
     <w:p>

</xml_diff>

<commit_message>
Add additional stock analysis
</commit_message>
<xml_diff>
--- a/report.docx
+++ b/report.docx
@@ -1546,7 +1546,12 @@
         </w:numPr>
       </w:pPr>
       <w:r>
-        <w:t xml:space="preserve">Bollinger Bands ®: </w:t>
+        <w:t>Bollinger Bands</w:t>
+      </w:r>
+      <w:bookmarkStart w:id="0" w:name="_GoBack"/>
+      <w:bookmarkEnd w:id="0"/>
+      <w:r>
+        <w:t xml:space="preserve">®: </w:t>
       </w:r>
       <w:r>
         <w:t>two standard deviation away from the stock simple moving average</w:t>
@@ -1720,8 +1725,6 @@
       <w:pPr>
         <w:pStyle w:val="Heading3"/>
       </w:pPr>
-      <w:bookmarkStart w:id="0" w:name="_GoBack"/>
-      <w:bookmarkEnd w:id="0"/>
       <w:r>
         <w:t>Benchmark</w:t>
       </w:r>

</xml_diff>

<commit_message>
Add to the report.  Adjust the features used in the model
</commit_message>
<xml_diff>
--- a/report.docx
+++ b/report.docx
@@ -7,13 +7,8 @@
         <w:pStyle w:val="Heading1"/>
       </w:pPr>
       <w:r>
-        <w:t xml:space="preserve">Machine Learning Engineer </w:t>
-      </w:r>
-      <w:proofErr w:type="spellStart"/>
-      <w:r>
-        <w:t>Nanodegree</w:t>
-      </w:r>
-      <w:proofErr w:type="spellEnd"/>
+        <w:t>Machine Learning Engineer Nanodegree</w:t>
+      </w:r>
     </w:p>
     <w:p>
       <w:pPr>
@@ -27,19 +22,9 @@
       <w:pPr>
         <w:pStyle w:val="NormalWeb"/>
       </w:pPr>
-      <w:proofErr w:type="spellStart"/>
-      <w:r>
-        <w:t>Youness</w:t>
-      </w:r>
-      <w:proofErr w:type="spellEnd"/>
-      <w:r>
-        <w:t xml:space="preserve"> </w:t>
-      </w:r>
-      <w:proofErr w:type="spellStart"/>
-      <w:r>
-        <w:t>Assassi</w:t>
-      </w:r>
-      <w:proofErr w:type="spellEnd"/>
+      <w:r>
+        <w:t>Youness Assassi</w:t>
+      </w:r>
       <w:r>
         <w:br/>
         <w:t>February 2</w:t>
@@ -187,27 +172,7 @@
           <w:sz w:val="24"/>
           <w:szCs w:val="24"/>
         </w:rPr>
-        <w:t xml:space="preserve">There is ample amount of research being done in this field, but much of it is not published for the obvious reason that the sponsors of the research would like to keep the information to themselves.   Luckily, </w:t>
-      </w:r>
-      <w:proofErr w:type="spellStart"/>
-      <w:r>
-        <w:rPr>
-          <w:rFonts w:ascii="Segoe UI" w:hAnsi="Segoe UI" w:cs="Segoe UI"/>
-          <w:b w:val="0"/>
-          <w:sz w:val="24"/>
-          <w:szCs w:val="24"/>
-        </w:rPr>
-        <w:t>Udacity</w:t>
-      </w:r>
-      <w:proofErr w:type="spellEnd"/>
-      <w:r>
-        <w:rPr>
-          <w:rFonts w:ascii="Segoe UI" w:hAnsi="Segoe UI" w:cs="Segoe UI"/>
-          <w:b w:val="0"/>
-          <w:sz w:val="24"/>
-          <w:szCs w:val="24"/>
-        </w:rPr>
-        <w:t xml:space="preserve"> with the help of professor Tucker Balch of Georgia Tech has published a free course online called Machine Learning for Trading.</w:t>
+        <w:t>There is ample amount of research being done in this field, but much of it is not published for the obvious reason that the sponsors of the research would like to keep the information to themselves.   Luckily, Udacity with the help of professor Tucker Balch of Georgia Tech has published a free course online called Machine Learning for Trading.</w:t>
       </w:r>
       <w:r>
         <w:rPr>
@@ -236,27 +201,7 @@
           <w:szCs w:val="24"/>
         </w:rPr>
         <w:lastRenderedPageBreak/>
-        <w:t xml:space="preserve">with the same name was published by </w:t>
-      </w:r>
-      <w:proofErr w:type="spellStart"/>
-      <w:r>
-        <w:rPr>
-          <w:rFonts w:ascii="Segoe UI" w:hAnsi="Segoe UI" w:cs="Segoe UI"/>
-          <w:b w:val="0"/>
-          <w:sz w:val="24"/>
-          <w:szCs w:val="24"/>
-        </w:rPr>
-        <w:t>Gorden</w:t>
-      </w:r>
-      <w:proofErr w:type="spellEnd"/>
-      <w:r>
-        <w:rPr>
-          <w:rFonts w:ascii="Segoe UI" w:hAnsi="Segoe UI" w:cs="Segoe UI"/>
-          <w:b w:val="0"/>
-          <w:sz w:val="24"/>
-          <w:szCs w:val="24"/>
-        </w:rPr>
-        <w:t xml:space="preserve"> Ritter</w:t>
+        <w:t>with the same name was published by Gorden Ritter</w:t>
       </w:r>
       <w:r>
         <w:rPr>
@@ -342,67 +287,7 @@
           <w:sz w:val="24"/>
           <w:szCs w:val="24"/>
         </w:rPr>
-        <w:t xml:space="preserve"> The goal of this project is to build an application that can generate an optimized portfolio of stocks given a certain amount of money, then adjust the portfolio as the market changes.  The portfolio returns will have to beat the market returns within a defined time period of no more than 1 day in the future through a simulation using real market data.  This is regression type of a problem, where I will use the S&amp;P500 statistics as input and individual stock price as output.  Some of the input variables I will be tryi</w:t>
-      </w:r>
-      <w:r>
-        <w:rPr>
-          <w:rFonts w:ascii="Segoe UI" w:eastAsia="Times New Roman" w:hAnsi="Segoe UI" w:cs="Segoe UI"/>
-          <w:iCs/>
-          <w:sz w:val="24"/>
-          <w:szCs w:val="24"/>
-        </w:rPr>
-        <w:t xml:space="preserve">ng out will be the </w:t>
-      </w:r>
-      <w:proofErr w:type="spellStart"/>
-      <w:proofErr w:type="gramStart"/>
-      <w:r>
-        <w:rPr>
-          <w:rFonts w:ascii="Segoe UI" w:eastAsia="Times New Roman" w:hAnsi="Segoe UI" w:cs="Segoe UI"/>
-          <w:iCs/>
-          <w:sz w:val="24"/>
-          <w:szCs w:val="24"/>
-        </w:rPr>
-        <w:t>sharpe</w:t>
-      </w:r>
-      <w:proofErr w:type="spellEnd"/>
-      <w:proofErr w:type="gramEnd"/>
-      <w:r>
-        <w:rPr>
-          <w:rFonts w:ascii="Segoe UI" w:eastAsia="Times New Roman" w:hAnsi="Segoe UI" w:cs="Segoe UI"/>
-          <w:iCs/>
-          <w:sz w:val="24"/>
-          <w:szCs w:val="24"/>
-        </w:rPr>
-        <w:t xml:space="preserve"> ratio</w:t>
-      </w:r>
-      <w:r>
-        <w:rPr>
-          <w:rFonts w:ascii="Segoe UI" w:eastAsia="Times New Roman" w:hAnsi="Segoe UI" w:cs="Segoe UI"/>
-          <w:iCs/>
-          <w:sz w:val="24"/>
-          <w:szCs w:val="24"/>
-        </w:rPr>
-        <w:t xml:space="preserve">, </w:t>
-      </w:r>
-      <w:proofErr w:type="spellStart"/>
-      <w:r>
-        <w:rPr>
-          <w:rFonts w:ascii="Segoe UI" w:eastAsia="Times New Roman" w:hAnsi="Segoe UI" w:cs="Segoe UI"/>
-          <w:iCs/>
-          <w:sz w:val="24"/>
-          <w:szCs w:val="24"/>
-        </w:rPr>
-        <w:t>bolinger</w:t>
-      </w:r>
-      <w:proofErr w:type="spellEnd"/>
-      <w:r>
-        <w:rPr>
-          <w:rFonts w:ascii="Segoe UI" w:eastAsia="Times New Roman" w:hAnsi="Segoe UI" w:cs="Segoe UI"/>
-          <w:iCs/>
-          <w:sz w:val="24"/>
-          <w:szCs w:val="24"/>
-        </w:rPr>
-        <w:t xml:space="preserve"> bands and volatility. </w:t>
+        <w:t xml:space="preserve"> The goal of this project is to build an application that can generate an optimized portfolio of stocks given a certain amount of money, then adjust the portfolio as the market changes.  The portfolio returns will have to beat the market returns within a defined time period of no more than 1 day in the future through a simulation using real market data.  This is regression type of a problem, where I will use the S&amp;P500 statistics as input and individual stock price as output.  Some of the input variables I will be trying out will be the sharpe ratio, bolinger bands and volatility. </w:t>
       </w:r>
     </w:p>
     <w:p>
@@ -485,9 +370,8 @@
           <w:sz w:val="24"/>
           <w:szCs w:val="24"/>
         </w:rPr>
-        <w:t xml:space="preserve"> will generate a portfolio of about 10 stocks.  This portfolio will be optimized for its high Sharpe ratio value with a percentage allocation for each of the stocks.  The idea is to then analyze these stocks by generating a number of statistics that can be used as input variables or features.  Some of these statistics include the </w:t>
-      </w:r>
-      <w:proofErr w:type="spellStart"/>
+        <w:t xml:space="preserve"> will generate a portfolio of about 10 stocks.  This portfolio will be optimized for its high Sharpe ratio value with a percentage allocation for each of the stocks.  The idea is to then analyze these stocks by generating a number of statistics that can be used as input variables or features.  Some of these statistics include the Bolinger Bands, momentum and volatility, while the future stock price will be the label or output variable.  The model will be trained using a number of days in</w:t>
+      </w:r>
       <w:r>
         <w:rPr>
           <w:rFonts w:ascii="Segoe UI" w:eastAsia="Times New Roman" w:hAnsi="Segoe UI" w:cs="Segoe UI"/>
@@ -495,9 +379,8 @@
           <w:sz w:val="24"/>
           <w:szCs w:val="24"/>
         </w:rPr>
-        <w:t>Bolinger</w:t>
-      </w:r>
-      <w:proofErr w:type="spellEnd"/>
+        <w:t xml:space="preserve"> the past</w:t>
+      </w:r>
       <w:r>
         <w:rPr>
           <w:rFonts w:ascii="Segoe UI" w:eastAsia="Times New Roman" w:hAnsi="Segoe UI" w:cs="Segoe UI"/>
@@ -505,65 +388,7 @@
           <w:sz w:val="24"/>
           <w:szCs w:val="24"/>
         </w:rPr>
-        <w:t xml:space="preserve"> Bands, momentum and volatility, while the future stock price will be the label or output variable.  The model will be trained using a number of days in</w:t>
-      </w:r>
-      <w:r>
-        <w:rPr>
-          <w:rFonts w:ascii="Segoe UI" w:eastAsia="Times New Roman" w:hAnsi="Segoe UI" w:cs="Segoe UI"/>
-          <w:iCs/>
-          <w:sz w:val="24"/>
-          <w:szCs w:val="24"/>
-        </w:rPr>
-        <w:t xml:space="preserve"> the past</w:t>
-      </w:r>
-      <w:r>
-        <w:rPr>
-          <w:rFonts w:ascii="Segoe UI" w:eastAsia="Times New Roman" w:hAnsi="Segoe UI" w:cs="Segoe UI"/>
-          <w:iCs/>
-          <w:sz w:val="24"/>
-          <w:szCs w:val="24"/>
-        </w:rPr>
-        <w:t xml:space="preserve"> with a target price of 1 day in the future.  I will be using </w:t>
-      </w:r>
-      <w:proofErr w:type="spellStart"/>
-      <w:r>
-        <w:rPr>
-          <w:rFonts w:ascii="Segoe UI" w:eastAsia="Times New Roman" w:hAnsi="Segoe UI" w:cs="Segoe UI"/>
-          <w:iCs/>
-          <w:sz w:val="24"/>
-          <w:szCs w:val="24"/>
-        </w:rPr>
-        <w:t>TimeSeriesSplit</w:t>
-      </w:r>
-      <w:proofErr w:type="spellEnd"/>
-      <w:r>
-        <w:rPr>
-          <w:rFonts w:ascii="Segoe UI" w:eastAsia="Times New Roman" w:hAnsi="Segoe UI" w:cs="Segoe UI"/>
-          <w:iCs/>
-          <w:sz w:val="24"/>
-          <w:szCs w:val="24"/>
-        </w:rPr>
-        <w:t xml:space="preserve"> from </w:t>
-      </w:r>
-      <w:proofErr w:type="spellStart"/>
-      <w:r>
-        <w:rPr>
-          <w:rFonts w:ascii="Segoe UI" w:eastAsia="Times New Roman" w:hAnsi="Segoe UI" w:cs="Segoe UI"/>
-          <w:iCs/>
-          <w:sz w:val="24"/>
-          <w:szCs w:val="24"/>
-        </w:rPr>
-        <w:t>Sklearn</w:t>
-      </w:r>
-      <w:proofErr w:type="spellEnd"/>
-      <w:r>
-        <w:rPr>
-          <w:rFonts w:ascii="Segoe UI" w:eastAsia="Times New Roman" w:hAnsi="Segoe UI" w:cs="Segoe UI"/>
-          <w:iCs/>
-          <w:sz w:val="24"/>
-          <w:szCs w:val="24"/>
-        </w:rPr>
-        <w:t xml:space="preserve"> to split the data between training and</w:t>
+        <w:t xml:space="preserve"> with a target price of 1 day in the future.  I will be using TimeSeriesSplit from Sklearn to split the data between training and</w:t>
       </w:r>
       <w:r>
         <w:rPr>
@@ -684,25 +509,7 @@
           <w:sz w:val="24"/>
           <w:szCs w:val="24"/>
         </w:rPr>
-        <w:t xml:space="preserve">The plan is to start with a portfolio of the entire S&amp;P 500, then based on the historical performance of the stocks that make up the S&amp;P 500, generate a portfolio of about 10 stocks that is optimized using the Sharpe ratio.  This would ensure that we have a portfolio with high return and low volatility.  The next step is to generate other statistics for each of these stocks, such as the </w:t>
-      </w:r>
-      <w:proofErr w:type="spellStart"/>
-      <w:r>
-        <w:rPr>
-          <w:rFonts w:ascii="Segoe UI" w:eastAsia="Times New Roman" w:hAnsi="Segoe UI" w:cs="Segoe UI"/>
-          <w:sz w:val="24"/>
-          <w:szCs w:val="24"/>
-        </w:rPr>
-        <w:t>Bolinger</w:t>
-      </w:r>
-      <w:proofErr w:type="spellEnd"/>
-      <w:r>
-        <w:rPr>
-          <w:rFonts w:ascii="Segoe UI" w:eastAsia="Times New Roman" w:hAnsi="Segoe UI" w:cs="Segoe UI"/>
-          <w:sz w:val="24"/>
-          <w:szCs w:val="24"/>
-        </w:rPr>
-        <w:t xml:space="preserve"> Bands, momentum and volatility that can be used as features for our learning algorithm.  The label of course will be the stock price 1 day in the future.   </w:t>
+        <w:t xml:space="preserve">The plan is to start with a portfolio of the entire S&amp;P 500, then based on the historical performance of the stocks that make up the S&amp;P 500, generate a portfolio of about 10 stocks that is optimized using the Sharpe ratio.  This would ensure that we have a portfolio with high return and low volatility.  The next step is to generate other statistics for each of these stocks, such as the Bolinger Bands, momentum and volatility that can be used as features for our learning algorithm.  The label of course will be the stock price 1 day in the future.   </w:t>
       </w:r>
     </w:p>
     <w:p>
@@ -899,15 +706,17 @@
           <w:rFonts w:ascii="Segoe UI" w:hAnsi="Segoe UI" w:cs="Segoe UI"/>
           <w:bCs/>
         </w:rPr>
-        <w:t>P0</w:t>
-      </w:r>
-      <w:r>
+        <w:t>P0 = Total portfolio value at end of testing period</w:t>
+      </w:r>
+    </w:p>
+    <w:p>
+      <w:pPr>
+        <w:pStyle w:val="NormalWeb"/>
         <w:rPr>
           <w:rFonts w:ascii="Segoe UI" w:hAnsi="Segoe UI" w:cs="Segoe UI"/>
           <w:bCs/>
         </w:rPr>
-        <w:t xml:space="preserve"> = Total portfolio value at end of testing period</w:t>
-      </w:r>
+      </w:pPr>
     </w:p>
     <w:p>
       <w:pPr>
@@ -917,63 +726,33 @@
           <w:bCs/>
         </w:rPr>
       </w:pPr>
-    </w:p>
-    <w:p>
-      <w:pPr>
-        <w:pStyle w:val="NormalWeb"/>
+      <w:r>
         <w:rPr>
           <w:rFonts w:ascii="Segoe UI" w:hAnsi="Segoe UI" w:cs="Segoe UI"/>
           <w:bCs/>
         </w:rPr>
-      </w:pPr>
+        <w:t xml:space="preserve">The application will also utilize </w:t>
+      </w:r>
       <w:r>
         <w:rPr>
           <w:rFonts w:ascii="Segoe UI" w:hAnsi="Segoe UI" w:cs="Segoe UI"/>
           <w:bCs/>
         </w:rPr>
-        <w:t xml:space="preserve">The application will also utilize </w:t>
+        <w:t xml:space="preserve">the </w:t>
       </w:r>
       <w:r>
         <w:rPr>
           <w:rFonts w:ascii="Segoe UI" w:hAnsi="Segoe UI" w:cs="Segoe UI"/>
           <w:bCs/>
         </w:rPr>
-        <w:t xml:space="preserve">the </w:t>
+        <w:t>Root Mean Squared Error of Predictions</w:t>
       </w:r>
       <w:r>
         <w:rPr>
           <w:rFonts w:ascii="Segoe UI" w:hAnsi="Segoe UI" w:cs="Segoe UI"/>
           <w:bCs/>
         </w:rPr>
-        <w:t>Root Mean Squared Error of Predictions</w:t>
-      </w:r>
-      <w:r>
-        <w:rPr>
-          <w:rFonts w:ascii="Segoe UI" w:hAnsi="Segoe UI" w:cs="Segoe UI"/>
-          <w:bCs/>
-        </w:rPr>
-        <w:t xml:space="preserve"> as a metric to evaluate the performance of each </w:t>
-      </w:r>
-      <w:r>
-        <w:rPr>
-          <w:rFonts w:ascii="Segoe UI" w:hAnsi="Segoe UI" w:cs="Segoe UI"/>
-          <w:bCs/>
-        </w:rPr>
-        <w:t xml:space="preserve">of the </w:t>
-      </w:r>
-      <w:r>
-        <w:rPr>
-          <w:rFonts w:ascii="Segoe UI" w:hAnsi="Segoe UI" w:cs="Segoe UI"/>
-          <w:bCs/>
-        </w:rPr>
-        <w:t>model</w:t>
-      </w:r>
-      <w:r>
-        <w:rPr>
-          <w:rFonts w:ascii="Segoe UI" w:hAnsi="Segoe UI" w:cs="Segoe UI"/>
-          <w:bCs/>
-        </w:rPr>
-        <w:t>s</w:t>
+        <w:t xml:space="preserve"> as a metric to evaluate the performance of each of the models</w:t>
       </w:r>
       <w:r>
         <w:rPr>
@@ -1178,26 +957,16 @@
           </wp:anchor>
         </w:drawing>
       </w:r>
-      <w:proofErr w:type="gramStart"/>
-      <w:r>
-        <w:t>is</w:t>
-      </w:r>
-      <w:proofErr w:type="gramEnd"/>
-      <w:r>
-        <w:t xml:space="preserve"> the actual stock price value </w:t>
+      <w:r>
+        <w:t xml:space="preserve">is the actual stock price value </w:t>
       </w:r>
     </w:p>
     <w:p>
       <w:pPr>
         <w:pStyle w:val="NormalWeb"/>
       </w:pPr>
-      <w:proofErr w:type="gramStart"/>
-      <w:r>
-        <w:t>is</w:t>
-      </w:r>
-      <w:proofErr w:type="gramEnd"/>
-      <w:r>
-        <w:t xml:space="preserve"> the predicted value</w:t>
+      <w:r>
+        <w:t>is the predicted value</w:t>
       </w:r>
     </w:p>
     <w:p>
@@ -1205,15 +974,7 @@
         <w:pStyle w:val="NormalWeb"/>
       </w:pPr>
       <w:r>
-        <w:t xml:space="preserve">  </w:t>
-      </w:r>
-      <w:proofErr w:type="gramStart"/>
-      <w:r>
-        <w:t>n</w:t>
-      </w:r>
-      <w:proofErr w:type="gramEnd"/>
-      <w:r>
-        <w:t xml:space="preserve"> is the number of test data rows </w:t>
+        <w:t xml:space="preserve">  n is the number of test data rows </w:t>
       </w:r>
     </w:p>
     <w:p>
@@ -1251,26 +1012,10 @@
         <w:pStyle w:val="NormalWeb"/>
       </w:pPr>
       <w:r>
-        <w:t>The data used for this project was retrieved from yahoo finance.  The module ‘</w:t>
-      </w:r>
-      <w:proofErr w:type="spellStart"/>
-      <w:r>
-        <w:t>processing.start</w:t>
-      </w:r>
-      <w:proofErr w:type="spellEnd"/>
-      <w:r>
-        <w:t xml:space="preserve">’ handles the automatic retrieval all of S&amp;P 500 historical stock information since 2006.  </w:t>
-      </w:r>
-      <w:r>
-        <w:t xml:space="preserve">New data can be retrieved by typing ‘python –m </w:t>
-      </w:r>
-      <w:proofErr w:type="spellStart"/>
-      <w:r>
-        <w:t>processing.start</w:t>
-      </w:r>
-      <w:proofErr w:type="spellEnd"/>
-      <w:r>
-        <w:t>’ in the command line from the root of the project.</w:t>
+        <w:t xml:space="preserve">The data used for this project was retrieved from yahoo finance.  The module ‘processing.start’ handles the automatic retrieval all of S&amp;P 500 historical stock information since 2006.  </w:t>
+      </w:r>
+      <w:r>
+        <w:t>New data can be retrieved by typing ‘python –m processing.start’ in the command line from the root of the project.</w:t>
       </w:r>
     </w:p>
     <w:p>
@@ -1338,13 +1083,7 @@
         </w:numPr>
       </w:pPr>
       <w:r>
-        <w:t xml:space="preserve">Close:  </w:t>
-      </w:r>
-      <w:r>
-        <w:t xml:space="preserve">The price </w:t>
-      </w:r>
-      <w:r>
-        <w:t>of the stock at the market close</w:t>
+        <w:t>Close:  The price of the stock at the market close</w:t>
       </w:r>
     </w:p>
     <w:p>
@@ -1355,13 +1094,8 @@
           <w:numId w:val="17"/>
         </w:numPr>
       </w:pPr>
-      <w:proofErr w:type="spellStart"/>
-      <w:r>
-        <w:t>Adj</w:t>
-      </w:r>
-      <w:proofErr w:type="spellEnd"/>
-      <w:r>
-        <w:t xml:space="preserve"> Close:  The closing price with consideration of other factors such as stock splits and dividends.</w:t>
+      <w:r>
+        <w:t>Adj Close:  The closing price with consideration of other factors such as stock splits and dividends.</w:t>
       </w:r>
     </w:p>
     <w:p>
@@ -1419,23 +1153,11 @@
         <w:lastRenderedPageBreak/>
         <w:t xml:space="preserve">The next step is to generate the optimal portfolio combination of stocks.  For this step, I used the entire set of S&amp;P stocks as input, then applied </w:t>
       </w:r>
-      <w:proofErr w:type="spellStart"/>
       <w:r>
         <w:t>scipy.optimize</w:t>
       </w:r>
-      <w:proofErr w:type="spellEnd"/>
-      <w:r>
-        <w:t xml:space="preserve"> which tries to reduce the error by finding the highest </w:t>
-      </w:r>
-      <w:proofErr w:type="spellStart"/>
-      <w:proofErr w:type="gramStart"/>
-      <w:r>
-        <w:t>sharpe</w:t>
-      </w:r>
-      <w:proofErr w:type="spellEnd"/>
-      <w:proofErr w:type="gramEnd"/>
-      <w:r>
-        <w:t xml:space="preserve"> ratio of the stock combination. </w:t>
+      <w:r>
+        <w:t xml:space="preserve"> which tries to reduce the error by finding the highest sharpe ratio of the stock combination. </w:t>
       </w:r>
     </w:p>
     <w:p>
@@ -1458,14 +1180,7 @@
           <w:sz w:val="40"/>
           <w:szCs w:val="40"/>
         </w:rPr>
-        <w:t>Sharpe ratio =</w:t>
-      </w:r>
-      <w:r>
-        <w:rPr>
-          <w:sz w:val="40"/>
-          <w:szCs w:val="40"/>
-        </w:rPr>
-        <w:t xml:space="preserve"> </w:t>
+        <w:t xml:space="preserve">Sharpe ratio = </w:t>
       </w:r>
       <m:oMath>
         <m:f>
@@ -1501,18 +1216,7 @@
                 <w:sz w:val="40"/>
                 <w:szCs w:val="40"/>
               </w:rPr>
-              <m:t xml:space="preserve">Standard </m:t>
-            </m:r>
-            <m:r>
-              <m:rPr>
-                <m:sty m:val="p"/>
-              </m:rPr>
-              <w:rPr>
-                <w:rFonts w:ascii="Cambria Math" w:hAnsi="Cambria Math"/>
-                <w:sz w:val="40"/>
-                <w:szCs w:val="40"/>
-              </w:rPr>
-              <m:t>deviation of portfolio return</m:t>
+              <m:t>Standard deviation of portfolio return</m:t>
             </m:r>
           </m:den>
         </m:f>
@@ -1546,12 +1250,7 @@
         </w:numPr>
       </w:pPr>
       <w:r>
-        <w:t>Bollinger Bands</w:t>
-      </w:r>
-      <w:bookmarkStart w:id="0" w:name="_GoBack"/>
-      <w:bookmarkEnd w:id="0"/>
-      <w:r>
-        <w:t xml:space="preserve">®: </w:t>
+        <w:t xml:space="preserve">Bollinger Bands®: </w:t>
       </w:r>
       <w:r>
         <w:t>two standard deviation away from the stock simple moving average</w:t>
@@ -1587,83 +1286,169 @@
         <w:t>Momentum</w:t>
       </w:r>
       <w:r>
-        <w:t>: the rate</w:t>
-      </w:r>
-      <w:r>
-        <w:t xml:space="preserve"> of acceleration of a </w:t>
-      </w:r>
-      <w:r>
-        <w:t>stock’s price</w:t>
-      </w:r>
-      <w:r>
-        <w:t>.</w:t>
-      </w:r>
-    </w:p>
-    <w:p>
-      <w:pPr>
-        <w:pStyle w:val="Heading3"/>
-      </w:pPr>
-      <w:r>
-        <w:t>Exploratory Visualization</w:t>
+        <w:t>: the rate of acceleration of a stock’s price.</w:t>
       </w:r>
     </w:p>
     <w:p>
       <w:pPr>
         <w:pStyle w:val="NormalWeb"/>
-      </w:pPr>
-      <w:r>
-        <w:t>In this section, you will need to provide some form of visualization that summarizes or extracts a relevant characteristic or feature about the data. The visualization should adequately support the data being used. Discuss why this visualization was chosen and how it is relevant. Questions to ask yourself when writing this section:</w:t>
-      </w:r>
-    </w:p>
-    <w:p>
-      <w:pPr>
         <w:numPr>
           <w:ilvl w:val="0"/>
-          <w:numId w:val="5"/>
+          <w:numId w:val="17"/>
         </w:numPr>
-        <w:spacing w:before="100" w:beforeAutospacing="1" w:after="100" w:afterAutospacing="1" w:line="240" w:lineRule="auto"/>
-      </w:pPr>
-      <w:r>
-        <w:rPr>
-          <w:rStyle w:val="Emphasis"/>
-        </w:rPr>
-        <w:t>Have you visualized a relevant characteristic or feature about the dataset or input data?</w:t>
-      </w:r>
-    </w:p>
-    <w:p>
-      <w:pPr>
+      </w:pPr>
+      <w:r>
+        <w:t>5 day Simple Moving Average</w:t>
+      </w:r>
+    </w:p>
+    <w:p>
+      <w:pPr>
+        <w:pStyle w:val="NormalWeb"/>
         <w:numPr>
           <w:ilvl w:val="0"/>
-          <w:numId w:val="5"/>
+          <w:numId w:val="17"/>
         </w:numPr>
-        <w:spacing w:before="100" w:beforeAutospacing="1" w:after="100" w:afterAutospacing="1" w:line="240" w:lineRule="auto"/>
-      </w:pPr>
-      <w:r>
-        <w:rPr>
-          <w:rStyle w:val="Emphasis"/>
-        </w:rPr>
-        <w:t>Is the visualization thoroughly analyzed and discussed?</w:t>
-      </w:r>
-    </w:p>
-    <w:p>
-      <w:pPr>
-        <w:numPr>
-          <w:ilvl w:val="0"/>
-          <w:numId w:val="5"/>
-        </w:numPr>
-        <w:spacing w:before="100" w:beforeAutospacing="1" w:after="100" w:afterAutospacing="1" w:line="240" w:lineRule="auto"/>
-      </w:pPr>
-      <w:r>
-        <w:rPr>
-          <w:rStyle w:val="Emphasis"/>
-        </w:rPr>
-        <w:t>If a plot is provided, are the axes, title, and datum clearly defined?</w:t>
+      </w:pPr>
+      <w:r>
+        <w:t>Daily Returns</w:t>
       </w:r>
     </w:p>
     <w:p>
       <w:pPr>
         <w:pStyle w:val="Heading3"/>
       </w:pPr>
+    </w:p>
+    <w:p>
+      <w:pPr>
+        <w:pStyle w:val="Heading3"/>
+      </w:pPr>
+      <w:r>
+        <w:t>Exploratory Visualization</w:t>
+      </w:r>
+    </w:p>
+    <w:p>
+      <w:r>
+        <w:rPr>
+          <w:noProof/>
+        </w:rPr>
+        <w:drawing>
+          <wp:inline distT="0" distB="0" distL="0" distR="0" wp14:anchorId="66A8CDB2" wp14:editId="5FB0A2B3">
+            <wp:extent cx="5943600" cy="3162300"/>
+            <wp:effectExtent l="0" t="0" r="0" b="0"/>
+            <wp:docPr id="4" name="Picture 4"/>
+            <wp:cNvGraphicFramePr>
+              <a:graphicFrameLocks xmlns:a="http://schemas.openxmlformats.org/drawingml/2006/main" noChangeAspect="1"/>
+            </wp:cNvGraphicFramePr>
+            <a:graphic xmlns:a="http://schemas.openxmlformats.org/drawingml/2006/main">
+              <a:graphicData uri="http://schemas.openxmlformats.org/drawingml/2006/picture">
+                <pic:pic xmlns:pic="http://schemas.openxmlformats.org/drawingml/2006/picture">
+                  <pic:nvPicPr>
+                    <pic:cNvPr id="1" name=""/>
+                    <pic:cNvPicPr/>
+                  </pic:nvPicPr>
+                  <pic:blipFill>
+                    <a:blip r:embed="rId10"/>
+                    <a:stretch>
+                      <a:fillRect/>
+                    </a:stretch>
+                  </pic:blipFill>
+                  <pic:spPr>
+                    <a:xfrm>
+                      <a:off x="0" y="0"/>
+                      <a:ext cx="5943600" cy="3162300"/>
+                    </a:xfrm>
+                    <a:prstGeom prst="rect">
+                      <a:avLst/>
+                    </a:prstGeom>
+                  </pic:spPr>
+                </pic:pic>
+              </a:graphicData>
+            </a:graphic>
+          </wp:inline>
+        </w:drawing>
+      </w:r>
+    </w:p>
+    <w:p>
+      <w:pPr>
+        <w:rPr>
+          <w:b/>
+          <w:sz w:val="18"/>
+          <w:szCs w:val="18"/>
+          <w:u w:val="single"/>
+        </w:rPr>
+      </w:pPr>
+      <w:r>
+        <w:tab/>
+      </w:r>
+      <w:r>
+        <w:tab/>
+      </w:r>
+      <w:r>
+        <w:tab/>
+      </w:r>
+      <w:r>
+        <w:tab/>
+      </w:r>
+      <w:r>
+        <w:tab/>
+      </w:r>
+      <w:r>
+        <w:t xml:space="preserve">PGR feature Correlation </w:t>
+      </w:r>
+    </w:p>
+    <w:p/>
+    <w:p>
+      <w:r>
+        <w:t xml:space="preserve">The figure above is a representation of the correlation between the different </w:t>
+      </w:r>
+      <w:r>
+        <w:t>features</w:t>
+      </w:r>
+      <w:r>
+        <w:t xml:space="preserve"> for the PGR Stock Symbol data for year 2017.  The adjusted close and next day adjusted close price</w:t>
+      </w:r>
+      <w:r>
+        <w:t>s</w:t>
+      </w:r>
+      <w:r>
+        <w:t xml:space="preserve"> are left here for display</w:t>
+      </w:r>
+      <w:r>
+        <w:t xml:space="preserve"> only and</w:t>
+      </w:r>
+      <w:r>
+        <w:t xml:space="preserve"> will not be used as features to train the regression models.  </w:t>
+      </w:r>
+    </w:p>
+    <w:p>
+      <w:r>
+        <w:lastRenderedPageBreak/>
+        <w:t>As can be seen on the heatmap figure, there is a strong negative co</w:t>
+      </w:r>
+      <w:r>
+        <w:t>rrelation between the Simple Moving a</w:t>
+      </w:r>
+      <w:r>
+        <w:t>verage and the lower Bolinger Band.  There is also a high correl</w:t>
+      </w:r>
+      <w:r>
+        <w:t>ation between Momentum and the Simple Moving a</w:t>
+      </w:r>
+      <w:r>
+        <w:t xml:space="preserve">verage.  I will most likely be removing some of these highly correlated features from the model training as they will only introduce noise and complexity to the model.  </w:t>
+      </w:r>
+    </w:p>
+    <w:p>
+      <w:pPr>
+        <w:pStyle w:val="Heading3"/>
+      </w:pPr>
+    </w:p>
+    <w:p>
+      <w:pPr>
+        <w:pStyle w:val="Heading3"/>
+      </w:pPr>
+      <w:bookmarkStart w:id="0" w:name="_GoBack"/>
+      <w:bookmarkEnd w:id="0"/>
       <w:r>
         <w:t>Algorithms and Techniques</w:t>
       </w:r>
@@ -1749,7 +1534,6 @@
         <w:rPr>
           <w:rStyle w:val="Emphasis"/>
         </w:rPr>
-        <w:lastRenderedPageBreak/>
         <w:t>Has some result or value been provided that acts as a benchmark for measuring performance?</w:t>
       </w:r>
     </w:p>
@@ -1785,23 +1569,7 @@
           <w:rStyle w:val="Emphasis"/>
           <w:rFonts w:eastAsiaTheme="majorEastAsia"/>
         </w:rPr>
-        <w:t>(</w:t>
-      </w:r>
-      <w:proofErr w:type="gramStart"/>
-      <w:r>
-        <w:rPr>
-          <w:rStyle w:val="Emphasis"/>
-          <w:rFonts w:eastAsiaTheme="majorEastAsia"/>
-        </w:rPr>
-        <w:t>approx</w:t>
-      </w:r>
-      <w:proofErr w:type="gramEnd"/>
-      <w:r>
-        <w:rPr>
-          <w:rStyle w:val="Emphasis"/>
-          <w:rFonts w:eastAsiaTheme="majorEastAsia"/>
-        </w:rPr>
-        <w:t>. 3-5 pages)</w:t>
+        <w:t>(approx. 3-5 pages)</w:t>
       </w:r>
     </w:p>
     <w:p>
@@ -1884,6 +1652,7 @@
         <w:pStyle w:val="Heading3"/>
       </w:pPr>
       <w:r>
+        <w:lastRenderedPageBreak/>
         <w:t>Implementation</w:t>
       </w:r>
     </w:p>
@@ -2006,7 +1775,6 @@
         <w:pStyle w:val="Heading2"/>
       </w:pPr>
       <w:r>
-        <w:lastRenderedPageBreak/>
         <w:t>IV. Results</w:t>
       </w:r>
     </w:p>
@@ -2019,23 +1787,7 @@
           <w:rStyle w:val="Emphasis"/>
           <w:rFonts w:eastAsiaTheme="majorEastAsia"/>
         </w:rPr>
-        <w:t>(</w:t>
-      </w:r>
-      <w:proofErr w:type="gramStart"/>
-      <w:r>
-        <w:rPr>
-          <w:rStyle w:val="Emphasis"/>
-          <w:rFonts w:eastAsiaTheme="majorEastAsia"/>
-        </w:rPr>
-        <w:t>approx</w:t>
-      </w:r>
-      <w:proofErr w:type="gramEnd"/>
-      <w:r>
-        <w:rPr>
-          <w:rStyle w:val="Emphasis"/>
-          <w:rFonts w:eastAsiaTheme="majorEastAsia"/>
-        </w:rPr>
-        <w:t>. 2-3 pages)</w:t>
+        <w:t>(approx. 2-3 pages)</w:t>
       </w:r>
     </w:p>
     <w:p>
@@ -2119,6 +1871,7 @@
         <w:pStyle w:val="Heading3"/>
       </w:pPr>
       <w:r>
+        <w:lastRenderedPageBreak/>
         <w:t>Justification</w:t>
       </w:r>
     </w:p>
@@ -2192,23 +1945,7 @@
           <w:rStyle w:val="Emphasis"/>
           <w:rFonts w:eastAsiaTheme="majorEastAsia"/>
         </w:rPr>
-        <w:t>(</w:t>
-      </w:r>
-      <w:proofErr w:type="gramStart"/>
-      <w:r>
-        <w:rPr>
-          <w:rStyle w:val="Emphasis"/>
-          <w:rFonts w:eastAsiaTheme="majorEastAsia"/>
-        </w:rPr>
-        <w:t>approx</w:t>
-      </w:r>
-      <w:proofErr w:type="gramEnd"/>
-      <w:r>
-        <w:rPr>
-          <w:rStyle w:val="Emphasis"/>
-          <w:rFonts w:eastAsiaTheme="majorEastAsia"/>
-        </w:rPr>
-        <w:t>. 1-2 pages)</w:t>
+        <w:t>(approx. 1-2 pages)</w:t>
       </w:r>
     </w:p>
     <w:p>
@@ -2277,7 +2014,6 @@
         <w:pStyle w:val="Heading3"/>
       </w:pPr>
       <w:r>
-        <w:lastRenderedPageBreak/>
         <w:t>Reflection</w:t>
       </w:r>
     </w:p>
@@ -2362,7 +2098,11 @@
         <w:pStyle w:val="NormalWeb"/>
       </w:pPr>
       <w:r>
-        <w:t>In this section, you will need to provide discussion as to how one aspect of the implementation you designed could be improved. As an example, consider ways your implementation can be made more general, and what would need to be modified. You do not need to make this improvement, but the potential solutions resulting from these changes are considered and compared/contrasted to your current solution. Questions to ask yourself when writing this section:</w:t>
+        <w:t xml:space="preserve">In this section, you will need to provide discussion as to how one aspect of the implementation you designed could be improved. As an example, consider ways your implementation can be made more general, and what would need to be modified. You do not need to make this improvement, but the potential solutions resulting from these changes are considered and </w:t>
+      </w:r>
+      <w:r>
+        <w:lastRenderedPageBreak/>
+        <w:t>compared/contrasted to your current solution. Questions to ask yourself when writing this section:</w:t>
       </w:r>
     </w:p>
     <w:p>
@@ -2607,13 +2347,8 @@
       <w:pPr>
         <w:pStyle w:val="Heading1"/>
       </w:pPr>
-      <w:proofErr w:type="spellStart"/>
-      <w:r>
-        <w:t>Sentdex</w:t>
-      </w:r>
-      <w:proofErr w:type="spellEnd"/>
-      <w:r>
-        <w:t xml:space="preserve"> </w:t>
+      <w:r>
+        <w:t xml:space="preserve">Sentdex </w:t>
       </w:r>
       <w:r>
         <w:t>Python Programming for Finance</w:t>
@@ -2621,7 +2356,7 @@
     </w:p>
     <w:p/>
     <w:p>
-      <w:hyperlink r:id="rId10" w:history="1">
+      <w:hyperlink r:id="rId11" w:history="1">
         <w:r>
           <w:rPr>
             <w:rStyle w:val="Hyperlink"/>
@@ -2632,18 +2367,12 @@
     </w:p>
     <w:p/>
     <w:p>
-      <w:proofErr w:type="spellStart"/>
-      <w:r>
-        <w:lastRenderedPageBreak/>
-        <w:t>Udacity</w:t>
-      </w:r>
-      <w:proofErr w:type="spellEnd"/>
-      <w:r>
-        <w:t xml:space="preserve"> Machine learning for trading</w:t>
-      </w:r>
-    </w:p>
-    <w:p>
-      <w:hyperlink r:id="rId11" w:history="1">
+      <w:r>
+        <w:t>Udacity Machine learning for trading</w:t>
+      </w:r>
+    </w:p>
+    <w:p>
+      <w:hyperlink r:id="rId12" w:history="1">
         <w:r>
           <w:rPr>
             <w:rStyle w:val="Hyperlink"/>
@@ -2654,17 +2383,12 @@
     </w:p>
     <w:p/>
     <w:p>
-      <w:proofErr w:type="spellStart"/>
-      <w:r>
-        <w:t>Siraj</w:t>
-      </w:r>
-      <w:proofErr w:type="spellEnd"/>
-      <w:r>
-        <w:t>- Predicting Stock Prices</w:t>
-      </w:r>
-    </w:p>
-    <w:p>
-      <w:hyperlink r:id="rId12" w:history="1">
+      <w:r>
+        <w:t>Siraj- Predicting Stock Prices</w:t>
+      </w:r>
+    </w:p>
+    <w:p>
+      <w:hyperlink r:id="rId13" w:history="1">
         <w:r>
           <w:rPr>
             <w:rStyle w:val="Hyperlink"/>
@@ -2680,7 +2404,12 @@
       </w:r>
     </w:p>
     <w:p>
-      <w:hyperlink r:id="rId13" w:history="1">
+      <w:pPr>
+        <w:rPr>
+          <w:rStyle w:val="Hyperlink"/>
+        </w:rPr>
+      </w:pPr>
+      <w:hyperlink r:id="rId14" w:history="1">
         <w:r>
           <w:rPr>
             <w:rStyle w:val="Hyperlink"/>
@@ -2689,6 +2418,24 @@
         </w:r>
       </w:hyperlink>
     </w:p>
+    <w:p>
+      <w:pPr>
+        <w:rPr>
+          <w:rStyle w:val="Hyperlink"/>
+        </w:rPr>
+      </w:pPr>
+    </w:p>
+    <w:p>
+      <w:hyperlink r:id="rId15" w:history="1">
+        <w:r>
+          <w:rPr>
+            <w:rStyle w:val="Hyperlink"/>
+          </w:rPr>
+          <w:t>https://github.com/jessicayung/machine-learning-nd/blob/master/p5-capstone/report.md</w:t>
+        </w:r>
+      </w:hyperlink>
+    </w:p>
+    <w:p/>
     <w:p/>
     <w:sectPr>
       <w:pgSz w:w="12240" w:h="15840"/>
@@ -6078,6 +5825,18 @@
       <w:contextualSpacing/>
     </w:pPr>
   </w:style>
+  <w:style w:type="character" w:styleId="FollowedHyperlink">
+    <w:name w:val="FollowedHyperlink"/>
+    <w:basedOn w:val="DefaultParagraphFont"/>
+    <w:uiPriority w:val="99"/>
+    <w:semiHidden/>
+    <w:unhideWhenUsed/>
+    <w:rsid w:val="005052C4"/>
+    <w:rPr>
+      <w:color w:val="954F72" w:themeColor="followedHyperlink"/>
+      <w:u w:val="single"/>
+    </w:rPr>
+  </w:style>
 </w:styles>
 </file>
 

</xml_diff>

<commit_message>
update last 2 sections of report
</commit_message>
<xml_diff>
--- a/report.docx
+++ b/report.docx
@@ -352,61 +352,7 @@
           <w:sz w:val="24"/>
           <w:szCs w:val="24"/>
         </w:rPr>
-        <w:t xml:space="preserve"> that includes the high, low, open, close and adjusted close of each stock.   O</w:t>
-      </w:r>
-      <w:r>
-        <w:rPr>
-          <w:rFonts w:ascii="Segoe UI" w:eastAsia="Times New Roman" w:hAnsi="Segoe UI" w:cs="Segoe UI"/>
-          <w:iCs/>
-          <w:sz w:val="24"/>
-          <w:szCs w:val="24"/>
-        </w:rPr>
-        <w:t>ut of the 505 stocks, my application</w:t>
-      </w:r>
-      <w:r>
-        <w:rPr>
-          <w:rFonts w:ascii="Segoe UI" w:eastAsia="Times New Roman" w:hAnsi="Segoe UI" w:cs="Segoe UI"/>
-          <w:iCs/>
-          <w:sz w:val="24"/>
-          <w:szCs w:val="24"/>
-        </w:rPr>
-        <w:t xml:space="preserve"> will generate a portfolio of about 10 stocks.  This portfolio will be optimized for its high Sharpe ratio value with a percentage allocation for each of the stocks.  The idea is to then analyze these stocks by generating a number of statistics that can be used as input variables or features.  Some of these statistics include the Bolinger Bands, momentum and volatility, while the future stock price will be the label or output variable.  The model will be trained using a number of days in</w:t>
-      </w:r>
-      <w:r>
-        <w:rPr>
-          <w:rFonts w:ascii="Segoe UI" w:eastAsia="Times New Roman" w:hAnsi="Segoe UI" w:cs="Segoe UI"/>
-          <w:iCs/>
-          <w:sz w:val="24"/>
-          <w:szCs w:val="24"/>
-        </w:rPr>
-        <w:t xml:space="preserve"> the past</w:t>
-      </w:r>
-      <w:r>
-        <w:rPr>
-          <w:rFonts w:ascii="Segoe UI" w:eastAsia="Times New Roman" w:hAnsi="Segoe UI" w:cs="Segoe UI"/>
-          <w:iCs/>
-          <w:sz w:val="24"/>
-          <w:szCs w:val="24"/>
-        </w:rPr>
-        <w:t xml:space="preserve"> with a target price of 1 day in the future.  I will be using TimeSeriesSplit from Sklearn to split the data between training and</w:t>
-      </w:r>
-      <w:r>
-        <w:rPr>
-          <w:rFonts w:ascii="Segoe UI" w:eastAsia="Times New Roman" w:hAnsi="Segoe UI" w:cs="Segoe UI"/>
-          <w:iCs/>
-          <w:sz w:val="24"/>
-          <w:szCs w:val="24"/>
-        </w:rPr>
-        <w:t xml:space="preserve"> testing.  This will ensure the proper evaluation of the model as it will not get access to future data.</w:t>
-      </w:r>
-      <w:r>
-        <w:rPr>
-          <w:rFonts w:ascii="Segoe UI" w:eastAsia="Times New Roman" w:hAnsi="Segoe UI" w:cs="Segoe UI"/>
-          <w:iCs/>
-          <w:sz w:val="24"/>
-          <w:szCs w:val="24"/>
-        </w:rPr>
-        <w:t xml:space="preserve"> </w:t>
+        <w:t xml:space="preserve"> that includes the high, low, open, close and adjusted close of each stock.   Out of the 505 stocks, my application will generate a portfolio of about 10 stocks.  This portfolio will be optimized for its high Sharpe ratio value with a percentage allocation for each of the stocks.  The idea is to then analyze these stocks by generating a number of statistics that can be used as input variables or features.  Some of these statistics include the Bolinger Bands, momentum and volatility, while the future stock price will be the label or output variable.  The model will be trained using a number of days in the past with a target price of 1 day in the future.  I will be using TimeSeriesSplit from Sklearn to split the data between training and testing.  This will ensure the proper evaluation of the model as it will not get access to future data. </w:t>
       </w:r>
     </w:p>
     <w:p>
@@ -509,7 +455,7 @@
           <w:sz w:val="24"/>
           <w:szCs w:val="24"/>
         </w:rPr>
-        <w:t xml:space="preserve">The plan is to start with a portfolio of the entire S&amp;P 500, then based on the historical performance of the stocks that make up the S&amp;P 500, generate a portfolio of about 10 stocks that is optimized using the Sharpe ratio.  This would ensure that we have a portfolio with high return and low volatility.  The next step is to generate other statistics for each of these stocks, such as the Bolinger Bands, momentum and volatility that can be used as features for our learning algorithm.  The label of course will be the stock price 1 day in the future.   </w:t>
+        <w:t xml:space="preserve">The plan is to start with a portfolio of the entire S&amp;P 500, then based on the historical performance of the stocks that make up the S&amp;P 500, generate a portfolio of about 10 stocks that is optimized using the Sharpe ratio.  This would ensure that we have a portfolio with high return and low volatility.  The next step is to generate other statistics for each of these stocks, such as the Bollinger Bands, momentum and volatility that can be used as features for our learning algorithm.  The label of course will be the stock price 1 day in the future.   </w:t>
       </w:r>
     </w:p>
     <w:p>
@@ -528,23 +474,7 @@
           <w:sz w:val="24"/>
           <w:szCs w:val="24"/>
         </w:rPr>
-        <w:t xml:space="preserve">The plan is to try different algorithms to generate the model, including </w:t>
-      </w:r>
-      <w:r>
-        <w:rPr>
-          <w:rFonts w:ascii="Segoe UI" w:eastAsia="Times New Roman" w:hAnsi="Segoe UI" w:cs="Segoe UI"/>
-          <w:sz w:val="24"/>
-          <w:szCs w:val="24"/>
-        </w:rPr>
-        <w:t xml:space="preserve">Linear Regression, </w:t>
-      </w:r>
-      <w:r>
-        <w:rPr>
-          <w:rFonts w:ascii="Segoe UI" w:eastAsia="Times New Roman" w:hAnsi="Segoe UI" w:cs="Segoe UI"/>
-          <w:sz w:val="24"/>
-          <w:szCs w:val="24"/>
-        </w:rPr>
-        <w:t xml:space="preserve">KNN and Random Forests. Once the model is trained with the features from each of the stocks, I will use the model to predict the portfolio price 1 day into the future and then compare it with the actual price.  The total portfolio value will then be compared to the value of S&amp;P index.  </w:t>
+        <w:t xml:space="preserve">The plan is to try different algorithms to generate the model, including Linear Regression, KNN and Random Forests. Once the model is trained with the features from each of the stocks, I will use the model to predict the portfolio price 1 day into the future and then compare it with the actual price.  The total portfolio value will then be compared to the value of S&amp;P index.  </w:t>
       </w:r>
     </w:p>
     <w:p>
@@ -586,28 +516,7 @@
           <w:rFonts w:ascii="Segoe UI" w:hAnsi="Segoe UI" w:cs="Segoe UI"/>
           <w:bCs/>
         </w:rPr>
-        <w:t xml:space="preserve">After generating the portfolio of stocks, the application will </w:t>
-      </w:r>
-      <w:r>
-        <w:rPr>
-          <w:rFonts w:ascii="Segoe UI" w:hAnsi="Segoe UI" w:cs="Segoe UI"/>
-          <w:bCs/>
-        </w:rPr>
-        <w:t>perform</w:t>
-      </w:r>
-      <w:r>
-        <w:rPr>
-          <w:rFonts w:ascii="Segoe UI" w:hAnsi="Segoe UI" w:cs="Segoe UI"/>
-          <w:bCs/>
-        </w:rPr>
-        <w:t xml:space="preserve"> a comparison of the generated portfolio with</w:t>
-      </w:r>
-      <w:r>
-        <w:rPr>
-          <w:rFonts w:ascii="Segoe UI" w:hAnsi="Segoe UI" w:cs="Segoe UI"/>
-          <w:bCs/>
-        </w:rPr>
-        <w:t xml:space="preserve"> the returns of the S&amp;P 500 in the same period.  The formula used will be: </w:t>
+        <w:t xml:space="preserve">After generating the portfolio of stocks, the application will perform a comparison of the generated portfolio with the returns of the S&amp;P 500 in the same period.  The formula used will be: </w:t>
       </w:r>
     </w:p>
     <w:p>
@@ -669,29 +578,33 @@
           <w:rFonts w:ascii="Segoe UI" w:hAnsi="Segoe UI" w:cs="Segoe UI"/>
           <w:bCs/>
         </w:rPr>
-        <w:t xml:space="preserve">P1 = </w:t>
-      </w:r>
-      <w:r>
+        <w:t>P1 = Total portfolio value at beginning of testing period</w:t>
+      </w:r>
+    </w:p>
+    <w:p>
+      <w:pPr>
+        <w:pStyle w:val="NormalWeb"/>
         <w:rPr>
           <w:rFonts w:ascii="Segoe UI" w:hAnsi="Segoe UI" w:cs="Segoe UI"/>
           <w:bCs/>
         </w:rPr>
-        <w:t xml:space="preserve">Total portfolio value at </w:t>
-      </w:r>
+      </w:pPr>
       <w:r>
         <w:rPr>
           <w:rFonts w:ascii="Segoe UI" w:hAnsi="Segoe UI" w:cs="Segoe UI"/>
           <w:bCs/>
         </w:rPr>
-        <w:t>beginning</w:t>
-      </w:r>
-      <w:r>
+        <w:t>P0 = Total portfolio value at end of testing period</w:t>
+      </w:r>
+    </w:p>
+    <w:p>
+      <w:pPr>
+        <w:pStyle w:val="NormalWeb"/>
         <w:rPr>
           <w:rFonts w:ascii="Segoe UI" w:hAnsi="Segoe UI" w:cs="Segoe UI"/>
           <w:bCs/>
         </w:rPr>
-        <w:t xml:space="preserve"> of testing period</w:t>
-      </w:r>
+      </w:pPr>
     </w:p>
     <w:p>
       <w:pPr>
@@ -706,67 +619,21 @@
           <w:rFonts w:ascii="Segoe UI" w:hAnsi="Segoe UI" w:cs="Segoe UI"/>
           <w:bCs/>
         </w:rPr>
-        <w:t>P0 = Total portfolio value at end of testing period</w:t>
-      </w:r>
-    </w:p>
-    <w:p>
-      <w:pPr>
-        <w:pStyle w:val="NormalWeb"/>
+        <w:t xml:space="preserve">The application will also utilize the </w:t>
+      </w:r>
+      <w:r>
         <w:rPr>
           <w:rFonts w:ascii="Segoe UI" w:hAnsi="Segoe UI" w:cs="Segoe UI"/>
           <w:bCs/>
         </w:rPr>
-      </w:pPr>
-    </w:p>
-    <w:p>
-      <w:pPr>
-        <w:pStyle w:val="NormalWeb"/>
+        <w:t>Root Mean Squared Error of Predictions</w:t>
+      </w:r>
+      <w:r>
         <w:rPr>
           <w:rFonts w:ascii="Segoe UI" w:hAnsi="Segoe UI" w:cs="Segoe UI"/>
           <w:bCs/>
         </w:rPr>
-      </w:pPr>
-      <w:r>
-        <w:rPr>
-          <w:rFonts w:ascii="Segoe UI" w:hAnsi="Segoe UI" w:cs="Segoe UI"/>
-          <w:bCs/>
-        </w:rPr>
-        <w:t xml:space="preserve">The application will also utilize </w:t>
-      </w:r>
-      <w:r>
-        <w:rPr>
-          <w:rFonts w:ascii="Segoe UI" w:hAnsi="Segoe UI" w:cs="Segoe UI"/>
-          <w:bCs/>
-        </w:rPr>
-        <w:t xml:space="preserve">the </w:t>
-      </w:r>
-      <w:r>
-        <w:rPr>
-          <w:rFonts w:ascii="Segoe UI" w:hAnsi="Segoe UI" w:cs="Segoe UI"/>
-          <w:bCs/>
-        </w:rPr>
-        <w:t>Root Mean Squared Error of Predictions</w:t>
-      </w:r>
-      <w:r>
-        <w:rPr>
-          <w:rFonts w:ascii="Segoe UI" w:hAnsi="Segoe UI" w:cs="Segoe UI"/>
-          <w:bCs/>
-        </w:rPr>
-        <w:t xml:space="preserve"> as a metric to evaluate the performance of each of the models</w:t>
-      </w:r>
-      <w:r>
-        <w:rPr>
-          <w:rFonts w:ascii="Segoe UI" w:hAnsi="Segoe UI" w:cs="Segoe UI"/>
-          <w:bCs/>
-        </w:rPr>
-        <w:t xml:space="preserve"> given that this is a regression problem</w:t>
-      </w:r>
-      <w:r>
-        <w:rPr>
-          <w:rFonts w:ascii="Segoe UI" w:hAnsi="Segoe UI" w:cs="Segoe UI"/>
-          <w:bCs/>
-        </w:rPr>
-        <w:t>.</w:t>
+        <w:t xml:space="preserve"> as a metric to evaluate the performance of each of the models given that this is a regression problem.</w:t>
       </w:r>
     </w:p>
     <w:p>
@@ -778,7 +645,7 @@
           <w:noProof/>
         </w:rPr>
         <w:drawing>
-          <wp:anchor distT="0" distB="0" distL="114300" distR="114300" simplePos="0" relativeHeight="251658240" behindDoc="0" locked="0" layoutInCell="1" allowOverlap="1">
+          <wp:anchor distT="0" distB="0" distL="114300" distR="114300" simplePos="0" relativeHeight="251659264" behindDoc="0" locked="0" layoutInCell="1" allowOverlap="1" wp14:anchorId="6763A625" wp14:editId="74E9C63C">
             <wp:simplePos x="0" y="0"/>
             <wp:positionH relativeFrom="column">
               <wp:posOffset>28271</wp:posOffset>
@@ -843,7 +710,7 @@
           <w:noProof/>
         </w:rPr>
         <w:drawing>
-          <wp:inline distT="0" distB="0" distL="0" distR="0">
+          <wp:inline distT="0" distB="0" distL="0" distR="0" wp14:anchorId="4766E21C" wp14:editId="50FD1ED1">
             <wp:extent cx="2589530" cy="511810"/>
             <wp:effectExtent l="0" t="0" r="1270" b="2540"/>
             <wp:docPr id="1" name="Picture 1" descr="\begin{displaymath}RMS Errors= \sqrt{\frac{\sum_{i=1}^n (\hat{y_i}-y_i)^2}{n}}\end{displaymath}"/>
@@ -901,7 +768,7 @@
           <w:noProof/>
         </w:rPr>
         <w:drawing>
-          <wp:anchor distT="0" distB="0" distL="114300" distR="114300" simplePos="0" relativeHeight="251659264" behindDoc="0" locked="0" layoutInCell="1" allowOverlap="1">
+          <wp:anchor distT="0" distB="0" distL="114300" distR="114300" simplePos="0" relativeHeight="251660288" behindDoc="0" locked="0" layoutInCell="1" allowOverlap="1" wp14:anchorId="19941F2E" wp14:editId="627CE6B9">
             <wp:simplePos x="0" y="0"/>
             <wp:positionH relativeFrom="column">
               <wp:posOffset>40860</wp:posOffset>
@@ -987,10 +854,7 @@
         <w:pStyle w:val="Heading2"/>
       </w:pPr>
       <w:r>
-        <w:t>II. Analysis</w:t>
-      </w:r>
-      <w:r>
-        <w:t xml:space="preserve"> </w:t>
+        <w:t xml:space="preserve">II. Analysis </w:t>
       </w:r>
     </w:p>
     <w:p>
@@ -1006,10 +870,7 @@
         <w:pStyle w:val="NormalWeb"/>
       </w:pPr>
       <w:r>
-        <w:t xml:space="preserve">The data used for this project was retrieved from yahoo finance.  The module ‘processing.start’ handles the automatic retrieval all of S&amp;P 500 historical stock information since 2006.  </w:t>
-      </w:r>
-      <w:r>
-        <w:t>New data can be retrieved by typing ‘python –m processing.start’ in the command line from the root of the project.</w:t>
+        <w:t>The data used for this project was retrieved from yahoo finance.  The module ‘processing.start’ handles the automatic retrieval all of S&amp;P 500 historical stock information since 2006.  New data can be retrieved by typing ‘python –m processing.start’ in the command line from the root of the project.</w:t>
       </w:r>
     </w:p>
     <w:p>
@@ -1101,42 +962,15 @@
         </w:numPr>
       </w:pPr>
       <w:r>
-        <w:t>Volume: The trading volume of the stock on that day</w:t>
-      </w:r>
-      <w:r>
-        <w:t>.</w:t>
-      </w:r>
-    </w:p>
-    <w:p>
-      <w:pPr>
-        <w:pStyle w:val="NormalWeb"/>
-      </w:pPr>
-      <w:r>
-        <w:t>In order to achieve the first goal of finding an optimal portfolio based on historical data, the first step the application performs is to collect The Date and Adjusted close values from all of the stocks that make up the S&amp;P 500.  Unfortunately, not all of the tickers will have a complete set of data</w:t>
-      </w:r>
-      <w:r>
-        <w:t xml:space="preserve"> from the desired start date.  For that reason, we apply a number of techniques to fill the missing data as much as possible. T</w:t>
-      </w:r>
-      <w:r>
-        <w:t>he forward fill methodology</w:t>
-      </w:r>
-      <w:r>
-        <w:t xml:space="preserve"> is the first one I used</w:t>
-      </w:r>
-      <w:r>
-        <w:t xml:space="preserve"> so that the last known value is available at every time point.  If the last known</w:t>
-      </w:r>
-      <w:r>
-        <w:t xml:space="preserve"> value is not available then I applied</w:t>
-      </w:r>
-      <w:r>
-        <w:t xml:space="preserve"> the backw</w:t>
-      </w:r>
-      <w:r>
-        <w:t>ard fill methodology, only this time we borrow the value from the future incase forward fill fails</w:t>
-      </w:r>
-      <w:r>
-        <w:t>.  If any cells are still left empty then we drop them at this point.</w:t>
+        <w:t>Volume: The trading volume of the stock on that day.</w:t>
+      </w:r>
+    </w:p>
+    <w:p>
+      <w:pPr>
+        <w:pStyle w:val="NormalWeb"/>
+      </w:pPr>
+      <w:r>
+        <w:t>In order to achieve the first goal of finding an optimal portfolio based on historical data, the first step the application performs is to collect The Date and Adjusted close values from all of the stocks that make up the S&amp;P 500.  Unfortunately, not all of the tickers will have a complete set of data from the desired start date.  For that reason, we apply a number of techniques to fill the missing data as much as possible. The forward fill methodology is the first one I used so that the last known value is available at every time point.  If the last known value is not available then I applied the backward fill methodology, only this time we borrow the value from the future incase forward fill fails.  If any cells are still left empty then we drop them at this point.</w:t>
       </w:r>
     </w:p>
     <w:p>
@@ -1151,13 +985,7 @@
         <w:t>scipy.optimize</w:t>
       </w:r>
       <w:r>
-        <w:t xml:space="preserve"> which tries to reduce th</w:t>
-      </w:r>
-      <w:r>
-        <w:t>e error by finding the highest S</w:t>
-      </w:r>
-      <w:r>
-        <w:t xml:space="preserve">harpe ratio of the stock combination. </w:t>
+        <w:t xml:space="preserve"> which tries to reduce the error by finding the highest Sharpe ratio of the stock combination. </w:t>
       </w:r>
     </w:p>
     <w:p>
@@ -1250,13 +1078,7 @@
         </w:numPr>
       </w:pPr>
       <w:r>
-        <w:t xml:space="preserve">Bollinger Bands®: </w:t>
-      </w:r>
-      <w:r>
-        <w:t>two standard deviation away from the stock simple moving average</w:t>
-      </w:r>
-      <w:r>
-        <w:t xml:space="preserve"> </w:t>
+        <w:t xml:space="preserve">Bollinger Bands®: two standard deviation away from the stock simple moving average </w:t>
       </w:r>
     </w:p>
     <w:p>
@@ -1268,10 +1090,7 @@
         </w:numPr>
       </w:pPr>
       <w:r>
-        <w:t>Volatility</w:t>
-      </w:r>
-      <w:r>
-        <w:t>: standard deviation of the stock</w:t>
+        <w:t>Volatility: standard deviation of the stock</w:t>
       </w:r>
     </w:p>
     <w:p>
@@ -1283,10 +1102,7 @@
         </w:numPr>
       </w:pPr>
       <w:r>
-        <w:t>Momentum</w:t>
-      </w:r>
-      <w:r>
-        <w:t>: the rate of acceleration of a stock’s price.</w:t>
+        <w:t>Momentum: the rate of acceleration of a stock’s price.</w:t>
       </w:r>
     </w:p>
     <w:p>
@@ -1332,7 +1148,7 @@
           <w:noProof/>
         </w:rPr>
         <w:drawing>
-          <wp:inline distT="0" distB="0" distL="0" distR="0" wp14:anchorId="66A8CDB2" wp14:editId="5FB0A2B3">
+          <wp:inline distT="0" distB="0" distL="0" distR="0" wp14:anchorId="6CAC3E31" wp14:editId="26DAC8BA">
             <wp:extent cx="5943600" cy="3162300"/>
             <wp:effectExtent l="0" t="0" r="0" b="0"/>
             <wp:docPr id="4" name="Picture 4"/>
@@ -1391,51 +1207,19 @@
       </w:r>
       <w:r>
         <w:tab/>
-      </w:r>
-      <w:r>
         <w:t xml:space="preserve">PGR feature Correlation </w:t>
       </w:r>
     </w:p>
     <w:p/>
     <w:p>
       <w:r>
-        <w:t xml:space="preserve">The figure above is a representation of the correlation between the different </w:t>
-      </w:r>
-      <w:r>
-        <w:t>features</w:t>
-      </w:r>
-      <w:r>
-        <w:t xml:space="preserve"> for the PGR Stock Symbol data for year 2017.  The adjusted close and next day adjusted close price</w:t>
-      </w:r>
-      <w:r>
-        <w:t>s</w:t>
-      </w:r>
-      <w:r>
-        <w:t xml:space="preserve"> are left here for display</w:t>
-      </w:r>
-      <w:r>
-        <w:t xml:space="preserve"> only and</w:t>
-      </w:r>
-      <w:r>
-        <w:t xml:space="preserve"> will not be used as features to train the regression models.  </w:t>
+        <w:t xml:space="preserve">The figure above is a representation of the correlation between the different features for the PGR Stock Symbol data for year 2017.  The adjusted close and next day adjusted close prices are left here for display only and will not be used as features to train the regression models.  </w:t>
       </w:r>
     </w:p>
     <w:p>
       <w:r>
         <w:lastRenderedPageBreak/>
-        <w:t>As can be seen on the heatmap figure, there is a strong negative co</w:t>
-      </w:r>
-      <w:r>
-        <w:t>rrelation between the Simple Moving a</w:t>
-      </w:r>
-      <w:r>
-        <w:t>verage and the lower Bolinger Band.  There is also a high correl</w:t>
-      </w:r>
-      <w:r>
-        <w:t>ation between Momentum and the Simple Moving a</w:t>
-      </w:r>
-      <w:r>
-        <w:t xml:space="preserve">verage.  I will most likely be removing some of these highly correlated features from the model training as they will only introduce noise and complexity to the model.  </w:t>
+        <w:t xml:space="preserve">As can be seen on the heatmap figure, there is a strong negative correlation between the Simple Moving average and the lower Bolinger Band.  There is also a high correlation between Momentum and the Simple Moving average.  I will most likely be removing some of these highly correlated features from the model training as they will only introduce noise and complexity to the model.  </w:t>
       </w:r>
     </w:p>
     <w:p>
@@ -1456,13 +1240,7 @@
         <w:pStyle w:val="NormalWeb"/>
       </w:pPr>
       <w:r>
-        <w:t xml:space="preserve">The first technique that I will be using is to generate a portfolio of stocks with the goal of maximum return at a lower risk.  </w:t>
-      </w:r>
-      <w:r>
-        <w:t>To do that I will first generate a portfolio composed of all 505 equally weighted stock</w:t>
-      </w:r>
-      <w:r>
-        <w:t xml:space="preserve">s from the S&amp;P 500.  Then use an optimizer called </w:t>
+        <w:t xml:space="preserve">The first technique that I will be using is to generate a portfolio of stocks with the goal of maximum return at a lower risk.  To do that I will first generate a portfolio composed of all 505 equally weighted stocks from the S&amp;P 500.  Then use an optimizer called </w:t>
       </w:r>
       <w:r>
         <w:t>scipy.optimize</w:t>
@@ -1480,10 +1258,7 @@
         </w:numPr>
       </w:pPr>
       <w:r>
-        <w:t xml:space="preserve">Error </w:t>
-      </w:r>
-      <w:r>
-        <w:t>function that optimizes for the Sharpe ratio</w:t>
+        <w:t>Error function that optimizes for the Sharpe ratio</w:t>
       </w:r>
     </w:p>
     <w:p>
@@ -1515,16 +1290,7 @@
         <w:pStyle w:val="NormalWeb"/>
       </w:pPr>
       <w:r>
-        <w:t>What we end up with is a portfolio of 10 stocks or less, with various weights allocated to each one of these stocks.  The next step is</w:t>
-      </w:r>
-      <w:r>
-        <w:t xml:space="preserve"> to predict the future price of each of stock from the new portfolio.  This will help determine when it would make sense to buy and sell the individual equities making up the portfolio.  For this step, I will be training and testing the models using various regression algorithms</w:t>
-      </w:r>
-      <w:r>
-        <w:t xml:space="preserve"> with different parameters</w:t>
-      </w:r>
-      <w:r>
-        <w:t xml:space="preserve"> including:</w:t>
+        <w:t>What we end up with is a portfolio of 10 stocks or less, with various weights allocated to each one of these stocks.  The next step is to predict the future price of each of stock from the new portfolio.  This will help determine when it would make sense to buy and sell the individual equities making up the portfolio.  For this step, I will be training and testing the models using various regression algorithms with different parameters including:</w:t>
       </w:r>
     </w:p>
     <w:p>
@@ -1536,10 +1302,7 @@
         </w:numPr>
       </w:pPr>
       <w:r>
-        <w:t>Linear Regression</w:t>
-      </w:r>
-      <w:r>
-        <w:t xml:space="preserve"> </w:t>
+        <w:t xml:space="preserve">Linear Regression </w:t>
       </w:r>
     </w:p>
     <w:p>
@@ -1611,10 +1374,7 @@
         </w:numPr>
       </w:pPr>
       <w:r>
-        <w:t xml:space="preserve">Degree: various numbers </w:t>
-      </w:r>
-      <w:r>
-        <w:t xml:space="preserve">  </w:t>
+        <w:t xml:space="preserve">Degree: various numbers   </w:t>
       </w:r>
     </w:p>
     <w:p>
@@ -1653,10 +1413,7 @@
         </w:numPr>
       </w:pPr>
       <w:r>
-        <w:t>Random Forest Regressor</w:t>
-      </w:r>
-      <w:r>
-        <w:t>:</w:t>
+        <w:t>Random Forest Regressor:</w:t>
       </w:r>
     </w:p>
     <w:p>
@@ -1680,10 +1437,7 @@
         </w:numPr>
       </w:pPr>
       <w:r>
-        <w:t>Random_state: 0</w:t>
-      </w:r>
-      <w:r>
-        <w:t xml:space="preserve"> to ensure we get the same result every time.</w:t>
+        <w:t>Random_state: 0 to ensure we get the same result every time.</w:t>
       </w:r>
     </w:p>
     <w:p>
@@ -1697,7 +1451,7 @@
         <w:t>StandardScaler</w:t>
       </w:r>
       <w:r>
-        <w:t xml:space="preserve"> to preprocess the data so that it is well normalized.  </w:t>
+        <w:t xml:space="preserve"> to preprocess the data so that it is well normalized (values between 0 and 1 instead of the actual values).  </w:t>
       </w:r>
     </w:p>
     <w:p>
@@ -1723,16 +1477,7 @@
         <w:pStyle w:val="Heading3"/>
       </w:pPr>
       <w:r>
-        <w:t>B</w:t>
-      </w:r>
-      <w:r>
-        <w:t>enchm</w:t>
-      </w:r>
-      <w:r>
-        <w:t>a</w:t>
-      </w:r>
-      <w:r>
-        <w:t>rk</w:t>
+        <w:t>Benchmark</w:t>
       </w:r>
     </w:p>
     <w:p>
@@ -1755,9 +1500,13 @@
           <w:sz w:val="24"/>
           <w:szCs w:val="24"/>
         </w:rPr>
-        <w:t xml:space="preserve">The benchmark model that I will be using is the performance of the S&amp;P 500 during the same period used for the generated portfolio.  Since models built based on technical analysis do not perform well in the long term, the comparison will be limited to 1 day in the future.   </w:t>
-      </w:r>
-      <w:r>
+        <w:t>The benchmark model that I will be using is the performance of the S&amp;P 500 during the same period used for the generated portfolio.  Since models built based on technical analysis do not perform well in the long term, the comparison will be limited to 1 day in the future.   I will also use a secondary model as a benchmark to see if the selected model performs better or worse.</w:t>
+      </w:r>
+    </w:p>
+    <w:p>
+      <w:pPr>
+        <w:spacing w:before="360" w:after="240" w:line="240" w:lineRule="auto"/>
+        <w:outlineLvl w:val="2"/>
         <w:rPr>
           <w:rFonts w:ascii="Segoe UI" w:eastAsia="Times New Roman" w:hAnsi="Segoe UI" w:cs="Segoe UI"/>
           <w:bCs/>
@@ -1765,13 +1514,8 @@
           <w:sz w:val="24"/>
           <w:szCs w:val="24"/>
         </w:rPr>
-        <w:t>I will also use a secondary model as a benchmark to see if the selected model performs better or worse.</w:t>
-      </w:r>
-    </w:p>
-    <w:p>
-      <w:pPr>
-        <w:spacing w:before="360" w:after="240" w:line="240" w:lineRule="auto"/>
-        <w:outlineLvl w:val="2"/>
+      </w:pPr>
+      <w:r>
         <w:rPr>
           <w:rFonts w:ascii="Segoe UI" w:eastAsia="Times New Roman" w:hAnsi="Segoe UI" w:cs="Segoe UI"/>
           <w:bCs/>
@@ -1779,7 +1523,8 @@
           <w:sz w:val="24"/>
           <w:szCs w:val="24"/>
         </w:rPr>
-      </w:pPr>
+        <w:t>The formula used will be: (P1 – P0)/P0 where P1 represents the total value at the end of the test period and P0 represents the total value at the beginning of the testing period.   I will also use the Root Mean Squared Error of Predictions as a metric to evaluate the performance of each model.</w:t>
+      </w:r>
       <w:r>
         <w:rPr>
           <w:rFonts w:ascii="Segoe UI" w:eastAsia="Times New Roman" w:hAnsi="Segoe UI" w:cs="Segoe UI"/>
@@ -1788,375 +1533,174 @@
           <w:sz w:val="24"/>
           <w:szCs w:val="24"/>
         </w:rPr>
-        <w:t>The formula used will be: (P1 – P0)/P0 where P1 represents the total value at the end of the test period and P0 represents the total value at the beginning of the testing period.   I will also use the Root Mean Squared Error of Predictions as a metric to evaluate the performance of each model.</w:t>
-      </w:r>
-      <w:r>
-        <w:rPr>
-          <w:rFonts w:ascii="Segoe UI" w:eastAsia="Times New Roman" w:hAnsi="Segoe UI" w:cs="Segoe UI"/>
-          <w:bCs/>
-          <w:color w:val="333333"/>
+        <w:t xml:space="preserve">  The model with the lowest RMSE will be the one I use for predicting the portfolio value.  </w:t>
+      </w:r>
+    </w:p>
+    <w:p>
+      <w:pPr>
+        <w:pStyle w:val="Heading2"/>
+      </w:pPr>
+    </w:p>
+    <w:p>
+      <w:pPr>
+        <w:pStyle w:val="Heading2"/>
+      </w:pPr>
+      <w:r>
+        <w:t>III. Methodology</w:t>
+      </w:r>
+    </w:p>
+    <w:p>
+      <w:pPr>
+        <w:pStyle w:val="Heading3"/>
+      </w:pPr>
+      <w:r>
+        <w:t>Data Preprocessing</w:t>
+      </w:r>
+    </w:p>
+    <w:p>
+      <w:pPr>
+        <w:pStyle w:val="NormalWeb"/>
+      </w:pPr>
+      <w:r>
+        <w:t>After scraping the stock information from Yahoo Finance, the next step was choosing the relevant information.  The downloaded data from yahoo finance includes the following columns:</w:t>
+      </w:r>
+    </w:p>
+    <w:p>
+      <w:pPr>
+        <w:pStyle w:val="NormalWeb"/>
+      </w:pPr>
+    </w:p>
+    <w:p>
+      <w:pPr>
+        <w:pStyle w:val="NormalWeb"/>
+      </w:pPr>
+      <w:r>
+        <w:t>TODO: Include a chart of the original data</w:t>
+      </w:r>
+    </w:p>
+    <w:p>
+      <w:pPr>
+        <w:pStyle w:val="NormalWeb"/>
+      </w:pPr>
+    </w:p>
+    <w:p>
+      <w:pPr>
+        <w:pStyle w:val="NormalWeb"/>
+      </w:pPr>
+      <w:r>
+        <w:t xml:space="preserve">Only the Adjusted Close and Date will be necessary from this data set for the next step which is to generate the rest of the features we will be using.   One of the issues I faced here is that some of the stocks either did not exist from the day we need the information, or for some reason had values during the weekend when the stock market was closed. Before we do any calculation, we need to make sure we have the correct the dataset.  </w:t>
+      </w:r>
+    </w:p>
+    <w:p>
+      <w:pPr>
+        <w:pStyle w:val="NormalWeb"/>
+      </w:pPr>
+      <w:r>
+        <w:t xml:space="preserve">By using Pandas DataFrame, it is easy to fill out empty cells with relevant information or drop certain rows completely.  In this case, we combine the full set of stocks information in a DataFrame and then add S&amp;P index data.  The next step is to drop the DataFrame rows where we have empty S&amp;P cells.  So that solves the issue with stocks with values that do not correspond to the S&amp;P trading dates.  We still have other stocks that did not trade at all in certain periods, and for those we use a forward fill methodology in which we fill the adjusted close values of a certain stock with the last known value.  Now if those stocks do not have any last known value, </w:t>
+      </w:r>
+      <w:r>
+        <w:lastRenderedPageBreak/>
+        <w:t xml:space="preserve">we use a backward fill methodology where we use the first value we have to fill the past dates with missing information. If for any reason we still have empty cells, then we just drop the rows entirely.  </w:t>
+      </w:r>
+    </w:p>
+    <w:p>
+      <w:pPr>
+        <w:pStyle w:val="NormalWeb"/>
+      </w:pPr>
+      <w:r>
+        <w:t>The next step is to generate the various features we need. I created Ticker and TickerAnalysed classes for this reason.   Ticker is responsible for collecting the ticker data and cleaning it up, while TickerAnalysed which is a sub-class of Ticker is responsible for calculating the different statistics and that includes Daily Returns, Momentum, Simple Moving Average, Upper Bollinger Band and Lower Bollinger Band.</w:t>
+      </w:r>
+    </w:p>
+    <w:p>
+      <w:pPr>
+        <w:pStyle w:val="NormalWeb"/>
+      </w:pPr>
+      <w:r>
+        <w:t>Because of the high correlation between some of the features described above, I will most likely be dropping some of them if I do not see any performance update.  Also, since some of the regression algorithms, namely the Support Vector Machine Regression algorithms, require data to be normalized, so that will be done right before we run the data as normalization does not lead better results from other algorithms like K Nearest Neighbor and Linear Regression.</w:t>
+      </w:r>
+    </w:p>
+    <w:p>
+      <w:pPr>
+        <w:pStyle w:val="Heading3"/>
+      </w:pPr>
+    </w:p>
+    <w:p>
+      <w:pPr>
+        <w:pStyle w:val="Heading3"/>
+      </w:pPr>
+      <w:r>
+        <w:t>Implementation</w:t>
+      </w:r>
+    </w:p>
+    <w:p/>
+    <w:p>
+      <w:r>
+        <w:t xml:space="preserve">Now that I have collected and refined the features for the stocks that make up the optimized portfolio, the next step is to start training the models using the various algorithms I had selected for this project.  To facilitate the comparison between the different models, I chose to create a dictionary that contains the classifiers along with their corresponding names.  This enabled me to easily train, test and then compare the results of each of them.  The result is then stored in a csv file called </w:t>
+      </w:r>
+      <w:r>
+        <w:rPr>
+          <w:color w:val="FF0000"/>
+        </w:rPr>
+        <w:t>TODO</w:t>
+      </w:r>
+      <w:r>
+        <w:rPr>
+          <w:color w:val="FF0000"/>
+        </w:rPr>
+        <w:t xml:space="preserve">.   </w:t>
+      </w:r>
+      <w:r>
+        <w:t xml:space="preserve">I also created a list of algorithms that required the normalizing of training data.   </w:t>
+      </w:r>
+    </w:p>
+    <w:p>
+      <w:r>
+        <w:t xml:space="preserve">The next step was to split data for training and testing.  The features I used correspond to each of the individual stocks that make up the optimized portfolio.  The plan is to train each of the models individually against the portfolio stocks.   Since we are dealing with time series data, I used </w:t>
+      </w:r>
+      <w:r>
+        <w:t>TimeSeriesSplit</w:t>
+      </w:r>
+      <w:r>
+        <w:t xml:space="preserve"> to split the data into 3 different train test groups.  I checked the classifier against the list of classifiers that require training data to be normalized, and if a match is found then I run the data scaling process at that point. </w:t>
+      </w:r>
+    </w:p>
+    <w:p>
+      <w:pPr>
+        <w:rPr>
+          <w:rFonts w:ascii="Times New Roman" w:eastAsia="Times New Roman" w:hAnsi="Times New Roman" w:cs="Times New Roman"/>
           <w:sz w:val="24"/>
           <w:szCs w:val="24"/>
         </w:rPr>
-        <w:t xml:space="preserve">  The model with the lowest RMSE will be the one I use for predicting the portfolio value.  </w:t>
-      </w:r>
-    </w:p>
-    <w:p>
-      <w:pPr>
-        <w:pStyle w:val="Heading2"/>
-      </w:pPr>
-    </w:p>
-    <w:p>
-      <w:pPr>
-        <w:pStyle w:val="Heading2"/>
-      </w:pPr>
-      <w:r>
-        <w:t>III. Methodology</w:t>
-      </w:r>
-    </w:p>
+      </w:pPr>
+      <w:r>
+        <w:t>I then started running each of the data splits into a function that generated a confidence score, and predictions.  I then used those predictions to calculate the Root Mean Squared Error for both in sample of out of sample data.  The generated metrics are then averaged out and stored for each of the classifiers for comparison.</w:t>
+      </w:r>
+    </w:p>
+    <w:p/>
     <w:p>
       <w:pPr>
         <w:pStyle w:val="Heading3"/>
       </w:pPr>
       <w:r>
-        <w:t>Data Preprocessing</w:t>
-      </w:r>
-    </w:p>
-    <w:p>
-      <w:pPr>
-        <w:pStyle w:val="NormalWeb"/>
-      </w:pPr>
-      <w:r>
-        <w:t>After scraping the stock information from Yahoo Finance, the next step was choosing the relevant information.  The downloaded data from yahoo finance includes the following columns:</w:t>
-      </w:r>
-    </w:p>
-    <w:p>
-      <w:pPr>
-        <w:pStyle w:val="NormalWeb"/>
-        <w:numPr>
-          <w:ilvl w:val="0"/>
-          <w:numId w:val="17"/>
-        </w:numPr>
-      </w:pPr>
-      <w:r>
-        <w:t xml:space="preserve">Date: the day of the trading </w:t>
-      </w:r>
-    </w:p>
-    <w:p>
-      <w:pPr>
-        <w:pStyle w:val="NormalWeb"/>
-        <w:numPr>
-          <w:ilvl w:val="0"/>
-          <w:numId w:val="17"/>
-        </w:numPr>
-      </w:pPr>
-      <w:r>
-        <w:t>Open: the value at the beginning of the day</w:t>
-      </w:r>
-    </w:p>
-    <w:p>
-      <w:pPr>
-        <w:pStyle w:val="NormalWeb"/>
-        <w:numPr>
-          <w:ilvl w:val="0"/>
-          <w:numId w:val="17"/>
-        </w:numPr>
-      </w:pPr>
-      <w:r>
-        <w:t>High: the highest value the stock traded at during the day</w:t>
-      </w:r>
-    </w:p>
-    <w:p>
-      <w:pPr>
-        <w:pStyle w:val="NormalWeb"/>
-        <w:numPr>
-          <w:ilvl w:val="0"/>
-          <w:numId w:val="17"/>
-        </w:numPr>
-      </w:pPr>
-      <w:r>
-        <w:t>Low : the lowest value the stock traded at during the day</w:t>
-      </w:r>
-    </w:p>
-    <w:p>
-      <w:pPr>
-        <w:pStyle w:val="NormalWeb"/>
-        <w:numPr>
-          <w:ilvl w:val="0"/>
-          <w:numId w:val="17"/>
-        </w:numPr>
-      </w:pPr>
-      <w:r>
-        <w:t>Close: the value at the end of the day</w:t>
-      </w:r>
-    </w:p>
-    <w:p>
-      <w:pPr>
-        <w:pStyle w:val="NormalWeb"/>
-        <w:numPr>
-          <w:ilvl w:val="0"/>
-          <w:numId w:val="17"/>
-        </w:numPr>
-      </w:pPr>
-      <w:r>
-        <w:t>Adjusted Close: the close value adjusted for stock splits and dividends</w:t>
-      </w:r>
-    </w:p>
-    <w:p>
-      <w:pPr>
-        <w:pStyle w:val="NormalWeb"/>
-        <w:numPr>
-          <w:ilvl w:val="0"/>
-          <w:numId w:val="17"/>
-        </w:numPr>
-      </w:pPr>
-      <w:r>
-        <w:t>Volume: the number of times the stock was traded that day</w:t>
-      </w:r>
-    </w:p>
-    <w:p>
-      <w:pPr>
-        <w:pStyle w:val="NormalWeb"/>
-      </w:pPr>
-      <w:r>
-        <w:t xml:space="preserve">Only the Adjusted Close and Date will be necessary from this data set for the next step which is to generate the rest of the features we will be using.   One of the issues I faced here is that some of the stocks either did not exist from the day we need the information, or for some reason had values during the weekend when the stock market was closed.  So before we do any calculation, we need to make sure we have the correct the dataset.  </w:t>
-      </w:r>
-    </w:p>
-    <w:p>
-      <w:pPr>
-        <w:pStyle w:val="NormalWeb"/>
-      </w:pPr>
-      <w:r>
-        <w:t xml:space="preserve">By using Pandas Dataframe, it is easy to fill out empty cells with relevant information or drop certain rows completely.  In this case, we combine all of the stocks data in a Dataframe and then add S&amp;P index data.  The next step is to drop </w:t>
-      </w:r>
-      <w:r>
-        <w:t xml:space="preserve">the dataframe </w:t>
-      </w:r>
-      <w:r>
-        <w:t>rows where we have empty S&amp;P cells.</w:t>
-      </w:r>
-      <w:r>
-        <w:t xml:space="preserve">  So that solves the issue with stocks with values that do not correspond to the S&amp;P trading dates.  We still have other stocks that did not trade at all in certain periods, and for those we use </w:t>
+        <w:t>Refinement</w:t>
+      </w:r>
+    </w:p>
+    <w:p>
+      <w:pPr>
+        <w:pStyle w:val="NormalWeb"/>
+      </w:pPr>
+      <w:r>
+        <w:t xml:space="preserve">When comparing the Root Mean Squared Error (RMSE) for each of the models and the different stocks, we can clearly see that Linear Regression is easily outperforming the rest of them.  I tried changing some of the parameters for some of the classifiers, like the number of degrees for the SVM Regressor with Poly Kernel, and that seems to make the results even worse.  I also changed </w:t>
       </w:r>
       <w:r>
         <w:lastRenderedPageBreak/>
-        <w:t>a forward fill methodology in which we fill the adjusted close values of a certain stock with the last known value.  Now if those stocks do not have any last known value, we use a backward fill methodology where we use the first value we have to fill the past dates with missing information.</w:t>
-      </w:r>
-    </w:p>
-    <w:p>
-      <w:pPr>
-        <w:pStyle w:val="NormalWeb"/>
-      </w:pPr>
-      <w:r>
-        <w:t xml:space="preserve">If for any reason we still have empty cells, then we just drop the rows entirely.  </w:t>
-      </w:r>
-    </w:p>
-    <w:p>
-      <w:pPr>
-        <w:pStyle w:val="NormalWeb"/>
-      </w:pPr>
-      <w:r>
-        <w:t>The next step is to generate the various features we need</w:t>
-      </w:r>
-      <w:r>
-        <w:t>.</w:t>
-      </w:r>
-      <w:r>
-        <w:t xml:space="preserve"> I created Ticker and TickerAnalysed classes</w:t>
-      </w:r>
-      <w:r>
-        <w:t xml:space="preserve"> for this reason.  </w:t>
-      </w:r>
-      <w:r>
-        <w:t xml:space="preserve"> Ticker is resp</w:t>
-      </w:r>
-      <w:r>
-        <w:t>onsible for collec</w:t>
-      </w:r>
-      <w:r>
-        <w:t xml:space="preserve">ting the ticker </w:t>
-      </w:r>
-      <w:r>
-        <w:t>data</w:t>
-      </w:r>
-      <w:r>
-        <w:t xml:space="preserve"> and cleaning it up</w:t>
-      </w:r>
-      <w:r>
-        <w:t>, while</w:t>
-      </w:r>
-      <w:r>
-        <w:t xml:space="preserve"> TickerAna</w:t>
-      </w:r>
-      <w:r>
-        <w:t>lysed which is a sub-</w:t>
-      </w:r>
-      <w:r>
-        <w:t>class of Ticker is responsible for calculating the different statistics and that includes:</w:t>
-      </w:r>
-    </w:p>
-    <w:p>
-      <w:pPr>
-        <w:pStyle w:val="NormalWeb"/>
-        <w:numPr>
-          <w:ilvl w:val="0"/>
-          <w:numId w:val="17"/>
-        </w:numPr>
-      </w:pPr>
-      <w:r>
-        <w:t>Momentum</w:t>
-      </w:r>
-      <w:r>
-        <w:t>: a trend in the direction of the price</w:t>
-      </w:r>
-      <w:r>
-        <w:t xml:space="preserve"> in a 5 day window</w:t>
-      </w:r>
-    </w:p>
-    <w:p>
-      <w:pPr>
-        <w:pStyle w:val="NormalWeb"/>
-        <w:numPr>
-          <w:ilvl w:val="0"/>
-          <w:numId w:val="17"/>
-        </w:numPr>
-      </w:pPr>
-      <w:r>
-        <w:t>Simple Moving Average</w:t>
-      </w:r>
-      <w:r>
-        <w:t>: The pri</w:t>
-      </w:r>
-      <w:r>
-        <w:t>ce average over a 5 day window</w:t>
-      </w:r>
-    </w:p>
-    <w:p>
-      <w:pPr>
-        <w:pStyle w:val="NormalWeb"/>
-        <w:numPr>
-          <w:ilvl w:val="0"/>
-          <w:numId w:val="17"/>
-        </w:numPr>
-      </w:pPr>
-      <w:r>
-        <w:t>Upper Bollinger Band</w:t>
-      </w:r>
-      <w:r>
-        <w:t>:  Two standard deviation above the mean in a 5 day window</w:t>
-      </w:r>
-    </w:p>
-    <w:p>
-      <w:pPr>
-        <w:pStyle w:val="NormalWeb"/>
-        <w:numPr>
-          <w:ilvl w:val="0"/>
-          <w:numId w:val="17"/>
-        </w:numPr>
-      </w:pPr>
-      <w:r>
-        <w:t>Lower Bollinger Band</w:t>
-      </w:r>
-      <w:r>
-        <w:t>: Two standard deviation below the mean in a 5 day window</w:t>
-      </w:r>
-    </w:p>
-    <w:p>
-      <w:pPr>
-        <w:pStyle w:val="NormalWeb"/>
-      </w:pPr>
-      <w:r>
-        <w:t>Because of the high correlation between some of the features described above, I will most likely be dropping some of them if I do not see any performance update.  Also, since some of the regression algorithms, namely the Support Vector Machine Regression algorithms, require data to be normalized, so that will be done right before we run the data</w:t>
-      </w:r>
-      <w:r>
-        <w:t xml:space="preserve"> as normalization does not lead better result</w:t>
-      </w:r>
-      <w:r>
-        <w:t>s from other algorithms like K Nearest N</w:t>
-      </w:r>
-      <w:bookmarkStart w:id="0" w:name="_GoBack"/>
-      <w:bookmarkEnd w:id="0"/>
-      <w:r>
-        <w:t>eighbor and Linear Regression.</w:t>
-      </w:r>
-    </w:p>
-    <w:p>
-      <w:pPr>
-        <w:pStyle w:val="Heading3"/>
-      </w:pPr>
-      <w:r>
-        <w:t>Implementation</w:t>
-      </w:r>
-    </w:p>
-    <w:p/>
-    <w:p>
-      <w:r>
-        <w:t xml:space="preserve">Now that we have collected and refined our features, </w:t>
-      </w:r>
-      <w:r>
-        <w:t xml:space="preserve"> </w:t>
-      </w:r>
-    </w:p>
-    <w:p>
-      <w:pPr>
-        <w:pStyle w:val="NormalWeb"/>
-      </w:pPr>
-      <w:r>
-        <w:t>In this section, the process for which metrics, algorithms, and techniques that you implemented for the given data will need to be clearly documented. It should be abundantly clear how the implementation was carried out, and discussion should be made regarding any complications that occurred during this process. Questions to ask yourself when writing this section:</w:t>
-      </w:r>
-    </w:p>
-    <w:p>
-      <w:pPr>
-        <w:numPr>
-          <w:ilvl w:val="0"/>
-          <w:numId w:val="9"/>
-        </w:numPr>
-        <w:spacing w:before="100" w:beforeAutospacing="1" w:after="100" w:afterAutospacing="1" w:line="240" w:lineRule="auto"/>
-      </w:pPr>
-      <w:r>
-        <w:rPr>
-          <w:rStyle w:val="Emphasis"/>
-        </w:rPr>
-        <w:t>Is it made clear how the algorithms and techniques were implemented with the given datasets or input data?</w:t>
-      </w:r>
-    </w:p>
-    <w:p>
-      <w:pPr>
-        <w:numPr>
-          <w:ilvl w:val="0"/>
-          <w:numId w:val="9"/>
-        </w:numPr>
-        <w:spacing w:before="100" w:beforeAutospacing="1" w:after="100" w:afterAutospacing="1" w:line="240" w:lineRule="auto"/>
-      </w:pPr>
-      <w:r>
-        <w:rPr>
-          <w:rStyle w:val="Emphasis"/>
-        </w:rPr>
-        <w:t>Were there any complications with the original metrics or techniques that required changing prior to acquiring a solution?</w:t>
-      </w:r>
-    </w:p>
-    <w:p>
-      <w:pPr>
-        <w:numPr>
-          <w:ilvl w:val="0"/>
-          <w:numId w:val="9"/>
-        </w:numPr>
-        <w:spacing w:before="100" w:beforeAutospacing="1" w:after="100" w:afterAutospacing="1" w:line="240" w:lineRule="auto"/>
-      </w:pPr>
-      <w:r>
-        <w:rPr>
-          <w:rStyle w:val="Emphasis"/>
-        </w:rPr>
-        <w:t>Was there any part of the coding process (e.g., writing complicated functions) that should be documented?</w:t>
-      </w:r>
-    </w:p>
-    <w:p>
-      <w:pPr>
-        <w:pStyle w:val="Heading3"/>
-      </w:pPr>
-      <w:r>
-        <w:t>Refinement</w:t>
-      </w:r>
+        <w:t>the number of nearest neighbors higher and lower but its RMSE just could not beat the Linear Regression results.   I had also tried changing the training date range.  The result were much worse at 1 month, then got better at three months, but then seem to create consistent results at 11 or 12 months.</w:t>
+      </w:r>
+    </w:p>
+    <w:p>
+      <w:pPr>
+        <w:pStyle w:val="NormalWeb"/>
+      </w:pPr>
     </w:p>
     <w:p>
       <w:pPr>
@@ -2178,7 +1722,6 @@
         <w:rPr>
           <w:rStyle w:val="Emphasis"/>
         </w:rPr>
-        <w:lastRenderedPageBreak/>
         <w:t>Has an initial solution been found and clearly reported?</w:t>
       </w:r>
     </w:p>
@@ -2245,6 +1788,14 @@
         <w:pStyle w:val="NormalWeb"/>
       </w:pPr>
       <w:r>
+        <w:t>TODO compare the results against various time periods for Linear Regression</w:t>
+      </w:r>
+    </w:p>
+    <w:p>
+      <w:pPr>
+        <w:pStyle w:val="NormalWeb"/>
+      </w:pPr>
+      <w:r>
         <w:t>In this section, the final model and any supporting qualities should be evaluated in detail. It should be clear how the final model was derived and why this model was chosen. In addition, some type of analysis should be used to validate the robustness of this model and its solution, such as manipulating the input data or environment to see how the model’s solution is affected (this is called sensitivity analysis). Questions to ask yourself when writing this section:</w:t>
       </w:r>
     </w:p>
@@ -2316,11 +1867,28 @@
         <w:t>Justification</w:t>
       </w:r>
     </w:p>
-    <w:p>
-      <w:pPr>
-        <w:pStyle w:val="NormalWeb"/>
-      </w:pPr>
-      <w:r>
+    <w:p/>
+    <w:p>
+      <w:r>
+        <w:t>The Linear Regression model is clearly outperforming other models such as KNN and Random Forest</w:t>
+      </w:r>
+      <w:r>
+        <w:t>.  It also outperformed the S&amp;P500 in a comparison testing.</w:t>
+      </w:r>
+    </w:p>
+    <w:p>
+      <w:pPr>
+        <w:rPr>
+          <w:u w:val="single"/>
+        </w:rPr>
+      </w:pPr>
+    </w:p>
+    <w:p>
+      <w:pPr>
+        <w:pStyle w:val="NormalWeb"/>
+      </w:pPr>
+      <w:r>
+        <w:lastRenderedPageBreak/>
         <w:t>In this section, your model’s final solution and its results should be compared to the benchmark you established earlier in the project using some type of statistical analysis. You should also justify whether these results and the solution are significant enough to have solved the problem posed in the project. Questions to ask yourself when writing this section:</w:t>
       </w:r>
     </w:p>
@@ -2417,7 +1985,6 @@
         <w:rPr>
           <w:rStyle w:val="Emphasis"/>
         </w:rPr>
-        <w:lastRenderedPageBreak/>
         <w:t>Have you visualized a relevant or important quality about the problem, dataset, input data, or results?</w:t>
       </w:r>
     </w:p>
@@ -2464,6 +2031,37 @@
         <w:pStyle w:val="NormalWeb"/>
       </w:pPr>
       <w:r>
+        <w:t xml:space="preserve">The question I asked myself at the beginning of this journey was if it is possible to create an application that can provide stock picks for a short-term investor without any human intervention.   This application would have to be able to get up to date historical data on stock market, generate a balanced portfolio, then train itself with the most up to date information and generate a model that can be used to determine if it is time to buy or sell the equities on the portfolio.  </w:t>
+      </w:r>
+    </w:p>
+    <w:p>
+      <w:pPr>
+        <w:pStyle w:val="NormalWeb"/>
+      </w:pPr>
+      <w:r>
+        <w:t xml:space="preserve">There were many challenges facing me in getting an answer to this question.  Some of them included asking myself which data can we use, which features should we try, how to generate those features, what algorithms can we use and which parameters can we change to get better results and finally how can we determine that this model does work?  It took me weeks to get up to speed on what can be done in this area.  This domain in my opinion is far more challenging than solving some of the other machine learning problems, but I was determined to learn more about it.  This drove me to spend so many hours learning and coding the solution for this problem.   I started with the Udacity course for machine learning in trading.  I then collected whatever resources I can find online about solving similar problems in this space.  I was fascinated by what other Udacity students have done on this field, and that is what drove to study their work.  My solution was largely inspired by the teaching of the course professor </w:t>
+      </w:r>
+      <w:r>
+        <w:rPr>
+          <w:rFonts w:ascii="Segoe UI" w:hAnsi="Segoe UI" w:cs="Segoe UI"/>
+        </w:rPr>
+        <w:t xml:space="preserve">Tucker Balch and the work of some of his students.  </w:t>
+      </w:r>
+    </w:p>
+    <w:p>
+      <w:pPr>
+        <w:pStyle w:val="NormalWeb"/>
+      </w:pPr>
+      <w:r>
+        <w:lastRenderedPageBreak/>
+        <w:t xml:space="preserve">The answer to that is yes, it can, if you are willing to take a risk.   The results are mostly good but are inconsistent.  </w:t>
+      </w:r>
+    </w:p>
+    <w:p>
+      <w:pPr>
+        <w:pStyle w:val="NormalWeb"/>
+      </w:pPr>
+      <w:r>
         <w:t>In this section, you will summarize the entire end-to-end problem solution and discuss one or two particular aspects of the project you found interesting or difficult. You are expected to reflect on the project as a whole to show that you have a firm understanding of the entire process employed in your work. Questions to ask yourself when writing this section:</w:t>
       </w:r>
     </w:p>
@@ -2540,53 +2138,13 @@
         <w:pStyle w:val="NormalWeb"/>
       </w:pPr>
       <w:r>
-        <w:t>In this section, you will need to provide discussion as to how one aspect of the implementation you designed could be improved. As an example, consider ways your implementation can be made more general, and what would need to be modified. You do not need to make this improvement, but the potential solutions resulting from these changes are considered and compared/contrasted to your current solution. Questions to ask yourself when writing this section:</w:t>
-      </w:r>
-    </w:p>
-    <w:p>
-      <w:pPr>
-        <w:numPr>
-          <w:ilvl w:val="0"/>
-          <w:numId w:val="15"/>
-        </w:numPr>
-        <w:spacing w:before="100" w:beforeAutospacing="1" w:after="100" w:afterAutospacing="1" w:line="240" w:lineRule="auto"/>
-      </w:pPr>
-      <w:r>
-        <w:rPr>
-          <w:rStyle w:val="Emphasis"/>
-        </w:rPr>
-        <w:t>Are there further improvements that could be made on the algorithms or techniques you used in this project?</w:t>
-      </w:r>
-    </w:p>
-    <w:p>
-      <w:pPr>
-        <w:numPr>
-          <w:ilvl w:val="0"/>
-          <w:numId w:val="15"/>
-        </w:numPr>
-        <w:spacing w:before="100" w:beforeAutospacing="1" w:after="100" w:afterAutospacing="1" w:line="240" w:lineRule="auto"/>
-      </w:pPr>
-      <w:r>
-        <w:rPr>
-          <w:rStyle w:val="Emphasis"/>
-        </w:rPr>
-        <w:t>Were there algorithms or techniques you researched that you did not know how to implement, but would consider using if you knew how?</w:t>
-      </w:r>
-    </w:p>
-    <w:p>
-      <w:pPr>
-        <w:numPr>
-          <w:ilvl w:val="0"/>
-          <w:numId w:val="15"/>
-        </w:numPr>
-        <w:spacing w:before="100" w:beforeAutospacing="1" w:after="100" w:afterAutospacing="1" w:line="240" w:lineRule="auto"/>
-      </w:pPr>
-      <w:r>
-        <w:rPr>
-          <w:rStyle w:val="Emphasis"/>
-        </w:rPr>
-        <w:t>If you used your final solution as the new benchmark, do you think an even better solution exists?</w:t>
-      </w:r>
+        <w:t>Predicting stock prices is an elusive and exciting topic.  You will always find people who are trying to get a leg up in predicting and beating the market.  I am confident that there is a way to truly predict a stock price, both short and long term.  We are close but not close enough.  The key would be to add more features to the model, such as sentiment data from social media, book value, quarterly results and maybe even data from other markets both domestic and international.   The challenge would be to properly collect and preprocess this data.   I am also interested in the potential of using Neural Networks to solve the price prediction problem.   I cannot wait to start experimenting with these different algorithms and techniques to solve this and other problems.</w:t>
+      </w:r>
+    </w:p>
+    <w:p>
+      <w:pPr>
+        <w:pStyle w:val="NormalWeb"/>
+      </w:pPr>
     </w:p>
     <w:p>
       <w:pPr>
@@ -2708,7 +2266,6 @@
         <w:spacing w:before="100" w:beforeAutospacing="1" w:after="100" w:afterAutospacing="1" w:line="240" w:lineRule="auto"/>
       </w:pPr>
       <w:r>
-        <w:lastRenderedPageBreak/>
         <w:t>Does the code execute without error and produce results similar to those reported?</w:t>
       </w:r>
     </w:p>
@@ -2807,6 +2364,7 @@
     <w:p/>
     <w:p>
       <w:r>
+        <w:lastRenderedPageBreak/>
         <w:t>Udacity Machine learning for trading</w:t>
       </w:r>
     </w:p>
@@ -2870,24 +2428,16 @@
           <w:rPr>
             <w:rStyle w:val="Hyperlink"/>
           </w:rPr>
-          <w:t>https://github.com/jessicayung/machine-l</w:t>
-        </w:r>
-        <w:r>
-          <w:rPr>
-            <w:rStyle w:val="Hyperlink"/>
-          </w:rPr>
-          <w:t>e</w:t>
-        </w:r>
-        <w:r>
-          <w:rPr>
-            <w:rStyle w:val="Hyperlink"/>
-          </w:rPr>
-          <w:t>arning-nd/blob/master/p5-capstone/report.md</w:t>
+          <w:t>https://github.com/jessicayung/machine-learning-nd/blob/master/p5-capstone/report.md</w:t>
         </w:r>
       </w:hyperlink>
     </w:p>
     <w:p/>
     <w:p/>
+    <w:p>
+      <w:bookmarkStart w:id="0" w:name="_GoBack"/>
+      <w:bookmarkEnd w:id="0"/>
+    </w:p>
     <w:sectPr>
       <w:pgSz w:w="12240" w:h="15840"/>
       <w:pgMar w:top="1440" w:right="1440" w:bottom="1440" w:left="1440" w:header="720" w:footer="720" w:gutter="0"/>
@@ -6013,6 +5563,7 @@
   <w:style w:type="paragraph" w:default="1" w:styleId="Normal">
     <w:name w:val="Normal"/>
     <w:qFormat/>
+    <w:rsid w:val="005A3B00"/>
   </w:style>
   <w:style w:type="paragraph" w:styleId="Heading1">
     <w:name w:val="heading 1"/>

</xml_diff>

<commit_message>
Add adj close visualization
</commit_message>
<xml_diff>
--- a/report.docx
+++ b/report.docx
@@ -7,8 +7,13 @@
         <w:pStyle w:val="Heading1"/>
       </w:pPr>
       <w:r>
-        <w:t>Machine Learning Engineer Nanodegree</w:t>
-      </w:r>
+        <w:t xml:space="preserve">Machine Learning Engineer </w:t>
+      </w:r>
+      <w:proofErr w:type="spellStart"/>
+      <w:r>
+        <w:t>Nanodegree</w:t>
+      </w:r>
+      <w:proofErr w:type="spellEnd"/>
     </w:p>
     <w:p>
       <w:pPr>
@@ -22,9 +27,19 @@
       <w:pPr>
         <w:pStyle w:val="NormalWeb"/>
       </w:pPr>
-      <w:r>
-        <w:t>Youness Assassi</w:t>
-      </w:r>
+      <w:proofErr w:type="spellStart"/>
+      <w:r>
+        <w:t>Youness</w:t>
+      </w:r>
+      <w:proofErr w:type="spellEnd"/>
+      <w:r>
+        <w:t xml:space="preserve"> </w:t>
+      </w:r>
+      <w:proofErr w:type="spellStart"/>
+      <w:r>
+        <w:t>Assassi</w:t>
+      </w:r>
+      <w:proofErr w:type="spellEnd"/>
       <w:r>
         <w:br/>
         <w:t>February 2</w:t>
@@ -172,7 +187,27 @@
           <w:sz w:val="24"/>
           <w:szCs w:val="24"/>
         </w:rPr>
-        <w:t>There is ample amount of research being done in this field, but much of it is not published for the obvious reason that the sponsors of the research would like to keep the information to themselves.   Luckily, Udacity with the help of professor Tucker Balch of Georgia Tech has published a free course online called Machine Learning for Trading.</w:t>
+        <w:t xml:space="preserve">There is ample amount of research being done in this field, but much of it is not published for the obvious reason that the sponsors of the research would like to keep the information to themselves.   Luckily, </w:t>
+      </w:r>
+      <w:proofErr w:type="spellStart"/>
+      <w:r>
+        <w:rPr>
+          <w:rFonts w:ascii="Segoe UI" w:hAnsi="Segoe UI" w:cs="Segoe UI"/>
+          <w:b w:val="0"/>
+          <w:sz w:val="24"/>
+          <w:szCs w:val="24"/>
+        </w:rPr>
+        <w:t>Udacity</w:t>
+      </w:r>
+      <w:proofErr w:type="spellEnd"/>
+      <w:r>
+        <w:rPr>
+          <w:rFonts w:ascii="Segoe UI" w:hAnsi="Segoe UI" w:cs="Segoe UI"/>
+          <w:b w:val="0"/>
+          <w:sz w:val="24"/>
+          <w:szCs w:val="24"/>
+        </w:rPr>
+        <w:t xml:space="preserve"> with the help of professor Tucker Balch of Georgia Tech has published a free course online called Machine Learning for Trading.</w:t>
       </w:r>
       <w:r>
         <w:rPr>
@@ -201,7 +236,27 @@
           <w:szCs w:val="24"/>
         </w:rPr>
         <w:lastRenderedPageBreak/>
-        <w:t>with the same name was published by Gorden Ritter</w:t>
+        <w:t xml:space="preserve">with the same name was published by </w:t>
+      </w:r>
+      <w:proofErr w:type="spellStart"/>
+      <w:r>
+        <w:rPr>
+          <w:rFonts w:ascii="Segoe UI" w:hAnsi="Segoe UI" w:cs="Segoe UI"/>
+          <w:b w:val="0"/>
+          <w:sz w:val="24"/>
+          <w:szCs w:val="24"/>
+        </w:rPr>
+        <w:t>Gorden</w:t>
+      </w:r>
+      <w:proofErr w:type="spellEnd"/>
+      <w:r>
+        <w:rPr>
+          <w:rFonts w:ascii="Segoe UI" w:hAnsi="Segoe UI" w:cs="Segoe UI"/>
+          <w:b w:val="0"/>
+          <w:sz w:val="24"/>
+          <w:szCs w:val="24"/>
+        </w:rPr>
+        <w:t xml:space="preserve"> Ritter</w:t>
       </w:r>
       <w:r>
         <w:rPr>
@@ -287,7 +342,49 @@
           <w:sz w:val="24"/>
           <w:szCs w:val="24"/>
         </w:rPr>
-        <w:t xml:space="preserve"> The goal of this project is to build an application that can generate an optimized portfolio of stocks given a certain amount of money, then adjust the portfolio as the market changes.  The portfolio returns will have to beat the market returns within a defined time period of no more than 1 day in the future through a simulation using real market data.  This is regression type of a problem, where I will use the S&amp;P500 statistics as input and individual stock price as output.  Some of the input variables I will be trying out will be the sharpe ratio, bolinger bands and volatility. </w:t>
+        <w:t xml:space="preserve"> The goal of this project is to build an application that can generate an optimized portfolio of stocks given a certain amount of money, then adjust the portfolio as the market changes.  The portfolio returns will have to beat the market returns within a defined time period of no more than 1 day in the future through a simulation using real market data.  This is regression type of a problem, where I will use the S&amp;P500 statistics as input and individual stock price as output.  Some of the input variables I will be trying out will be the </w:t>
+      </w:r>
+      <w:proofErr w:type="spellStart"/>
+      <w:proofErr w:type="gramStart"/>
+      <w:r>
+        <w:rPr>
+          <w:rFonts w:ascii="Segoe UI" w:eastAsia="Times New Roman" w:hAnsi="Segoe UI" w:cs="Segoe UI"/>
+          <w:iCs/>
+          <w:sz w:val="24"/>
+          <w:szCs w:val="24"/>
+        </w:rPr>
+        <w:t>sharpe</w:t>
+      </w:r>
+      <w:proofErr w:type="spellEnd"/>
+      <w:proofErr w:type="gramEnd"/>
+      <w:r>
+        <w:rPr>
+          <w:rFonts w:ascii="Segoe UI" w:eastAsia="Times New Roman" w:hAnsi="Segoe UI" w:cs="Segoe UI"/>
+          <w:iCs/>
+          <w:sz w:val="24"/>
+          <w:szCs w:val="24"/>
+        </w:rPr>
+        <w:t xml:space="preserve"> ratio, </w:t>
+      </w:r>
+      <w:proofErr w:type="spellStart"/>
+      <w:r>
+        <w:rPr>
+          <w:rFonts w:ascii="Segoe UI" w:eastAsia="Times New Roman" w:hAnsi="Segoe UI" w:cs="Segoe UI"/>
+          <w:iCs/>
+          <w:sz w:val="24"/>
+          <w:szCs w:val="24"/>
+        </w:rPr>
+        <w:t>bolinger</w:t>
+      </w:r>
+      <w:proofErr w:type="spellEnd"/>
+      <w:r>
+        <w:rPr>
+          <w:rFonts w:ascii="Segoe UI" w:eastAsia="Times New Roman" w:hAnsi="Segoe UI" w:cs="Segoe UI"/>
+          <w:iCs/>
+          <w:sz w:val="24"/>
+          <w:szCs w:val="24"/>
+        </w:rPr>
+        <w:t xml:space="preserve"> bands and volatility. </w:t>
       </w:r>
     </w:p>
     <w:p>
@@ -352,7 +449,67 @@
           <w:sz w:val="24"/>
           <w:szCs w:val="24"/>
         </w:rPr>
-        <w:t xml:space="preserve"> that includes the high, low, open, close and adjusted close of each stock.   Out of the 505 stocks, my application will generate a portfolio of about 10 stocks.  This portfolio will be optimized for its high Sharpe ratio value with a percentage allocation for each of the stocks.  The idea is to then analyze these stocks by generating a number of statistics that can be used as input variables or features.  Some of these statistics include the Bolinger Bands, momentum and volatility, while the future stock price will be the label or output variable.  The model will be trained using a number of days in the past with a target price of 1 day in the future.  I will be using TimeSeriesSplit from Sklearn to split the data between training and testing.  This will ensure the proper evaluation of the model as it will not get access to future data. </w:t>
+        <w:t xml:space="preserve"> that includes the high, low, open, close and adjusted close of each stock.   Out of the 505 stocks, my application will generate a portfolio of about 10 stocks.  This portfolio will be optimized for its high Sharpe ratio value with a percentage allocation for each of the stocks.  The idea is to then analyze these stocks by generating a number of statistics that can be used as input variables or features.  Some of these statistics include the </w:t>
+      </w:r>
+      <w:proofErr w:type="spellStart"/>
+      <w:r>
+        <w:rPr>
+          <w:rFonts w:ascii="Segoe UI" w:eastAsia="Times New Roman" w:hAnsi="Segoe UI" w:cs="Segoe UI"/>
+          <w:iCs/>
+          <w:sz w:val="24"/>
+          <w:szCs w:val="24"/>
+        </w:rPr>
+        <w:t>Bolinger</w:t>
+      </w:r>
+      <w:proofErr w:type="spellEnd"/>
+      <w:r>
+        <w:rPr>
+          <w:rFonts w:ascii="Segoe UI" w:eastAsia="Times New Roman" w:hAnsi="Segoe UI" w:cs="Segoe UI"/>
+          <w:iCs/>
+          <w:sz w:val="24"/>
+          <w:szCs w:val="24"/>
+        </w:rPr>
+        <w:t xml:space="preserve"> Bands, momentum and volatility, while the future stock price will be the label or output variable.  The model will be trained using a number of days in the past with a target price of 1 day in the future.  I will be using </w:t>
+      </w:r>
+      <w:proofErr w:type="spellStart"/>
+      <w:r>
+        <w:rPr>
+          <w:rFonts w:ascii="Segoe UI" w:eastAsia="Times New Roman" w:hAnsi="Segoe UI" w:cs="Segoe UI"/>
+          <w:iCs/>
+          <w:sz w:val="24"/>
+          <w:szCs w:val="24"/>
+        </w:rPr>
+        <w:t>TimeSeriesSplit</w:t>
+      </w:r>
+      <w:proofErr w:type="spellEnd"/>
+      <w:r>
+        <w:rPr>
+          <w:rFonts w:ascii="Segoe UI" w:eastAsia="Times New Roman" w:hAnsi="Segoe UI" w:cs="Segoe UI"/>
+          <w:iCs/>
+          <w:sz w:val="24"/>
+          <w:szCs w:val="24"/>
+        </w:rPr>
+        <w:t xml:space="preserve"> from </w:t>
+      </w:r>
+      <w:proofErr w:type="spellStart"/>
+      <w:r>
+        <w:rPr>
+          <w:rFonts w:ascii="Segoe UI" w:eastAsia="Times New Roman" w:hAnsi="Segoe UI" w:cs="Segoe UI"/>
+          <w:iCs/>
+          <w:sz w:val="24"/>
+          <w:szCs w:val="24"/>
+        </w:rPr>
+        <w:t>Sklearn</w:t>
+      </w:r>
+      <w:proofErr w:type="spellEnd"/>
+      <w:r>
+        <w:rPr>
+          <w:rFonts w:ascii="Segoe UI" w:eastAsia="Times New Roman" w:hAnsi="Segoe UI" w:cs="Segoe UI"/>
+          <w:iCs/>
+          <w:sz w:val="24"/>
+          <w:szCs w:val="24"/>
+        </w:rPr>
+        <w:t xml:space="preserve"> to split the data between training and testing.  This will ensure the proper evaluation of the model as it will not get access to future data. </w:t>
       </w:r>
     </w:p>
     <w:p>
@@ -824,24 +981,42 @@
           </wp:anchor>
         </w:drawing>
       </w:r>
-      <w:r>
-        <w:t xml:space="preserve">is the actual stock price value </w:t>
-      </w:r>
-    </w:p>
-    <w:p>
-      <w:pPr>
-        <w:pStyle w:val="NormalWeb"/>
-      </w:pPr>
-      <w:r>
-        <w:t>is the predicted value</w:t>
-      </w:r>
-    </w:p>
-    <w:p>
-      <w:pPr>
-        <w:pStyle w:val="NormalWeb"/>
-      </w:pPr>
-      <w:r>
-        <w:t xml:space="preserve">  n is the number of test data rows </w:t>
+      <w:proofErr w:type="gramStart"/>
+      <w:r>
+        <w:t>is</w:t>
+      </w:r>
+      <w:proofErr w:type="gramEnd"/>
+      <w:r>
+        <w:t xml:space="preserve"> the actual stock price value </w:t>
+      </w:r>
+    </w:p>
+    <w:p>
+      <w:pPr>
+        <w:pStyle w:val="NormalWeb"/>
+      </w:pPr>
+      <w:proofErr w:type="gramStart"/>
+      <w:r>
+        <w:t>is</w:t>
+      </w:r>
+      <w:proofErr w:type="gramEnd"/>
+      <w:r>
+        <w:t xml:space="preserve"> the predicted value</w:t>
+      </w:r>
+    </w:p>
+    <w:p>
+      <w:pPr>
+        <w:pStyle w:val="NormalWeb"/>
+      </w:pPr>
+      <w:r>
+        <w:t xml:space="preserve">  </w:t>
+      </w:r>
+      <w:proofErr w:type="gramStart"/>
+      <w:r>
+        <w:t>n</w:t>
+      </w:r>
+      <w:proofErr w:type="gramEnd"/>
+      <w:r>
+        <w:t xml:space="preserve"> is the number of test data rows </w:t>
       </w:r>
     </w:p>
     <w:p>
@@ -870,7 +1045,23 @@
         <w:pStyle w:val="NormalWeb"/>
       </w:pPr>
       <w:r>
-        <w:t>The data used for this project was retrieved from yahoo finance.  The module ‘processing.start’ handles the automatic retrieval all of S&amp;P 500 historical stock information since 2006.  New data can be retrieved by typing ‘python –m processing.start’ in the command line from the root of the project.</w:t>
+        <w:t>The data used for this project was retrieved from yahoo finance.  The module ‘</w:t>
+      </w:r>
+      <w:proofErr w:type="spellStart"/>
+      <w:r>
+        <w:t>processing.start</w:t>
+      </w:r>
+      <w:proofErr w:type="spellEnd"/>
+      <w:r>
+        <w:t xml:space="preserve">’ handles the automatic retrieval all of S&amp;P 500 historical stock information since 2006.  New data can be retrieved by typing ‘python –m </w:t>
+      </w:r>
+      <w:proofErr w:type="spellStart"/>
+      <w:r>
+        <w:t>processing.start</w:t>
+      </w:r>
+      <w:proofErr w:type="spellEnd"/>
+      <w:r>
+        <w:t>’ in the command line from the root of the project.</w:t>
       </w:r>
     </w:p>
     <w:p>
@@ -949,8 +1140,13 @@
           <w:numId w:val="17"/>
         </w:numPr>
       </w:pPr>
-      <w:r>
-        <w:t>Adj Close:  The closing price with consideration of other factors such as stock splits and dividends.</w:t>
+      <w:proofErr w:type="spellStart"/>
+      <w:r>
+        <w:t>Adj</w:t>
+      </w:r>
+      <w:proofErr w:type="spellEnd"/>
+      <w:r>
+        <w:t xml:space="preserve"> Close:  The closing price with consideration of other factors such as stock splits and dividends.</w:t>
       </w:r>
     </w:p>
     <w:p>
@@ -981,9 +1177,11 @@
         <w:lastRenderedPageBreak/>
         <w:t xml:space="preserve">The next step is to generate the optimal portfolio combination of stocks.  For this step, I used the entire set of S&amp;P stocks as input, then applied </w:t>
       </w:r>
+      <w:proofErr w:type="spellStart"/>
       <w:r>
         <w:t>scipy.optimize</w:t>
       </w:r>
+      <w:proofErr w:type="spellEnd"/>
       <w:r>
         <w:t xml:space="preserve"> which tries to reduce the error by finding the highest Sharpe ratio of the stock combination. </w:t>
       </w:r>
@@ -1219,7 +1417,23 @@
     <w:p>
       <w:r>
         <w:lastRenderedPageBreak/>
-        <w:t xml:space="preserve">As can be seen on the heatmap figure, there is a strong negative correlation between the Simple Moving average and the lower Bolinger Band.  There is also a high correlation between Momentum and the Simple Moving average.  I will most likely be removing some of these highly correlated features from the model training as they will only introduce noise and complexity to the model.  </w:t>
+        <w:t xml:space="preserve">As can be seen on the </w:t>
+      </w:r>
+      <w:proofErr w:type="spellStart"/>
+      <w:r>
+        <w:t>heatmap</w:t>
+      </w:r>
+      <w:proofErr w:type="spellEnd"/>
+      <w:r>
+        <w:t xml:space="preserve"> figure, there is a strong negative correlation between the Simple Moving average and the lower </w:t>
+      </w:r>
+      <w:proofErr w:type="spellStart"/>
+      <w:r>
+        <w:t>Bolinger</w:t>
+      </w:r>
+      <w:proofErr w:type="spellEnd"/>
+      <w:r>
+        <w:t xml:space="preserve"> Band.  There is also a high correlation between Momentum and the Simple Moving average.  I will most likely be removing some of these highly correlated features from the model training as they will only introduce noise and complexity to the model.  </w:t>
       </w:r>
     </w:p>
     <w:p>
@@ -1242,11 +1456,21 @@
       <w:r>
         <w:t xml:space="preserve">The first technique that I will be using is to generate a portfolio of stocks with the goal of maximum return at a lower risk.  To do that I will first generate a portfolio composed of all 505 equally weighted stocks from the S&amp;P 500.  Then use an optimizer called </w:t>
       </w:r>
+      <w:proofErr w:type="spellStart"/>
       <w:r>
         <w:t>scipy.optimize</w:t>
       </w:r>
-      <w:r>
-        <w:t xml:space="preserve"> that will try to reduce the error in the portfolio by maximizing its Sharpe ratio.  I will be using the following parameters for the minimize function of scipy.optimize: </w:t>
+      <w:proofErr w:type="spellEnd"/>
+      <w:r>
+        <w:t xml:space="preserve"> that will try to reduce the error in the portfolio by maximizing its Sharpe ratio.  I will be using the following parameters for the minimize function of </w:t>
+      </w:r>
+      <w:proofErr w:type="spellStart"/>
+      <w:r>
+        <w:t>scipy.optimize</w:t>
+      </w:r>
+      <w:proofErr w:type="spellEnd"/>
+      <w:r>
+        <w:t xml:space="preserve">: </w:t>
       </w:r>
     </w:p>
     <w:p>
@@ -1338,7 +1562,15 @@
         </w:numPr>
       </w:pPr>
       <w:r>
-        <w:t>Kernel: rbf, poly and linear</w:t>
+        <w:t xml:space="preserve">Kernel: </w:t>
+      </w:r>
+      <w:proofErr w:type="spellStart"/>
+      <w:r>
+        <w:t>rbf</w:t>
+      </w:r>
+      <w:proofErr w:type="spellEnd"/>
+      <w:r>
+        <w:t>, poly and linear</w:t>
       </w:r>
     </w:p>
     <w:p>
@@ -1386,8 +1618,13 @@
         </w:numPr>
       </w:pPr>
       <w:r>
-        <w:t>Nearest Neighbor Regressor</w:t>
-      </w:r>
+        <w:t xml:space="preserve">Nearest Neighbor </w:t>
+      </w:r>
+      <w:proofErr w:type="spellStart"/>
+      <w:r>
+        <w:t>Regressor</w:t>
+      </w:r>
+      <w:proofErr w:type="spellEnd"/>
     </w:p>
     <w:p>
       <w:pPr>
@@ -1397,9 +1634,11 @@
           <w:numId w:val="17"/>
         </w:numPr>
       </w:pPr>
+      <w:proofErr w:type="spellStart"/>
       <w:r>
         <w:t>n_neighbors</w:t>
       </w:r>
+      <w:proofErr w:type="spellEnd"/>
       <w:r>
         <w:t>: 3, 5, 7</w:t>
       </w:r>
@@ -1413,7 +1652,15 @@
         </w:numPr>
       </w:pPr>
       <w:r>
-        <w:t>Random Forest Regressor:</w:t>
+        <w:t xml:space="preserve">Random Forest </w:t>
+      </w:r>
+      <w:proofErr w:type="spellStart"/>
+      <w:r>
+        <w:t>Regressor</w:t>
+      </w:r>
+      <w:proofErr w:type="spellEnd"/>
+      <w:r>
+        <w:t>:</w:t>
       </w:r>
     </w:p>
     <w:p>
@@ -1424,8 +1671,13 @@
           <w:numId w:val="17"/>
         </w:numPr>
       </w:pPr>
-      <w:r>
-        <w:t>Max_depth: various numbers</w:t>
+      <w:proofErr w:type="spellStart"/>
+      <w:r>
+        <w:t>Max_depth</w:t>
+      </w:r>
+      <w:proofErr w:type="spellEnd"/>
+      <w:r>
+        <w:t>: various numbers</w:t>
       </w:r>
     </w:p>
     <w:p>
@@ -1436,8 +1688,13 @@
           <w:numId w:val="17"/>
         </w:numPr>
       </w:pPr>
-      <w:r>
-        <w:t>Random_state: 0 to ensure we get the same result every time.</w:t>
+      <w:proofErr w:type="spellStart"/>
+      <w:r>
+        <w:t>Random_state</w:t>
+      </w:r>
+      <w:proofErr w:type="spellEnd"/>
+      <w:r>
+        <w:t>: 0 to ensure we get the same result every time.</w:t>
       </w:r>
     </w:p>
     <w:p>
@@ -1447,9 +1704,11 @@
       <w:r>
         <w:t xml:space="preserve">The Support Vector Machine algorithms perform poorly when trained against the original distribution of the data.  For that, I will be using </w:t>
       </w:r>
+      <w:proofErr w:type="spellStart"/>
       <w:r>
         <w:t>StandardScaler</w:t>
       </w:r>
+      <w:proofErr w:type="spellEnd"/>
       <w:r>
         <w:t xml:space="preserve"> to preprocess the data so that it is well normalized (values between 0 and 1 instead of the actual values).  </w:t>
       </w:r>
@@ -1461,9 +1720,11 @@
       <w:r>
         <w:t xml:space="preserve">Also, since this is a time series regression problem, I will have an issue when splitting the data for testing and training using the standard cross validation techniques.  Instead, I will be using </w:t>
       </w:r>
+      <w:proofErr w:type="spellStart"/>
       <w:r>
         <w:t>TimeSeriesSplit</w:t>
       </w:r>
+      <w:proofErr w:type="spellEnd"/>
       <w:r>
         <w:t xml:space="preserve"> which always provides testing data that the model has never been trained on.  </w:t>
       </w:r>
@@ -1575,13 +1836,46 @@
         <w:pStyle w:val="NormalWeb"/>
       </w:pPr>
       <w:r>
-        <w:t>TODO: Include a chart of the original data</w:t>
-      </w:r>
-    </w:p>
-    <w:p>
-      <w:pPr>
-        <w:pStyle w:val="NormalWeb"/>
-      </w:pPr>
+        <w:rPr>
+          <w:noProof/>
+        </w:rPr>
+        <w:lastRenderedPageBreak/>
+        <w:drawing>
+          <wp:inline distT="0" distB="0" distL="0" distR="0" wp14:anchorId="7D7B26E3" wp14:editId="7537DE9A">
+            <wp:extent cx="5705475" cy="4276725"/>
+            <wp:effectExtent l="0" t="0" r="9525" b="9525"/>
+            <wp:docPr id="5" name="Picture 5"/>
+            <wp:cNvGraphicFramePr>
+              <a:graphicFrameLocks xmlns:a="http://schemas.openxmlformats.org/drawingml/2006/main" noChangeAspect="1"/>
+            </wp:cNvGraphicFramePr>
+            <a:graphic xmlns:a="http://schemas.openxmlformats.org/drawingml/2006/main">
+              <a:graphicData uri="http://schemas.openxmlformats.org/drawingml/2006/picture">
+                <pic:pic xmlns:pic="http://schemas.openxmlformats.org/drawingml/2006/picture">
+                  <pic:nvPicPr>
+                    <pic:cNvPr id="1" name=""/>
+                    <pic:cNvPicPr/>
+                  </pic:nvPicPr>
+                  <pic:blipFill>
+                    <a:blip r:embed="rId11"/>
+                    <a:stretch>
+                      <a:fillRect/>
+                    </a:stretch>
+                  </pic:blipFill>
+                  <pic:spPr>
+                    <a:xfrm>
+                      <a:off x="0" y="0"/>
+                      <a:ext cx="5705475" cy="4276725"/>
+                    </a:xfrm>
+                    <a:prstGeom prst="rect">
+                      <a:avLst/>
+                    </a:prstGeom>
+                  </pic:spPr>
+                </pic:pic>
+              </a:graphicData>
+            </a:graphic>
+          </wp:inline>
+        </w:drawing>
+      </w:r>
     </w:p>
     <w:p>
       <w:pPr>
@@ -1596,19 +1890,64 @@
         <w:pStyle w:val="NormalWeb"/>
       </w:pPr>
       <w:r>
-        <w:t xml:space="preserve">By using Pandas DataFrame, it is easy to fill out empty cells with relevant information or drop certain rows completely.  In this case, we combine the full set of stocks information in a DataFrame and then add S&amp;P index data.  The next step is to drop the DataFrame rows where we have empty S&amp;P cells.  So that solves the issue with stocks with values that do not correspond to the S&amp;P trading dates.  We still have other stocks that did not trade at all in certain periods, and for those we use a forward fill methodology in which we fill the adjusted close values of a certain stock with the last known value.  Now if those stocks do not have any last known value, </w:t>
+        <w:t xml:space="preserve">By using Pandas </w:t>
+      </w:r>
+      <w:proofErr w:type="spellStart"/>
+      <w:r>
+        <w:t>DataFrame</w:t>
+      </w:r>
+      <w:proofErr w:type="spellEnd"/>
+      <w:r>
+        <w:t xml:space="preserve">, it is easy to fill out empty cells with relevant information or drop certain rows completely.  In this case, we combine the full set of stocks information in a </w:t>
+      </w:r>
+      <w:proofErr w:type="spellStart"/>
+      <w:r>
+        <w:t>DataFrame</w:t>
+      </w:r>
+      <w:proofErr w:type="spellEnd"/>
+      <w:r>
+        <w:t xml:space="preserve"> and then add S&amp;P index data.  The next step is to drop the </w:t>
+      </w:r>
+      <w:proofErr w:type="spellStart"/>
+      <w:r>
+        <w:t>DataFrame</w:t>
+      </w:r>
+      <w:proofErr w:type="spellEnd"/>
+      <w:r>
+        <w:t xml:space="preserve"> rows where we have empty S&amp;P cells.  So that solves the issue with stocks with values that do not correspond to the S&amp;P trading dates.  We still have other stocks that did not trade at all in certain periods, and for those we use a forward fill methodology in which we fill the adjusted close values of a certain stock with the last known value.  Now if those stocks do not have any last known valu</w:t>
+      </w:r>
+      <w:bookmarkStart w:id="0" w:name="_GoBack"/>
+      <w:bookmarkEnd w:id="0"/>
+      <w:r>
+        <w:t xml:space="preserve">e, we use a backward fill methodology where we use the first value we have to fill the past dates with missing information. If for any reason we still have empty cells, then we just drop the rows entirely.  </w:t>
+      </w:r>
+    </w:p>
+    <w:p>
+      <w:pPr>
+        <w:pStyle w:val="NormalWeb"/>
+      </w:pPr>
+      <w:r>
+        <w:t xml:space="preserve">The next step is to generate the various features we need. I created Ticker and </w:t>
+      </w:r>
+      <w:proofErr w:type="spellStart"/>
+      <w:r>
+        <w:t>TickerAnalysed</w:t>
+      </w:r>
+      <w:proofErr w:type="spellEnd"/>
+      <w:r>
+        <w:t xml:space="preserve"> classes for this reason.   Ticker is responsible for collecting the ticker data and cleaning it up, while </w:t>
+      </w:r>
+      <w:proofErr w:type="spellStart"/>
+      <w:r>
+        <w:t>TickerAnalysed</w:t>
+      </w:r>
+      <w:proofErr w:type="spellEnd"/>
+      <w:r>
+        <w:t xml:space="preserve"> which is a sub-class of Ticker is responsible for calculating the different </w:t>
       </w:r>
       <w:r>
         <w:lastRenderedPageBreak/>
-        <w:t xml:space="preserve">we use a backward fill methodology where we use the first value we have to fill the past dates with missing information. If for any reason we still have empty cells, then we just drop the rows entirely.  </w:t>
-      </w:r>
-    </w:p>
-    <w:p>
-      <w:pPr>
-        <w:pStyle w:val="NormalWeb"/>
-      </w:pPr>
-      <w:r>
-        <w:t>The next step is to generate the various features we need. I created Ticker and TickerAnalysed classes for this reason.   Ticker is responsible for collecting the ticker data and cleaning it up, while TickerAnalysed which is a sub-class of Ticker is responsible for calculating the different statistics and that includes Daily Returns, Momentum, Simple Moving Average, Upper Bollinger Band and Lower Bollinger Band.</w:t>
+        <w:t>statistics and that includes Daily Returns, Momentum, Simple Moving Average, Upper Bollinger Band and Lower Bollinger Band.</w:t>
       </w:r>
     </w:p>
     <w:p>
@@ -1657,9 +1996,11 @@
       <w:r>
         <w:t xml:space="preserve">The next step was to split data for training and testing.  The features I used correspond to each of the individual stocks that make up the optimized portfolio.  The plan is to train each of the models individually against the portfolio stocks.   Since we are dealing with time series data, I used </w:t>
       </w:r>
+      <w:proofErr w:type="spellStart"/>
       <w:r>
         <w:t>TimeSeriesSplit</w:t>
       </w:r>
+      <w:proofErr w:type="spellEnd"/>
       <w:r>
         <w:t xml:space="preserve"> to split the data into 3 different train test groups.  I checked the classifier against the list of classifiers that require training data to be normalized, and if a match is found then I run the data scaling process at that point. </w:t>
       </w:r>
@@ -1690,23 +2031,28 @@
         <w:pStyle w:val="NormalWeb"/>
       </w:pPr>
       <w:r>
-        <w:t xml:space="preserve">When comparing the Root Mean Squared Error (RMSE) for each of the models and the different stocks, we can clearly see that Linear Regression is easily outperforming the rest of them.  I tried changing some of the parameters for some of the classifiers, like the number of degrees for the SVM Regressor with Poly Kernel, and that seems to make the results even worse.  I also changed </w:t>
-      </w:r>
+        <w:t xml:space="preserve">When comparing the Root Mean Squared Error (RMSE) for each of the models and the different stocks, we can clearly see that Linear Regression is easily outperforming the rest of them.  I tried changing some of the parameters for some of the classifiers, like the number of degrees for the SVM </w:t>
+      </w:r>
+      <w:proofErr w:type="spellStart"/>
+      <w:r>
+        <w:t>Regressor</w:t>
+      </w:r>
+      <w:proofErr w:type="spellEnd"/>
+      <w:r>
+        <w:t xml:space="preserve"> with Poly Kernel, and that seems to make the results even worse.  I also changed the number of nearest neighbors higher and lower but its RMSE just could not beat the Linear Regression results.   I had also tried changing the training date range.  The result were much worse at 1 month, then got better at three months, but then seem to create consistent results at 11 or 12 months.</w:t>
+      </w:r>
+    </w:p>
+    <w:p>
+      <w:pPr>
+        <w:pStyle w:val="NormalWeb"/>
+      </w:pPr>
+    </w:p>
+    <w:p>
+      <w:pPr>
+        <w:pStyle w:val="NormalWeb"/>
+      </w:pPr>
       <w:r>
         <w:lastRenderedPageBreak/>
-        <w:t>the number of nearest neighbors higher and lower but its RMSE just could not beat the Linear Regression results.   I had also tried changing the training date range.  The result were much worse at 1 month, then got better at three months, but then seem to create consistent results at 11 or 12 months.</w:t>
-      </w:r>
-    </w:p>
-    <w:p>
-      <w:pPr>
-        <w:pStyle w:val="NormalWeb"/>
-      </w:pPr>
-    </w:p>
-    <w:p>
-      <w:pPr>
-        <w:pStyle w:val="NormalWeb"/>
-      </w:pPr>
-      <w:r>
         <w:t>In this section, you will need to discuss the process of improvement you made upon the algorithms and techniques you used in your implementation. For example, adjusting parameters for certain models to acquire improved solutions would fall under the refinement category. Your initial and final solutions should be reported, as well as any significant intermediate results as necessary. Questions to ask yourself when writing this section:</w:t>
       </w:r>
     </w:p>
@@ -1772,7 +2118,23 @@
           <w:rStyle w:val="Emphasis"/>
           <w:rFonts w:eastAsiaTheme="majorEastAsia"/>
         </w:rPr>
-        <w:t>(approx. 2-3 pages)</w:t>
+        <w:t>(</w:t>
+      </w:r>
+      <w:proofErr w:type="gramStart"/>
+      <w:r>
+        <w:rPr>
+          <w:rStyle w:val="Emphasis"/>
+          <w:rFonts w:eastAsiaTheme="majorEastAsia"/>
+        </w:rPr>
+        <w:t>approx</w:t>
+      </w:r>
+      <w:proofErr w:type="gramEnd"/>
+      <w:r>
+        <w:rPr>
+          <w:rStyle w:val="Emphasis"/>
+          <w:rFonts w:eastAsiaTheme="majorEastAsia"/>
+        </w:rPr>
+        <w:t>. 2-3 pages)</w:t>
       </w:r>
     </w:p>
     <w:p>
@@ -1888,7 +2250,6 @@
         <w:pStyle w:val="NormalWeb"/>
       </w:pPr>
       <w:r>
-        <w:lastRenderedPageBreak/>
         <w:t>In this section, your model’s final solution and its results should be compared to the benchmark you established earlier in the project using some type of statistical analysis. You should also justify whether these results and the solution are significant enough to have solved the problem posed in the project. Questions to ask yourself when writing this section:</w:t>
       </w:r>
     </w:p>
@@ -1934,6 +2295,7 @@
         <w:rPr>
           <w:rStyle w:val="Emphasis"/>
         </w:rPr>
+        <w:lastRenderedPageBreak/>
         <w:t>Is the final solution significant enough to have solved the problem?</w:t>
       </w:r>
     </w:p>
@@ -1954,7 +2316,23 @@
           <w:rStyle w:val="Emphasis"/>
           <w:rFonts w:eastAsiaTheme="majorEastAsia"/>
         </w:rPr>
-        <w:t>(approx. 1-2 pages)</w:t>
+        <w:t>(</w:t>
+      </w:r>
+      <w:proofErr w:type="gramStart"/>
+      <w:r>
+        <w:rPr>
+          <w:rStyle w:val="Emphasis"/>
+          <w:rFonts w:eastAsiaTheme="majorEastAsia"/>
+        </w:rPr>
+        <w:t>approx</w:t>
+      </w:r>
+      <w:proofErr w:type="gramEnd"/>
+      <w:r>
+        <w:rPr>
+          <w:rStyle w:val="Emphasis"/>
+          <w:rFonts w:eastAsiaTheme="majorEastAsia"/>
+        </w:rPr>
+        <w:t>. 1-2 pages)</w:t>
       </w:r>
     </w:p>
     <w:p>
@@ -2039,7 +2417,23 @@
         <w:pStyle w:val="NormalWeb"/>
       </w:pPr>
       <w:r>
-        <w:t xml:space="preserve">There were many challenges facing me in getting an answer to this question.  Some of them included asking myself which data can we use, which features should we try, how to generate those features, what algorithms can we use and which parameters can we change to get better results and finally how can we determine that this model does work?  It took me weeks to get up to speed on what can be done in this area.  This domain in my opinion is far more challenging than solving some of the other machine learning problems, but I was determined to learn more about it.  This drove me to spend so many hours learning and coding the solution for this problem.   I started with the Udacity course for machine learning in trading.  I then collected whatever resources I can find online about solving similar problems in this space.  I was fascinated by what other Udacity students have done on this field, and that is what drove to study their work.  My solution was largely inspired by the teaching of the course professor </w:t>
+        <w:t xml:space="preserve">There were many challenges facing me in getting an answer to this question.  Some of them included asking myself which data can we use, which features should we try, how to generate those features, what algorithms can we use and which parameters can we change to get better results and finally how can we determine that this model does work?  It took me weeks to get up to speed on what can be done in this area.  This domain in my opinion is far more challenging than solving some of the other machine learning problems, but I was determined to learn more about it.  This drove me to spend so many hours learning and coding the solution for this problem.   I started with the </w:t>
+      </w:r>
+      <w:proofErr w:type="spellStart"/>
+      <w:r>
+        <w:t>Udacity</w:t>
+      </w:r>
+      <w:proofErr w:type="spellEnd"/>
+      <w:r>
+        <w:t xml:space="preserve"> course for machine learning in trading.  I then collected whatever resources I can find online about solving similar problems in this space.  I was fascinated by what other </w:t>
+      </w:r>
+      <w:proofErr w:type="spellStart"/>
+      <w:r>
+        <w:t>Udacity</w:t>
+      </w:r>
+      <w:proofErr w:type="spellEnd"/>
+      <w:r>
+        <w:t xml:space="preserve"> students have done on this field, and that is what drove to study their work.  My solution was largely inspired by the teaching of the course professor </w:t>
       </w:r>
       <w:r>
         <w:rPr>
@@ -2053,16 +2447,19 @@
         <w:pStyle w:val="NormalWeb"/>
       </w:pPr>
       <w:r>
+        <w:t xml:space="preserve">The answer to that is yes, it can, if you are willing to take a risk.   The results are mostly good but are inconsistent.  </w:t>
+      </w:r>
+    </w:p>
+    <w:p>
+      <w:pPr>
+        <w:pStyle w:val="NormalWeb"/>
+      </w:pPr>
+      <w:r>
+        <w:t xml:space="preserve">In this section, you will summarize the entire end-to-end problem solution and discuss one or two particular aspects of the project you found interesting or difficult. You are expected to reflect </w:t>
+      </w:r>
+      <w:r>
         <w:lastRenderedPageBreak/>
-        <w:t xml:space="preserve">The answer to that is yes, it can, if you are willing to take a risk.   The results are mostly good but are inconsistent.  </w:t>
-      </w:r>
-    </w:p>
-    <w:p>
-      <w:pPr>
-        <w:pStyle w:val="NormalWeb"/>
-      </w:pPr>
-      <w:r>
-        <w:t>In this section, you will summarize the entire end-to-end problem solution and discuss one or two particular aspects of the project you found interesting or difficult. You are expected to reflect on the project as a whole to show that you have a firm understanding of the entire process employed in your work. Questions to ask yourself when writing this section:</w:t>
+        <w:t>on the project as a whole to show that you have a firm understanding of the entire process employed in your work. Questions to ask yourself when writing this section:</w:t>
       </w:r>
     </w:p>
     <w:p>
@@ -2176,7 +2573,15 @@
         <w:spacing w:before="100" w:beforeAutospacing="1" w:after="100" w:afterAutospacing="1" w:line="240" w:lineRule="auto"/>
       </w:pPr>
       <w:r>
-        <w:t>Does the project report you’ve written follow a well-organized structure similar to that of the project template?</w:t>
+        <w:t xml:space="preserve">Does the project report you’ve written follow a well-organized structure similar to that of the </w:t>
+      </w:r>
+      <w:proofErr w:type="gramStart"/>
+      <w:r>
+        <w:t>project</w:t>
+      </w:r>
+      <w:proofErr w:type="gramEnd"/>
+      <w:r>
+        <w:t xml:space="preserve"> template?</w:t>
       </w:r>
     </w:p>
     <w:p>
@@ -2343,8 +2748,13 @@
       <w:pPr>
         <w:pStyle w:val="Heading1"/>
       </w:pPr>
-      <w:r>
-        <w:t xml:space="preserve">Sentdex </w:t>
+      <w:proofErr w:type="spellStart"/>
+      <w:r>
+        <w:t>Sentdex</w:t>
+      </w:r>
+      <w:proofErr w:type="spellEnd"/>
+      <w:r>
+        <w:t xml:space="preserve"> </w:t>
       </w:r>
       <w:r>
         <w:t>Python Programming for Finance</w:t>
@@ -2352,7 +2762,7 @@
     </w:p>
     <w:p/>
     <w:p>
-      <w:hyperlink r:id="rId11" w:history="1">
+      <w:hyperlink r:id="rId12" w:history="1">
         <w:r>
           <w:rPr>
             <w:rStyle w:val="Hyperlink"/>
@@ -2363,13 +2773,17 @@
     </w:p>
     <w:p/>
     <w:p>
-      <w:r>
-        <w:lastRenderedPageBreak/>
-        <w:t>Udacity Machine learning for trading</w:t>
-      </w:r>
-    </w:p>
-    <w:p>
-      <w:hyperlink r:id="rId12" w:history="1">
+      <w:proofErr w:type="spellStart"/>
+      <w:r>
+        <w:t>Udacity</w:t>
+      </w:r>
+      <w:proofErr w:type="spellEnd"/>
+      <w:r>
+        <w:t xml:space="preserve"> Machine learning for trading</w:t>
+      </w:r>
+    </w:p>
+    <w:p>
+      <w:hyperlink r:id="rId13" w:history="1">
         <w:r>
           <w:rPr>
             <w:rStyle w:val="Hyperlink"/>
@@ -2380,12 +2794,17 @@
     </w:p>
     <w:p/>
     <w:p>
-      <w:r>
-        <w:t>Siraj- Predicting Stock Prices</w:t>
-      </w:r>
-    </w:p>
-    <w:p>
-      <w:hyperlink r:id="rId13" w:history="1">
+      <w:proofErr w:type="spellStart"/>
+      <w:r>
+        <w:t>Siraj</w:t>
+      </w:r>
+      <w:proofErr w:type="spellEnd"/>
+      <w:r>
+        <w:t>- Predicting Stock Prices</w:t>
+      </w:r>
+    </w:p>
+    <w:p>
+      <w:hyperlink r:id="rId14" w:history="1">
         <w:r>
           <w:rPr>
             <w:rStyle w:val="Hyperlink"/>
@@ -2406,7 +2825,7 @@
           <w:rStyle w:val="Hyperlink"/>
         </w:rPr>
       </w:pPr>
-      <w:hyperlink r:id="rId14" w:history="1">
+      <w:hyperlink r:id="rId15" w:history="1">
         <w:r>
           <w:rPr>
             <w:rStyle w:val="Hyperlink"/>
@@ -2423,7 +2842,7 @@
       </w:pPr>
     </w:p>
     <w:p>
-      <w:hyperlink r:id="rId15" w:history="1">
+      <w:hyperlink r:id="rId16" w:history="1">
         <w:r>
           <w:rPr>
             <w:rStyle w:val="Hyperlink"/>
@@ -2434,10 +2853,7 @@
     </w:p>
     <w:p/>
     <w:p/>
-    <w:p>
-      <w:bookmarkStart w:id="0" w:name="_GoBack"/>
-      <w:bookmarkEnd w:id="0"/>
-    </w:p>
+    <w:p/>
     <w:sectPr>
       <w:pgSz w:w="12240" w:h="15840"/>
       <w:pgMar w:top="1440" w:right="1440" w:bottom="1440" w:left="1440" w:header="720" w:footer="720" w:gutter="0"/>

</xml_diff>

<commit_message>
Update report refinement section
</commit_message>
<xml_diff>
--- a/report.docx
+++ b/report.docx
@@ -7,13 +7,8 @@
         <w:pStyle w:val="Heading1"/>
       </w:pPr>
       <w:r>
-        <w:t xml:space="preserve">Machine Learning Engineer </w:t>
-      </w:r>
-      <w:proofErr w:type="spellStart"/>
-      <w:r>
-        <w:t>Nanodegree</w:t>
-      </w:r>
-      <w:proofErr w:type="spellEnd"/>
+        <w:t>Machine Learning Engineer Nanodegree</w:t>
+      </w:r>
     </w:p>
     <w:p>
       <w:pPr>
@@ -27,19 +22,9 @@
       <w:pPr>
         <w:pStyle w:val="NormalWeb"/>
       </w:pPr>
-      <w:proofErr w:type="spellStart"/>
-      <w:r>
-        <w:t>Youness</w:t>
-      </w:r>
-      <w:proofErr w:type="spellEnd"/>
-      <w:r>
-        <w:t xml:space="preserve"> </w:t>
-      </w:r>
-      <w:proofErr w:type="spellStart"/>
-      <w:r>
-        <w:t>Assassi</w:t>
-      </w:r>
-      <w:proofErr w:type="spellEnd"/>
+      <w:r>
+        <w:t>Youness Assassi</w:t>
+      </w:r>
       <w:r>
         <w:br/>
         <w:t>February 2</w:t>
@@ -187,27 +172,7 @@
           <w:sz w:val="24"/>
           <w:szCs w:val="24"/>
         </w:rPr>
-        <w:t xml:space="preserve">There is ample amount of research being done in this field, but much of it is not published for the obvious reason that the sponsors of the research would like to keep the information to themselves.   Luckily, </w:t>
-      </w:r>
-      <w:proofErr w:type="spellStart"/>
-      <w:r>
-        <w:rPr>
-          <w:rFonts w:ascii="Segoe UI" w:hAnsi="Segoe UI" w:cs="Segoe UI"/>
-          <w:b w:val="0"/>
-          <w:sz w:val="24"/>
-          <w:szCs w:val="24"/>
-        </w:rPr>
-        <w:t>Udacity</w:t>
-      </w:r>
-      <w:proofErr w:type="spellEnd"/>
-      <w:r>
-        <w:rPr>
-          <w:rFonts w:ascii="Segoe UI" w:hAnsi="Segoe UI" w:cs="Segoe UI"/>
-          <w:b w:val="0"/>
-          <w:sz w:val="24"/>
-          <w:szCs w:val="24"/>
-        </w:rPr>
-        <w:t xml:space="preserve"> with the help of professor Tucker Balch of Georgia Tech has published a free course online called Machine Learning for Trading.</w:t>
+        <w:t>There is ample amount of research being done in this field, but much of it is not published for the obvious reason that the sponsors of the research would like to keep the information to themselves.   Luckily, Udacity with the help of professor Tucker Balch of Georgia Tech has published a free course online called Machine Learning for Trading.</w:t>
       </w:r>
       <w:r>
         <w:rPr>
@@ -236,27 +201,7 @@
           <w:szCs w:val="24"/>
         </w:rPr>
         <w:lastRenderedPageBreak/>
-        <w:t xml:space="preserve">with the same name was published by </w:t>
-      </w:r>
-      <w:proofErr w:type="spellStart"/>
-      <w:r>
-        <w:rPr>
-          <w:rFonts w:ascii="Segoe UI" w:hAnsi="Segoe UI" w:cs="Segoe UI"/>
-          <w:b w:val="0"/>
-          <w:sz w:val="24"/>
-          <w:szCs w:val="24"/>
-        </w:rPr>
-        <w:t>Gorden</w:t>
-      </w:r>
-      <w:proofErr w:type="spellEnd"/>
-      <w:r>
-        <w:rPr>
-          <w:rFonts w:ascii="Segoe UI" w:hAnsi="Segoe UI" w:cs="Segoe UI"/>
-          <w:b w:val="0"/>
-          <w:sz w:val="24"/>
-          <w:szCs w:val="24"/>
-        </w:rPr>
-        <w:t xml:space="preserve"> Ritter</w:t>
+        <w:t>with the same name was published by Gorden Ritter</w:t>
       </w:r>
       <w:r>
         <w:rPr>
@@ -342,49 +287,7 @@
           <w:sz w:val="24"/>
           <w:szCs w:val="24"/>
         </w:rPr>
-        <w:t xml:space="preserve"> The goal of this project is to build an application that can generate an optimized portfolio of stocks given a certain amount of money, then adjust the portfolio as the market changes.  The portfolio returns will have to beat the market returns within a defined time period of no more than 1 day in the future through a simulation using real market data.  This is regression type of a problem, where I will use the S&amp;P500 statistics as input and individual stock price as output.  Some of the input variables I will be trying out will be the </w:t>
-      </w:r>
-      <w:proofErr w:type="spellStart"/>
-      <w:proofErr w:type="gramStart"/>
-      <w:r>
-        <w:rPr>
-          <w:rFonts w:ascii="Segoe UI" w:eastAsia="Times New Roman" w:hAnsi="Segoe UI" w:cs="Segoe UI"/>
-          <w:iCs/>
-          <w:sz w:val="24"/>
-          <w:szCs w:val="24"/>
-        </w:rPr>
-        <w:t>sharpe</w:t>
-      </w:r>
-      <w:proofErr w:type="spellEnd"/>
-      <w:proofErr w:type="gramEnd"/>
-      <w:r>
-        <w:rPr>
-          <w:rFonts w:ascii="Segoe UI" w:eastAsia="Times New Roman" w:hAnsi="Segoe UI" w:cs="Segoe UI"/>
-          <w:iCs/>
-          <w:sz w:val="24"/>
-          <w:szCs w:val="24"/>
-        </w:rPr>
-        <w:t xml:space="preserve"> ratio, </w:t>
-      </w:r>
-      <w:proofErr w:type="spellStart"/>
-      <w:r>
-        <w:rPr>
-          <w:rFonts w:ascii="Segoe UI" w:eastAsia="Times New Roman" w:hAnsi="Segoe UI" w:cs="Segoe UI"/>
-          <w:iCs/>
-          <w:sz w:val="24"/>
-          <w:szCs w:val="24"/>
-        </w:rPr>
-        <w:t>bolinger</w:t>
-      </w:r>
-      <w:proofErr w:type="spellEnd"/>
-      <w:r>
-        <w:rPr>
-          <w:rFonts w:ascii="Segoe UI" w:eastAsia="Times New Roman" w:hAnsi="Segoe UI" w:cs="Segoe UI"/>
-          <w:iCs/>
-          <w:sz w:val="24"/>
-          <w:szCs w:val="24"/>
-        </w:rPr>
-        <w:t xml:space="preserve"> bands and volatility. </w:t>
+        <w:t xml:space="preserve"> The goal of this project is to build an application that can generate an optimized portfolio of stocks given a certain amount of money, then adjust the portfolio as the market changes.  The portfolio returns will have to beat the market returns within a defined time period of no more than 1 day in the future through a simulation using real market data.  This is regression type of a problem, where I will use the S&amp;P500 statistics as input and individual stock price as output.  Some of the input variables I will be trying out will be the sharpe ratio, bolinger bands and volatility. </w:t>
       </w:r>
     </w:p>
     <w:p>
@@ -449,67 +352,7 @@
           <w:sz w:val="24"/>
           <w:szCs w:val="24"/>
         </w:rPr>
-        <w:t xml:space="preserve"> that includes the high, low, open, close and adjusted close of each stock.   Out of the 505 stocks, my application will generate a portfolio of about 10 stocks.  This portfolio will be optimized for its high Sharpe ratio value with a percentage allocation for each of the stocks.  The idea is to then analyze these stocks by generating a number of statistics that can be used as input variables or features.  Some of these statistics include the </w:t>
-      </w:r>
-      <w:proofErr w:type="spellStart"/>
-      <w:r>
-        <w:rPr>
-          <w:rFonts w:ascii="Segoe UI" w:eastAsia="Times New Roman" w:hAnsi="Segoe UI" w:cs="Segoe UI"/>
-          <w:iCs/>
-          <w:sz w:val="24"/>
-          <w:szCs w:val="24"/>
-        </w:rPr>
-        <w:t>Bolinger</w:t>
-      </w:r>
-      <w:proofErr w:type="spellEnd"/>
-      <w:r>
-        <w:rPr>
-          <w:rFonts w:ascii="Segoe UI" w:eastAsia="Times New Roman" w:hAnsi="Segoe UI" w:cs="Segoe UI"/>
-          <w:iCs/>
-          <w:sz w:val="24"/>
-          <w:szCs w:val="24"/>
-        </w:rPr>
-        <w:t xml:space="preserve"> Bands, momentum and volatility, while the future stock price will be the label or output variable.  The model will be trained using a number of days in the past with a target price of 1 day in the future.  I will be using </w:t>
-      </w:r>
-      <w:proofErr w:type="spellStart"/>
-      <w:r>
-        <w:rPr>
-          <w:rFonts w:ascii="Segoe UI" w:eastAsia="Times New Roman" w:hAnsi="Segoe UI" w:cs="Segoe UI"/>
-          <w:iCs/>
-          <w:sz w:val="24"/>
-          <w:szCs w:val="24"/>
-        </w:rPr>
-        <w:t>TimeSeriesSplit</w:t>
-      </w:r>
-      <w:proofErr w:type="spellEnd"/>
-      <w:r>
-        <w:rPr>
-          <w:rFonts w:ascii="Segoe UI" w:eastAsia="Times New Roman" w:hAnsi="Segoe UI" w:cs="Segoe UI"/>
-          <w:iCs/>
-          <w:sz w:val="24"/>
-          <w:szCs w:val="24"/>
-        </w:rPr>
-        <w:t xml:space="preserve"> from </w:t>
-      </w:r>
-      <w:proofErr w:type="spellStart"/>
-      <w:r>
-        <w:rPr>
-          <w:rFonts w:ascii="Segoe UI" w:eastAsia="Times New Roman" w:hAnsi="Segoe UI" w:cs="Segoe UI"/>
-          <w:iCs/>
-          <w:sz w:val="24"/>
-          <w:szCs w:val="24"/>
-        </w:rPr>
-        <w:t>Sklearn</w:t>
-      </w:r>
-      <w:proofErr w:type="spellEnd"/>
-      <w:r>
-        <w:rPr>
-          <w:rFonts w:ascii="Segoe UI" w:eastAsia="Times New Roman" w:hAnsi="Segoe UI" w:cs="Segoe UI"/>
-          <w:iCs/>
-          <w:sz w:val="24"/>
-          <w:szCs w:val="24"/>
-        </w:rPr>
-        <w:t xml:space="preserve"> to split the data between training and testing.  This will ensure the proper evaluation of the model as it will not get access to future data. </w:t>
+        <w:t xml:space="preserve"> that includes the high, low, open, close and adjusted close of each stock.   Out of the 505 stocks, my application will generate a portfolio of about 10 stocks.  This portfolio will be optimized for its high Sharpe ratio value with a percentage allocation for each of the stocks.  The idea is to then analyze these stocks by generating a number of statistics that can be used as input variables or features.  Some of these statistics include the Bolinger Bands, momentum and volatility, while the future stock price will be the label or output variable.  The model will be trained using a number of days in the past with a target price of 1 day in the future.  I will be using TimeSeriesSplit from Sklearn to split the data between training and testing.  This will ensure the proper evaluation of the model as it will not get access to future data. </w:t>
       </w:r>
     </w:p>
     <w:p>
@@ -981,26 +824,16 @@
           </wp:anchor>
         </w:drawing>
       </w:r>
-      <w:proofErr w:type="gramStart"/>
-      <w:r>
-        <w:t>is</w:t>
-      </w:r>
-      <w:proofErr w:type="gramEnd"/>
-      <w:r>
-        <w:t xml:space="preserve"> the actual stock price value </w:t>
+      <w:r>
+        <w:t xml:space="preserve">is the actual stock price value </w:t>
       </w:r>
     </w:p>
     <w:p>
       <w:pPr>
         <w:pStyle w:val="NormalWeb"/>
       </w:pPr>
-      <w:proofErr w:type="gramStart"/>
-      <w:r>
-        <w:t>is</w:t>
-      </w:r>
-      <w:proofErr w:type="gramEnd"/>
-      <w:r>
-        <w:t xml:space="preserve"> the predicted value</w:t>
+      <w:r>
+        <w:t>is the predicted value</w:t>
       </w:r>
     </w:p>
     <w:p>
@@ -1008,15 +841,7 @@
         <w:pStyle w:val="NormalWeb"/>
       </w:pPr>
       <w:r>
-        <w:t xml:space="preserve">  </w:t>
-      </w:r>
-      <w:proofErr w:type="gramStart"/>
-      <w:r>
-        <w:t>n</w:t>
-      </w:r>
-      <w:proofErr w:type="gramEnd"/>
-      <w:r>
-        <w:t xml:space="preserve"> is the number of test data rows </w:t>
+        <w:t xml:space="preserve">  n is the number of test data rows </w:t>
       </w:r>
     </w:p>
     <w:p>
@@ -1045,23 +870,7 @@
         <w:pStyle w:val="NormalWeb"/>
       </w:pPr>
       <w:r>
-        <w:t>The data used for this project was retrieved from yahoo finance.  The module ‘</w:t>
-      </w:r>
-      <w:proofErr w:type="spellStart"/>
-      <w:r>
-        <w:t>processing.start</w:t>
-      </w:r>
-      <w:proofErr w:type="spellEnd"/>
-      <w:r>
-        <w:t xml:space="preserve">’ handles the automatic retrieval all of S&amp;P 500 historical stock information since 2006.  New data can be retrieved by typing ‘python –m </w:t>
-      </w:r>
-      <w:proofErr w:type="spellStart"/>
-      <w:r>
-        <w:t>processing.start</w:t>
-      </w:r>
-      <w:proofErr w:type="spellEnd"/>
-      <w:r>
-        <w:t>’ in the command line from the root of the project.</w:t>
+        <w:t>The data used for this project was retrieved from yahoo finance.  The module ‘processing.start’ handles the automatic retrieval all of S&amp;P 500 historical stock information since 2006.  New data can be retrieved by typing ‘python –m processing.start’ in the command line from the root of the project.</w:t>
       </w:r>
     </w:p>
     <w:p>
@@ -1140,13 +949,8 @@
           <w:numId w:val="17"/>
         </w:numPr>
       </w:pPr>
-      <w:proofErr w:type="spellStart"/>
-      <w:r>
-        <w:t>Adj</w:t>
-      </w:r>
-      <w:proofErr w:type="spellEnd"/>
-      <w:r>
-        <w:t xml:space="preserve"> Close:  The closing price with consideration of other factors such as stock splits and dividends.</w:t>
+      <w:r>
+        <w:t>Adj Close:  The closing price with consideration of other factors such as stock splits and dividends.</w:t>
       </w:r>
     </w:p>
     <w:p>
@@ -1177,11 +981,9 @@
         <w:lastRenderedPageBreak/>
         <w:t xml:space="preserve">The next step is to generate the optimal portfolio combination of stocks.  For this step, I used the entire set of S&amp;P stocks as input, then applied </w:t>
       </w:r>
-      <w:proofErr w:type="spellStart"/>
       <w:r>
         <w:t>scipy.optimize</w:t>
       </w:r>
-      <w:proofErr w:type="spellEnd"/>
       <w:r>
         <w:t xml:space="preserve"> which tries to reduce the error by finding the highest Sharpe ratio of the stock combination. </w:t>
       </w:r>
@@ -1417,23 +1219,7 @@
     <w:p>
       <w:r>
         <w:lastRenderedPageBreak/>
-        <w:t xml:space="preserve">As can be seen on the </w:t>
-      </w:r>
-      <w:proofErr w:type="spellStart"/>
-      <w:r>
-        <w:t>heatmap</w:t>
-      </w:r>
-      <w:proofErr w:type="spellEnd"/>
-      <w:r>
-        <w:t xml:space="preserve"> figure, there is a strong negative correlation between the Simple Moving average and the lower </w:t>
-      </w:r>
-      <w:proofErr w:type="spellStart"/>
-      <w:r>
-        <w:t>Bolinger</w:t>
-      </w:r>
-      <w:proofErr w:type="spellEnd"/>
-      <w:r>
-        <w:t xml:space="preserve"> Band.  There is also a high correlation between Momentum and the Simple Moving average.  I will most likely be removing some of these highly correlated features from the model training as they will only introduce noise and complexity to the model.  </w:t>
+        <w:t xml:space="preserve">As can be seen on the heatmap figure, there is a strong negative correlation between the Simple Moving average and the lower Bolinger Band.  There is also a high correlation between Momentum and the Simple Moving average.  I will most likely be removing some of these highly correlated features from the model training as they will only introduce noise and complexity to the model.  </w:t>
       </w:r>
     </w:p>
     <w:p>
@@ -1456,21 +1242,11 @@
       <w:r>
         <w:t xml:space="preserve">The first technique that I will be using is to generate a portfolio of stocks with the goal of maximum return at a lower risk.  To do that I will first generate a portfolio composed of all 505 equally weighted stocks from the S&amp;P 500.  Then use an optimizer called </w:t>
       </w:r>
-      <w:proofErr w:type="spellStart"/>
       <w:r>
         <w:t>scipy.optimize</w:t>
       </w:r>
-      <w:proofErr w:type="spellEnd"/>
-      <w:r>
-        <w:t xml:space="preserve"> that will try to reduce the error in the portfolio by maximizing its Sharpe ratio.  I will be using the following parameters for the minimize function of </w:t>
-      </w:r>
-      <w:proofErr w:type="spellStart"/>
-      <w:r>
-        <w:t>scipy.optimize</w:t>
-      </w:r>
-      <w:proofErr w:type="spellEnd"/>
-      <w:r>
-        <w:t xml:space="preserve">: </w:t>
+      <w:r>
+        <w:t xml:space="preserve"> that will try to reduce the error in the portfolio by maximizing its Sharpe ratio.  I will be using the following parameters for the minimize function of scipy.optimize: </w:t>
       </w:r>
     </w:p>
     <w:p>
@@ -1562,15 +1338,7 @@
         </w:numPr>
       </w:pPr>
       <w:r>
-        <w:t xml:space="preserve">Kernel: </w:t>
-      </w:r>
-      <w:proofErr w:type="spellStart"/>
-      <w:r>
-        <w:t>rbf</w:t>
-      </w:r>
-      <w:proofErr w:type="spellEnd"/>
-      <w:r>
-        <w:t>, poly and linear</w:t>
+        <w:t>Kernel: rbf, poly and linear</w:t>
       </w:r>
     </w:p>
     <w:p>
@@ -1618,13 +1386,8 @@
         </w:numPr>
       </w:pPr>
       <w:r>
-        <w:t xml:space="preserve">Nearest Neighbor </w:t>
-      </w:r>
-      <w:proofErr w:type="spellStart"/>
-      <w:r>
-        <w:t>Regressor</w:t>
-      </w:r>
-      <w:proofErr w:type="spellEnd"/>
+        <w:t>Nearest Neighbor Regressor</w:t>
+      </w:r>
     </w:p>
     <w:p>
       <w:pPr>
@@ -1634,11 +1397,9 @@
           <w:numId w:val="17"/>
         </w:numPr>
       </w:pPr>
-      <w:proofErr w:type="spellStart"/>
       <w:r>
         <w:t>n_neighbors</w:t>
       </w:r>
-      <w:proofErr w:type="spellEnd"/>
       <w:r>
         <w:t>: 3, 5, 7</w:t>
       </w:r>
@@ -1652,15 +1413,7 @@
         </w:numPr>
       </w:pPr>
       <w:r>
-        <w:t xml:space="preserve">Random Forest </w:t>
-      </w:r>
-      <w:proofErr w:type="spellStart"/>
-      <w:r>
-        <w:t>Regressor</w:t>
-      </w:r>
-      <w:proofErr w:type="spellEnd"/>
-      <w:r>
-        <w:t>:</w:t>
+        <w:t>Random Forest Regressor:</w:t>
       </w:r>
     </w:p>
     <w:p>
@@ -1671,13 +1424,8 @@
           <w:numId w:val="17"/>
         </w:numPr>
       </w:pPr>
-      <w:proofErr w:type="spellStart"/>
-      <w:r>
-        <w:t>Max_depth</w:t>
-      </w:r>
-      <w:proofErr w:type="spellEnd"/>
-      <w:r>
-        <w:t>: various numbers</w:t>
+      <w:r>
+        <w:t>Max_depth: various numbers</w:t>
       </w:r>
     </w:p>
     <w:p>
@@ -1688,13 +1436,8 @@
           <w:numId w:val="17"/>
         </w:numPr>
       </w:pPr>
-      <w:proofErr w:type="spellStart"/>
-      <w:r>
-        <w:t>Random_state</w:t>
-      </w:r>
-      <w:proofErr w:type="spellEnd"/>
-      <w:r>
-        <w:t>: 0 to ensure we get the same result every time.</w:t>
+      <w:r>
+        <w:t>Random_state: 0 to ensure we get the same result every time.</w:t>
       </w:r>
     </w:p>
     <w:p>
@@ -1704,11 +1447,9 @@
       <w:r>
         <w:t xml:space="preserve">The Support Vector Machine algorithms perform poorly when trained against the original distribution of the data.  For that, I will be using </w:t>
       </w:r>
-      <w:proofErr w:type="spellStart"/>
       <w:r>
         <w:t>StandardScaler</w:t>
       </w:r>
-      <w:proofErr w:type="spellEnd"/>
       <w:r>
         <w:t xml:space="preserve"> to preprocess the data so that it is well normalized (values between 0 and 1 instead of the actual values).  </w:t>
       </w:r>
@@ -1720,11 +1461,9 @@
       <w:r>
         <w:t xml:space="preserve">Also, since this is a time series regression problem, I will have an issue when splitting the data for testing and training using the standard cross validation techniques.  Instead, I will be using </w:t>
       </w:r>
-      <w:proofErr w:type="spellStart"/>
       <w:r>
         <w:t>TimeSeriesSplit</w:t>
       </w:r>
-      <w:proofErr w:type="spellEnd"/>
       <w:r>
         <w:t xml:space="preserve"> which always provides testing data that the model has never been trained on.  </w:t>
       </w:r>
@@ -1890,36 +1629,7 @@
         <w:pStyle w:val="NormalWeb"/>
       </w:pPr>
       <w:r>
-        <w:t xml:space="preserve">By using Pandas </w:t>
-      </w:r>
-      <w:proofErr w:type="spellStart"/>
-      <w:r>
-        <w:t>DataFrame</w:t>
-      </w:r>
-      <w:proofErr w:type="spellEnd"/>
-      <w:r>
-        <w:t xml:space="preserve">, it is easy to fill out empty cells with relevant information or drop certain rows completely.  In this case, we combine the full set of stocks information in a </w:t>
-      </w:r>
-      <w:proofErr w:type="spellStart"/>
-      <w:r>
-        <w:t>DataFrame</w:t>
-      </w:r>
-      <w:proofErr w:type="spellEnd"/>
-      <w:r>
-        <w:t xml:space="preserve"> and then add S&amp;P index data.  The next step is to drop the </w:t>
-      </w:r>
-      <w:proofErr w:type="spellStart"/>
-      <w:r>
-        <w:t>DataFrame</w:t>
-      </w:r>
-      <w:proofErr w:type="spellEnd"/>
-      <w:r>
-        <w:t xml:space="preserve"> rows where we have empty S&amp;P cells.  So that solves the issue with stocks with values that do not correspond to the S&amp;P trading dates.  We still have other stocks that did not trade at all in certain periods, and for those we use a forward fill methodology in which we fill the adjusted close values of a certain stock with the last known value.  Now if those stocks do not have any last known valu</w:t>
-      </w:r>
-      <w:bookmarkStart w:id="0" w:name="_GoBack"/>
-      <w:bookmarkEnd w:id="0"/>
-      <w:r>
-        <w:t xml:space="preserve">e, we use a backward fill methodology where we use the first value we have to fill the past dates with missing information. If for any reason we still have empty cells, then we just drop the rows entirely.  </w:t>
+        <w:t xml:space="preserve">By using Pandas DataFrame, it is easy to fill out empty cells with relevant information or drop certain rows completely.  In this case, we combine the full set of stocks information in a DataFrame and then add S&amp;P index data.  The next step is to drop the DataFrame rows where we have empty S&amp;P cells.  So that solves the issue with stocks with values that do not correspond to the S&amp;P trading dates.  We still have other stocks that did not trade at all in certain periods, and for those we use a forward fill methodology in which we fill the adjusted close values of a certain stock with the last known value.  Now if those stocks do not have any last known value, we use a backward fill methodology where we use the first value we have to fill the past dates with missing information. If for any reason we still have empty cells, then we just drop the rows entirely.  </w:t>
       </w:r>
     </w:p>
     <w:p>
@@ -1927,23 +1637,7 @@
         <w:pStyle w:val="NormalWeb"/>
       </w:pPr>
       <w:r>
-        <w:t xml:space="preserve">The next step is to generate the various features we need. I created Ticker and </w:t>
-      </w:r>
-      <w:proofErr w:type="spellStart"/>
-      <w:r>
-        <w:t>TickerAnalysed</w:t>
-      </w:r>
-      <w:proofErr w:type="spellEnd"/>
-      <w:r>
-        <w:t xml:space="preserve"> classes for this reason.   Ticker is responsible for collecting the ticker data and cleaning it up, while </w:t>
-      </w:r>
-      <w:proofErr w:type="spellStart"/>
-      <w:r>
-        <w:t>TickerAnalysed</w:t>
-      </w:r>
-      <w:proofErr w:type="spellEnd"/>
-      <w:r>
-        <w:t xml:space="preserve"> which is a sub-class of Ticker is responsible for calculating the different </w:t>
+        <w:t xml:space="preserve">The next step is to generate the various features we need. I created Ticker and TickerAnalysed classes for this reason.   Ticker is responsible for collecting the ticker data and cleaning it up, while TickerAnalysed which is a sub-class of Ticker is responsible for calculating the different </w:t>
       </w:r>
       <w:r>
         <w:lastRenderedPageBreak/>
@@ -1977,16 +1671,25 @@
         <w:t xml:space="preserve">Now that I have collected and refined the features for the stocks that make up the optimized portfolio, the next step is to start training the models using the various algorithms I had selected for this project.  To facilitate the comparison between the different models, I chose to create a dictionary that contains the classifiers along with their corresponding names.  This enabled me to easily train, test and then compare the results of each of them.  The result is then stored in a csv file called </w:t>
       </w:r>
       <w:r>
+        <w:t>‘</w:t>
+      </w:r>
+      <w:r>
+        <w:t>data/</w:t>
+      </w:r>
+      <w:r>
+        <w:t>,’</w:t>
+      </w:r>
+      <w:r>
+        <w:t>ticker_stats/</w:t>
+      </w:r>
+      <w:r>
+        <w:t>classifiers_resuls.csv’</w:t>
+      </w:r>
+      <w:r>
         <w:rPr>
           <w:color w:val="FF0000"/>
         </w:rPr>
-        <w:t>TODO</w:t>
-      </w:r>
-      <w:r>
-        <w:rPr>
-          <w:color w:val="FF0000"/>
-        </w:rPr>
-        <w:t xml:space="preserve">.   </w:t>
+        <w:t xml:space="preserve">   </w:t>
       </w:r>
       <w:r>
         <w:t xml:space="preserve">I also created a list of algorithms that required the normalizing of training data.   </w:t>
@@ -1996,13 +1699,28 @@
       <w:r>
         <w:t xml:space="preserve">The next step was to split data for training and testing.  The features I used correspond to each of the individual stocks that make up the optimized portfolio.  The plan is to train each of the models individually against the portfolio stocks.   Since we are dealing with time series data, I used </w:t>
       </w:r>
-      <w:proofErr w:type="spellStart"/>
       <w:r>
         <w:t>TimeSeriesSplit</w:t>
       </w:r>
-      <w:proofErr w:type="spellEnd"/>
-      <w:r>
-        <w:t xml:space="preserve"> to split the data into 3 different train test groups.  I checked the classifier against the list of classifiers that require training data to be normalized, and if a match is found then I run the data scaling process at that point. </w:t>
+      <w:r>
+        <w:t xml:space="preserve"> to split the data into 3 different train test groups.  I checked the classifier against the list of classifiers that require training data to be normalized, a</w:t>
+      </w:r>
+      <w:r>
+        <w:t>nd if a match is found then I ra</w:t>
+      </w:r>
+      <w:r>
+        <w:t xml:space="preserve">n the data scaling process at that point. </w:t>
+      </w:r>
+    </w:p>
+    <w:p>
+      <w:r>
+        <w:t>I then started running each of the data splits into a function th</w:t>
+      </w:r>
+      <w:r>
+        <w:t>at generated a confidence score</w:t>
+      </w:r>
+      <w:r>
+        <w:t xml:space="preserve"> and predictions.  I then used those predictions to calculate the Root Mean Squared Error for both in sample of out of sample data.  The generated metrics are then averaged out and stored for each of the classifiers for comparison.</w:t>
       </w:r>
     </w:p>
     <w:p>
@@ -2013,17 +1731,1457 @@
           <w:szCs w:val="24"/>
         </w:rPr>
       </w:pPr>
-      <w:r>
-        <w:t>I then started running each of the data splits into a function that generated a confidence score, and predictions.  I then used those predictions to calculate the Root Mean Squared Error for both in sample of out of sample data.  The generated metrics are then averaged out and stored for each of the classifiers for comparison.</w:t>
+    </w:p>
+    <w:p>
+      <w:pPr>
+        <w:pStyle w:val="Heading3"/>
+      </w:pPr>
+      <w:r>
+        <w:t>Refinement</w:t>
       </w:r>
     </w:p>
     <w:p/>
     <w:p>
-      <w:pPr>
-        <w:pStyle w:val="Heading3"/>
-      </w:pPr>
-      <w:r>
-        <w:t>Refinement</w:t>
+      <w:r>
+        <w:t>The initial results from my classifier comparison is as follows:</w:t>
+      </w:r>
+    </w:p>
+    <w:p>
+      <w:r>
+        <w:rPr>
+          <w:noProof/>
+        </w:rPr>
+        <w:lastRenderedPageBreak/>
+        <w:drawing>
+          <wp:inline distT="0" distB="0" distL="0" distR="0" wp14:anchorId="2412B386" wp14:editId="6B6541D0">
+            <wp:extent cx="5943600" cy="3900805"/>
+            <wp:effectExtent l="0" t="0" r="0" b="4445"/>
+            <wp:docPr id="7" name="Picture 7"/>
+            <wp:cNvGraphicFramePr>
+              <a:graphicFrameLocks xmlns:a="http://schemas.openxmlformats.org/drawingml/2006/main" noChangeAspect="1"/>
+            </wp:cNvGraphicFramePr>
+            <a:graphic xmlns:a="http://schemas.openxmlformats.org/drawingml/2006/main">
+              <a:graphicData uri="http://schemas.openxmlformats.org/drawingml/2006/picture">
+                <pic:pic xmlns:pic="http://schemas.openxmlformats.org/drawingml/2006/picture">
+                  <pic:nvPicPr>
+                    <pic:cNvPr id="1" name=""/>
+                    <pic:cNvPicPr/>
+                  </pic:nvPicPr>
+                  <pic:blipFill>
+                    <a:blip r:embed="rId12"/>
+                    <a:stretch>
+                      <a:fillRect/>
+                    </a:stretch>
+                  </pic:blipFill>
+                  <pic:spPr>
+                    <a:xfrm>
+                      <a:off x="0" y="0"/>
+                      <a:ext cx="5943600" cy="3900805"/>
+                    </a:xfrm>
+                    <a:prstGeom prst="rect">
+                      <a:avLst/>
+                    </a:prstGeom>
+                  </pic:spPr>
+                </pic:pic>
+              </a:graphicData>
+            </a:graphic>
+          </wp:inline>
+        </w:drawing>
+      </w:r>
+    </w:p>
+    <w:p>
+      <w:r>
+        <w:t>This above graph represents RMSE error comparison between various classifiers.  Linear Regression seems to perform better than the rest of the classifiers.</w:t>
+      </w:r>
+    </w:p>
+    <w:tbl>
+      <w:tblPr>
+        <w:tblStyle w:val="PlainTable3"/>
+        <w:tblW w:w="8780" w:type="dxa"/>
+        <w:tblLook w:val="04A0" w:firstRow="1" w:lastRow="0" w:firstColumn="1" w:lastColumn="0" w:noHBand="0" w:noVBand="1"/>
+      </w:tblPr>
+      <w:tblGrid>
+        <w:gridCol w:w="1040"/>
+        <w:gridCol w:w="2780"/>
+        <w:gridCol w:w="1401"/>
+        <w:gridCol w:w="1600"/>
+        <w:gridCol w:w="2020"/>
+      </w:tblGrid>
+      <w:tr>
+        <w:trPr>
+          <w:cnfStyle w:val="100000000000" w:firstRow="1" w:lastRow="0" w:firstColumn="0" w:lastColumn="0" w:oddVBand="0" w:evenVBand="0" w:oddHBand="0" w:evenHBand="0" w:firstRowFirstColumn="0" w:firstRowLastColumn="0" w:lastRowFirstColumn="0" w:lastRowLastColumn="0"/>
+          <w:trHeight w:val="315"/>
+        </w:trPr>
+        <w:tc>
+          <w:tcPr>
+            <w:cnfStyle w:val="001000000100" w:firstRow="0" w:lastRow="0" w:firstColumn="1" w:lastColumn="0" w:oddVBand="0" w:evenVBand="0" w:oddHBand="0" w:evenHBand="0" w:firstRowFirstColumn="1" w:firstRowLastColumn="0" w:lastRowFirstColumn="0" w:lastRowLastColumn="0"/>
+            <w:tcW w:w="1040" w:type="dxa"/>
+            <w:noWrap/>
+            <w:hideMark/>
+          </w:tcPr>
+          <w:p>
+            <w:pPr>
+              <w:rPr>
+                <w:rFonts w:ascii="Calibri" w:eastAsia="Times New Roman" w:hAnsi="Calibri" w:cs="Calibri"/>
+                <w:color w:val="000000"/>
+              </w:rPr>
+            </w:pPr>
+            <w:r>
+              <w:rPr>
+                <w:rFonts w:ascii="Calibri" w:eastAsia="Times New Roman" w:hAnsi="Calibri" w:cs="Calibri"/>
+                <w:color w:val="000000"/>
+              </w:rPr>
+              <w:t>Symbol</w:t>
+            </w:r>
+          </w:p>
+        </w:tc>
+        <w:tc>
+          <w:tcPr>
+            <w:tcW w:w="2780" w:type="dxa"/>
+            <w:noWrap/>
+            <w:hideMark/>
+          </w:tcPr>
+          <w:p>
+            <w:pPr>
+              <w:cnfStyle w:val="100000000000" w:firstRow="1" w:lastRow="0" w:firstColumn="0" w:lastColumn="0" w:oddVBand="0" w:evenVBand="0" w:oddHBand="0" w:evenHBand="0" w:firstRowFirstColumn="0" w:firstRowLastColumn="0" w:lastRowFirstColumn="0" w:lastRowLastColumn="0"/>
+              <w:rPr>
+                <w:rFonts w:ascii="Calibri" w:eastAsia="Times New Roman" w:hAnsi="Calibri" w:cs="Calibri"/>
+                <w:color w:val="000000"/>
+              </w:rPr>
+            </w:pPr>
+            <w:r>
+              <w:rPr>
+                <w:rFonts w:ascii="Calibri" w:eastAsia="Times New Roman" w:hAnsi="Calibri" w:cs="Calibri"/>
+                <w:color w:val="000000"/>
+              </w:rPr>
+              <w:t>Classifier</w:t>
+            </w:r>
+          </w:p>
+        </w:tc>
+        <w:tc>
+          <w:tcPr>
+            <w:tcW w:w="1340" w:type="dxa"/>
+            <w:noWrap/>
+            <w:hideMark/>
+          </w:tcPr>
+          <w:p>
+            <w:pPr>
+              <w:cnfStyle w:val="100000000000" w:firstRow="1" w:lastRow="0" w:firstColumn="0" w:lastColumn="0" w:oddVBand="0" w:evenVBand="0" w:oddHBand="0" w:evenHBand="0" w:firstRowFirstColumn="0" w:firstRowLastColumn="0" w:lastRowFirstColumn="0" w:lastRowLastColumn="0"/>
+              <w:rPr>
+                <w:rFonts w:ascii="Calibri" w:eastAsia="Times New Roman" w:hAnsi="Calibri" w:cs="Calibri"/>
+                <w:color w:val="000000"/>
+              </w:rPr>
+            </w:pPr>
+            <w:r>
+              <w:rPr>
+                <w:rFonts w:ascii="Calibri" w:eastAsia="Times New Roman" w:hAnsi="Calibri" w:cs="Calibri"/>
+                <w:color w:val="000000"/>
+              </w:rPr>
+              <w:t>Confidence</w:t>
+            </w:r>
+          </w:p>
+        </w:tc>
+        <w:tc>
+          <w:tcPr>
+            <w:tcW w:w="1600" w:type="dxa"/>
+            <w:noWrap/>
+            <w:hideMark/>
+          </w:tcPr>
+          <w:p>
+            <w:pPr>
+              <w:cnfStyle w:val="100000000000" w:firstRow="1" w:lastRow="0" w:firstColumn="0" w:lastColumn="0" w:oddVBand="0" w:evenVBand="0" w:oddHBand="0" w:evenHBand="0" w:firstRowFirstColumn="0" w:firstRowLastColumn="0" w:lastRowFirstColumn="0" w:lastRowLastColumn="0"/>
+              <w:rPr>
+                <w:rFonts w:ascii="Calibri" w:eastAsia="Times New Roman" w:hAnsi="Calibri" w:cs="Calibri"/>
+                <w:color w:val="000000"/>
+              </w:rPr>
+            </w:pPr>
+            <w:r>
+              <w:rPr>
+                <w:rFonts w:ascii="Calibri" w:eastAsia="Times New Roman" w:hAnsi="Calibri" w:cs="Calibri"/>
+                <w:color w:val="000000"/>
+              </w:rPr>
+              <w:t>RMSE In Sample</w:t>
+            </w:r>
+          </w:p>
+        </w:tc>
+        <w:tc>
+          <w:tcPr>
+            <w:tcW w:w="2020" w:type="dxa"/>
+            <w:noWrap/>
+            <w:hideMark/>
+          </w:tcPr>
+          <w:p>
+            <w:pPr>
+              <w:cnfStyle w:val="100000000000" w:firstRow="1" w:lastRow="0" w:firstColumn="0" w:lastColumn="0" w:oddVBand="0" w:evenVBand="0" w:oddHBand="0" w:evenHBand="0" w:firstRowFirstColumn="0" w:firstRowLastColumn="0" w:lastRowFirstColumn="0" w:lastRowLastColumn="0"/>
+              <w:rPr>
+                <w:rFonts w:ascii="Calibri" w:eastAsia="Times New Roman" w:hAnsi="Calibri" w:cs="Calibri"/>
+                <w:color w:val="000000"/>
+              </w:rPr>
+            </w:pPr>
+            <w:r>
+              <w:rPr>
+                <w:rFonts w:ascii="Calibri" w:eastAsia="Times New Roman" w:hAnsi="Calibri" w:cs="Calibri"/>
+                <w:color w:val="000000"/>
+              </w:rPr>
+              <w:t>RMSE Out of Sample</w:t>
+            </w:r>
+          </w:p>
+        </w:tc>
+      </w:tr>
+      <w:tr>
+        <w:trPr>
+          <w:cnfStyle w:val="000000100000" w:firstRow="0" w:lastRow="0" w:firstColumn="0" w:lastColumn="0" w:oddVBand="0" w:evenVBand="0" w:oddHBand="1" w:evenHBand="0" w:firstRowFirstColumn="0" w:firstRowLastColumn="0" w:lastRowFirstColumn="0" w:lastRowLastColumn="0"/>
+          <w:trHeight w:val="315"/>
+        </w:trPr>
+        <w:tc>
+          <w:tcPr>
+            <w:cnfStyle w:val="001000000000" w:firstRow="0" w:lastRow="0" w:firstColumn="1" w:lastColumn="0" w:oddVBand="0" w:evenVBand="0" w:oddHBand="0" w:evenHBand="0" w:firstRowFirstColumn="0" w:firstRowLastColumn="0" w:lastRowFirstColumn="0" w:lastRowLastColumn="0"/>
+            <w:tcW w:w="1040" w:type="dxa"/>
+            <w:noWrap/>
+            <w:hideMark/>
+          </w:tcPr>
+          <w:p>
+            <w:pPr>
+              <w:rPr>
+                <w:rFonts w:ascii="Calibri" w:eastAsia="Times New Roman" w:hAnsi="Calibri" w:cs="Calibri"/>
+                <w:color w:val="000000"/>
+              </w:rPr>
+            </w:pPr>
+            <w:r>
+              <w:rPr>
+                <w:rFonts w:ascii="Calibri" w:eastAsia="Times New Roman" w:hAnsi="Calibri" w:cs="Calibri"/>
+                <w:color w:val="000000"/>
+              </w:rPr>
+              <w:t>PGR</w:t>
+            </w:r>
+          </w:p>
+        </w:tc>
+        <w:tc>
+          <w:tcPr>
+            <w:tcW w:w="2780" w:type="dxa"/>
+            <w:noWrap/>
+            <w:hideMark/>
+          </w:tcPr>
+          <w:p>
+            <w:pPr>
+              <w:cnfStyle w:val="000000100000" w:firstRow="0" w:lastRow="0" w:firstColumn="0" w:lastColumn="0" w:oddVBand="0" w:evenVBand="0" w:oddHBand="1" w:evenHBand="0" w:firstRowFirstColumn="0" w:firstRowLastColumn="0" w:lastRowFirstColumn="0" w:lastRowLastColumn="0"/>
+              <w:rPr>
+                <w:rFonts w:ascii="Calibri" w:eastAsia="Times New Roman" w:hAnsi="Calibri" w:cs="Calibri"/>
+                <w:color w:val="000000"/>
+              </w:rPr>
+            </w:pPr>
+            <w:r>
+              <w:rPr>
+                <w:rFonts w:ascii="Calibri" w:eastAsia="Times New Roman" w:hAnsi="Calibri" w:cs="Calibri"/>
+                <w:color w:val="000000"/>
+              </w:rPr>
+              <w:t>Linear Regression</w:t>
+            </w:r>
+          </w:p>
+        </w:tc>
+        <w:tc>
+          <w:tcPr>
+            <w:tcW w:w="1340" w:type="dxa"/>
+            <w:noWrap/>
+            <w:hideMark/>
+          </w:tcPr>
+          <w:p>
+            <w:pPr>
+              <w:jc w:val="right"/>
+              <w:cnfStyle w:val="000000100000" w:firstRow="0" w:lastRow="0" w:firstColumn="0" w:lastColumn="0" w:oddVBand="0" w:evenVBand="0" w:oddHBand="1" w:evenHBand="0" w:firstRowFirstColumn="0" w:firstRowLastColumn="0" w:lastRowFirstColumn="0" w:lastRowLastColumn="0"/>
+              <w:rPr>
+                <w:rFonts w:ascii="Calibri" w:eastAsia="Times New Roman" w:hAnsi="Calibri" w:cs="Calibri"/>
+                <w:color w:val="000000"/>
+              </w:rPr>
+            </w:pPr>
+            <w:r>
+              <w:rPr>
+                <w:rFonts w:ascii="Calibri" w:eastAsia="Times New Roman" w:hAnsi="Calibri" w:cs="Calibri"/>
+                <w:color w:val="000000"/>
+              </w:rPr>
+              <w:t>0.896780382</w:t>
+            </w:r>
+          </w:p>
+        </w:tc>
+        <w:tc>
+          <w:tcPr>
+            <w:tcW w:w="1600" w:type="dxa"/>
+            <w:noWrap/>
+            <w:hideMark/>
+          </w:tcPr>
+          <w:p>
+            <w:pPr>
+              <w:jc w:val="right"/>
+              <w:cnfStyle w:val="000000100000" w:firstRow="0" w:lastRow="0" w:firstColumn="0" w:lastColumn="0" w:oddVBand="0" w:evenVBand="0" w:oddHBand="1" w:evenHBand="0" w:firstRowFirstColumn="0" w:firstRowLastColumn="0" w:lastRowFirstColumn="0" w:lastRowLastColumn="0"/>
+              <w:rPr>
+                <w:rFonts w:ascii="Calibri" w:eastAsia="Times New Roman" w:hAnsi="Calibri" w:cs="Calibri"/>
+                <w:color w:val="000000"/>
+              </w:rPr>
+            </w:pPr>
+            <w:r>
+              <w:rPr>
+                <w:rFonts w:ascii="Calibri" w:eastAsia="Times New Roman" w:hAnsi="Calibri" w:cs="Calibri"/>
+                <w:color w:val="000000"/>
+              </w:rPr>
+              <w:t>0.421814042</w:t>
+            </w:r>
+          </w:p>
+        </w:tc>
+        <w:tc>
+          <w:tcPr>
+            <w:tcW w:w="2020" w:type="dxa"/>
+            <w:noWrap/>
+            <w:hideMark/>
+          </w:tcPr>
+          <w:p>
+            <w:pPr>
+              <w:jc w:val="right"/>
+              <w:cnfStyle w:val="000000100000" w:firstRow="0" w:lastRow="0" w:firstColumn="0" w:lastColumn="0" w:oddVBand="0" w:evenVBand="0" w:oddHBand="1" w:evenHBand="0" w:firstRowFirstColumn="0" w:firstRowLastColumn="0" w:lastRowFirstColumn="0" w:lastRowLastColumn="0"/>
+              <w:rPr>
+                <w:rFonts w:ascii="Calibri" w:eastAsia="Times New Roman" w:hAnsi="Calibri" w:cs="Calibri"/>
+                <w:color w:val="000000"/>
+              </w:rPr>
+            </w:pPr>
+            <w:r>
+              <w:rPr>
+                <w:rFonts w:ascii="Calibri" w:eastAsia="Times New Roman" w:hAnsi="Calibri" w:cs="Calibri"/>
+                <w:color w:val="000000"/>
+              </w:rPr>
+              <w:t>0.426065576</w:t>
+            </w:r>
+          </w:p>
+        </w:tc>
+      </w:tr>
+      <w:tr>
+        <w:trPr>
+          <w:trHeight w:val="300"/>
+        </w:trPr>
+        <w:tc>
+          <w:tcPr>
+            <w:cnfStyle w:val="001000000000" w:firstRow="0" w:lastRow="0" w:firstColumn="1" w:lastColumn="0" w:oddVBand="0" w:evenVBand="0" w:oddHBand="0" w:evenHBand="0" w:firstRowFirstColumn="0" w:firstRowLastColumn="0" w:lastRowFirstColumn="0" w:lastRowLastColumn="0"/>
+            <w:tcW w:w="1040" w:type="dxa"/>
+            <w:noWrap/>
+            <w:hideMark/>
+          </w:tcPr>
+          <w:p>
+            <w:pPr>
+              <w:rPr>
+                <w:rFonts w:ascii="Calibri" w:eastAsia="Times New Roman" w:hAnsi="Calibri" w:cs="Calibri"/>
+                <w:color w:val="000000"/>
+              </w:rPr>
+            </w:pPr>
+            <w:r>
+              <w:rPr>
+                <w:rFonts w:ascii="Calibri" w:eastAsia="Times New Roman" w:hAnsi="Calibri" w:cs="Calibri"/>
+                <w:color w:val="000000"/>
+              </w:rPr>
+              <w:t>TPR</w:t>
+            </w:r>
+          </w:p>
+        </w:tc>
+        <w:tc>
+          <w:tcPr>
+            <w:tcW w:w="2780" w:type="dxa"/>
+            <w:noWrap/>
+            <w:hideMark/>
+          </w:tcPr>
+          <w:p>
+            <w:pPr>
+              <w:cnfStyle w:val="000000000000" w:firstRow="0" w:lastRow="0" w:firstColumn="0" w:lastColumn="0" w:oddVBand="0" w:evenVBand="0" w:oddHBand="0" w:evenHBand="0" w:firstRowFirstColumn="0" w:firstRowLastColumn="0" w:lastRowFirstColumn="0" w:lastRowLastColumn="0"/>
+              <w:rPr>
+                <w:rFonts w:ascii="Calibri" w:eastAsia="Times New Roman" w:hAnsi="Calibri" w:cs="Calibri"/>
+                <w:color w:val="000000"/>
+              </w:rPr>
+            </w:pPr>
+            <w:r>
+              <w:rPr>
+                <w:rFonts w:ascii="Calibri" w:eastAsia="Times New Roman" w:hAnsi="Calibri" w:cs="Calibri"/>
+                <w:color w:val="000000"/>
+              </w:rPr>
+              <w:t>Linear Regression</w:t>
+            </w:r>
+          </w:p>
+        </w:tc>
+        <w:tc>
+          <w:tcPr>
+            <w:tcW w:w="1340" w:type="dxa"/>
+            <w:noWrap/>
+            <w:hideMark/>
+          </w:tcPr>
+          <w:p>
+            <w:pPr>
+              <w:jc w:val="right"/>
+              <w:cnfStyle w:val="000000000000" w:firstRow="0" w:lastRow="0" w:firstColumn="0" w:lastColumn="0" w:oddVBand="0" w:evenVBand="0" w:oddHBand="0" w:evenHBand="0" w:firstRowFirstColumn="0" w:firstRowLastColumn="0" w:lastRowFirstColumn="0" w:lastRowLastColumn="0"/>
+              <w:rPr>
+                <w:rFonts w:ascii="Calibri" w:eastAsia="Times New Roman" w:hAnsi="Calibri" w:cs="Calibri"/>
+                <w:color w:val="000000"/>
+              </w:rPr>
+            </w:pPr>
+            <w:r>
+              <w:rPr>
+                <w:rFonts w:ascii="Calibri" w:eastAsia="Times New Roman" w:hAnsi="Calibri" w:cs="Calibri"/>
+                <w:color w:val="000000"/>
+              </w:rPr>
+              <w:t>0.713578196</w:t>
+            </w:r>
+          </w:p>
+        </w:tc>
+        <w:tc>
+          <w:tcPr>
+            <w:tcW w:w="1600" w:type="dxa"/>
+            <w:noWrap/>
+            <w:hideMark/>
+          </w:tcPr>
+          <w:p>
+            <w:pPr>
+              <w:jc w:val="right"/>
+              <w:cnfStyle w:val="000000000000" w:firstRow="0" w:lastRow="0" w:firstColumn="0" w:lastColumn="0" w:oddVBand="0" w:evenVBand="0" w:oddHBand="0" w:evenHBand="0" w:firstRowFirstColumn="0" w:firstRowLastColumn="0" w:lastRowFirstColumn="0" w:lastRowLastColumn="0"/>
+              <w:rPr>
+                <w:rFonts w:ascii="Calibri" w:eastAsia="Times New Roman" w:hAnsi="Calibri" w:cs="Calibri"/>
+                <w:color w:val="000000"/>
+              </w:rPr>
+            </w:pPr>
+            <w:r>
+              <w:rPr>
+                <w:rFonts w:ascii="Calibri" w:eastAsia="Times New Roman" w:hAnsi="Calibri" w:cs="Calibri"/>
+                <w:color w:val="000000"/>
+              </w:rPr>
+              <w:t>0.918285866</w:t>
+            </w:r>
+          </w:p>
+        </w:tc>
+        <w:tc>
+          <w:tcPr>
+            <w:tcW w:w="2020" w:type="dxa"/>
+            <w:noWrap/>
+            <w:hideMark/>
+          </w:tcPr>
+          <w:p>
+            <w:pPr>
+              <w:jc w:val="right"/>
+              <w:cnfStyle w:val="000000000000" w:firstRow="0" w:lastRow="0" w:firstColumn="0" w:lastColumn="0" w:oddVBand="0" w:evenVBand="0" w:oddHBand="0" w:evenHBand="0" w:firstRowFirstColumn="0" w:firstRowLastColumn="0" w:lastRowFirstColumn="0" w:lastRowLastColumn="0"/>
+              <w:rPr>
+                <w:rFonts w:ascii="Calibri" w:eastAsia="Times New Roman" w:hAnsi="Calibri" w:cs="Calibri"/>
+                <w:color w:val="000000"/>
+              </w:rPr>
+            </w:pPr>
+            <w:r>
+              <w:rPr>
+                <w:rFonts w:ascii="Calibri" w:eastAsia="Times New Roman" w:hAnsi="Calibri" w:cs="Calibri"/>
+                <w:color w:val="000000"/>
+              </w:rPr>
+              <w:t>0.902138339</w:t>
+            </w:r>
+          </w:p>
+        </w:tc>
+      </w:tr>
+      <w:tr>
+        <w:trPr>
+          <w:cnfStyle w:val="000000100000" w:firstRow="0" w:lastRow="0" w:firstColumn="0" w:lastColumn="0" w:oddVBand="0" w:evenVBand="0" w:oddHBand="1" w:evenHBand="0" w:firstRowFirstColumn="0" w:firstRowLastColumn="0" w:lastRowFirstColumn="0" w:lastRowLastColumn="0"/>
+          <w:trHeight w:val="300"/>
+        </w:trPr>
+        <w:tc>
+          <w:tcPr>
+            <w:cnfStyle w:val="001000000000" w:firstRow="0" w:lastRow="0" w:firstColumn="1" w:lastColumn="0" w:oddVBand="0" w:evenVBand="0" w:oddHBand="0" w:evenHBand="0" w:firstRowFirstColumn="0" w:firstRowLastColumn="0" w:lastRowFirstColumn="0" w:lastRowLastColumn="0"/>
+            <w:tcW w:w="1040" w:type="dxa"/>
+            <w:noWrap/>
+            <w:hideMark/>
+          </w:tcPr>
+          <w:p>
+            <w:pPr>
+              <w:rPr>
+                <w:rFonts w:ascii="Calibri" w:eastAsia="Times New Roman" w:hAnsi="Calibri" w:cs="Calibri"/>
+                <w:color w:val="000000"/>
+              </w:rPr>
+            </w:pPr>
+            <w:r>
+              <w:rPr>
+                <w:rFonts w:ascii="Calibri" w:eastAsia="Times New Roman" w:hAnsi="Calibri" w:cs="Calibri"/>
+                <w:color w:val="000000"/>
+              </w:rPr>
+              <w:t>DPS</w:t>
+            </w:r>
+          </w:p>
+        </w:tc>
+        <w:tc>
+          <w:tcPr>
+            <w:tcW w:w="2780" w:type="dxa"/>
+            <w:noWrap/>
+            <w:hideMark/>
+          </w:tcPr>
+          <w:p>
+            <w:pPr>
+              <w:cnfStyle w:val="000000100000" w:firstRow="0" w:lastRow="0" w:firstColumn="0" w:lastColumn="0" w:oddVBand="0" w:evenVBand="0" w:oddHBand="1" w:evenHBand="0" w:firstRowFirstColumn="0" w:firstRowLastColumn="0" w:lastRowFirstColumn="0" w:lastRowLastColumn="0"/>
+              <w:rPr>
+                <w:rFonts w:ascii="Calibri" w:eastAsia="Times New Roman" w:hAnsi="Calibri" w:cs="Calibri"/>
+                <w:color w:val="000000"/>
+              </w:rPr>
+            </w:pPr>
+            <w:r>
+              <w:rPr>
+                <w:rFonts w:ascii="Calibri" w:eastAsia="Times New Roman" w:hAnsi="Calibri" w:cs="Calibri"/>
+                <w:color w:val="000000"/>
+              </w:rPr>
+              <w:t>Linear Regression</w:t>
+            </w:r>
+          </w:p>
+        </w:tc>
+        <w:tc>
+          <w:tcPr>
+            <w:tcW w:w="1340" w:type="dxa"/>
+            <w:noWrap/>
+            <w:hideMark/>
+          </w:tcPr>
+          <w:p>
+            <w:pPr>
+              <w:jc w:val="right"/>
+              <w:cnfStyle w:val="000000100000" w:firstRow="0" w:lastRow="0" w:firstColumn="0" w:lastColumn="0" w:oddVBand="0" w:evenVBand="0" w:oddHBand="1" w:evenHBand="0" w:firstRowFirstColumn="0" w:firstRowLastColumn="0" w:lastRowFirstColumn="0" w:lastRowLastColumn="0"/>
+              <w:rPr>
+                <w:rFonts w:ascii="Calibri" w:eastAsia="Times New Roman" w:hAnsi="Calibri" w:cs="Calibri"/>
+                <w:color w:val="000000"/>
+              </w:rPr>
+            </w:pPr>
+            <w:r>
+              <w:rPr>
+                <w:rFonts w:ascii="Calibri" w:eastAsia="Times New Roman" w:hAnsi="Calibri" w:cs="Calibri"/>
+                <w:color w:val="000000"/>
+              </w:rPr>
+              <w:t>0.788429498</w:t>
+            </w:r>
+          </w:p>
+        </w:tc>
+        <w:tc>
+          <w:tcPr>
+            <w:tcW w:w="1600" w:type="dxa"/>
+            <w:noWrap/>
+            <w:hideMark/>
+          </w:tcPr>
+          <w:p>
+            <w:pPr>
+              <w:jc w:val="right"/>
+              <w:cnfStyle w:val="000000100000" w:firstRow="0" w:lastRow="0" w:firstColumn="0" w:lastColumn="0" w:oddVBand="0" w:evenVBand="0" w:oddHBand="1" w:evenHBand="0" w:firstRowFirstColumn="0" w:firstRowLastColumn="0" w:lastRowFirstColumn="0" w:lastRowLastColumn="0"/>
+              <w:rPr>
+                <w:rFonts w:ascii="Calibri" w:eastAsia="Times New Roman" w:hAnsi="Calibri" w:cs="Calibri"/>
+                <w:color w:val="000000"/>
+              </w:rPr>
+            </w:pPr>
+            <w:r>
+              <w:rPr>
+                <w:rFonts w:ascii="Calibri" w:eastAsia="Times New Roman" w:hAnsi="Calibri" w:cs="Calibri"/>
+                <w:color w:val="000000"/>
+              </w:rPr>
+              <w:t>0.968281173</w:t>
+            </w:r>
+          </w:p>
+        </w:tc>
+        <w:tc>
+          <w:tcPr>
+            <w:tcW w:w="2020" w:type="dxa"/>
+            <w:noWrap/>
+            <w:hideMark/>
+          </w:tcPr>
+          <w:p>
+            <w:pPr>
+              <w:jc w:val="right"/>
+              <w:cnfStyle w:val="000000100000" w:firstRow="0" w:lastRow="0" w:firstColumn="0" w:lastColumn="0" w:oddVBand="0" w:evenVBand="0" w:oddHBand="1" w:evenHBand="0" w:firstRowFirstColumn="0" w:firstRowLastColumn="0" w:lastRowFirstColumn="0" w:lastRowLastColumn="0"/>
+              <w:rPr>
+                <w:rFonts w:ascii="Calibri" w:eastAsia="Times New Roman" w:hAnsi="Calibri" w:cs="Calibri"/>
+                <w:color w:val="000000"/>
+              </w:rPr>
+            </w:pPr>
+            <w:r>
+              <w:rPr>
+                <w:rFonts w:ascii="Calibri" w:eastAsia="Times New Roman" w:hAnsi="Calibri" w:cs="Calibri"/>
+                <w:color w:val="000000"/>
+              </w:rPr>
+              <w:t>0.952471044</w:t>
+            </w:r>
+          </w:p>
+        </w:tc>
+      </w:tr>
+      <w:tr>
+        <w:trPr>
+          <w:trHeight w:val="300"/>
+        </w:trPr>
+        <w:tc>
+          <w:tcPr>
+            <w:cnfStyle w:val="001000000000" w:firstRow="0" w:lastRow="0" w:firstColumn="1" w:lastColumn="0" w:oddVBand="0" w:evenVBand="0" w:oddHBand="0" w:evenHBand="0" w:firstRowFirstColumn="0" w:firstRowLastColumn="0" w:lastRowFirstColumn="0" w:lastRowLastColumn="0"/>
+            <w:tcW w:w="1040" w:type="dxa"/>
+            <w:noWrap/>
+            <w:hideMark/>
+          </w:tcPr>
+          <w:p>
+            <w:pPr>
+              <w:rPr>
+                <w:rFonts w:ascii="Calibri" w:eastAsia="Times New Roman" w:hAnsi="Calibri" w:cs="Calibri"/>
+                <w:color w:val="000000"/>
+              </w:rPr>
+            </w:pPr>
+            <w:r>
+              <w:rPr>
+                <w:rFonts w:ascii="Calibri" w:eastAsia="Times New Roman" w:hAnsi="Calibri" w:cs="Calibri"/>
+                <w:color w:val="000000"/>
+              </w:rPr>
+              <w:t>CCI</w:t>
+            </w:r>
+          </w:p>
+        </w:tc>
+        <w:tc>
+          <w:tcPr>
+            <w:tcW w:w="2780" w:type="dxa"/>
+            <w:noWrap/>
+            <w:hideMark/>
+          </w:tcPr>
+          <w:p>
+            <w:pPr>
+              <w:cnfStyle w:val="000000000000" w:firstRow="0" w:lastRow="0" w:firstColumn="0" w:lastColumn="0" w:oddVBand="0" w:evenVBand="0" w:oddHBand="0" w:evenHBand="0" w:firstRowFirstColumn="0" w:firstRowLastColumn="0" w:lastRowFirstColumn="0" w:lastRowLastColumn="0"/>
+              <w:rPr>
+                <w:rFonts w:ascii="Calibri" w:eastAsia="Times New Roman" w:hAnsi="Calibri" w:cs="Calibri"/>
+                <w:color w:val="000000"/>
+              </w:rPr>
+            </w:pPr>
+            <w:r>
+              <w:rPr>
+                <w:rFonts w:ascii="Calibri" w:eastAsia="Times New Roman" w:hAnsi="Calibri" w:cs="Calibri"/>
+                <w:color w:val="000000"/>
+              </w:rPr>
+              <w:t>Linear Regression</w:t>
+            </w:r>
+          </w:p>
+        </w:tc>
+        <w:tc>
+          <w:tcPr>
+            <w:tcW w:w="1340" w:type="dxa"/>
+            <w:noWrap/>
+            <w:hideMark/>
+          </w:tcPr>
+          <w:p>
+            <w:pPr>
+              <w:jc w:val="right"/>
+              <w:cnfStyle w:val="000000000000" w:firstRow="0" w:lastRow="0" w:firstColumn="0" w:lastColumn="0" w:oddVBand="0" w:evenVBand="0" w:oddHBand="0" w:evenHBand="0" w:firstRowFirstColumn="0" w:firstRowLastColumn="0" w:lastRowFirstColumn="0" w:lastRowLastColumn="0"/>
+              <w:rPr>
+                <w:rFonts w:ascii="Calibri" w:eastAsia="Times New Roman" w:hAnsi="Calibri" w:cs="Calibri"/>
+                <w:color w:val="000000"/>
+              </w:rPr>
+            </w:pPr>
+            <w:r>
+              <w:rPr>
+                <w:rFonts w:ascii="Calibri" w:eastAsia="Times New Roman" w:hAnsi="Calibri" w:cs="Calibri"/>
+                <w:color w:val="000000"/>
+              </w:rPr>
+              <w:t>0.759542548</w:t>
+            </w:r>
+          </w:p>
+        </w:tc>
+        <w:tc>
+          <w:tcPr>
+            <w:tcW w:w="1600" w:type="dxa"/>
+            <w:noWrap/>
+            <w:hideMark/>
+          </w:tcPr>
+          <w:p>
+            <w:pPr>
+              <w:jc w:val="right"/>
+              <w:cnfStyle w:val="000000000000" w:firstRow="0" w:lastRow="0" w:firstColumn="0" w:lastColumn="0" w:oddVBand="0" w:evenVBand="0" w:oddHBand="0" w:evenHBand="0" w:firstRowFirstColumn="0" w:firstRowLastColumn="0" w:lastRowFirstColumn="0" w:lastRowLastColumn="0"/>
+              <w:rPr>
+                <w:rFonts w:ascii="Calibri" w:eastAsia="Times New Roman" w:hAnsi="Calibri" w:cs="Calibri"/>
+                <w:color w:val="000000"/>
+              </w:rPr>
+            </w:pPr>
+            <w:r>
+              <w:rPr>
+                <w:rFonts w:ascii="Calibri" w:eastAsia="Times New Roman" w:hAnsi="Calibri" w:cs="Calibri"/>
+                <w:color w:val="000000"/>
+              </w:rPr>
+              <w:t>1.19140107</w:t>
+            </w:r>
+          </w:p>
+        </w:tc>
+        <w:tc>
+          <w:tcPr>
+            <w:tcW w:w="2020" w:type="dxa"/>
+            <w:noWrap/>
+            <w:hideMark/>
+          </w:tcPr>
+          <w:p>
+            <w:pPr>
+              <w:jc w:val="right"/>
+              <w:cnfStyle w:val="000000000000" w:firstRow="0" w:lastRow="0" w:firstColumn="0" w:lastColumn="0" w:oddVBand="0" w:evenVBand="0" w:oddHBand="0" w:evenHBand="0" w:firstRowFirstColumn="0" w:firstRowLastColumn="0" w:lastRowFirstColumn="0" w:lastRowLastColumn="0"/>
+              <w:rPr>
+                <w:rFonts w:ascii="Calibri" w:eastAsia="Times New Roman" w:hAnsi="Calibri" w:cs="Calibri"/>
+                <w:color w:val="000000"/>
+              </w:rPr>
+            </w:pPr>
+            <w:r>
+              <w:rPr>
+                <w:rFonts w:ascii="Calibri" w:eastAsia="Times New Roman" w:hAnsi="Calibri" w:cs="Calibri"/>
+                <w:color w:val="000000"/>
+              </w:rPr>
+              <w:t>1.125052406</w:t>
+            </w:r>
+          </w:p>
+        </w:tc>
+      </w:tr>
+      <w:tr>
+        <w:trPr>
+          <w:cnfStyle w:val="000000100000" w:firstRow="0" w:lastRow="0" w:firstColumn="0" w:lastColumn="0" w:oddVBand="0" w:evenVBand="0" w:oddHBand="1" w:evenHBand="0" w:firstRowFirstColumn="0" w:firstRowLastColumn="0" w:lastRowFirstColumn="0" w:lastRowLastColumn="0"/>
+          <w:trHeight w:val="300"/>
+        </w:trPr>
+        <w:tc>
+          <w:tcPr>
+            <w:cnfStyle w:val="001000000000" w:firstRow="0" w:lastRow="0" w:firstColumn="1" w:lastColumn="0" w:oddVBand="0" w:evenVBand="0" w:oddHBand="0" w:evenHBand="0" w:firstRowFirstColumn="0" w:firstRowLastColumn="0" w:lastRowFirstColumn="0" w:lastRowLastColumn="0"/>
+            <w:tcW w:w="1040" w:type="dxa"/>
+            <w:noWrap/>
+            <w:hideMark/>
+          </w:tcPr>
+          <w:p>
+            <w:pPr>
+              <w:rPr>
+                <w:rFonts w:ascii="Calibri" w:eastAsia="Times New Roman" w:hAnsi="Calibri" w:cs="Calibri"/>
+                <w:color w:val="000000"/>
+              </w:rPr>
+            </w:pPr>
+            <w:r>
+              <w:rPr>
+                <w:rFonts w:ascii="Calibri" w:eastAsia="Times New Roman" w:hAnsi="Calibri" w:cs="Calibri"/>
+                <w:color w:val="000000"/>
+              </w:rPr>
+              <w:t>DPS</w:t>
+            </w:r>
+          </w:p>
+        </w:tc>
+        <w:tc>
+          <w:tcPr>
+            <w:tcW w:w="2780" w:type="dxa"/>
+            <w:noWrap/>
+            <w:hideMark/>
+          </w:tcPr>
+          <w:p>
+            <w:pPr>
+              <w:cnfStyle w:val="000000100000" w:firstRow="0" w:lastRow="0" w:firstColumn="0" w:lastColumn="0" w:oddVBand="0" w:evenVBand="0" w:oddHBand="1" w:evenHBand="0" w:firstRowFirstColumn="0" w:firstRowLastColumn="0" w:lastRowFirstColumn="0" w:lastRowLastColumn="0"/>
+              <w:rPr>
+                <w:rFonts w:ascii="Calibri" w:eastAsia="Times New Roman" w:hAnsi="Calibri" w:cs="Calibri"/>
+                <w:color w:val="000000"/>
+              </w:rPr>
+            </w:pPr>
+            <w:r>
+              <w:rPr>
+                <w:rFonts w:ascii="Calibri" w:eastAsia="Times New Roman" w:hAnsi="Calibri" w:cs="Calibri"/>
+                <w:color w:val="000000"/>
+              </w:rPr>
+              <w:t>Random Forest Regressor</w:t>
+            </w:r>
+          </w:p>
+        </w:tc>
+        <w:tc>
+          <w:tcPr>
+            <w:tcW w:w="1340" w:type="dxa"/>
+            <w:noWrap/>
+            <w:hideMark/>
+          </w:tcPr>
+          <w:p>
+            <w:pPr>
+              <w:jc w:val="right"/>
+              <w:cnfStyle w:val="000000100000" w:firstRow="0" w:lastRow="0" w:firstColumn="0" w:lastColumn="0" w:oddVBand="0" w:evenVBand="0" w:oddHBand="1" w:evenHBand="0" w:firstRowFirstColumn="0" w:firstRowLastColumn="0" w:lastRowFirstColumn="0" w:lastRowLastColumn="0"/>
+              <w:rPr>
+                <w:rFonts w:ascii="Calibri" w:eastAsia="Times New Roman" w:hAnsi="Calibri" w:cs="Calibri"/>
+                <w:color w:val="000000"/>
+              </w:rPr>
+            </w:pPr>
+            <w:r>
+              <w:rPr>
+                <w:rFonts w:ascii="Calibri" w:eastAsia="Times New Roman" w:hAnsi="Calibri" w:cs="Calibri"/>
+                <w:color w:val="000000"/>
+              </w:rPr>
+              <w:t>0.541547245</w:t>
+            </w:r>
+          </w:p>
+        </w:tc>
+        <w:tc>
+          <w:tcPr>
+            <w:tcW w:w="1600" w:type="dxa"/>
+            <w:noWrap/>
+            <w:hideMark/>
+          </w:tcPr>
+          <w:p>
+            <w:pPr>
+              <w:jc w:val="right"/>
+              <w:cnfStyle w:val="000000100000" w:firstRow="0" w:lastRow="0" w:firstColumn="0" w:lastColumn="0" w:oddVBand="0" w:evenVBand="0" w:oddHBand="1" w:evenHBand="0" w:firstRowFirstColumn="0" w:firstRowLastColumn="0" w:lastRowFirstColumn="0" w:lastRowLastColumn="0"/>
+              <w:rPr>
+                <w:rFonts w:ascii="Calibri" w:eastAsia="Times New Roman" w:hAnsi="Calibri" w:cs="Calibri"/>
+                <w:color w:val="000000"/>
+              </w:rPr>
+            </w:pPr>
+            <w:r>
+              <w:rPr>
+                <w:rFonts w:ascii="Calibri" w:eastAsia="Times New Roman" w:hAnsi="Calibri" w:cs="Calibri"/>
+                <w:color w:val="000000"/>
+              </w:rPr>
+              <w:t>0.480920738</w:t>
+            </w:r>
+          </w:p>
+        </w:tc>
+        <w:tc>
+          <w:tcPr>
+            <w:tcW w:w="2020" w:type="dxa"/>
+            <w:noWrap/>
+            <w:hideMark/>
+          </w:tcPr>
+          <w:p>
+            <w:pPr>
+              <w:jc w:val="right"/>
+              <w:cnfStyle w:val="000000100000" w:firstRow="0" w:lastRow="0" w:firstColumn="0" w:lastColumn="0" w:oddVBand="0" w:evenVBand="0" w:oddHBand="1" w:evenHBand="0" w:firstRowFirstColumn="0" w:firstRowLastColumn="0" w:lastRowFirstColumn="0" w:lastRowLastColumn="0"/>
+              <w:rPr>
+                <w:rFonts w:ascii="Calibri" w:eastAsia="Times New Roman" w:hAnsi="Calibri" w:cs="Calibri"/>
+                <w:color w:val="000000"/>
+              </w:rPr>
+            </w:pPr>
+            <w:r>
+              <w:rPr>
+                <w:rFonts w:ascii="Calibri" w:eastAsia="Times New Roman" w:hAnsi="Calibri" w:cs="Calibri"/>
+                <w:color w:val="000000"/>
+              </w:rPr>
+              <w:t>1.366738715</w:t>
+            </w:r>
+          </w:p>
+        </w:tc>
+      </w:tr>
+      <w:tr>
+        <w:trPr>
+          <w:trHeight w:val="300"/>
+        </w:trPr>
+        <w:tc>
+          <w:tcPr>
+            <w:cnfStyle w:val="001000000000" w:firstRow="0" w:lastRow="0" w:firstColumn="1" w:lastColumn="0" w:oddVBand="0" w:evenVBand="0" w:oddHBand="0" w:evenHBand="0" w:firstRowFirstColumn="0" w:firstRowLastColumn="0" w:lastRowFirstColumn="0" w:lastRowLastColumn="0"/>
+            <w:tcW w:w="1040" w:type="dxa"/>
+            <w:noWrap/>
+            <w:hideMark/>
+          </w:tcPr>
+          <w:p>
+            <w:pPr>
+              <w:rPr>
+                <w:rFonts w:ascii="Calibri" w:eastAsia="Times New Roman" w:hAnsi="Calibri" w:cs="Calibri"/>
+                <w:color w:val="000000"/>
+              </w:rPr>
+            </w:pPr>
+            <w:r>
+              <w:rPr>
+                <w:rFonts w:ascii="Calibri" w:eastAsia="Times New Roman" w:hAnsi="Calibri" w:cs="Calibri"/>
+                <w:color w:val="000000"/>
+              </w:rPr>
+              <w:t>DPS</w:t>
+            </w:r>
+          </w:p>
+        </w:tc>
+        <w:tc>
+          <w:tcPr>
+            <w:tcW w:w="2780" w:type="dxa"/>
+            <w:noWrap/>
+            <w:hideMark/>
+          </w:tcPr>
+          <w:p>
+            <w:pPr>
+              <w:cnfStyle w:val="000000000000" w:firstRow="0" w:lastRow="0" w:firstColumn="0" w:lastColumn="0" w:oddVBand="0" w:evenVBand="0" w:oddHBand="0" w:evenHBand="0" w:firstRowFirstColumn="0" w:firstRowLastColumn="0" w:lastRowFirstColumn="0" w:lastRowLastColumn="0"/>
+              <w:rPr>
+                <w:rFonts w:ascii="Calibri" w:eastAsia="Times New Roman" w:hAnsi="Calibri" w:cs="Calibri"/>
+                <w:color w:val="000000"/>
+              </w:rPr>
+            </w:pPr>
+            <w:r>
+              <w:rPr>
+                <w:rFonts w:ascii="Calibri" w:eastAsia="Times New Roman" w:hAnsi="Calibri" w:cs="Calibri"/>
+                <w:color w:val="000000"/>
+              </w:rPr>
+              <w:t>Nearest Neighbor Regressor</w:t>
+            </w:r>
+          </w:p>
+        </w:tc>
+        <w:tc>
+          <w:tcPr>
+            <w:tcW w:w="1340" w:type="dxa"/>
+            <w:noWrap/>
+            <w:hideMark/>
+          </w:tcPr>
+          <w:p>
+            <w:pPr>
+              <w:jc w:val="right"/>
+              <w:cnfStyle w:val="000000000000" w:firstRow="0" w:lastRow="0" w:firstColumn="0" w:lastColumn="0" w:oddVBand="0" w:evenVBand="0" w:oddHBand="0" w:evenHBand="0" w:firstRowFirstColumn="0" w:firstRowLastColumn="0" w:lastRowFirstColumn="0" w:lastRowLastColumn="0"/>
+              <w:rPr>
+                <w:rFonts w:ascii="Calibri" w:eastAsia="Times New Roman" w:hAnsi="Calibri" w:cs="Calibri"/>
+                <w:color w:val="000000"/>
+              </w:rPr>
+            </w:pPr>
+            <w:r>
+              <w:rPr>
+                <w:rFonts w:ascii="Calibri" w:eastAsia="Times New Roman" w:hAnsi="Calibri" w:cs="Calibri"/>
+                <w:color w:val="000000"/>
+              </w:rPr>
+              <w:t>0.418085838</w:t>
+            </w:r>
+          </w:p>
+        </w:tc>
+        <w:tc>
+          <w:tcPr>
+            <w:tcW w:w="1600" w:type="dxa"/>
+            <w:noWrap/>
+            <w:hideMark/>
+          </w:tcPr>
+          <w:p>
+            <w:pPr>
+              <w:jc w:val="right"/>
+              <w:cnfStyle w:val="000000000000" w:firstRow="0" w:lastRow="0" w:firstColumn="0" w:lastColumn="0" w:oddVBand="0" w:evenVBand="0" w:oddHBand="0" w:evenHBand="0" w:firstRowFirstColumn="0" w:firstRowLastColumn="0" w:lastRowFirstColumn="0" w:lastRowLastColumn="0"/>
+              <w:rPr>
+                <w:rFonts w:ascii="Calibri" w:eastAsia="Times New Roman" w:hAnsi="Calibri" w:cs="Calibri"/>
+                <w:color w:val="000000"/>
+              </w:rPr>
+            </w:pPr>
+            <w:r>
+              <w:rPr>
+                <w:rFonts w:ascii="Calibri" w:eastAsia="Times New Roman" w:hAnsi="Calibri" w:cs="Calibri"/>
+                <w:color w:val="000000"/>
+              </w:rPr>
+              <w:t>0.986560042</w:t>
+            </w:r>
+          </w:p>
+        </w:tc>
+        <w:tc>
+          <w:tcPr>
+            <w:tcW w:w="2020" w:type="dxa"/>
+            <w:noWrap/>
+            <w:hideMark/>
+          </w:tcPr>
+          <w:p>
+            <w:pPr>
+              <w:jc w:val="right"/>
+              <w:cnfStyle w:val="000000000000" w:firstRow="0" w:lastRow="0" w:firstColumn="0" w:lastColumn="0" w:oddVBand="0" w:evenVBand="0" w:oddHBand="0" w:evenHBand="0" w:firstRowFirstColumn="0" w:firstRowLastColumn="0" w:lastRowFirstColumn="0" w:lastRowLastColumn="0"/>
+              <w:rPr>
+                <w:rFonts w:ascii="Calibri" w:eastAsia="Times New Roman" w:hAnsi="Calibri" w:cs="Calibri"/>
+                <w:color w:val="000000"/>
+              </w:rPr>
+            </w:pPr>
+            <w:r>
+              <w:rPr>
+                <w:rFonts w:ascii="Calibri" w:eastAsia="Times New Roman" w:hAnsi="Calibri" w:cs="Calibri"/>
+                <w:color w:val="000000"/>
+              </w:rPr>
+              <w:t>1.51502509</w:t>
+            </w:r>
+          </w:p>
+        </w:tc>
+      </w:tr>
+      <w:tr>
+        <w:trPr>
+          <w:cnfStyle w:val="000000100000" w:firstRow="0" w:lastRow="0" w:firstColumn="0" w:lastColumn="0" w:oddVBand="0" w:evenVBand="0" w:oddHBand="1" w:evenHBand="0" w:firstRowFirstColumn="0" w:firstRowLastColumn="0" w:lastRowFirstColumn="0" w:lastRowLastColumn="0"/>
+          <w:trHeight w:val="300"/>
+        </w:trPr>
+        <w:tc>
+          <w:tcPr>
+            <w:cnfStyle w:val="001000000000" w:firstRow="0" w:lastRow="0" w:firstColumn="1" w:lastColumn="0" w:oddVBand="0" w:evenVBand="0" w:oddHBand="0" w:evenHBand="0" w:firstRowFirstColumn="0" w:firstRowLastColumn="0" w:lastRowFirstColumn="0" w:lastRowLastColumn="0"/>
+            <w:tcW w:w="1040" w:type="dxa"/>
+            <w:noWrap/>
+            <w:hideMark/>
+          </w:tcPr>
+          <w:p>
+            <w:pPr>
+              <w:rPr>
+                <w:rFonts w:ascii="Calibri" w:eastAsia="Times New Roman" w:hAnsi="Calibri" w:cs="Calibri"/>
+                <w:color w:val="000000"/>
+              </w:rPr>
+            </w:pPr>
+            <w:r>
+              <w:rPr>
+                <w:rFonts w:ascii="Calibri" w:eastAsia="Times New Roman" w:hAnsi="Calibri" w:cs="Calibri"/>
+                <w:color w:val="000000"/>
+              </w:rPr>
+              <w:t>PGR</w:t>
+            </w:r>
+          </w:p>
+        </w:tc>
+        <w:tc>
+          <w:tcPr>
+            <w:tcW w:w="2780" w:type="dxa"/>
+            <w:noWrap/>
+            <w:hideMark/>
+          </w:tcPr>
+          <w:p>
+            <w:pPr>
+              <w:cnfStyle w:val="000000100000" w:firstRow="0" w:lastRow="0" w:firstColumn="0" w:lastColumn="0" w:oddVBand="0" w:evenVBand="0" w:oddHBand="1" w:evenHBand="0" w:firstRowFirstColumn="0" w:firstRowLastColumn="0" w:lastRowFirstColumn="0" w:lastRowLastColumn="0"/>
+              <w:rPr>
+                <w:rFonts w:ascii="Calibri" w:eastAsia="Times New Roman" w:hAnsi="Calibri" w:cs="Calibri"/>
+                <w:color w:val="000000"/>
+              </w:rPr>
+            </w:pPr>
+            <w:r>
+              <w:rPr>
+                <w:rFonts w:ascii="Calibri" w:eastAsia="Times New Roman" w:hAnsi="Calibri" w:cs="Calibri"/>
+                <w:color w:val="000000"/>
+              </w:rPr>
+              <w:t>Nearest Neighbor Regressor</w:t>
+            </w:r>
+          </w:p>
+        </w:tc>
+        <w:tc>
+          <w:tcPr>
+            <w:tcW w:w="1340" w:type="dxa"/>
+            <w:noWrap/>
+            <w:hideMark/>
+          </w:tcPr>
+          <w:p>
+            <w:pPr>
+              <w:jc w:val="right"/>
+              <w:cnfStyle w:val="000000100000" w:firstRow="0" w:lastRow="0" w:firstColumn="0" w:lastColumn="0" w:oddVBand="0" w:evenVBand="0" w:oddHBand="1" w:evenHBand="0" w:firstRowFirstColumn="0" w:firstRowLastColumn="0" w:lastRowFirstColumn="0" w:lastRowLastColumn="0"/>
+              <w:rPr>
+                <w:rFonts w:ascii="Calibri" w:eastAsia="Times New Roman" w:hAnsi="Calibri" w:cs="Calibri"/>
+                <w:color w:val="000000"/>
+              </w:rPr>
+            </w:pPr>
+            <w:r>
+              <w:rPr>
+                <w:rFonts w:ascii="Calibri" w:eastAsia="Times New Roman" w:hAnsi="Calibri" w:cs="Calibri"/>
+                <w:color w:val="000000"/>
+              </w:rPr>
+              <w:t>-0.936745411</w:t>
+            </w:r>
+          </w:p>
+        </w:tc>
+        <w:tc>
+          <w:tcPr>
+            <w:tcW w:w="1600" w:type="dxa"/>
+            <w:noWrap/>
+            <w:hideMark/>
+          </w:tcPr>
+          <w:p>
+            <w:pPr>
+              <w:jc w:val="right"/>
+              <w:cnfStyle w:val="000000100000" w:firstRow="0" w:lastRow="0" w:firstColumn="0" w:lastColumn="0" w:oddVBand="0" w:evenVBand="0" w:oddHBand="1" w:evenHBand="0" w:firstRowFirstColumn="0" w:firstRowLastColumn="0" w:lastRowFirstColumn="0" w:lastRowLastColumn="0"/>
+              <w:rPr>
+                <w:rFonts w:ascii="Calibri" w:eastAsia="Times New Roman" w:hAnsi="Calibri" w:cs="Calibri"/>
+                <w:color w:val="000000"/>
+              </w:rPr>
+            </w:pPr>
+            <w:r>
+              <w:rPr>
+                <w:rFonts w:ascii="Calibri" w:eastAsia="Times New Roman" w:hAnsi="Calibri" w:cs="Calibri"/>
+                <w:color w:val="000000"/>
+              </w:rPr>
+              <w:t>0.434620597</w:t>
+            </w:r>
+          </w:p>
+        </w:tc>
+        <w:tc>
+          <w:tcPr>
+            <w:tcW w:w="2020" w:type="dxa"/>
+            <w:noWrap/>
+            <w:hideMark/>
+          </w:tcPr>
+          <w:p>
+            <w:pPr>
+              <w:jc w:val="right"/>
+              <w:cnfStyle w:val="000000100000" w:firstRow="0" w:lastRow="0" w:firstColumn="0" w:lastColumn="0" w:oddVBand="0" w:evenVBand="0" w:oddHBand="1" w:evenHBand="0" w:firstRowFirstColumn="0" w:firstRowLastColumn="0" w:lastRowFirstColumn="0" w:lastRowLastColumn="0"/>
+              <w:rPr>
+                <w:rFonts w:ascii="Calibri" w:eastAsia="Times New Roman" w:hAnsi="Calibri" w:cs="Calibri"/>
+                <w:color w:val="000000"/>
+              </w:rPr>
+            </w:pPr>
+            <w:r>
+              <w:rPr>
+                <w:rFonts w:ascii="Calibri" w:eastAsia="Times New Roman" w:hAnsi="Calibri" w:cs="Calibri"/>
+                <w:color w:val="000000"/>
+              </w:rPr>
+              <w:t>1.854789349</w:t>
+            </w:r>
+          </w:p>
+        </w:tc>
+      </w:tr>
+      <w:tr>
+        <w:trPr>
+          <w:trHeight w:val="300"/>
+        </w:trPr>
+        <w:tc>
+          <w:tcPr>
+            <w:cnfStyle w:val="001000000000" w:firstRow="0" w:lastRow="0" w:firstColumn="1" w:lastColumn="0" w:oddVBand="0" w:evenVBand="0" w:oddHBand="0" w:evenHBand="0" w:firstRowFirstColumn="0" w:firstRowLastColumn="0" w:lastRowFirstColumn="0" w:lastRowLastColumn="0"/>
+            <w:tcW w:w="1040" w:type="dxa"/>
+            <w:noWrap/>
+            <w:hideMark/>
+          </w:tcPr>
+          <w:p>
+            <w:pPr>
+              <w:rPr>
+                <w:rFonts w:ascii="Calibri" w:eastAsia="Times New Roman" w:hAnsi="Calibri" w:cs="Calibri"/>
+                <w:color w:val="000000"/>
+              </w:rPr>
+            </w:pPr>
+            <w:r>
+              <w:rPr>
+                <w:rFonts w:ascii="Calibri" w:eastAsia="Times New Roman" w:hAnsi="Calibri" w:cs="Calibri"/>
+                <w:color w:val="000000"/>
+              </w:rPr>
+              <w:t>PGR</w:t>
+            </w:r>
+          </w:p>
+        </w:tc>
+        <w:tc>
+          <w:tcPr>
+            <w:tcW w:w="2780" w:type="dxa"/>
+            <w:noWrap/>
+            <w:hideMark/>
+          </w:tcPr>
+          <w:p>
+            <w:pPr>
+              <w:cnfStyle w:val="000000000000" w:firstRow="0" w:lastRow="0" w:firstColumn="0" w:lastColumn="0" w:oddVBand="0" w:evenVBand="0" w:oddHBand="0" w:evenHBand="0" w:firstRowFirstColumn="0" w:firstRowLastColumn="0" w:lastRowFirstColumn="0" w:lastRowLastColumn="0"/>
+              <w:rPr>
+                <w:rFonts w:ascii="Calibri" w:eastAsia="Times New Roman" w:hAnsi="Calibri" w:cs="Calibri"/>
+                <w:color w:val="000000"/>
+              </w:rPr>
+            </w:pPr>
+            <w:r>
+              <w:rPr>
+                <w:rFonts w:ascii="Calibri" w:eastAsia="Times New Roman" w:hAnsi="Calibri" w:cs="Calibri"/>
+                <w:color w:val="000000"/>
+              </w:rPr>
+              <w:t>Random Forest Regressor</w:t>
+            </w:r>
+          </w:p>
+        </w:tc>
+        <w:tc>
+          <w:tcPr>
+            <w:tcW w:w="1340" w:type="dxa"/>
+            <w:noWrap/>
+            <w:hideMark/>
+          </w:tcPr>
+          <w:p>
+            <w:pPr>
+              <w:jc w:val="right"/>
+              <w:cnfStyle w:val="000000000000" w:firstRow="0" w:lastRow="0" w:firstColumn="0" w:lastColumn="0" w:oddVBand="0" w:evenVBand="0" w:oddHBand="0" w:evenHBand="0" w:firstRowFirstColumn="0" w:firstRowLastColumn="0" w:lastRowFirstColumn="0" w:lastRowLastColumn="0"/>
+              <w:rPr>
+                <w:rFonts w:ascii="Calibri" w:eastAsia="Times New Roman" w:hAnsi="Calibri" w:cs="Calibri"/>
+                <w:color w:val="000000"/>
+              </w:rPr>
+            </w:pPr>
+            <w:r>
+              <w:rPr>
+                <w:rFonts w:ascii="Calibri" w:eastAsia="Times New Roman" w:hAnsi="Calibri" w:cs="Calibri"/>
+                <w:color w:val="000000"/>
+              </w:rPr>
+              <w:t>-1.028552194</w:t>
+            </w:r>
+          </w:p>
+        </w:tc>
+        <w:tc>
+          <w:tcPr>
+            <w:tcW w:w="1600" w:type="dxa"/>
+            <w:noWrap/>
+            <w:hideMark/>
+          </w:tcPr>
+          <w:p>
+            <w:pPr>
+              <w:jc w:val="right"/>
+              <w:cnfStyle w:val="000000000000" w:firstRow="0" w:lastRow="0" w:firstColumn="0" w:lastColumn="0" w:oddVBand="0" w:evenVBand="0" w:oddHBand="0" w:evenHBand="0" w:firstRowFirstColumn="0" w:firstRowLastColumn="0" w:lastRowFirstColumn="0" w:lastRowLastColumn="0"/>
+              <w:rPr>
+                <w:rFonts w:ascii="Calibri" w:eastAsia="Times New Roman" w:hAnsi="Calibri" w:cs="Calibri"/>
+                <w:color w:val="000000"/>
+              </w:rPr>
+            </w:pPr>
+            <w:r>
+              <w:rPr>
+                <w:rFonts w:ascii="Calibri" w:eastAsia="Times New Roman" w:hAnsi="Calibri" w:cs="Calibri"/>
+                <w:color w:val="000000"/>
+              </w:rPr>
+              <w:t>0.246945529</w:t>
+            </w:r>
+          </w:p>
+        </w:tc>
+        <w:tc>
+          <w:tcPr>
+            <w:tcW w:w="2020" w:type="dxa"/>
+            <w:noWrap/>
+            <w:hideMark/>
+          </w:tcPr>
+          <w:p>
+            <w:pPr>
+              <w:jc w:val="right"/>
+              <w:cnfStyle w:val="000000000000" w:firstRow="0" w:lastRow="0" w:firstColumn="0" w:lastColumn="0" w:oddVBand="0" w:evenVBand="0" w:oddHBand="0" w:evenHBand="0" w:firstRowFirstColumn="0" w:firstRowLastColumn="0" w:lastRowFirstColumn="0" w:lastRowLastColumn="0"/>
+              <w:rPr>
+                <w:rFonts w:ascii="Calibri" w:eastAsia="Times New Roman" w:hAnsi="Calibri" w:cs="Calibri"/>
+                <w:color w:val="000000"/>
+              </w:rPr>
+            </w:pPr>
+            <w:r>
+              <w:rPr>
+                <w:rFonts w:ascii="Calibri" w:eastAsia="Times New Roman" w:hAnsi="Calibri" w:cs="Calibri"/>
+                <w:color w:val="000000"/>
+              </w:rPr>
+              <w:t>1.873202627</w:t>
+            </w:r>
+          </w:p>
+        </w:tc>
+      </w:tr>
+      <w:tr>
+        <w:trPr>
+          <w:cnfStyle w:val="000000100000" w:firstRow="0" w:lastRow="0" w:firstColumn="0" w:lastColumn="0" w:oddVBand="0" w:evenVBand="0" w:oddHBand="1" w:evenHBand="0" w:firstRowFirstColumn="0" w:firstRowLastColumn="0" w:lastRowFirstColumn="0" w:lastRowLastColumn="0"/>
+          <w:trHeight w:val="300"/>
+        </w:trPr>
+        <w:tc>
+          <w:tcPr>
+            <w:cnfStyle w:val="001000000000" w:firstRow="0" w:lastRow="0" w:firstColumn="1" w:lastColumn="0" w:oddVBand="0" w:evenVBand="0" w:oddHBand="0" w:evenHBand="0" w:firstRowFirstColumn="0" w:firstRowLastColumn="0" w:lastRowFirstColumn="0" w:lastRowLastColumn="0"/>
+            <w:tcW w:w="1040" w:type="dxa"/>
+            <w:noWrap/>
+            <w:hideMark/>
+          </w:tcPr>
+          <w:p>
+            <w:pPr>
+              <w:rPr>
+                <w:rFonts w:ascii="Calibri" w:eastAsia="Times New Roman" w:hAnsi="Calibri" w:cs="Calibri"/>
+                <w:color w:val="000000"/>
+              </w:rPr>
+            </w:pPr>
+            <w:r>
+              <w:rPr>
+                <w:rFonts w:ascii="Calibri" w:eastAsia="Times New Roman" w:hAnsi="Calibri" w:cs="Calibri"/>
+                <w:color w:val="000000"/>
+              </w:rPr>
+              <w:t>STZ</w:t>
+            </w:r>
+          </w:p>
+        </w:tc>
+        <w:tc>
+          <w:tcPr>
+            <w:tcW w:w="2780" w:type="dxa"/>
+            <w:noWrap/>
+            <w:hideMark/>
+          </w:tcPr>
+          <w:p>
+            <w:pPr>
+              <w:cnfStyle w:val="000000100000" w:firstRow="0" w:lastRow="0" w:firstColumn="0" w:lastColumn="0" w:oddVBand="0" w:evenVBand="0" w:oddHBand="1" w:evenHBand="0" w:firstRowFirstColumn="0" w:firstRowLastColumn="0" w:lastRowFirstColumn="0" w:lastRowLastColumn="0"/>
+              <w:rPr>
+                <w:rFonts w:ascii="Calibri" w:eastAsia="Times New Roman" w:hAnsi="Calibri" w:cs="Calibri"/>
+                <w:color w:val="000000"/>
+              </w:rPr>
+            </w:pPr>
+            <w:r>
+              <w:rPr>
+                <w:rFonts w:ascii="Calibri" w:eastAsia="Times New Roman" w:hAnsi="Calibri" w:cs="Calibri"/>
+                <w:color w:val="000000"/>
+              </w:rPr>
+              <w:t>Linear Regression</w:t>
+            </w:r>
+          </w:p>
+        </w:tc>
+        <w:tc>
+          <w:tcPr>
+            <w:tcW w:w="1340" w:type="dxa"/>
+            <w:noWrap/>
+            <w:hideMark/>
+          </w:tcPr>
+          <w:p>
+            <w:pPr>
+              <w:jc w:val="right"/>
+              <w:cnfStyle w:val="000000100000" w:firstRow="0" w:lastRow="0" w:firstColumn="0" w:lastColumn="0" w:oddVBand="0" w:evenVBand="0" w:oddHBand="1" w:evenHBand="0" w:firstRowFirstColumn="0" w:firstRowLastColumn="0" w:lastRowFirstColumn="0" w:lastRowLastColumn="0"/>
+              <w:rPr>
+                <w:rFonts w:ascii="Calibri" w:eastAsia="Times New Roman" w:hAnsi="Calibri" w:cs="Calibri"/>
+                <w:color w:val="000000"/>
+              </w:rPr>
+            </w:pPr>
+            <w:r>
+              <w:rPr>
+                <w:rFonts w:ascii="Calibri" w:eastAsia="Times New Roman" w:hAnsi="Calibri" w:cs="Calibri"/>
+                <w:color w:val="000000"/>
+              </w:rPr>
+              <w:t>0.913736301</w:t>
+            </w:r>
+          </w:p>
+        </w:tc>
+        <w:tc>
+          <w:tcPr>
+            <w:tcW w:w="1600" w:type="dxa"/>
+            <w:noWrap/>
+            <w:hideMark/>
+          </w:tcPr>
+          <w:p>
+            <w:pPr>
+              <w:jc w:val="right"/>
+              <w:cnfStyle w:val="000000100000" w:firstRow="0" w:lastRow="0" w:firstColumn="0" w:lastColumn="0" w:oddVBand="0" w:evenVBand="0" w:oddHBand="1" w:evenHBand="0" w:firstRowFirstColumn="0" w:firstRowLastColumn="0" w:lastRowFirstColumn="0" w:lastRowLastColumn="0"/>
+              <w:rPr>
+                <w:rFonts w:ascii="Calibri" w:eastAsia="Times New Roman" w:hAnsi="Calibri" w:cs="Calibri"/>
+                <w:color w:val="000000"/>
+              </w:rPr>
+            </w:pPr>
+            <w:r>
+              <w:rPr>
+                <w:rFonts w:ascii="Calibri" w:eastAsia="Times New Roman" w:hAnsi="Calibri" w:cs="Calibri"/>
+                <w:color w:val="000000"/>
+              </w:rPr>
+              <w:t>2.77617494</w:t>
+            </w:r>
+          </w:p>
+        </w:tc>
+        <w:tc>
+          <w:tcPr>
+            <w:tcW w:w="2020" w:type="dxa"/>
+            <w:noWrap/>
+            <w:hideMark/>
+          </w:tcPr>
+          <w:p>
+            <w:pPr>
+              <w:jc w:val="right"/>
+              <w:cnfStyle w:val="000000100000" w:firstRow="0" w:lastRow="0" w:firstColumn="0" w:lastColumn="0" w:oddVBand="0" w:evenVBand="0" w:oddHBand="1" w:evenHBand="0" w:firstRowFirstColumn="0" w:firstRowLastColumn="0" w:lastRowFirstColumn="0" w:lastRowLastColumn="0"/>
+              <w:rPr>
+                <w:rFonts w:ascii="Calibri" w:eastAsia="Times New Roman" w:hAnsi="Calibri" w:cs="Calibri"/>
+                <w:color w:val="000000"/>
+              </w:rPr>
+            </w:pPr>
+            <w:r>
+              <w:rPr>
+                <w:rFonts w:ascii="Calibri" w:eastAsia="Times New Roman" w:hAnsi="Calibri" w:cs="Calibri"/>
+                <w:color w:val="000000"/>
+              </w:rPr>
+              <w:t>1.928677022</w:t>
+            </w:r>
+          </w:p>
+        </w:tc>
+      </w:tr>
+      <w:tr>
+        <w:trPr>
+          <w:trHeight w:val="300"/>
+        </w:trPr>
+        <w:tc>
+          <w:tcPr>
+            <w:cnfStyle w:val="001000000000" w:firstRow="0" w:lastRow="0" w:firstColumn="1" w:lastColumn="0" w:oddVBand="0" w:evenVBand="0" w:oddHBand="0" w:evenHBand="0" w:firstRowFirstColumn="0" w:firstRowLastColumn="0" w:lastRowFirstColumn="0" w:lastRowLastColumn="0"/>
+            <w:tcW w:w="1040" w:type="dxa"/>
+            <w:noWrap/>
+            <w:hideMark/>
+          </w:tcPr>
+          <w:p>
+            <w:pPr>
+              <w:rPr>
+                <w:rFonts w:ascii="Calibri" w:eastAsia="Times New Roman" w:hAnsi="Calibri" w:cs="Calibri"/>
+                <w:color w:val="000000"/>
+              </w:rPr>
+            </w:pPr>
+            <w:r>
+              <w:rPr>
+                <w:rFonts w:ascii="Calibri" w:eastAsia="Times New Roman" w:hAnsi="Calibri" w:cs="Calibri"/>
+                <w:color w:val="000000"/>
+              </w:rPr>
+              <w:t>TPR</w:t>
+            </w:r>
+          </w:p>
+        </w:tc>
+        <w:tc>
+          <w:tcPr>
+            <w:tcW w:w="2780" w:type="dxa"/>
+            <w:noWrap/>
+            <w:hideMark/>
+          </w:tcPr>
+          <w:p>
+            <w:pPr>
+              <w:cnfStyle w:val="000000000000" w:firstRow="0" w:lastRow="0" w:firstColumn="0" w:lastColumn="0" w:oddVBand="0" w:evenVBand="0" w:oddHBand="0" w:evenHBand="0" w:firstRowFirstColumn="0" w:firstRowLastColumn="0" w:lastRowFirstColumn="0" w:lastRowLastColumn="0"/>
+              <w:rPr>
+                <w:rFonts w:ascii="Calibri" w:eastAsia="Times New Roman" w:hAnsi="Calibri" w:cs="Calibri"/>
+                <w:color w:val="000000"/>
+              </w:rPr>
+            </w:pPr>
+            <w:r>
+              <w:rPr>
+                <w:rFonts w:ascii="Calibri" w:eastAsia="Times New Roman" w:hAnsi="Calibri" w:cs="Calibri"/>
+                <w:color w:val="000000"/>
+              </w:rPr>
+              <w:t>Nearest Neighbor Regressor</w:t>
+            </w:r>
+          </w:p>
+        </w:tc>
+        <w:tc>
+          <w:tcPr>
+            <w:tcW w:w="1340" w:type="dxa"/>
+            <w:noWrap/>
+            <w:hideMark/>
+          </w:tcPr>
+          <w:p>
+            <w:pPr>
+              <w:jc w:val="right"/>
+              <w:cnfStyle w:val="000000000000" w:firstRow="0" w:lastRow="0" w:firstColumn="0" w:lastColumn="0" w:oddVBand="0" w:evenVBand="0" w:oddHBand="0" w:evenHBand="0" w:firstRowFirstColumn="0" w:firstRowLastColumn="0" w:lastRowFirstColumn="0" w:lastRowLastColumn="0"/>
+              <w:rPr>
+                <w:rFonts w:ascii="Calibri" w:eastAsia="Times New Roman" w:hAnsi="Calibri" w:cs="Calibri"/>
+                <w:color w:val="000000"/>
+              </w:rPr>
+            </w:pPr>
+            <w:r>
+              <w:rPr>
+                <w:rFonts w:ascii="Calibri" w:eastAsia="Times New Roman" w:hAnsi="Calibri" w:cs="Calibri"/>
+                <w:color w:val="000000"/>
+              </w:rPr>
+              <w:t>-0.636224249</w:t>
+            </w:r>
+          </w:p>
+        </w:tc>
+        <w:tc>
+          <w:tcPr>
+            <w:tcW w:w="1600" w:type="dxa"/>
+            <w:noWrap/>
+            <w:hideMark/>
+          </w:tcPr>
+          <w:p>
+            <w:pPr>
+              <w:jc w:val="right"/>
+              <w:cnfStyle w:val="000000000000" w:firstRow="0" w:lastRow="0" w:firstColumn="0" w:lastColumn="0" w:oddVBand="0" w:evenVBand="0" w:oddHBand="0" w:evenHBand="0" w:firstRowFirstColumn="0" w:firstRowLastColumn="0" w:lastRowFirstColumn="0" w:lastRowLastColumn="0"/>
+              <w:rPr>
+                <w:rFonts w:ascii="Calibri" w:eastAsia="Times New Roman" w:hAnsi="Calibri" w:cs="Calibri"/>
+                <w:color w:val="000000"/>
+              </w:rPr>
+            </w:pPr>
+            <w:r>
+              <w:rPr>
+                <w:rFonts w:ascii="Calibri" w:eastAsia="Times New Roman" w:hAnsi="Calibri" w:cs="Calibri"/>
+                <w:color w:val="000000"/>
+              </w:rPr>
+              <w:t>0.877047536</w:t>
+            </w:r>
+          </w:p>
+        </w:tc>
+        <w:tc>
+          <w:tcPr>
+            <w:tcW w:w="2020" w:type="dxa"/>
+            <w:noWrap/>
+            <w:hideMark/>
+          </w:tcPr>
+          <w:p>
+            <w:pPr>
+              <w:jc w:val="right"/>
+              <w:cnfStyle w:val="000000000000" w:firstRow="0" w:lastRow="0" w:firstColumn="0" w:lastColumn="0" w:oddVBand="0" w:evenVBand="0" w:oddHBand="0" w:evenHBand="0" w:firstRowFirstColumn="0" w:firstRowLastColumn="0" w:lastRowFirstColumn="0" w:lastRowLastColumn="0"/>
+              <w:rPr>
+                <w:rFonts w:ascii="Calibri" w:eastAsia="Times New Roman" w:hAnsi="Calibri" w:cs="Calibri"/>
+                <w:color w:val="000000"/>
+              </w:rPr>
+            </w:pPr>
+            <w:r>
+              <w:rPr>
+                <w:rFonts w:ascii="Calibri" w:eastAsia="Times New Roman" w:hAnsi="Calibri" w:cs="Calibri"/>
+                <w:color w:val="000000"/>
+              </w:rPr>
+              <w:t>2.390318276</w:t>
+            </w:r>
+          </w:p>
+        </w:tc>
+      </w:tr>
+    </w:tbl>
+    <w:p/>
+    <w:p>
+      <w:r>
+        <w:t xml:space="preserve">The table above represents the </w:t>
+      </w:r>
+      <w:r>
+        <w:t xml:space="preserve">top 10 </w:t>
+      </w:r>
+      <w:r>
+        <w:t>classifier results per symbol</w:t>
+      </w:r>
+      <w:r>
+        <w:t>.</w:t>
+      </w:r>
+    </w:p>
+    <w:p>
+      <w:r>
+        <w:t xml:space="preserve"> </w:t>
       </w:r>
     </w:p>
     <w:p>
@@ -2031,15 +3189,11 @@
         <w:pStyle w:val="NormalWeb"/>
       </w:pPr>
       <w:r>
-        <w:t xml:space="preserve">When comparing the Root Mean Squared Error (RMSE) for each of the models and the different stocks, we can clearly see that Linear Regression is easily outperforming the rest of them.  I tried changing some of the parameters for some of the classifiers, like the number of degrees for the SVM </w:t>
-      </w:r>
-      <w:proofErr w:type="spellStart"/>
-      <w:r>
-        <w:t>Regressor</w:t>
-      </w:r>
-      <w:proofErr w:type="spellEnd"/>
-      <w:r>
-        <w:t xml:space="preserve"> with Poly Kernel, and that seems to make the results even worse.  I also changed the number of nearest neighbors higher and lower but its RMSE just could not beat the Linear Regression results.   I had also tried changing the training date range.  The result were much worse at 1 month, then got better at three months, but then seem to create consistent results at 11 or 12 months.</w:t>
+        <w:lastRenderedPageBreak/>
+        <w:t xml:space="preserve">When comparing the Root Mean Squared Error (RMSE) for each of the models and the different stocks, we can clearly see that Linear Regression is easily outperforming the rest of them. </w:t>
+      </w:r>
+      <w:r>
+        <w:t>As you can see in the table below, we compare results for SVM Regressor using different parameters.  SVM Regressor using RBF kernel seems to perform the best in my test but it still not performing at the level of the simpler Linear Regression classifier.</w:t>
       </w:r>
     </w:p>
     <w:p>
@@ -2047,64 +3201,699 @@
         <w:pStyle w:val="NormalWeb"/>
       </w:pPr>
     </w:p>
-    <w:p>
-      <w:pPr>
-        <w:pStyle w:val="NormalWeb"/>
-      </w:pPr>
-      <w:r>
-        <w:lastRenderedPageBreak/>
-        <w:t>In this section, you will need to discuss the process of improvement you made upon the algorithms and techniques you used in your implementation. For example, adjusting parameters for certain models to acquire improved solutions would fall under the refinement category. Your initial and final solutions should be reported, as well as any significant intermediate results as necessary. Questions to ask yourself when writing this section:</w:t>
-      </w:r>
-    </w:p>
-    <w:p>
-      <w:pPr>
-        <w:numPr>
-          <w:ilvl w:val="0"/>
-          <w:numId w:val="10"/>
-        </w:numPr>
-        <w:spacing w:before="100" w:beforeAutospacing="1" w:after="100" w:afterAutospacing="1" w:line="240" w:lineRule="auto"/>
-      </w:pPr>
-      <w:r>
-        <w:rPr>
-          <w:rStyle w:val="Emphasis"/>
-        </w:rPr>
-        <w:t>Has an initial solution been found and clearly reported?</w:t>
-      </w:r>
-    </w:p>
-    <w:p>
-      <w:pPr>
-        <w:numPr>
-          <w:ilvl w:val="0"/>
-          <w:numId w:val="10"/>
-        </w:numPr>
-        <w:spacing w:before="100" w:beforeAutospacing="1" w:after="100" w:afterAutospacing="1" w:line="240" w:lineRule="auto"/>
-      </w:pPr>
-      <w:r>
-        <w:rPr>
-          <w:rStyle w:val="Emphasis"/>
-        </w:rPr>
-        <w:t>Is the process of improvement clearly documented, such as what techniques were used?</w:t>
-      </w:r>
-    </w:p>
-    <w:p>
-      <w:pPr>
-        <w:numPr>
-          <w:ilvl w:val="0"/>
-          <w:numId w:val="10"/>
-        </w:numPr>
-        <w:spacing w:before="100" w:beforeAutospacing="1" w:after="100" w:afterAutospacing="1" w:line="240" w:lineRule="auto"/>
-      </w:pPr>
-      <w:r>
-        <w:rPr>
-          <w:rStyle w:val="Emphasis"/>
-        </w:rPr>
-        <w:t>Are intermediate and final solutions clearly reported as the process is improved?</w:t>
-      </w:r>
-    </w:p>
+    <w:tbl>
+      <w:tblPr>
+        <w:tblW w:w="8780" w:type="dxa"/>
+        <w:tblLook w:val="04A0" w:firstRow="1" w:lastRow="0" w:firstColumn="1" w:lastColumn="0" w:noHBand="0" w:noVBand="1"/>
+      </w:tblPr>
+      <w:tblGrid>
+        <w:gridCol w:w="1040"/>
+        <w:gridCol w:w="2780"/>
+        <w:gridCol w:w="1387"/>
+        <w:gridCol w:w="1600"/>
+        <w:gridCol w:w="2020"/>
+      </w:tblGrid>
+      <w:tr>
+        <w:trPr>
+          <w:trHeight w:val="315"/>
+        </w:trPr>
+        <w:tc>
+          <w:tcPr>
+            <w:tcW w:w="1040" w:type="dxa"/>
+            <w:tcBorders>
+              <w:top w:val="single" w:sz="4" w:space="0" w:color="5B9BD5"/>
+              <w:left w:val="nil"/>
+              <w:bottom w:val="double" w:sz="6" w:space="0" w:color="5B9BD5"/>
+              <w:right w:val="nil"/>
+            </w:tcBorders>
+            <w:shd w:val="clear" w:color="auto" w:fill="auto"/>
+            <w:noWrap/>
+            <w:vAlign w:val="bottom"/>
+            <w:hideMark/>
+          </w:tcPr>
+          <w:p>
+            <w:pPr>
+              <w:spacing w:after="0" w:line="240" w:lineRule="auto"/>
+              <w:rPr>
+                <w:rFonts w:ascii="Calibri" w:eastAsia="Times New Roman" w:hAnsi="Calibri" w:cs="Calibri"/>
+                <w:b/>
+                <w:bCs/>
+                <w:color w:val="000000"/>
+              </w:rPr>
+            </w:pPr>
+            <w:r>
+              <w:rPr>
+                <w:rFonts w:ascii="Calibri" w:eastAsia="Times New Roman" w:hAnsi="Calibri" w:cs="Calibri"/>
+                <w:b/>
+                <w:bCs/>
+                <w:color w:val="000000"/>
+              </w:rPr>
+              <w:t>Symbol</w:t>
+            </w:r>
+          </w:p>
+        </w:tc>
+        <w:tc>
+          <w:tcPr>
+            <w:tcW w:w="2780" w:type="dxa"/>
+            <w:tcBorders>
+              <w:top w:val="single" w:sz="4" w:space="0" w:color="5B9BD5"/>
+              <w:left w:val="nil"/>
+              <w:bottom w:val="double" w:sz="6" w:space="0" w:color="5B9BD5"/>
+              <w:right w:val="nil"/>
+            </w:tcBorders>
+            <w:shd w:val="clear" w:color="auto" w:fill="auto"/>
+            <w:noWrap/>
+            <w:vAlign w:val="bottom"/>
+            <w:hideMark/>
+          </w:tcPr>
+          <w:p>
+            <w:pPr>
+              <w:spacing w:after="0" w:line="240" w:lineRule="auto"/>
+              <w:rPr>
+                <w:rFonts w:ascii="Calibri" w:eastAsia="Times New Roman" w:hAnsi="Calibri" w:cs="Calibri"/>
+                <w:b/>
+                <w:bCs/>
+                <w:color w:val="000000"/>
+              </w:rPr>
+            </w:pPr>
+            <w:r>
+              <w:rPr>
+                <w:rFonts w:ascii="Calibri" w:eastAsia="Times New Roman" w:hAnsi="Calibri" w:cs="Calibri"/>
+                <w:b/>
+                <w:bCs/>
+                <w:color w:val="000000"/>
+              </w:rPr>
+              <w:t>Classifier</w:t>
+            </w:r>
+          </w:p>
+        </w:tc>
+        <w:tc>
+          <w:tcPr>
+            <w:tcW w:w="1340" w:type="dxa"/>
+            <w:tcBorders>
+              <w:top w:val="single" w:sz="4" w:space="0" w:color="5B9BD5"/>
+              <w:left w:val="nil"/>
+              <w:bottom w:val="double" w:sz="6" w:space="0" w:color="5B9BD5"/>
+              <w:right w:val="nil"/>
+            </w:tcBorders>
+            <w:shd w:val="clear" w:color="auto" w:fill="auto"/>
+            <w:noWrap/>
+            <w:vAlign w:val="bottom"/>
+            <w:hideMark/>
+          </w:tcPr>
+          <w:p>
+            <w:pPr>
+              <w:spacing w:after="0" w:line="240" w:lineRule="auto"/>
+              <w:rPr>
+                <w:rFonts w:ascii="Calibri" w:eastAsia="Times New Roman" w:hAnsi="Calibri" w:cs="Calibri"/>
+                <w:b/>
+                <w:bCs/>
+                <w:color w:val="000000"/>
+              </w:rPr>
+            </w:pPr>
+            <w:r>
+              <w:rPr>
+                <w:rFonts w:ascii="Calibri" w:eastAsia="Times New Roman" w:hAnsi="Calibri" w:cs="Calibri"/>
+                <w:b/>
+                <w:bCs/>
+                <w:color w:val="000000"/>
+              </w:rPr>
+              <w:t>Confidence</w:t>
+            </w:r>
+          </w:p>
+        </w:tc>
+        <w:tc>
+          <w:tcPr>
+            <w:tcW w:w="1600" w:type="dxa"/>
+            <w:tcBorders>
+              <w:top w:val="single" w:sz="4" w:space="0" w:color="5B9BD5"/>
+              <w:left w:val="nil"/>
+              <w:bottom w:val="double" w:sz="6" w:space="0" w:color="5B9BD5"/>
+              <w:right w:val="nil"/>
+            </w:tcBorders>
+            <w:shd w:val="clear" w:color="auto" w:fill="auto"/>
+            <w:noWrap/>
+            <w:vAlign w:val="bottom"/>
+            <w:hideMark/>
+          </w:tcPr>
+          <w:p>
+            <w:pPr>
+              <w:spacing w:after="0" w:line="240" w:lineRule="auto"/>
+              <w:rPr>
+                <w:rFonts w:ascii="Calibri" w:eastAsia="Times New Roman" w:hAnsi="Calibri" w:cs="Calibri"/>
+                <w:b/>
+                <w:bCs/>
+                <w:color w:val="000000"/>
+              </w:rPr>
+            </w:pPr>
+            <w:r>
+              <w:rPr>
+                <w:rFonts w:ascii="Calibri" w:eastAsia="Times New Roman" w:hAnsi="Calibri" w:cs="Calibri"/>
+                <w:b/>
+                <w:bCs/>
+                <w:color w:val="000000"/>
+              </w:rPr>
+              <w:t>RMSE In Sample</w:t>
+            </w:r>
+          </w:p>
+        </w:tc>
+        <w:tc>
+          <w:tcPr>
+            <w:tcW w:w="2020" w:type="dxa"/>
+            <w:tcBorders>
+              <w:top w:val="single" w:sz="4" w:space="0" w:color="5B9BD5"/>
+              <w:left w:val="nil"/>
+              <w:bottom w:val="double" w:sz="6" w:space="0" w:color="5B9BD5"/>
+              <w:right w:val="nil"/>
+            </w:tcBorders>
+            <w:shd w:val="clear" w:color="auto" w:fill="auto"/>
+            <w:noWrap/>
+            <w:vAlign w:val="bottom"/>
+            <w:hideMark/>
+          </w:tcPr>
+          <w:p>
+            <w:pPr>
+              <w:spacing w:after="0" w:line="240" w:lineRule="auto"/>
+              <w:rPr>
+                <w:rFonts w:ascii="Calibri" w:eastAsia="Times New Roman" w:hAnsi="Calibri" w:cs="Calibri"/>
+                <w:b/>
+                <w:bCs/>
+                <w:color w:val="000000"/>
+              </w:rPr>
+            </w:pPr>
+            <w:r>
+              <w:rPr>
+                <w:rFonts w:ascii="Calibri" w:eastAsia="Times New Roman" w:hAnsi="Calibri" w:cs="Calibri"/>
+                <w:b/>
+                <w:bCs/>
+                <w:color w:val="000000"/>
+              </w:rPr>
+              <w:t>RMSE Out of Sample</w:t>
+            </w:r>
+          </w:p>
+        </w:tc>
+      </w:tr>
+      <w:tr>
+        <w:trPr>
+          <w:trHeight w:val="315"/>
+        </w:trPr>
+        <w:tc>
+          <w:tcPr>
+            <w:tcW w:w="1040" w:type="dxa"/>
+            <w:tcBorders>
+              <w:top w:val="nil"/>
+              <w:left w:val="nil"/>
+              <w:bottom w:val="nil"/>
+              <w:right w:val="nil"/>
+            </w:tcBorders>
+            <w:shd w:val="clear" w:color="auto" w:fill="auto"/>
+            <w:noWrap/>
+            <w:vAlign w:val="bottom"/>
+            <w:hideMark/>
+          </w:tcPr>
+          <w:p>
+            <w:pPr>
+              <w:spacing w:after="0" w:line="240" w:lineRule="auto"/>
+              <w:rPr>
+                <w:rFonts w:ascii="Calibri" w:eastAsia="Times New Roman" w:hAnsi="Calibri" w:cs="Calibri"/>
+                <w:color w:val="000000"/>
+              </w:rPr>
+            </w:pPr>
+            <w:r>
+              <w:rPr>
+                <w:rFonts w:ascii="Calibri" w:eastAsia="Times New Roman" w:hAnsi="Calibri" w:cs="Calibri"/>
+                <w:color w:val="000000"/>
+              </w:rPr>
+              <w:t>CCI</w:t>
+            </w:r>
+          </w:p>
+        </w:tc>
+        <w:tc>
+          <w:tcPr>
+            <w:tcW w:w="2780" w:type="dxa"/>
+            <w:tcBorders>
+              <w:top w:val="nil"/>
+              <w:left w:val="nil"/>
+              <w:bottom w:val="nil"/>
+              <w:right w:val="nil"/>
+            </w:tcBorders>
+            <w:shd w:val="clear" w:color="auto" w:fill="auto"/>
+            <w:noWrap/>
+            <w:vAlign w:val="bottom"/>
+            <w:hideMark/>
+          </w:tcPr>
+          <w:p>
+            <w:pPr>
+              <w:spacing w:after="0" w:line="240" w:lineRule="auto"/>
+              <w:rPr>
+                <w:rFonts w:ascii="Calibri" w:eastAsia="Times New Roman" w:hAnsi="Calibri" w:cs="Calibri"/>
+                <w:color w:val="000000"/>
+              </w:rPr>
+            </w:pPr>
+            <w:r>
+              <w:rPr>
+                <w:rFonts w:ascii="Calibri" w:eastAsia="Times New Roman" w:hAnsi="Calibri" w:cs="Calibri"/>
+                <w:color w:val="000000"/>
+              </w:rPr>
+              <w:t>SVM Regression RBF</w:t>
+            </w:r>
+          </w:p>
+        </w:tc>
+        <w:tc>
+          <w:tcPr>
+            <w:tcW w:w="1340" w:type="dxa"/>
+            <w:tcBorders>
+              <w:top w:val="nil"/>
+              <w:left w:val="nil"/>
+              <w:bottom w:val="nil"/>
+              <w:right w:val="nil"/>
+            </w:tcBorders>
+            <w:shd w:val="clear" w:color="auto" w:fill="auto"/>
+            <w:noWrap/>
+            <w:vAlign w:val="bottom"/>
+            <w:hideMark/>
+          </w:tcPr>
+          <w:p>
+            <w:pPr>
+              <w:spacing w:after="0" w:line="240" w:lineRule="auto"/>
+              <w:jc w:val="right"/>
+              <w:rPr>
+                <w:rFonts w:ascii="Calibri" w:eastAsia="Times New Roman" w:hAnsi="Calibri" w:cs="Calibri"/>
+                <w:color w:val="000000"/>
+              </w:rPr>
+            </w:pPr>
+            <w:r>
+              <w:rPr>
+                <w:rFonts w:ascii="Calibri" w:eastAsia="Times New Roman" w:hAnsi="Calibri" w:cs="Calibri"/>
+                <w:color w:val="000000"/>
+              </w:rPr>
+              <w:t>-18.46734788</w:t>
+            </w:r>
+          </w:p>
+        </w:tc>
+        <w:tc>
+          <w:tcPr>
+            <w:tcW w:w="1600" w:type="dxa"/>
+            <w:tcBorders>
+              <w:top w:val="nil"/>
+              <w:left w:val="nil"/>
+              <w:bottom w:val="nil"/>
+              <w:right w:val="nil"/>
+            </w:tcBorders>
+            <w:shd w:val="clear" w:color="auto" w:fill="auto"/>
+            <w:noWrap/>
+            <w:vAlign w:val="bottom"/>
+            <w:hideMark/>
+          </w:tcPr>
+          <w:p>
+            <w:pPr>
+              <w:spacing w:after="0" w:line="240" w:lineRule="auto"/>
+              <w:jc w:val="right"/>
+              <w:rPr>
+                <w:rFonts w:ascii="Calibri" w:eastAsia="Times New Roman" w:hAnsi="Calibri" w:cs="Calibri"/>
+                <w:color w:val="000000"/>
+              </w:rPr>
+            </w:pPr>
+            <w:r>
+              <w:rPr>
+                <w:rFonts w:ascii="Calibri" w:eastAsia="Times New Roman" w:hAnsi="Calibri" w:cs="Calibri"/>
+                <w:color w:val="000000"/>
+              </w:rPr>
+              <w:t>6.937406914</w:t>
+            </w:r>
+          </w:p>
+        </w:tc>
+        <w:tc>
+          <w:tcPr>
+            <w:tcW w:w="2020" w:type="dxa"/>
+            <w:tcBorders>
+              <w:top w:val="nil"/>
+              <w:left w:val="nil"/>
+              <w:bottom w:val="nil"/>
+              <w:right w:val="nil"/>
+            </w:tcBorders>
+            <w:shd w:val="clear" w:color="auto" w:fill="auto"/>
+            <w:noWrap/>
+            <w:vAlign w:val="bottom"/>
+            <w:hideMark/>
+          </w:tcPr>
+          <w:p>
+            <w:pPr>
+              <w:spacing w:after="0" w:line="240" w:lineRule="auto"/>
+              <w:jc w:val="right"/>
+              <w:rPr>
+                <w:rFonts w:ascii="Calibri" w:eastAsia="Times New Roman" w:hAnsi="Calibri" w:cs="Calibri"/>
+                <w:color w:val="000000"/>
+              </w:rPr>
+            </w:pPr>
+            <w:r>
+              <w:rPr>
+                <w:rFonts w:ascii="Calibri" w:eastAsia="Times New Roman" w:hAnsi="Calibri" w:cs="Calibri"/>
+                <w:color w:val="000000"/>
+              </w:rPr>
+              <w:t>8.230291992</w:t>
+            </w:r>
+          </w:p>
+        </w:tc>
+      </w:tr>
+      <w:tr>
+        <w:trPr>
+          <w:trHeight w:val="300"/>
+        </w:trPr>
+        <w:tc>
+          <w:tcPr>
+            <w:tcW w:w="1040" w:type="dxa"/>
+            <w:tcBorders>
+              <w:top w:val="nil"/>
+              <w:left w:val="nil"/>
+              <w:bottom w:val="nil"/>
+              <w:right w:val="nil"/>
+            </w:tcBorders>
+            <w:shd w:val="clear" w:color="auto" w:fill="auto"/>
+            <w:noWrap/>
+            <w:vAlign w:val="bottom"/>
+            <w:hideMark/>
+          </w:tcPr>
+          <w:p>
+            <w:pPr>
+              <w:spacing w:after="0" w:line="240" w:lineRule="auto"/>
+              <w:rPr>
+                <w:rFonts w:ascii="Calibri" w:eastAsia="Times New Roman" w:hAnsi="Calibri" w:cs="Calibri"/>
+                <w:color w:val="000000"/>
+              </w:rPr>
+            </w:pPr>
+            <w:r>
+              <w:rPr>
+                <w:rFonts w:ascii="Calibri" w:eastAsia="Times New Roman" w:hAnsi="Calibri" w:cs="Calibri"/>
+                <w:color w:val="000000"/>
+              </w:rPr>
+              <w:t>CCI</w:t>
+            </w:r>
+          </w:p>
+        </w:tc>
+        <w:tc>
+          <w:tcPr>
+            <w:tcW w:w="2780" w:type="dxa"/>
+            <w:tcBorders>
+              <w:top w:val="nil"/>
+              <w:left w:val="nil"/>
+              <w:bottom w:val="nil"/>
+              <w:right w:val="nil"/>
+            </w:tcBorders>
+            <w:shd w:val="clear" w:color="auto" w:fill="auto"/>
+            <w:noWrap/>
+            <w:vAlign w:val="bottom"/>
+            <w:hideMark/>
+          </w:tcPr>
+          <w:p>
+            <w:pPr>
+              <w:spacing w:after="0" w:line="240" w:lineRule="auto"/>
+              <w:rPr>
+                <w:rFonts w:ascii="Calibri" w:eastAsia="Times New Roman" w:hAnsi="Calibri" w:cs="Calibri"/>
+                <w:color w:val="000000"/>
+              </w:rPr>
+            </w:pPr>
+            <w:r>
+              <w:rPr>
+                <w:rFonts w:ascii="Calibri" w:eastAsia="Times New Roman" w:hAnsi="Calibri" w:cs="Calibri"/>
+                <w:color w:val="000000"/>
+              </w:rPr>
+              <w:t>SVM Regression Linear</w:t>
+            </w:r>
+          </w:p>
+        </w:tc>
+        <w:tc>
+          <w:tcPr>
+            <w:tcW w:w="1340" w:type="dxa"/>
+            <w:tcBorders>
+              <w:top w:val="nil"/>
+              <w:left w:val="nil"/>
+              <w:bottom w:val="nil"/>
+              <w:right w:val="nil"/>
+            </w:tcBorders>
+            <w:shd w:val="clear" w:color="auto" w:fill="auto"/>
+            <w:noWrap/>
+            <w:vAlign w:val="bottom"/>
+            <w:hideMark/>
+          </w:tcPr>
+          <w:p>
+            <w:pPr>
+              <w:spacing w:after="0" w:line="240" w:lineRule="auto"/>
+              <w:jc w:val="right"/>
+              <w:rPr>
+                <w:rFonts w:ascii="Calibri" w:eastAsia="Times New Roman" w:hAnsi="Calibri" w:cs="Calibri"/>
+                <w:color w:val="000000"/>
+              </w:rPr>
+            </w:pPr>
+            <w:r>
+              <w:rPr>
+                <w:rFonts w:ascii="Calibri" w:eastAsia="Times New Roman" w:hAnsi="Calibri" w:cs="Calibri"/>
+                <w:color w:val="000000"/>
+              </w:rPr>
+              <w:t>-18.21656303</w:t>
+            </w:r>
+          </w:p>
+        </w:tc>
+        <w:tc>
+          <w:tcPr>
+            <w:tcW w:w="1600" w:type="dxa"/>
+            <w:tcBorders>
+              <w:top w:val="nil"/>
+              <w:left w:val="nil"/>
+              <w:bottom w:val="nil"/>
+              <w:right w:val="nil"/>
+            </w:tcBorders>
+            <w:shd w:val="clear" w:color="auto" w:fill="auto"/>
+            <w:noWrap/>
+            <w:vAlign w:val="bottom"/>
+            <w:hideMark/>
+          </w:tcPr>
+          <w:p>
+            <w:pPr>
+              <w:spacing w:after="0" w:line="240" w:lineRule="auto"/>
+              <w:jc w:val="right"/>
+              <w:rPr>
+                <w:rFonts w:ascii="Calibri" w:eastAsia="Times New Roman" w:hAnsi="Calibri" w:cs="Calibri"/>
+                <w:color w:val="000000"/>
+              </w:rPr>
+            </w:pPr>
+            <w:r>
+              <w:rPr>
+                <w:rFonts w:ascii="Calibri" w:eastAsia="Times New Roman" w:hAnsi="Calibri" w:cs="Calibri"/>
+                <w:color w:val="000000"/>
+              </w:rPr>
+              <w:t>583.1825092</w:t>
+            </w:r>
+          </w:p>
+        </w:tc>
+        <w:tc>
+          <w:tcPr>
+            <w:tcW w:w="2020" w:type="dxa"/>
+            <w:tcBorders>
+              <w:top w:val="nil"/>
+              <w:left w:val="nil"/>
+              <w:bottom w:val="nil"/>
+              <w:right w:val="nil"/>
+            </w:tcBorders>
+            <w:shd w:val="clear" w:color="auto" w:fill="auto"/>
+            <w:noWrap/>
+            <w:vAlign w:val="bottom"/>
+            <w:hideMark/>
+          </w:tcPr>
+          <w:p>
+            <w:pPr>
+              <w:spacing w:after="0" w:line="240" w:lineRule="auto"/>
+              <w:jc w:val="right"/>
+              <w:rPr>
+                <w:rFonts w:ascii="Calibri" w:eastAsia="Times New Roman" w:hAnsi="Calibri" w:cs="Calibri"/>
+                <w:color w:val="000000"/>
+              </w:rPr>
+            </w:pPr>
+            <w:r>
+              <w:rPr>
+                <w:rFonts w:ascii="Calibri" w:eastAsia="Times New Roman" w:hAnsi="Calibri" w:cs="Calibri"/>
+                <w:color w:val="000000"/>
+              </w:rPr>
+              <w:t>417.3561826</w:t>
+            </w:r>
+          </w:p>
+        </w:tc>
+      </w:tr>
+      <w:tr>
+        <w:trPr>
+          <w:trHeight w:val="300"/>
+        </w:trPr>
+        <w:tc>
+          <w:tcPr>
+            <w:tcW w:w="1040" w:type="dxa"/>
+            <w:tcBorders>
+              <w:top w:val="nil"/>
+              <w:left w:val="nil"/>
+              <w:bottom w:val="nil"/>
+              <w:right w:val="nil"/>
+            </w:tcBorders>
+            <w:shd w:val="clear" w:color="auto" w:fill="auto"/>
+            <w:noWrap/>
+            <w:vAlign w:val="bottom"/>
+            <w:hideMark/>
+          </w:tcPr>
+          <w:p>
+            <w:pPr>
+              <w:spacing w:after="0" w:line="240" w:lineRule="auto"/>
+              <w:rPr>
+                <w:rFonts w:ascii="Calibri" w:eastAsia="Times New Roman" w:hAnsi="Calibri" w:cs="Calibri"/>
+                <w:color w:val="000000"/>
+              </w:rPr>
+            </w:pPr>
+            <w:r>
+              <w:rPr>
+                <w:rFonts w:ascii="Calibri" w:eastAsia="Times New Roman" w:hAnsi="Calibri" w:cs="Calibri"/>
+                <w:color w:val="000000"/>
+              </w:rPr>
+              <w:t>CCI</w:t>
+            </w:r>
+          </w:p>
+        </w:tc>
+        <w:tc>
+          <w:tcPr>
+            <w:tcW w:w="2780" w:type="dxa"/>
+            <w:tcBorders>
+              <w:top w:val="nil"/>
+              <w:left w:val="nil"/>
+              <w:bottom w:val="nil"/>
+              <w:right w:val="nil"/>
+            </w:tcBorders>
+            <w:shd w:val="clear" w:color="auto" w:fill="auto"/>
+            <w:noWrap/>
+            <w:vAlign w:val="bottom"/>
+            <w:hideMark/>
+          </w:tcPr>
+          <w:p>
+            <w:pPr>
+              <w:spacing w:after="0" w:line="240" w:lineRule="auto"/>
+              <w:rPr>
+                <w:rFonts w:ascii="Calibri" w:eastAsia="Times New Roman" w:hAnsi="Calibri" w:cs="Calibri"/>
+                <w:color w:val="000000"/>
+              </w:rPr>
+            </w:pPr>
+            <w:r>
+              <w:rPr>
+                <w:rFonts w:ascii="Calibri" w:eastAsia="Times New Roman" w:hAnsi="Calibri" w:cs="Calibri"/>
+                <w:color w:val="000000"/>
+              </w:rPr>
+              <w:t>SVM Regression Poly</w:t>
+            </w:r>
+          </w:p>
+        </w:tc>
+        <w:tc>
+          <w:tcPr>
+            <w:tcW w:w="1340" w:type="dxa"/>
+            <w:tcBorders>
+              <w:top w:val="nil"/>
+              <w:left w:val="nil"/>
+              <w:bottom w:val="nil"/>
+              <w:right w:val="nil"/>
+            </w:tcBorders>
+            <w:shd w:val="clear" w:color="auto" w:fill="auto"/>
+            <w:noWrap/>
+            <w:vAlign w:val="bottom"/>
+            <w:hideMark/>
+          </w:tcPr>
+          <w:p>
+            <w:pPr>
+              <w:spacing w:after="0" w:line="240" w:lineRule="auto"/>
+              <w:jc w:val="right"/>
+              <w:rPr>
+                <w:rFonts w:ascii="Calibri" w:eastAsia="Times New Roman" w:hAnsi="Calibri" w:cs="Calibri"/>
+                <w:color w:val="000000"/>
+              </w:rPr>
+            </w:pPr>
+            <w:r>
+              <w:rPr>
+                <w:rFonts w:ascii="Calibri" w:eastAsia="Times New Roman" w:hAnsi="Calibri" w:cs="Calibri"/>
+                <w:color w:val="000000"/>
+              </w:rPr>
+              <w:t>-49.28776735</w:t>
+            </w:r>
+          </w:p>
+        </w:tc>
+        <w:tc>
+          <w:tcPr>
+            <w:tcW w:w="1600" w:type="dxa"/>
+            <w:tcBorders>
+              <w:top w:val="nil"/>
+              <w:left w:val="nil"/>
+              <w:bottom w:val="nil"/>
+              <w:right w:val="nil"/>
+            </w:tcBorders>
+            <w:shd w:val="clear" w:color="auto" w:fill="auto"/>
+            <w:noWrap/>
+            <w:vAlign w:val="bottom"/>
+            <w:hideMark/>
+          </w:tcPr>
+          <w:p>
+            <w:pPr>
+              <w:spacing w:after="0" w:line="240" w:lineRule="auto"/>
+              <w:jc w:val="right"/>
+              <w:rPr>
+                <w:rFonts w:ascii="Calibri" w:eastAsia="Times New Roman" w:hAnsi="Calibri" w:cs="Calibri"/>
+                <w:color w:val="000000"/>
+              </w:rPr>
+            </w:pPr>
+            <w:r>
+              <w:rPr>
+                <w:rFonts w:ascii="Calibri" w:eastAsia="Times New Roman" w:hAnsi="Calibri" w:cs="Calibri"/>
+                <w:color w:val="000000"/>
+              </w:rPr>
+              <w:t>26205.25576</w:t>
+            </w:r>
+          </w:p>
+        </w:tc>
+        <w:tc>
+          <w:tcPr>
+            <w:tcW w:w="2020" w:type="dxa"/>
+            <w:tcBorders>
+              <w:top w:val="nil"/>
+              <w:left w:val="nil"/>
+              <w:bottom w:val="nil"/>
+              <w:right w:val="nil"/>
+            </w:tcBorders>
+            <w:shd w:val="clear" w:color="auto" w:fill="auto"/>
+            <w:noWrap/>
+            <w:vAlign w:val="bottom"/>
+            <w:hideMark/>
+          </w:tcPr>
+          <w:p>
+            <w:pPr>
+              <w:spacing w:after="0" w:line="240" w:lineRule="auto"/>
+              <w:jc w:val="right"/>
+              <w:rPr>
+                <w:rFonts w:ascii="Calibri" w:eastAsia="Times New Roman" w:hAnsi="Calibri" w:cs="Calibri"/>
+                <w:color w:val="000000"/>
+              </w:rPr>
+            </w:pPr>
+            <w:r>
+              <w:rPr>
+                <w:rFonts w:ascii="Calibri" w:eastAsia="Times New Roman" w:hAnsi="Calibri" w:cs="Calibri"/>
+                <w:color w:val="000000"/>
+              </w:rPr>
+              <w:t>21299.18576</w:t>
+            </w:r>
+          </w:p>
+        </w:tc>
+      </w:tr>
+    </w:tbl>
     <w:p>
       <w:pPr>
         <w:pStyle w:val="Heading2"/>
       </w:pPr>
+    </w:p>
+    <w:p>
+      <w:pPr>
+        <w:pStyle w:val="Heading2"/>
+      </w:pPr>
+      <w:bookmarkStart w:id="0" w:name="_GoBack"/>
+      <w:bookmarkEnd w:id="0"/>
       <w:r>
         <w:t>IV. Results</w:t>
       </w:r>
@@ -2118,23 +3907,7 @@
           <w:rStyle w:val="Emphasis"/>
           <w:rFonts w:eastAsiaTheme="majorEastAsia"/>
         </w:rPr>
-        <w:t>(</w:t>
-      </w:r>
-      <w:proofErr w:type="gramStart"/>
-      <w:r>
-        <w:rPr>
-          <w:rStyle w:val="Emphasis"/>
-          <w:rFonts w:eastAsiaTheme="majorEastAsia"/>
-        </w:rPr>
-        <w:t>approx</w:t>
-      </w:r>
-      <w:proofErr w:type="gramEnd"/>
-      <w:r>
-        <w:rPr>
-          <w:rStyle w:val="Emphasis"/>
-          <w:rFonts w:eastAsiaTheme="majorEastAsia"/>
-        </w:rPr>
-        <w:t>. 2-3 pages)</w:t>
+        <w:t>(approx. 2-3 pages)</w:t>
       </w:r>
     </w:p>
     <w:p>
@@ -2250,6 +4023,7 @@
         <w:pStyle w:val="NormalWeb"/>
       </w:pPr>
       <w:r>
+        <w:lastRenderedPageBreak/>
         <w:t>In this section, your model’s final solution and its results should be compared to the benchmark you established earlier in the project using some type of statistical analysis. You should also justify whether these results and the solution are significant enough to have solved the problem posed in the project. Questions to ask yourself when writing this section:</w:t>
       </w:r>
     </w:p>
@@ -2295,7 +4069,6 @@
         <w:rPr>
           <w:rStyle w:val="Emphasis"/>
         </w:rPr>
-        <w:lastRenderedPageBreak/>
         <w:t>Is the final solution significant enough to have solved the problem?</w:t>
       </w:r>
     </w:p>
@@ -2316,23 +4089,7 @@
           <w:rStyle w:val="Emphasis"/>
           <w:rFonts w:eastAsiaTheme="majorEastAsia"/>
         </w:rPr>
-        <w:t>(</w:t>
-      </w:r>
-      <w:proofErr w:type="gramStart"/>
-      <w:r>
-        <w:rPr>
-          <w:rStyle w:val="Emphasis"/>
-          <w:rFonts w:eastAsiaTheme="majorEastAsia"/>
-        </w:rPr>
-        <w:t>approx</w:t>
-      </w:r>
-      <w:proofErr w:type="gramEnd"/>
-      <w:r>
-        <w:rPr>
-          <w:rStyle w:val="Emphasis"/>
-          <w:rFonts w:eastAsiaTheme="majorEastAsia"/>
-        </w:rPr>
-        <w:t>. 1-2 pages)</w:t>
+        <w:t>(approx. 1-2 pages)</w:t>
       </w:r>
     </w:p>
     <w:p>
@@ -2417,23 +4174,7 @@
         <w:pStyle w:val="NormalWeb"/>
       </w:pPr>
       <w:r>
-        <w:t xml:space="preserve">There were many challenges facing me in getting an answer to this question.  Some of them included asking myself which data can we use, which features should we try, how to generate those features, what algorithms can we use and which parameters can we change to get better results and finally how can we determine that this model does work?  It took me weeks to get up to speed on what can be done in this area.  This domain in my opinion is far more challenging than solving some of the other machine learning problems, but I was determined to learn more about it.  This drove me to spend so many hours learning and coding the solution for this problem.   I started with the </w:t>
-      </w:r>
-      <w:proofErr w:type="spellStart"/>
-      <w:r>
-        <w:t>Udacity</w:t>
-      </w:r>
-      <w:proofErr w:type="spellEnd"/>
-      <w:r>
-        <w:t xml:space="preserve"> course for machine learning in trading.  I then collected whatever resources I can find online about solving similar problems in this space.  I was fascinated by what other </w:t>
-      </w:r>
-      <w:proofErr w:type="spellStart"/>
-      <w:r>
-        <w:t>Udacity</w:t>
-      </w:r>
-      <w:proofErr w:type="spellEnd"/>
-      <w:r>
-        <w:t xml:space="preserve"> students have done on this field, and that is what drove to study their work.  My solution was largely inspired by the teaching of the course professor </w:t>
+        <w:t xml:space="preserve">There were many challenges facing me in getting an answer to this question.  Some of them included asking myself which data can we use, which features should we try, how to generate those features, what algorithms can we use and which parameters can we change to get better results and finally how can we determine that this model does work?  It took me weeks to get up to speed on what can be done in this area.  This domain in my opinion is far more challenging than solving some of the other machine learning problems, but I was determined to learn more about it.  This drove me to spend so many hours learning and coding the solution for this problem.   I started with the Udacity course for machine learning in trading.  I then collected whatever resources I can find online about solving similar problems in this space.  I was fascinated by what other Udacity students have done on this field, and that is what drove to study their work.  My solution was largely inspired by the teaching of the course professor </w:t>
       </w:r>
       <w:r>
         <w:rPr>
@@ -2447,6 +4188,7 @@
         <w:pStyle w:val="NormalWeb"/>
       </w:pPr>
       <w:r>
+        <w:lastRenderedPageBreak/>
         <w:t xml:space="preserve">The answer to that is yes, it can, if you are willing to take a risk.   The results are mostly good but are inconsistent.  </w:t>
       </w:r>
     </w:p>
@@ -2455,11 +4197,7 @@
         <w:pStyle w:val="NormalWeb"/>
       </w:pPr>
       <w:r>
-        <w:t xml:space="preserve">In this section, you will summarize the entire end-to-end problem solution and discuss one or two particular aspects of the project you found interesting or difficult. You are expected to reflect </w:t>
-      </w:r>
-      <w:r>
-        <w:lastRenderedPageBreak/>
-        <w:t>on the project as a whole to show that you have a firm understanding of the entire process employed in your work. Questions to ask yourself when writing this section:</w:t>
+        <w:t>In this section, you will summarize the entire end-to-end problem solution and discuss one or two particular aspects of the project you found interesting or difficult. You are expected to reflect on the project as a whole to show that you have a firm understanding of the entire process employed in your work. Questions to ask yourself when writing this section:</w:t>
       </w:r>
     </w:p>
     <w:p>
@@ -2573,15 +4311,7 @@
         <w:spacing w:before="100" w:beforeAutospacing="1" w:after="100" w:afterAutospacing="1" w:line="240" w:lineRule="auto"/>
       </w:pPr>
       <w:r>
-        <w:t xml:space="preserve">Does the project report you’ve written follow a well-organized structure similar to that of the </w:t>
-      </w:r>
-      <w:proofErr w:type="gramStart"/>
-      <w:r>
-        <w:t>project</w:t>
-      </w:r>
-      <w:proofErr w:type="gramEnd"/>
-      <w:r>
-        <w:t xml:space="preserve"> template?</w:t>
+        <w:t>Does the project report you’ve written follow a well-organized structure similar to that of the project template?</w:t>
       </w:r>
     </w:p>
     <w:p>
@@ -2748,13 +4478,8 @@
       <w:pPr>
         <w:pStyle w:val="Heading1"/>
       </w:pPr>
-      <w:proofErr w:type="spellStart"/>
-      <w:r>
-        <w:t>Sentdex</w:t>
-      </w:r>
-      <w:proofErr w:type="spellEnd"/>
-      <w:r>
-        <w:t xml:space="preserve"> </w:t>
+      <w:r>
+        <w:t xml:space="preserve">Sentdex </w:t>
       </w:r>
       <w:r>
         <w:t>Python Programming for Finance</w:t>
@@ -2762,7 +4487,7 @@
     </w:p>
     <w:p/>
     <w:p>
-      <w:hyperlink r:id="rId12" w:history="1">
+      <w:hyperlink r:id="rId13" w:history="1">
         <w:r>
           <w:rPr>
             <w:rStyle w:val="Hyperlink"/>
@@ -2773,17 +4498,13 @@
     </w:p>
     <w:p/>
     <w:p>
-      <w:proofErr w:type="spellStart"/>
-      <w:r>
-        <w:t>Udacity</w:t>
-      </w:r>
-      <w:proofErr w:type="spellEnd"/>
-      <w:r>
-        <w:t xml:space="preserve"> Machine learning for trading</w:t>
-      </w:r>
-    </w:p>
-    <w:p>
-      <w:hyperlink r:id="rId13" w:history="1">
+      <w:r>
+        <w:lastRenderedPageBreak/>
+        <w:t>Udacity Machine learning for trading</w:t>
+      </w:r>
+    </w:p>
+    <w:p>
+      <w:hyperlink r:id="rId14" w:history="1">
         <w:r>
           <w:rPr>
             <w:rStyle w:val="Hyperlink"/>
@@ -2794,17 +4515,12 @@
     </w:p>
     <w:p/>
     <w:p>
-      <w:proofErr w:type="spellStart"/>
-      <w:r>
-        <w:t>Siraj</w:t>
-      </w:r>
-      <w:proofErr w:type="spellEnd"/>
-      <w:r>
-        <w:t>- Predicting Stock Prices</w:t>
-      </w:r>
-    </w:p>
-    <w:p>
-      <w:hyperlink r:id="rId14" w:history="1">
+      <w:r>
+        <w:t>Siraj- Predicting Stock Prices</w:t>
+      </w:r>
+    </w:p>
+    <w:p>
+      <w:hyperlink r:id="rId15" w:history="1">
         <w:r>
           <w:rPr>
             <w:rStyle w:val="Hyperlink"/>
@@ -2825,7 +4541,7 @@
           <w:rStyle w:val="Hyperlink"/>
         </w:rPr>
       </w:pPr>
-      <w:hyperlink r:id="rId15" w:history="1">
+      <w:hyperlink r:id="rId16" w:history="1">
         <w:r>
           <w:rPr>
             <w:rStyle w:val="Hyperlink"/>
@@ -2842,7 +4558,7 @@
       </w:pPr>
     </w:p>
     <w:p>
-      <w:hyperlink r:id="rId16" w:history="1">
+      <w:hyperlink r:id="rId17" w:history="1">
         <w:r>
           <w:rPr>
             <w:rStyle w:val="Hyperlink"/>
@@ -6255,6 +7971,213 @@
       <w:u w:val="single"/>
     </w:rPr>
   </w:style>
+  <w:style w:type="table" w:styleId="GridTable1Light-Accent1">
+    <w:name w:val="Grid Table 1 Light Accent 1"/>
+    <w:basedOn w:val="TableNormal"/>
+    <w:uiPriority w:val="46"/>
+    <w:rsid w:val="00467A4C"/>
+    <w:pPr>
+      <w:spacing w:after="0" w:line="240" w:lineRule="auto"/>
+    </w:pPr>
+    <w:tblPr>
+      <w:tblStyleRowBandSize w:val="1"/>
+      <w:tblStyleColBandSize w:val="1"/>
+      <w:tblBorders>
+        <w:top w:val="single" w:sz="4" w:space="0" w:color="BDD6EE" w:themeColor="accent1" w:themeTint="66"/>
+        <w:left w:val="single" w:sz="4" w:space="0" w:color="BDD6EE" w:themeColor="accent1" w:themeTint="66"/>
+        <w:bottom w:val="single" w:sz="4" w:space="0" w:color="BDD6EE" w:themeColor="accent1" w:themeTint="66"/>
+        <w:right w:val="single" w:sz="4" w:space="0" w:color="BDD6EE" w:themeColor="accent1" w:themeTint="66"/>
+        <w:insideH w:val="single" w:sz="4" w:space="0" w:color="BDD6EE" w:themeColor="accent1" w:themeTint="66"/>
+        <w:insideV w:val="single" w:sz="4" w:space="0" w:color="BDD6EE" w:themeColor="accent1" w:themeTint="66"/>
+      </w:tblBorders>
+    </w:tblPr>
+    <w:tblStylePr w:type="firstRow">
+      <w:rPr>
+        <w:b/>
+        <w:bCs/>
+      </w:rPr>
+      <w:tblPr/>
+      <w:tcPr>
+        <w:tcBorders>
+          <w:bottom w:val="single" w:sz="12" w:space="0" w:color="9CC2E5" w:themeColor="accent1" w:themeTint="99"/>
+        </w:tcBorders>
+      </w:tcPr>
+    </w:tblStylePr>
+    <w:tblStylePr w:type="lastRow">
+      <w:rPr>
+        <w:b/>
+        <w:bCs/>
+      </w:rPr>
+      <w:tblPr/>
+      <w:tcPr>
+        <w:tcBorders>
+          <w:top w:val="double" w:sz="2" w:space="0" w:color="9CC2E5" w:themeColor="accent1" w:themeTint="99"/>
+        </w:tcBorders>
+      </w:tcPr>
+    </w:tblStylePr>
+    <w:tblStylePr w:type="firstCol">
+      <w:rPr>
+        <w:b/>
+        <w:bCs/>
+      </w:rPr>
+    </w:tblStylePr>
+    <w:tblStylePr w:type="lastCol">
+      <w:rPr>
+        <w:b/>
+        <w:bCs/>
+      </w:rPr>
+    </w:tblStylePr>
+  </w:style>
+  <w:style w:type="table" w:styleId="GridTable1Light-Accent5">
+    <w:name w:val="Grid Table 1 Light Accent 5"/>
+    <w:basedOn w:val="TableNormal"/>
+    <w:uiPriority w:val="46"/>
+    <w:rsid w:val="00467A4C"/>
+    <w:pPr>
+      <w:spacing w:after="0" w:line="240" w:lineRule="auto"/>
+    </w:pPr>
+    <w:tblPr>
+      <w:tblStyleRowBandSize w:val="1"/>
+      <w:tblStyleColBandSize w:val="1"/>
+      <w:tblBorders>
+        <w:top w:val="single" w:sz="4" w:space="0" w:color="B4C6E7" w:themeColor="accent5" w:themeTint="66"/>
+        <w:left w:val="single" w:sz="4" w:space="0" w:color="B4C6E7" w:themeColor="accent5" w:themeTint="66"/>
+        <w:bottom w:val="single" w:sz="4" w:space="0" w:color="B4C6E7" w:themeColor="accent5" w:themeTint="66"/>
+        <w:right w:val="single" w:sz="4" w:space="0" w:color="B4C6E7" w:themeColor="accent5" w:themeTint="66"/>
+        <w:insideH w:val="single" w:sz="4" w:space="0" w:color="B4C6E7" w:themeColor="accent5" w:themeTint="66"/>
+        <w:insideV w:val="single" w:sz="4" w:space="0" w:color="B4C6E7" w:themeColor="accent5" w:themeTint="66"/>
+      </w:tblBorders>
+    </w:tblPr>
+    <w:tblStylePr w:type="firstRow">
+      <w:rPr>
+        <w:b/>
+        <w:bCs/>
+      </w:rPr>
+      <w:tblPr/>
+      <w:tcPr>
+        <w:tcBorders>
+          <w:bottom w:val="single" w:sz="12" w:space="0" w:color="8EAADB" w:themeColor="accent5" w:themeTint="99"/>
+        </w:tcBorders>
+      </w:tcPr>
+    </w:tblStylePr>
+    <w:tblStylePr w:type="lastRow">
+      <w:rPr>
+        <w:b/>
+        <w:bCs/>
+      </w:rPr>
+      <w:tblPr/>
+      <w:tcPr>
+        <w:tcBorders>
+          <w:top w:val="double" w:sz="2" w:space="0" w:color="8EAADB" w:themeColor="accent5" w:themeTint="99"/>
+        </w:tcBorders>
+      </w:tcPr>
+    </w:tblStylePr>
+    <w:tblStylePr w:type="firstCol">
+      <w:rPr>
+        <w:b/>
+        <w:bCs/>
+      </w:rPr>
+    </w:tblStylePr>
+    <w:tblStylePr w:type="lastCol">
+      <w:rPr>
+        <w:b/>
+        <w:bCs/>
+      </w:rPr>
+    </w:tblStylePr>
+  </w:style>
+  <w:style w:type="table" w:styleId="PlainTable3">
+    <w:name w:val="Plain Table 3"/>
+    <w:basedOn w:val="TableNormal"/>
+    <w:uiPriority w:val="43"/>
+    <w:rsid w:val="00467A4C"/>
+    <w:pPr>
+      <w:spacing w:after="0" w:line="240" w:lineRule="auto"/>
+    </w:pPr>
+    <w:tblPr>
+      <w:tblStyleRowBandSize w:val="1"/>
+      <w:tblStyleColBandSize w:val="1"/>
+    </w:tblPr>
+    <w:tblStylePr w:type="firstRow">
+      <w:rPr>
+        <w:b/>
+        <w:bCs/>
+        <w:caps/>
+      </w:rPr>
+      <w:tblPr/>
+      <w:tcPr>
+        <w:tcBorders>
+          <w:bottom w:val="single" w:sz="4" w:space="0" w:color="7F7F7F" w:themeColor="text1" w:themeTint="80"/>
+        </w:tcBorders>
+      </w:tcPr>
+    </w:tblStylePr>
+    <w:tblStylePr w:type="lastRow">
+      <w:rPr>
+        <w:b/>
+        <w:bCs/>
+        <w:caps/>
+      </w:rPr>
+      <w:tblPr/>
+      <w:tcPr>
+        <w:tcBorders>
+          <w:top w:val="nil"/>
+        </w:tcBorders>
+      </w:tcPr>
+    </w:tblStylePr>
+    <w:tblStylePr w:type="firstCol">
+      <w:rPr>
+        <w:b/>
+        <w:bCs/>
+        <w:caps/>
+      </w:rPr>
+      <w:tblPr/>
+      <w:tcPr>
+        <w:tcBorders>
+          <w:right w:val="single" w:sz="4" w:space="0" w:color="7F7F7F" w:themeColor="text1" w:themeTint="80"/>
+        </w:tcBorders>
+      </w:tcPr>
+    </w:tblStylePr>
+    <w:tblStylePr w:type="lastCol">
+      <w:rPr>
+        <w:b/>
+        <w:bCs/>
+        <w:caps/>
+      </w:rPr>
+      <w:tblPr/>
+      <w:tcPr>
+        <w:tcBorders>
+          <w:left w:val="nil"/>
+        </w:tcBorders>
+      </w:tcPr>
+    </w:tblStylePr>
+    <w:tblStylePr w:type="band1Vert">
+      <w:tblPr/>
+      <w:tcPr>
+        <w:shd w:val="clear" w:color="auto" w:fill="F2F2F2" w:themeFill="background1" w:themeFillShade="F2"/>
+      </w:tcPr>
+    </w:tblStylePr>
+    <w:tblStylePr w:type="band1Horz">
+      <w:tblPr/>
+      <w:tcPr>
+        <w:shd w:val="clear" w:color="auto" w:fill="F2F2F2" w:themeFill="background1" w:themeFillShade="F2"/>
+      </w:tcPr>
+    </w:tblStylePr>
+    <w:tblStylePr w:type="neCell">
+      <w:tblPr/>
+      <w:tcPr>
+        <w:tcBorders>
+          <w:left w:val="nil"/>
+        </w:tcBorders>
+      </w:tcPr>
+    </w:tblStylePr>
+    <w:tblStylePr w:type="nwCell">
+      <w:tblPr/>
+      <w:tcPr>
+        <w:tcBorders>
+          <w:right w:val="nil"/>
+        </w:tcBorders>
+      </w:tcPr>
+    </w:tblStylePr>
+  </w:style>
 </w:styles>
 </file>
 

</xml_diff>

<commit_message>
Update the report with different charts
</commit_message>
<xml_diff>
--- a/report.docx
+++ b/report.docx
@@ -7,8 +7,13 @@
         <w:pStyle w:val="Heading1"/>
       </w:pPr>
       <w:r>
-        <w:t>Machine Learning Engineer Nanodegree</w:t>
-      </w:r>
+        <w:t xml:space="preserve">Machine Learning Engineer </w:t>
+      </w:r>
+      <w:proofErr w:type="spellStart"/>
+      <w:r>
+        <w:t>Nanodegree</w:t>
+      </w:r>
+      <w:proofErr w:type="spellEnd"/>
     </w:p>
     <w:p>
       <w:pPr>
@@ -22,9 +27,19 @@
       <w:pPr>
         <w:pStyle w:val="NormalWeb"/>
       </w:pPr>
-      <w:r>
-        <w:t>Youness Assassi</w:t>
-      </w:r>
+      <w:proofErr w:type="spellStart"/>
+      <w:r>
+        <w:t>Youness</w:t>
+      </w:r>
+      <w:proofErr w:type="spellEnd"/>
+      <w:r>
+        <w:t xml:space="preserve"> </w:t>
+      </w:r>
+      <w:proofErr w:type="spellStart"/>
+      <w:r>
+        <w:t>Assassi</w:t>
+      </w:r>
+      <w:proofErr w:type="spellEnd"/>
       <w:r>
         <w:br/>
         <w:t>February 2</w:t>
@@ -172,7 +187,27 @@
           <w:sz w:val="24"/>
           <w:szCs w:val="24"/>
         </w:rPr>
-        <w:t>There is ample amount of research being done in this field, but much of it is not published for the obvious reason that the sponsors of the research would like to keep the information to themselves.   Luckily, Udacity with the help of professor Tucker Balch of Georgia Tech has published a free course online called Machine Learning for Trading.</w:t>
+        <w:t xml:space="preserve">There is ample amount of research being done in this field, but much of it is not published for the obvious reason that the sponsors of the research would like to keep the information to themselves.   Luckily, </w:t>
+      </w:r>
+      <w:proofErr w:type="spellStart"/>
+      <w:r>
+        <w:rPr>
+          <w:rFonts w:ascii="Segoe UI" w:hAnsi="Segoe UI" w:cs="Segoe UI"/>
+          <w:b w:val="0"/>
+          <w:sz w:val="24"/>
+          <w:szCs w:val="24"/>
+        </w:rPr>
+        <w:t>Udacity</w:t>
+      </w:r>
+      <w:proofErr w:type="spellEnd"/>
+      <w:r>
+        <w:rPr>
+          <w:rFonts w:ascii="Segoe UI" w:hAnsi="Segoe UI" w:cs="Segoe UI"/>
+          <w:b w:val="0"/>
+          <w:sz w:val="24"/>
+          <w:szCs w:val="24"/>
+        </w:rPr>
+        <w:t xml:space="preserve"> with the help of professor Tucker Balch of Georgia Tech has published a free course online called Machine Learning for Trading.</w:t>
       </w:r>
       <w:r>
         <w:rPr>
@@ -201,7 +236,27 @@
           <w:szCs w:val="24"/>
         </w:rPr>
         <w:lastRenderedPageBreak/>
-        <w:t>with the same name was published by Gorden Ritter</w:t>
+        <w:t xml:space="preserve">with the same name was published by </w:t>
+      </w:r>
+      <w:proofErr w:type="spellStart"/>
+      <w:r>
+        <w:rPr>
+          <w:rFonts w:ascii="Segoe UI" w:hAnsi="Segoe UI" w:cs="Segoe UI"/>
+          <w:b w:val="0"/>
+          <w:sz w:val="24"/>
+          <w:szCs w:val="24"/>
+        </w:rPr>
+        <w:t>Gorden</w:t>
+      </w:r>
+      <w:proofErr w:type="spellEnd"/>
+      <w:r>
+        <w:rPr>
+          <w:rFonts w:ascii="Segoe UI" w:hAnsi="Segoe UI" w:cs="Segoe UI"/>
+          <w:b w:val="0"/>
+          <w:sz w:val="24"/>
+          <w:szCs w:val="24"/>
+        </w:rPr>
+        <w:t xml:space="preserve"> Ritter</w:t>
       </w:r>
       <w:r>
         <w:rPr>
@@ -287,7 +342,49 @@
           <w:sz w:val="24"/>
           <w:szCs w:val="24"/>
         </w:rPr>
-        <w:t xml:space="preserve"> The goal of this project is to build an application that can generate an optimized portfolio of stocks given a certain amount of money, then adjust the portfolio as the market changes.  The portfolio returns will have to beat the market returns within a defined time period of no more than 1 day in the future through a simulation using real market data.  This is regression type of a problem, where I will use the S&amp;P500 statistics as input and individual stock price as output.  Some of the input variables I will be trying out will be the sharpe ratio, bolinger bands and volatility. </w:t>
+        <w:t xml:space="preserve"> The goal of this project is to build an application that can generate an optimized portfolio of stocks given a certain amount of money, then adjust the portfolio as the market changes.  The portfolio returns will have to beat the market returns within a defined time period of no more than 1 day in the future through a simulation using real market data.  This is regression type of a problem, where I will use the S&amp;P500 statistics as input and individual stock price as output.  Some of the input variables I will be trying out will be the </w:t>
+      </w:r>
+      <w:proofErr w:type="spellStart"/>
+      <w:proofErr w:type="gramStart"/>
+      <w:r>
+        <w:rPr>
+          <w:rFonts w:ascii="Segoe UI" w:eastAsia="Times New Roman" w:hAnsi="Segoe UI" w:cs="Segoe UI"/>
+          <w:iCs/>
+          <w:sz w:val="24"/>
+          <w:szCs w:val="24"/>
+        </w:rPr>
+        <w:t>sharpe</w:t>
+      </w:r>
+      <w:proofErr w:type="spellEnd"/>
+      <w:proofErr w:type="gramEnd"/>
+      <w:r>
+        <w:rPr>
+          <w:rFonts w:ascii="Segoe UI" w:eastAsia="Times New Roman" w:hAnsi="Segoe UI" w:cs="Segoe UI"/>
+          <w:iCs/>
+          <w:sz w:val="24"/>
+          <w:szCs w:val="24"/>
+        </w:rPr>
+        <w:t xml:space="preserve"> ratio, </w:t>
+      </w:r>
+      <w:proofErr w:type="spellStart"/>
+      <w:r>
+        <w:rPr>
+          <w:rFonts w:ascii="Segoe UI" w:eastAsia="Times New Roman" w:hAnsi="Segoe UI" w:cs="Segoe UI"/>
+          <w:iCs/>
+          <w:sz w:val="24"/>
+          <w:szCs w:val="24"/>
+        </w:rPr>
+        <w:t>bolinger</w:t>
+      </w:r>
+      <w:proofErr w:type="spellEnd"/>
+      <w:r>
+        <w:rPr>
+          <w:rFonts w:ascii="Segoe UI" w:eastAsia="Times New Roman" w:hAnsi="Segoe UI" w:cs="Segoe UI"/>
+          <w:iCs/>
+          <w:sz w:val="24"/>
+          <w:szCs w:val="24"/>
+        </w:rPr>
+        <w:t xml:space="preserve"> bands and volatility. </w:t>
       </w:r>
     </w:p>
     <w:p>
@@ -352,7 +449,67 @@
           <w:sz w:val="24"/>
           <w:szCs w:val="24"/>
         </w:rPr>
-        <w:t xml:space="preserve"> that includes the high, low, open, close and adjusted close of each stock.   Out of the 505 stocks, my application will generate a portfolio of about 10 stocks.  This portfolio will be optimized for its high Sharpe ratio value with a percentage allocation for each of the stocks.  The idea is to then analyze these stocks by generating a number of statistics that can be used as input variables or features.  Some of these statistics include the Bolinger Bands, momentum and volatility, while the future stock price will be the label or output variable.  The model will be trained using a number of days in the past with a target price of 1 day in the future.  I will be using TimeSeriesSplit from Sklearn to split the data between training and testing.  This will ensure the proper evaluation of the model as it will not get access to future data. </w:t>
+        <w:t xml:space="preserve"> that includes the high, low, open, close and adjusted close of each stock.   Out of the 505 stocks, my application will generate a portfolio of about 10 stocks.  This portfolio will be optimized for its high Sharpe ratio value with a percentage allocation for each of the stocks.  The idea is to then analyze these stocks by generating a number of statistics that can be used as input variables or features.  Some of these statistics include the </w:t>
+      </w:r>
+      <w:proofErr w:type="spellStart"/>
+      <w:r>
+        <w:rPr>
+          <w:rFonts w:ascii="Segoe UI" w:eastAsia="Times New Roman" w:hAnsi="Segoe UI" w:cs="Segoe UI"/>
+          <w:iCs/>
+          <w:sz w:val="24"/>
+          <w:szCs w:val="24"/>
+        </w:rPr>
+        <w:t>Bolinger</w:t>
+      </w:r>
+      <w:proofErr w:type="spellEnd"/>
+      <w:r>
+        <w:rPr>
+          <w:rFonts w:ascii="Segoe UI" w:eastAsia="Times New Roman" w:hAnsi="Segoe UI" w:cs="Segoe UI"/>
+          <w:iCs/>
+          <w:sz w:val="24"/>
+          <w:szCs w:val="24"/>
+        </w:rPr>
+        <w:t xml:space="preserve"> Bands, momentum and volatility, while the future stock price will be the label or output variable.  The model will be trained using a number of days in the past with a target price of 1 day in the future.  I will be using </w:t>
+      </w:r>
+      <w:proofErr w:type="spellStart"/>
+      <w:r>
+        <w:rPr>
+          <w:rFonts w:ascii="Segoe UI" w:eastAsia="Times New Roman" w:hAnsi="Segoe UI" w:cs="Segoe UI"/>
+          <w:iCs/>
+          <w:sz w:val="24"/>
+          <w:szCs w:val="24"/>
+        </w:rPr>
+        <w:t>TimeSeriesSplit</w:t>
+      </w:r>
+      <w:proofErr w:type="spellEnd"/>
+      <w:r>
+        <w:rPr>
+          <w:rFonts w:ascii="Segoe UI" w:eastAsia="Times New Roman" w:hAnsi="Segoe UI" w:cs="Segoe UI"/>
+          <w:iCs/>
+          <w:sz w:val="24"/>
+          <w:szCs w:val="24"/>
+        </w:rPr>
+        <w:t xml:space="preserve"> from </w:t>
+      </w:r>
+      <w:proofErr w:type="spellStart"/>
+      <w:r>
+        <w:rPr>
+          <w:rFonts w:ascii="Segoe UI" w:eastAsia="Times New Roman" w:hAnsi="Segoe UI" w:cs="Segoe UI"/>
+          <w:iCs/>
+          <w:sz w:val="24"/>
+          <w:szCs w:val="24"/>
+        </w:rPr>
+        <w:t>Sklearn</w:t>
+      </w:r>
+      <w:proofErr w:type="spellEnd"/>
+      <w:r>
+        <w:rPr>
+          <w:rFonts w:ascii="Segoe UI" w:eastAsia="Times New Roman" w:hAnsi="Segoe UI" w:cs="Segoe UI"/>
+          <w:iCs/>
+          <w:sz w:val="24"/>
+          <w:szCs w:val="24"/>
+        </w:rPr>
+        <w:t xml:space="preserve"> to split the data between training and testing.  This will ensure the proper evaluation of the model as it will not get access to future data. </w:t>
       </w:r>
     </w:p>
     <w:p>
@@ -824,16 +981,26 @@
           </wp:anchor>
         </w:drawing>
       </w:r>
-      <w:r>
-        <w:t xml:space="preserve">is the actual stock price value </w:t>
+      <w:proofErr w:type="gramStart"/>
+      <w:r>
+        <w:t>is</w:t>
+      </w:r>
+      <w:proofErr w:type="gramEnd"/>
+      <w:r>
+        <w:t xml:space="preserve"> the actual stock price value </w:t>
       </w:r>
     </w:p>
     <w:p>
       <w:pPr>
         <w:pStyle w:val="NormalWeb"/>
       </w:pPr>
-      <w:r>
-        <w:t>is the predicted value</w:t>
+      <w:proofErr w:type="gramStart"/>
+      <w:r>
+        <w:t>is</w:t>
+      </w:r>
+      <w:proofErr w:type="gramEnd"/>
+      <w:r>
+        <w:t xml:space="preserve"> the predicted value</w:t>
       </w:r>
     </w:p>
     <w:p>
@@ -841,7 +1008,15 @@
         <w:pStyle w:val="NormalWeb"/>
       </w:pPr>
       <w:r>
-        <w:t xml:space="preserve">  n is the number of test data rows </w:t>
+        <w:t xml:space="preserve">  </w:t>
+      </w:r>
+      <w:proofErr w:type="gramStart"/>
+      <w:r>
+        <w:t>n</w:t>
+      </w:r>
+      <w:proofErr w:type="gramEnd"/>
+      <w:r>
+        <w:t xml:space="preserve"> is the number of test data rows </w:t>
       </w:r>
     </w:p>
     <w:p>
@@ -870,7 +1045,23 @@
         <w:pStyle w:val="NormalWeb"/>
       </w:pPr>
       <w:r>
-        <w:t>The data used for this project was retrieved from yahoo finance.  The module ‘processing.start’ handles the automatic retrieval all of S&amp;P 500 historical stock information since 2006.  New data can be retrieved by typing ‘python –m processing.start’ in the command line from the root of the project.</w:t>
+        <w:t>The data used for this project was retrieved from yahoo finance.  The module ‘</w:t>
+      </w:r>
+      <w:proofErr w:type="spellStart"/>
+      <w:r>
+        <w:t>processing.start</w:t>
+      </w:r>
+      <w:proofErr w:type="spellEnd"/>
+      <w:r>
+        <w:t xml:space="preserve">’ handles the automatic retrieval all of S&amp;P 500 historical stock information since 2006.  New data can be retrieved by typing ‘python –m </w:t>
+      </w:r>
+      <w:proofErr w:type="spellStart"/>
+      <w:r>
+        <w:t>processing.start</w:t>
+      </w:r>
+      <w:proofErr w:type="spellEnd"/>
+      <w:r>
+        <w:t>’ in the command line from the root of the project.</w:t>
       </w:r>
     </w:p>
     <w:p>
@@ -949,8 +1140,13 @@
           <w:numId w:val="17"/>
         </w:numPr>
       </w:pPr>
-      <w:r>
-        <w:t>Adj Close:  The closing price with consideration of other factors such as stock splits and dividends.</w:t>
+      <w:proofErr w:type="spellStart"/>
+      <w:r>
+        <w:t>Adj</w:t>
+      </w:r>
+      <w:proofErr w:type="spellEnd"/>
+      <w:r>
+        <w:t xml:space="preserve"> Close:  The closing price with consideration of other factors such as stock splits and dividends.</w:t>
       </w:r>
     </w:p>
     <w:p>
@@ -981,9 +1177,11 @@
         <w:lastRenderedPageBreak/>
         <w:t xml:space="preserve">The next step is to generate the optimal portfolio combination of stocks.  For this step, I used the entire set of S&amp;P stocks as input, then applied </w:t>
       </w:r>
+      <w:proofErr w:type="spellStart"/>
       <w:r>
         <w:t>scipy.optimize</w:t>
       </w:r>
+      <w:proofErr w:type="spellEnd"/>
       <w:r>
         <w:t xml:space="preserve"> which tries to reduce the error by finding the highest Sharpe ratio of the stock combination. </w:t>
       </w:r>
@@ -1219,7 +1417,23 @@
     <w:p>
       <w:r>
         <w:lastRenderedPageBreak/>
-        <w:t xml:space="preserve">As can be seen on the heatmap figure, there is a strong negative correlation between the Simple Moving average and the lower Bolinger Band.  There is also a high correlation between Momentum and the Simple Moving average.  I will most likely be removing some of these highly correlated features from the model training as they will only introduce noise and complexity to the model.  </w:t>
+        <w:t xml:space="preserve">As can be seen on the </w:t>
+      </w:r>
+      <w:proofErr w:type="spellStart"/>
+      <w:r>
+        <w:t>heatmap</w:t>
+      </w:r>
+      <w:proofErr w:type="spellEnd"/>
+      <w:r>
+        <w:t xml:space="preserve"> figure, there is a strong negative correlation between the Simple Moving average and the lower </w:t>
+      </w:r>
+      <w:proofErr w:type="spellStart"/>
+      <w:r>
+        <w:t>Bolinger</w:t>
+      </w:r>
+      <w:proofErr w:type="spellEnd"/>
+      <w:r>
+        <w:t xml:space="preserve"> Band.  There is also a high correlation between Momentum and the Simple Moving average.  I will most likely be removing some of these highly correlated features from the model training as they will only introduce noise and complexity to the model.  </w:t>
       </w:r>
     </w:p>
     <w:p>
@@ -1242,11 +1456,21 @@
       <w:r>
         <w:t xml:space="preserve">The first technique that I will be using is to generate a portfolio of stocks with the goal of maximum return at a lower risk.  To do that I will first generate a portfolio composed of all 505 equally weighted stocks from the S&amp;P 500.  Then use an optimizer called </w:t>
       </w:r>
+      <w:proofErr w:type="spellStart"/>
       <w:r>
         <w:t>scipy.optimize</w:t>
       </w:r>
-      <w:r>
-        <w:t xml:space="preserve"> that will try to reduce the error in the portfolio by maximizing its Sharpe ratio.  I will be using the following parameters for the minimize function of scipy.optimize: </w:t>
+      <w:proofErr w:type="spellEnd"/>
+      <w:r>
+        <w:t xml:space="preserve"> that will try to reduce the error in the portfolio by maximizing its Sharpe ratio.  I will be using the following parameters for the minimize function of </w:t>
+      </w:r>
+      <w:proofErr w:type="spellStart"/>
+      <w:r>
+        <w:t>scipy.optimize</w:t>
+      </w:r>
+      <w:proofErr w:type="spellEnd"/>
+      <w:r>
+        <w:t xml:space="preserve">: </w:t>
       </w:r>
     </w:p>
     <w:p>
@@ -1338,7 +1562,15 @@
         </w:numPr>
       </w:pPr>
       <w:r>
-        <w:t>Kernel: rbf, poly and linear</w:t>
+        <w:t xml:space="preserve">Kernel: </w:t>
+      </w:r>
+      <w:proofErr w:type="spellStart"/>
+      <w:r>
+        <w:t>rbf</w:t>
+      </w:r>
+      <w:proofErr w:type="spellEnd"/>
+      <w:r>
+        <w:t>, poly and linear</w:t>
       </w:r>
     </w:p>
     <w:p>
@@ -1386,8 +1618,13 @@
         </w:numPr>
       </w:pPr>
       <w:r>
-        <w:t>Nearest Neighbor Regressor</w:t>
-      </w:r>
+        <w:t xml:space="preserve">Nearest Neighbor </w:t>
+      </w:r>
+      <w:proofErr w:type="spellStart"/>
+      <w:r>
+        <w:t>Regressor</w:t>
+      </w:r>
+      <w:proofErr w:type="spellEnd"/>
     </w:p>
     <w:p>
       <w:pPr>
@@ -1397,9 +1634,11 @@
           <w:numId w:val="17"/>
         </w:numPr>
       </w:pPr>
+      <w:proofErr w:type="spellStart"/>
       <w:r>
         <w:t>n_neighbors</w:t>
       </w:r>
+      <w:proofErr w:type="spellEnd"/>
       <w:r>
         <w:t>: 3, 5, 7</w:t>
       </w:r>
@@ -1413,7 +1652,15 @@
         </w:numPr>
       </w:pPr>
       <w:r>
-        <w:t>Random Forest Regressor:</w:t>
+        <w:t xml:space="preserve">Random Forest </w:t>
+      </w:r>
+      <w:proofErr w:type="spellStart"/>
+      <w:r>
+        <w:t>Regressor</w:t>
+      </w:r>
+      <w:proofErr w:type="spellEnd"/>
+      <w:r>
+        <w:t>:</w:t>
       </w:r>
     </w:p>
     <w:p>
@@ -1424,8 +1671,13 @@
           <w:numId w:val="17"/>
         </w:numPr>
       </w:pPr>
-      <w:r>
-        <w:t>Max_depth: various numbers</w:t>
+      <w:proofErr w:type="spellStart"/>
+      <w:r>
+        <w:t>Max_depth</w:t>
+      </w:r>
+      <w:proofErr w:type="spellEnd"/>
+      <w:r>
+        <w:t>: various numbers</w:t>
       </w:r>
     </w:p>
     <w:p>
@@ -1436,8 +1688,13 @@
           <w:numId w:val="17"/>
         </w:numPr>
       </w:pPr>
-      <w:r>
-        <w:t>Random_state: 0 to ensure we get the same result every time.</w:t>
+      <w:proofErr w:type="spellStart"/>
+      <w:r>
+        <w:t>Random_state</w:t>
+      </w:r>
+      <w:proofErr w:type="spellEnd"/>
+      <w:r>
+        <w:t>: 0 to ensure we get the same result every time.</w:t>
       </w:r>
     </w:p>
     <w:p>
@@ -1447,9 +1704,11 @@
       <w:r>
         <w:t xml:space="preserve">The Support Vector Machine algorithms perform poorly when trained against the original distribution of the data.  For that, I will be using </w:t>
       </w:r>
+      <w:proofErr w:type="spellStart"/>
       <w:r>
         <w:t>StandardScaler</w:t>
       </w:r>
+      <w:proofErr w:type="spellEnd"/>
       <w:r>
         <w:t xml:space="preserve"> to preprocess the data so that it is well normalized (values between 0 and 1 instead of the actual values).  </w:t>
       </w:r>
@@ -1461,9 +1720,11 @@
       <w:r>
         <w:t xml:space="preserve">Also, since this is a time series regression problem, I will have an issue when splitting the data for testing and training using the standard cross validation techniques.  Instead, I will be using </w:t>
       </w:r>
+      <w:proofErr w:type="spellStart"/>
       <w:r>
         <w:t>TimeSeriesSplit</w:t>
       </w:r>
+      <w:proofErr w:type="spellEnd"/>
       <w:r>
         <w:t xml:space="preserve"> which always provides testing data that the model has never been trained on.  </w:t>
       </w:r>
@@ -1629,7 +1890,31 @@
         <w:pStyle w:val="NormalWeb"/>
       </w:pPr>
       <w:r>
-        <w:t xml:space="preserve">By using Pandas DataFrame, it is easy to fill out empty cells with relevant information or drop certain rows completely.  In this case, we combine the full set of stocks information in a DataFrame and then add S&amp;P index data.  The next step is to drop the DataFrame rows where we have empty S&amp;P cells.  So that solves the issue with stocks with values that do not correspond to the S&amp;P trading dates.  We still have other stocks that did not trade at all in certain periods, and for those we use a forward fill methodology in which we fill the adjusted close values of a certain stock with the last known value.  Now if those stocks do not have any last known value, we use a backward fill methodology where we use the first value we have to fill the past dates with missing information. If for any reason we still have empty cells, then we just drop the rows entirely.  </w:t>
+        <w:t xml:space="preserve">By using Pandas </w:t>
+      </w:r>
+      <w:proofErr w:type="spellStart"/>
+      <w:r>
+        <w:t>DataFrame</w:t>
+      </w:r>
+      <w:proofErr w:type="spellEnd"/>
+      <w:r>
+        <w:t xml:space="preserve">, it is easy to fill out empty cells with relevant information or drop certain rows completely.  In this case, we combine the full set of stocks information in a </w:t>
+      </w:r>
+      <w:proofErr w:type="spellStart"/>
+      <w:r>
+        <w:t>DataFrame</w:t>
+      </w:r>
+      <w:proofErr w:type="spellEnd"/>
+      <w:r>
+        <w:t xml:space="preserve"> and then add S&amp;P index data.  The next step is to drop the </w:t>
+      </w:r>
+      <w:proofErr w:type="spellStart"/>
+      <w:r>
+        <w:t>DataFrame</w:t>
+      </w:r>
+      <w:proofErr w:type="spellEnd"/>
+      <w:r>
+        <w:t xml:space="preserve"> rows where we have empty S&amp;P cells.  So that solves the issue with stocks with values that do not correspond to the S&amp;P trading dates.  We still have other stocks that did not trade at all in certain periods, and for those we use a forward fill methodology in which we fill the adjusted close values of a certain stock with the last known value.  Now if those stocks do not have any last known value, we use a backward fill methodology where we use the first value we have to fill the past dates with missing information. If for any reason we still have empty cells, then we just drop the rows entirely.  </w:t>
       </w:r>
     </w:p>
     <w:p>
@@ -1637,7 +1922,23 @@
         <w:pStyle w:val="NormalWeb"/>
       </w:pPr>
       <w:r>
-        <w:t xml:space="preserve">The next step is to generate the various features we need. I created Ticker and TickerAnalysed classes for this reason.   Ticker is responsible for collecting the ticker data and cleaning it up, while TickerAnalysed which is a sub-class of Ticker is responsible for calculating the different </w:t>
+        <w:t xml:space="preserve">The next step is to generate the various features we need. I created Ticker and </w:t>
+      </w:r>
+      <w:proofErr w:type="spellStart"/>
+      <w:r>
+        <w:t>TickerAnalysed</w:t>
+      </w:r>
+      <w:proofErr w:type="spellEnd"/>
+      <w:r>
+        <w:t xml:space="preserve"> classes for this reason.   Ticker is responsible for collecting the ticker data and cleaning it up, while </w:t>
+      </w:r>
+      <w:proofErr w:type="spellStart"/>
+      <w:r>
+        <w:t>TickerAnalysed</w:t>
+      </w:r>
+      <w:proofErr w:type="spellEnd"/>
+      <w:r>
+        <w:t xml:space="preserve"> which is a sub-class of Ticker is responsible for calculating the different </w:t>
       </w:r>
       <w:r>
         <w:lastRenderedPageBreak/>
@@ -1679,8 +1980,13 @@
       <w:r>
         <w:t>,’</w:t>
       </w:r>
-      <w:r>
-        <w:t>ticker_stats/</w:t>
+      <w:proofErr w:type="spellStart"/>
+      <w:r>
+        <w:t>ticker_stats</w:t>
+      </w:r>
+      <w:proofErr w:type="spellEnd"/>
+      <w:r>
+        <w:t>/</w:t>
       </w:r>
       <w:r>
         <w:t>classifiers_resuls.csv’</w:t>
@@ -1699,9 +2005,11 @@
       <w:r>
         <w:t xml:space="preserve">The next step was to split data for training and testing.  The features I used correspond to each of the individual stocks that make up the optimized portfolio.  The plan is to train each of the models individually against the portfolio stocks.   Since we are dealing with time series data, I used </w:t>
       </w:r>
+      <w:proofErr w:type="spellStart"/>
       <w:r>
         <w:t>TimeSeriesSplit</w:t>
       </w:r>
+      <w:proofErr w:type="spellEnd"/>
       <w:r>
         <w:t xml:space="preserve"> to split the data into 3 different train test groups.  I checked the classifier against the list of classifiers that require training data to be normalized, a</w:t>
       </w:r>
@@ -2469,8 +2777,17 @@
                 <w:rFonts w:ascii="Calibri" w:eastAsia="Times New Roman" w:hAnsi="Calibri" w:cs="Calibri"/>
                 <w:color w:val="000000"/>
               </w:rPr>
-              <w:t>Random Forest Regressor</w:t>
+              <w:t xml:space="preserve">Random Forest </w:t>
             </w:r>
+            <w:proofErr w:type="spellStart"/>
+            <w:r>
+              <w:rPr>
+                <w:rFonts w:ascii="Calibri" w:eastAsia="Times New Roman" w:hAnsi="Calibri" w:cs="Calibri"/>
+                <w:color w:val="000000"/>
+              </w:rPr>
+              <w:t>Regressor</w:t>
+            </w:r>
+            <w:proofErr w:type="spellEnd"/>
           </w:p>
         </w:tc>
         <w:tc>
@@ -2592,8 +2909,17 @@
                 <w:rFonts w:ascii="Calibri" w:eastAsia="Times New Roman" w:hAnsi="Calibri" w:cs="Calibri"/>
                 <w:color w:val="000000"/>
               </w:rPr>
-              <w:t>Nearest Neighbor Regressor</w:t>
+              <w:t xml:space="preserve">Nearest Neighbor </w:t>
             </w:r>
+            <w:proofErr w:type="spellStart"/>
+            <w:r>
+              <w:rPr>
+                <w:rFonts w:ascii="Calibri" w:eastAsia="Times New Roman" w:hAnsi="Calibri" w:cs="Calibri"/>
+                <w:color w:val="000000"/>
+              </w:rPr>
+              <w:t>Regressor</w:t>
+            </w:r>
+            <w:proofErr w:type="spellEnd"/>
           </w:p>
         </w:tc>
         <w:tc>
@@ -2716,8 +3042,17 @@
                 <w:rFonts w:ascii="Calibri" w:eastAsia="Times New Roman" w:hAnsi="Calibri" w:cs="Calibri"/>
                 <w:color w:val="000000"/>
               </w:rPr>
-              <w:t>Nearest Neighbor Regressor</w:t>
+              <w:t xml:space="preserve">Nearest Neighbor </w:t>
             </w:r>
+            <w:proofErr w:type="spellStart"/>
+            <w:r>
+              <w:rPr>
+                <w:rFonts w:ascii="Calibri" w:eastAsia="Times New Roman" w:hAnsi="Calibri" w:cs="Calibri"/>
+                <w:color w:val="000000"/>
+              </w:rPr>
+              <w:t>Regressor</w:t>
+            </w:r>
+            <w:proofErr w:type="spellEnd"/>
           </w:p>
         </w:tc>
         <w:tc>
@@ -2839,8 +3174,17 @@
                 <w:rFonts w:ascii="Calibri" w:eastAsia="Times New Roman" w:hAnsi="Calibri" w:cs="Calibri"/>
                 <w:color w:val="000000"/>
               </w:rPr>
-              <w:t>Random Forest Regressor</w:t>
+              <w:t xml:space="preserve">Random Forest </w:t>
             </w:r>
+            <w:proofErr w:type="spellStart"/>
+            <w:r>
+              <w:rPr>
+                <w:rFonts w:ascii="Calibri" w:eastAsia="Times New Roman" w:hAnsi="Calibri" w:cs="Calibri"/>
+                <w:color w:val="000000"/>
+              </w:rPr>
+              <w:t>Regressor</w:t>
+            </w:r>
+            <w:proofErr w:type="spellEnd"/>
           </w:p>
         </w:tc>
         <w:tc>
@@ -3086,8 +3430,17 @@
                 <w:rFonts w:ascii="Calibri" w:eastAsia="Times New Roman" w:hAnsi="Calibri" w:cs="Calibri"/>
                 <w:color w:val="000000"/>
               </w:rPr>
-              <w:t>Nearest Neighbor Regressor</w:t>
+              <w:t xml:space="preserve">Nearest Neighbor </w:t>
             </w:r>
+            <w:proofErr w:type="spellStart"/>
+            <w:r>
+              <w:rPr>
+                <w:rFonts w:ascii="Calibri" w:eastAsia="Times New Roman" w:hAnsi="Calibri" w:cs="Calibri"/>
+                <w:color w:val="000000"/>
+              </w:rPr>
+              <w:t>Regressor</w:t>
+            </w:r>
+            <w:proofErr w:type="spellEnd"/>
           </w:p>
         </w:tc>
         <w:tc>
@@ -3193,7 +3546,23 @@
         <w:t xml:space="preserve">When comparing the Root Mean Squared Error (RMSE) for each of the models and the different stocks, we can clearly see that Linear Regression is easily outperforming the rest of them. </w:t>
       </w:r>
       <w:r>
-        <w:t>As you can see in the table below, we compare results for SVM Regressor using different parameters.  SVM Regressor using RBF kernel seems to perform the best in my test but it still not performing at the level of the simpler Linear Regression classifier.</w:t>
+        <w:t xml:space="preserve">As you can see in the table below, we compare results for SVM </w:t>
+      </w:r>
+      <w:proofErr w:type="spellStart"/>
+      <w:r>
+        <w:t>Regressor</w:t>
+      </w:r>
+      <w:proofErr w:type="spellEnd"/>
+      <w:r>
+        <w:t xml:space="preserve"> using different parameters.  SVM </w:t>
+      </w:r>
+      <w:proofErr w:type="spellStart"/>
+      <w:r>
+        <w:t>Regressor</w:t>
+      </w:r>
+      <w:proofErr w:type="spellEnd"/>
+      <w:r>
+        <w:t xml:space="preserve"> using RBF kernel seems to perform the best in my test but it still not performing at the level of the simpler Linear Regression classifier.</w:t>
       </w:r>
     </w:p>
     <w:p>
@@ -3892,8 +4261,6 @@
       <w:pPr>
         <w:pStyle w:val="Heading2"/>
       </w:pPr>
-      <w:bookmarkStart w:id="0" w:name="_GoBack"/>
-      <w:bookmarkEnd w:id="0"/>
       <w:r>
         <w:t>IV. Results</w:t>
       </w:r>
@@ -3907,7 +4274,23 @@
           <w:rStyle w:val="Emphasis"/>
           <w:rFonts w:eastAsiaTheme="majorEastAsia"/>
         </w:rPr>
-        <w:t>(approx. 2-3 pages)</w:t>
+        <w:t>(</w:t>
+      </w:r>
+      <w:proofErr w:type="gramStart"/>
+      <w:r>
+        <w:rPr>
+          <w:rStyle w:val="Emphasis"/>
+          <w:rFonts w:eastAsiaTheme="majorEastAsia"/>
+        </w:rPr>
+        <w:t>approx</w:t>
+      </w:r>
+      <w:proofErr w:type="gramEnd"/>
+      <w:r>
+        <w:rPr>
+          <w:rStyle w:val="Emphasis"/>
+          <w:rFonts w:eastAsiaTheme="majorEastAsia"/>
+        </w:rPr>
+        <w:t>. 2-3 pages)</w:t>
       </w:r>
     </w:p>
     <w:p>
@@ -3918,6 +4301,744 @@
         <w:t>Model Evaluation and Validation</w:t>
       </w:r>
     </w:p>
+    <w:p/>
+    <w:p>
+      <w:pPr>
+        <w:rPr>
+          <w:noProof/>
+        </w:rPr>
+      </w:pPr>
+      <w:r>
+        <w:rPr>
+          <w:noProof/>
+        </w:rPr>
+        <w:t>train_start ='2014-01-06'</w:t>
+      </w:r>
+    </w:p>
+    <w:p>
+      <w:pPr>
+        <w:rPr>
+          <w:noProof/>
+        </w:rPr>
+      </w:pPr>
+      <w:r>
+        <w:rPr>
+          <w:noProof/>
+        </w:rPr>
+        <w:t xml:space="preserve">    train_end = '2015-10-30'</w:t>
+      </w:r>
+    </w:p>
+    <w:p>
+      <w:pPr>
+        <w:rPr>
+          <w:noProof/>
+        </w:rPr>
+      </w:pPr>
+      <w:r>
+        <w:rPr>
+          <w:noProof/>
+        </w:rPr>
+        <w:t>buy_date = '2015-11-02'</w:t>
+      </w:r>
+    </w:p>
+    <w:p>
+      <w:pPr>
+        <w:rPr>
+          <w:noProof/>
+        </w:rPr>
+      </w:pPr>
+      <w:r>
+        <w:rPr>
+          <w:noProof/>
+        </w:rPr>
+        <w:t xml:space="preserve">    sell_date = '2015-11-06'</w:t>
+      </w:r>
+    </w:p>
+    <w:p>
+      <w:pPr>
+        <w:rPr>
+          <w:noProof/>
+        </w:rPr>
+      </w:pPr>
+      <w:r>
+        <w:rPr>
+          <w:noProof/>
+        </w:rPr>
+        <w:lastRenderedPageBreak/>
+        <w:drawing>
+          <wp:inline distT="0" distB="0" distL="0" distR="0" wp14:anchorId="43261836" wp14:editId="287074F7">
+            <wp:extent cx="5943600" cy="4097020"/>
+            <wp:effectExtent l="0" t="0" r="0" b="0"/>
+            <wp:docPr id="6" name="Picture 6"/>
+            <wp:cNvGraphicFramePr>
+              <a:graphicFrameLocks xmlns:a="http://schemas.openxmlformats.org/drawingml/2006/main" noChangeAspect="1"/>
+            </wp:cNvGraphicFramePr>
+            <a:graphic xmlns:a="http://schemas.openxmlformats.org/drawingml/2006/main">
+              <a:graphicData uri="http://schemas.openxmlformats.org/drawingml/2006/picture">
+                <pic:pic xmlns:pic="http://schemas.openxmlformats.org/drawingml/2006/picture">
+                  <pic:nvPicPr>
+                    <pic:cNvPr id="1" name=""/>
+                    <pic:cNvPicPr/>
+                  </pic:nvPicPr>
+                  <pic:blipFill>
+                    <a:blip r:embed="rId13"/>
+                    <a:stretch>
+                      <a:fillRect/>
+                    </a:stretch>
+                  </pic:blipFill>
+                  <pic:spPr>
+                    <a:xfrm>
+                      <a:off x="0" y="0"/>
+                      <a:ext cx="5943600" cy="4097020"/>
+                    </a:xfrm>
+                    <a:prstGeom prst="rect">
+                      <a:avLst/>
+                    </a:prstGeom>
+                  </pic:spPr>
+                </pic:pic>
+              </a:graphicData>
+            </a:graphic>
+          </wp:inline>
+        </w:drawing>
+      </w:r>
+    </w:p>
+    <w:p>
+      <w:r>
+        <w:rPr>
+          <w:noProof/>
+        </w:rPr>
+        <w:lastRenderedPageBreak/>
+        <w:drawing>
+          <wp:inline distT="0" distB="0" distL="0" distR="0" wp14:anchorId="08ED209F" wp14:editId="39B22845">
+            <wp:extent cx="5667375" cy="4333875"/>
+            <wp:effectExtent l="0" t="0" r="9525" b="9525"/>
+            <wp:docPr id="8" name="Picture 8"/>
+            <wp:cNvGraphicFramePr>
+              <a:graphicFrameLocks xmlns:a="http://schemas.openxmlformats.org/drawingml/2006/main" noChangeAspect="1"/>
+            </wp:cNvGraphicFramePr>
+            <a:graphic xmlns:a="http://schemas.openxmlformats.org/drawingml/2006/main">
+              <a:graphicData uri="http://schemas.openxmlformats.org/drawingml/2006/picture">
+                <pic:pic xmlns:pic="http://schemas.openxmlformats.org/drawingml/2006/picture">
+                  <pic:nvPicPr>
+                    <pic:cNvPr id="1" name=""/>
+                    <pic:cNvPicPr/>
+                  </pic:nvPicPr>
+                  <pic:blipFill>
+                    <a:blip r:embed="rId14"/>
+                    <a:stretch>
+                      <a:fillRect/>
+                    </a:stretch>
+                  </pic:blipFill>
+                  <pic:spPr>
+                    <a:xfrm>
+                      <a:off x="0" y="0"/>
+                      <a:ext cx="5667375" cy="4333875"/>
+                    </a:xfrm>
+                    <a:prstGeom prst="rect">
+                      <a:avLst/>
+                    </a:prstGeom>
+                  </pic:spPr>
+                </pic:pic>
+              </a:graphicData>
+            </a:graphic>
+          </wp:inline>
+        </w:drawing>
+      </w:r>
+    </w:p>
+    <w:p>
+      <w:r>
+        <w:rPr>
+          <w:noProof/>
+        </w:rPr>
+        <w:lastRenderedPageBreak/>
+        <w:drawing>
+          <wp:inline distT="0" distB="0" distL="0" distR="0" wp14:anchorId="64B27F40" wp14:editId="2F8862C4">
+            <wp:extent cx="5667375" cy="4457700"/>
+            <wp:effectExtent l="0" t="0" r="9525" b="0"/>
+            <wp:docPr id="9" name="Picture 9"/>
+            <wp:cNvGraphicFramePr>
+              <a:graphicFrameLocks xmlns:a="http://schemas.openxmlformats.org/drawingml/2006/main" noChangeAspect="1"/>
+            </wp:cNvGraphicFramePr>
+            <a:graphic xmlns:a="http://schemas.openxmlformats.org/drawingml/2006/main">
+              <a:graphicData uri="http://schemas.openxmlformats.org/drawingml/2006/picture">
+                <pic:pic xmlns:pic="http://schemas.openxmlformats.org/drawingml/2006/picture">
+                  <pic:nvPicPr>
+                    <pic:cNvPr id="1" name=""/>
+                    <pic:cNvPicPr/>
+                  </pic:nvPicPr>
+                  <pic:blipFill>
+                    <a:blip r:embed="rId15"/>
+                    <a:stretch>
+                      <a:fillRect/>
+                    </a:stretch>
+                  </pic:blipFill>
+                  <pic:spPr>
+                    <a:xfrm>
+                      <a:off x="0" y="0"/>
+                      <a:ext cx="5667375" cy="4457700"/>
+                    </a:xfrm>
+                    <a:prstGeom prst="rect">
+                      <a:avLst/>
+                    </a:prstGeom>
+                  </pic:spPr>
+                </pic:pic>
+              </a:graphicData>
+            </a:graphic>
+          </wp:inline>
+        </w:drawing>
+      </w:r>
+    </w:p>
+    <w:p/>
+    <w:p>
+      <w:r>
+        <w:t xml:space="preserve">  </w:t>
+      </w:r>
+      <w:proofErr w:type="spellStart"/>
+      <w:r>
+        <w:t>train_start</w:t>
+      </w:r>
+      <w:proofErr w:type="spellEnd"/>
+      <w:r>
+        <w:t xml:space="preserve"> ='2015-01-05'</w:t>
+      </w:r>
+    </w:p>
+    <w:p>
+      <w:r>
+        <w:t xml:space="preserve">    </w:t>
+      </w:r>
+      <w:proofErr w:type="spellStart"/>
+      <w:r>
+        <w:t>train_end</w:t>
+      </w:r>
+      <w:proofErr w:type="spellEnd"/>
+      <w:r>
+        <w:t xml:space="preserve"> = '2015-10-30'</w:t>
+      </w:r>
+    </w:p>
+    <w:p>
+      <w:r>
+        <w:t xml:space="preserve">    </w:t>
+      </w:r>
+      <w:proofErr w:type="spellStart"/>
+      <w:r>
+        <w:t>buy_date</w:t>
+      </w:r>
+      <w:proofErr w:type="spellEnd"/>
+      <w:r>
+        <w:t xml:space="preserve"> = '2015-11-02'</w:t>
+      </w:r>
+    </w:p>
+    <w:p>
+      <w:r>
+        <w:t xml:space="preserve">    </w:t>
+      </w:r>
+      <w:proofErr w:type="spellStart"/>
+      <w:r>
+        <w:t>sell_date</w:t>
+      </w:r>
+      <w:proofErr w:type="spellEnd"/>
+      <w:r>
+        <w:t xml:space="preserve"> = '2015-11-06'</w:t>
+      </w:r>
+    </w:p>
+    <w:p/>
+    <w:p/>
+    <w:p>
+      <w:r>
+        <w:rPr>
+          <w:noProof/>
+        </w:rPr>
+        <w:lastRenderedPageBreak/>
+        <w:drawing>
+          <wp:inline distT="0" distB="0" distL="0" distR="0" wp14:anchorId="370F7745" wp14:editId="06B71C00">
+            <wp:extent cx="5943600" cy="3406140"/>
+            <wp:effectExtent l="0" t="0" r="0" b="3810"/>
+            <wp:docPr id="10" name="Picture 10"/>
+            <wp:cNvGraphicFramePr>
+              <a:graphicFrameLocks xmlns:a="http://schemas.openxmlformats.org/drawingml/2006/main" noChangeAspect="1"/>
+            </wp:cNvGraphicFramePr>
+            <a:graphic xmlns:a="http://schemas.openxmlformats.org/drawingml/2006/main">
+              <a:graphicData uri="http://schemas.openxmlformats.org/drawingml/2006/picture">
+                <pic:pic xmlns:pic="http://schemas.openxmlformats.org/drawingml/2006/picture">
+                  <pic:nvPicPr>
+                    <pic:cNvPr id="1" name=""/>
+                    <pic:cNvPicPr/>
+                  </pic:nvPicPr>
+                  <pic:blipFill>
+                    <a:blip r:embed="rId16"/>
+                    <a:stretch>
+                      <a:fillRect/>
+                    </a:stretch>
+                  </pic:blipFill>
+                  <pic:spPr>
+                    <a:xfrm>
+                      <a:off x="0" y="0"/>
+                      <a:ext cx="5943600" cy="3406140"/>
+                    </a:xfrm>
+                    <a:prstGeom prst="rect">
+                      <a:avLst/>
+                    </a:prstGeom>
+                  </pic:spPr>
+                </pic:pic>
+              </a:graphicData>
+            </a:graphic>
+          </wp:inline>
+        </w:drawing>
+      </w:r>
+    </w:p>
+    <w:p>
+      <w:r>
+        <w:rPr>
+          <w:noProof/>
+        </w:rPr>
+        <w:drawing>
+          <wp:inline distT="0" distB="0" distL="0" distR="0" wp14:anchorId="7A1BC7AC" wp14:editId="56F45E28">
+            <wp:extent cx="5762625" cy="4410075"/>
+            <wp:effectExtent l="0" t="0" r="9525" b="9525"/>
+            <wp:docPr id="11" name="Picture 11"/>
+            <wp:cNvGraphicFramePr>
+              <a:graphicFrameLocks xmlns:a="http://schemas.openxmlformats.org/drawingml/2006/main" noChangeAspect="1"/>
+            </wp:cNvGraphicFramePr>
+            <a:graphic xmlns:a="http://schemas.openxmlformats.org/drawingml/2006/main">
+              <a:graphicData uri="http://schemas.openxmlformats.org/drawingml/2006/picture">
+                <pic:pic xmlns:pic="http://schemas.openxmlformats.org/drawingml/2006/picture">
+                  <pic:nvPicPr>
+                    <pic:cNvPr id="1" name=""/>
+                    <pic:cNvPicPr/>
+                  </pic:nvPicPr>
+                  <pic:blipFill>
+                    <a:blip r:embed="rId17"/>
+                    <a:stretch>
+                      <a:fillRect/>
+                    </a:stretch>
+                  </pic:blipFill>
+                  <pic:spPr>
+                    <a:xfrm>
+                      <a:off x="0" y="0"/>
+                      <a:ext cx="5762625" cy="4410075"/>
+                    </a:xfrm>
+                    <a:prstGeom prst="rect">
+                      <a:avLst/>
+                    </a:prstGeom>
+                  </pic:spPr>
+                </pic:pic>
+              </a:graphicData>
+            </a:graphic>
+          </wp:inline>
+        </w:drawing>
+      </w:r>
+    </w:p>
+    <w:p>
+      <w:r>
+        <w:rPr>
+          <w:noProof/>
+        </w:rPr>
+        <w:lastRenderedPageBreak/>
+        <w:drawing>
+          <wp:inline distT="0" distB="0" distL="0" distR="0" wp14:anchorId="40CE588B" wp14:editId="565BCBF7">
+            <wp:extent cx="5924550" cy="4419600"/>
+            <wp:effectExtent l="0" t="0" r="0" b="0"/>
+            <wp:docPr id="12" name="Picture 12"/>
+            <wp:cNvGraphicFramePr>
+              <a:graphicFrameLocks xmlns:a="http://schemas.openxmlformats.org/drawingml/2006/main" noChangeAspect="1"/>
+            </wp:cNvGraphicFramePr>
+            <a:graphic xmlns:a="http://schemas.openxmlformats.org/drawingml/2006/main">
+              <a:graphicData uri="http://schemas.openxmlformats.org/drawingml/2006/picture">
+                <pic:pic xmlns:pic="http://schemas.openxmlformats.org/drawingml/2006/picture">
+                  <pic:nvPicPr>
+                    <pic:cNvPr id="1" name=""/>
+                    <pic:cNvPicPr/>
+                  </pic:nvPicPr>
+                  <pic:blipFill>
+                    <a:blip r:embed="rId18"/>
+                    <a:stretch>
+                      <a:fillRect/>
+                    </a:stretch>
+                  </pic:blipFill>
+                  <pic:spPr>
+                    <a:xfrm>
+                      <a:off x="0" y="0"/>
+                      <a:ext cx="5924550" cy="4419600"/>
+                    </a:xfrm>
+                    <a:prstGeom prst="rect">
+                      <a:avLst/>
+                    </a:prstGeom>
+                  </pic:spPr>
+                </pic:pic>
+              </a:graphicData>
+            </a:graphic>
+          </wp:inline>
+        </w:drawing>
+      </w:r>
+    </w:p>
+    <w:p/>
+    <w:p>
+      <w:proofErr w:type="spellStart"/>
+      <w:r>
+        <w:t>train_start</w:t>
+      </w:r>
+      <w:proofErr w:type="spellEnd"/>
+      <w:r>
+        <w:t xml:space="preserve"> ='2015-09-28'</w:t>
+      </w:r>
+    </w:p>
+    <w:p>
+      <w:r>
+        <w:t xml:space="preserve">    </w:t>
+      </w:r>
+      <w:proofErr w:type="spellStart"/>
+      <w:r>
+        <w:t>train_end</w:t>
+      </w:r>
+      <w:proofErr w:type="spellEnd"/>
+      <w:r>
+        <w:t xml:space="preserve"> = '2015-10-30'</w:t>
+      </w:r>
+    </w:p>
+    <w:p>
+      <w:r>
+        <w:t xml:space="preserve">    </w:t>
+      </w:r>
+      <w:proofErr w:type="spellStart"/>
+      <w:r>
+        <w:t>buy_date</w:t>
+      </w:r>
+      <w:proofErr w:type="spellEnd"/>
+      <w:r>
+        <w:t xml:space="preserve"> = '2015-11-02'</w:t>
+      </w:r>
+    </w:p>
+    <w:p>
+      <w:r>
+        <w:t xml:space="preserve">    </w:t>
+      </w:r>
+      <w:proofErr w:type="spellStart"/>
+      <w:r>
+        <w:t>sell_date</w:t>
+      </w:r>
+      <w:proofErr w:type="spellEnd"/>
+      <w:r>
+        <w:t xml:space="preserve"> = '2015-11-06'</w:t>
+      </w:r>
+    </w:p>
+    <w:p/>
+    <w:p>
+      <w:r>
+        <w:rPr>
+          <w:noProof/>
+        </w:rPr>
+        <w:lastRenderedPageBreak/>
+        <w:drawing>
+          <wp:inline distT="0" distB="0" distL="0" distR="0" wp14:anchorId="3BF68AC2" wp14:editId="532E869C">
+            <wp:extent cx="5943600" cy="4144010"/>
+            <wp:effectExtent l="0" t="0" r="0" b="8890"/>
+            <wp:docPr id="13" name="Picture 13"/>
+            <wp:cNvGraphicFramePr>
+              <a:graphicFrameLocks xmlns:a="http://schemas.openxmlformats.org/drawingml/2006/main" noChangeAspect="1"/>
+            </wp:cNvGraphicFramePr>
+            <a:graphic xmlns:a="http://schemas.openxmlformats.org/drawingml/2006/main">
+              <a:graphicData uri="http://schemas.openxmlformats.org/drawingml/2006/picture">
+                <pic:pic xmlns:pic="http://schemas.openxmlformats.org/drawingml/2006/picture">
+                  <pic:nvPicPr>
+                    <pic:cNvPr id="1" name=""/>
+                    <pic:cNvPicPr/>
+                  </pic:nvPicPr>
+                  <pic:blipFill>
+                    <a:blip r:embed="rId19"/>
+                    <a:stretch>
+                      <a:fillRect/>
+                    </a:stretch>
+                  </pic:blipFill>
+                  <pic:spPr>
+                    <a:xfrm>
+                      <a:off x="0" y="0"/>
+                      <a:ext cx="5943600" cy="4144010"/>
+                    </a:xfrm>
+                    <a:prstGeom prst="rect">
+                      <a:avLst/>
+                    </a:prstGeom>
+                  </pic:spPr>
+                </pic:pic>
+              </a:graphicData>
+            </a:graphic>
+          </wp:inline>
+        </w:drawing>
+      </w:r>
+    </w:p>
+    <w:p>
+      <w:r>
+        <w:rPr>
+          <w:noProof/>
+        </w:rPr>
+        <w:lastRenderedPageBreak/>
+        <w:drawing>
+          <wp:inline distT="0" distB="0" distL="0" distR="0" wp14:anchorId="3805D3B7" wp14:editId="25F19D12">
+            <wp:extent cx="5753100" cy="4457700"/>
+            <wp:effectExtent l="0" t="0" r="0" b="0"/>
+            <wp:docPr id="14" name="Picture 14"/>
+            <wp:cNvGraphicFramePr>
+              <a:graphicFrameLocks xmlns:a="http://schemas.openxmlformats.org/drawingml/2006/main" noChangeAspect="1"/>
+            </wp:cNvGraphicFramePr>
+            <a:graphic xmlns:a="http://schemas.openxmlformats.org/drawingml/2006/main">
+              <a:graphicData uri="http://schemas.openxmlformats.org/drawingml/2006/picture">
+                <pic:pic xmlns:pic="http://schemas.openxmlformats.org/drawingml/2006/picture">
+                  <pic:nvPicPr>
+                    <pic:cNvPr id="1" name=""/>
+                    <pic:cNvPicPr/>
+                  </pic:nvPicPr>
+                  <pic:blipFill>
+                    <a:blip r:embed="rId20"/>
+                    <a:stretch>
+                      <a:fillRect/>
+                    </a:stretch>
+                  </pic:blipFill>
+                  <pic:spPr>
+                    <a:xfrm>
+                      <a:off x="0" y="0"/>
+                      <a:ext cx="5753100" cy="4457700"/>
+                    </a:xfrm>
+                    <a:prstGeom prst="rect">
+                      <a:avLst/>
+                    </a:prstGeom>
+                  </pic:spPr>
+                </pic:pic>
+              </a:graphicData>
+            </a:graphic>
+          </wp:inline>
+        </w:drawing>
+      </w:r>
+    </w:p>
+    <w:p>
+      <w:r>
+        <w:rPr>
+          <w:noProof/>
+        </w:rPr>
+        <w:lastRenderedPageBreak/>
+        <w:drawing>
+          <wp:inline distT="0" distB="0" distL="0" distR="0" wp14:anchorId="3898D14C" wp14:editId="1D64587B">
+            <wp:extent cx="5800725" cy="4486275"/>
+            <wp:effectExtent l="0" t="0" r="9525" b="9525"/>
+            <wp:docPr id="15" name="Picture 15"/>
+            <wp:cNvGraphicFramePr>
+              <a:graphicFrameLocks xmlns:a="http://schemas.openxmlformats.org/drawingml/2006/main" noChangeAspect="1"/>
+            </wp:cNvGraphicFramePr>
+            <a:graphic xmlns:a="http://schemas.openxmlformats.org/drawingml/2006/main">
+              <a:graphicData uri="http://schemas.openxmlformats.org/drawingml/2006/picture">
+                <pic:pic xmlns:pic="http://schemas.openxmlformats.org/drawingml/2006/picture">
+                  <pic:nvPicPr>
+                    <pic:cNvPr id="1" name=""/>
+                    <pic:cNvPicPr/>
+                  </pic:nvPicPr>
+                  <pic:blipFill>
+                    <a:blip r:embed="rId21"/>
+                    <a:stretch>
+                      <a:fillRect/>
+                    </a:stretch>
+                  </pic:blipFill>
+                  <pic:spPr>
+                    <a:xfrm>
+                      <a:off x="0" y="0"/>
+                      <a:ext cx="5800725" cy="4486275"/>
+                    </a:xfrm>
+                    <a:prstGeom prst="rect">
+                      <a:avLst/>
+                    </a:prstGeom>
+                  </pic:spPr>
+                </pic:pic>
+              </a:graphicData>
+            </a:graphic>
+          </wp:inline>
+        </w:drawing>
+      </w:r>
+    </w:p>
+    <w:p/>
+    <w:p/>
+    <w:p/>
+    <w:p>
+      <w:r>
+        <w:t xml:space="preserve">  </w:t>
+      </w:r>
+      <w:proofErr w:type="spellStart"/>
+      <w:r>
+        <w:t>train_start</w:t>
+      </w:r>
+      <w:proofErr w:type="spellEnd"/>
+      <w:r>
+        <w:t xml:space="preserve"> ='2017-01-02'</w:t>
+      </w:r>
+    </w:p>
+    <w:p>
+      <w:r>
+        <w:t xml:space="preserve">    </w:t>
+      </w:r>
+      <w:proofErr w:type="spellStart"/>
+      <w:r>
+        <w:t>train_end</w:t>
+      </w:r>
+      <w:proofErr w:type="spellEnd"/>
+      <w:r>
+        <w:t xml:space="preserve"> = '2017-12-01'</w:t>
+      </w:r>
+    </w:p>
+    <w:p>
+      <w:r>
+        <w:t xml:space="preserve">    </w:t>
+      </w:r>
+      <w:proofErr w:type="spellStart"/>
+      <w:r>
+        <w:t>buy_date</w:t>
+      </w:r>
+      <w:proofErr w:type="spellEnd"/>
+      <w:r>
+        <w:t xml:space="preserve"> = '2017-12-04'</w:t>
+      </w:r>
+    </w:p>
+    <w:p>
+      <w:r>
+        <w:t xml:space="preserve">    </w:t>
+      </w:r>
+      <w:proofErr w:type="spellStart"/>
+      <w:r>
+        <w:t>sell_date</w:t>
+      </w:r>
+      <w:proofErr w:type="spellEnd"/>
+      <w:r>
+        <w:t xml:space="preserve"> = '2017-12-08'</w:t>
+      </w:r>
+    </w:p>
+    <w:p>
+      <w:r>
+        <w:rPr>
+          <w:noProof/>
+        </w:rPr>
+        <w:lastRenderedPageBreak/>
+        <w:drawing>
+          <wp:inline distT="0" distB="0" distL="0" distR="0" wp14:anchorId="57C7C0BD" wp14:editId="332DB1AB">
+            <wp:extent cx="5943600" cy="3982085"/>
+            <wp:effectExtent l="0" t="0" r="0" b="0"/>
+            <wp:docPr id="16" name="Picture 16"/>
+            <wp:cNvGraphicFramePr>
+              <a:graphicFrameLocks xmlns:a="http://schemas.openxmlformats.org/drawingml/2006/main" noChangeAspect="1"/>
+            </wp:cNvGraphicFramePr>
+            <a:graphic xmlns:a="http://schemas.openxmlformats.org/drawingml/2006/main">
+              <a:graphicData uri="http://schemas.openxmlformats.org/drawingml/2006/picture">
+                <pic:pic xmlns:pic="http://schemas.openxmlformats.org/drawingml/2006/picture">
+                  <pic:nvPicPr>
+                    <pic:cNvPr id="1" name=""/>
+                    <pic:cNvPicPr/>
+                  </pic:nvPicPr>
+                  <pic:blipFill>
+                    <a:blip r:embed="rId22"/>
+                    <a:stretch>
+                      <a:fillRect/>
+                    </a:stretch>
+                  </pic:blipFill>
+                  <pic:spPr>
+                    <a:xfrm>
+                      <a:off x="0" y="0"/>
+                      <a:ext cx="5943600" cy="3982085"/>
+                    </a:xfrm>
+                    <a:prstGeom prst="rect">
+                      <a:avLst/>
+                    </a:prstGeom>
+                  </pic:spPr>
+                </pic:pic>
+              </a:graphicData>
+            </a:graphic>
+          </wp:inline>
+        </w:drawing>
+      </w:r>
+    </w:p>
+    <w:p>
+      <w:r>
+        <w:rPr>
+          <w:noProof/>
+        </w:rPr>
+        <w:lastRenderedPageBreak/>
+        <w:drawing>
+          <wp:inline distT="0" distB="0" distL="0" distR="0" wp14:anchorId="59839122" wp14:editId="52929C87">
+            <wp:extent cx="5934075" cy="4533900"/>
+            <wp:effectExtent l="0" t="0" r="9525" b="0"/>
+            <wp:docPr id="17" name="Picture 17"/>
+            <wp:cNvGraphicFramePr>
+              <a:graphicFrameLocks xmlns:a="http://schemas.openxmlformats.org/drawingml/2006/main" noChangeAspect="1"/>
+            </wp:cNvGraphicFramePr>
+            <a:graphic xmlns:a="http://schemas.openxmlformats.org/drawingml/2006/main">
+              <a:graphicData uri="http://schemas.openxmlformats.org/drawingml/2006/picture">
+                <pic:pic xmlns:pic="http://schemas.openxmlformats.org/drawingml/2006/picture">
+                  <pic:nvPicPr>
+                    <pic:cNvPr id="1" name=""/>
+                    <pic:cNvPicPr/>
+                  </pic:nvPicPr>
+                  <pic:blipFill>
+                    <a:blip r:embed="rId23"/>
+                    <a:stretch>
+                      <a:fillRect/>
+                    </a:stretch>
+                  </pic:blipFill>
+                  <pic:spPr>
+                    <a:xfrm>
+                      <a:off x="0" y="0"/>
+                      <a:ext cx="5934075" cy="4533900"/>
+                    </a:xfrm>
+                    <a:prstGeom prst="rect">
+                      <a:avLst/>
+                    </a:prstGeom>
+                  </pic:spPr>
+                </pic:pic>
+              </a:graphicData>
+            </a:graphic>
+          </wp:inline>
+        </w:drawing>
+      </w:r>
+    </w:p>
+    <w:p>
+      <w:bookmarkStart w:id="0" w:name="_GoBack"/>
+      <w:r>
+        <w:rPr>
+          <w:noProof/>
+        </w:rPr>
+        <w:lastRenderedPageBreak/>
+        <w:drawing>
+          <wp:inline distT="0" distB="0" distL="0" distR="0" wp14:anchorId="3C206D7A" wp14:editId="0AB68417">
+            <wp:extent cx="5695950" cy="4552950"/>
+            <wp:effectExtent l="0" t="0" r="0" b="0"/>
+            <wp:docPr id="19" name="Picture 19"/>
+            <wp:cNvGraphicFramePr>
+              <a:graphicFrameLocks xmlns:a="http://schemas.openxmlformats.org/drawingml/2006/main" noChangeAspect="1"/>
+            </wp:cNvGraphicFramePr>
+            <a:graphic xmlns:a="http://schemas.openxmlformats.org/drawingml/2006/main">
+              <a:graphicData uri="http://schemas.openxmlformats.org/drawingml/2006/picture">
+                <pic:pic xmlns:pic="http://schemas.openxmlformats.org/drawingml/2006/picture">
+                  <pic:nvPicPr>
+                    <pic:cNvPr id="1" name=""/>
+                    <pic:cNvPicPr/>
+                  </pic:nvPicPr>
+                  <pic:blipFill>
+                    <a:blip r:embed="rId24"/>
+                    <a:stretch>
+                      <a:fillRect/>
+                    </a:stretch>
+                  </pic:blipFill>
+                  <pic:spPr>
+                    <a:xfrm>
+                      <a:off x="0" y="0"/>
+                      <a:ext cx="5695950" cy="4552950"/>
+                    </a:xfrm>
+                    <a:prstGeom prst="rect">
+                      <a:avLst/>
+                    </a:prstGeom>
+                  </pic:spPr>
+                </pic:pic>
+              </a:graphicData>
+            </a:graphic>
+          </wp:inline>
+        </w:drawing>
+      </w:r>
+      <w:bookmarkEnd w:id="0"/>
+    </w:p>
+    <w:p/>
+    <w:p/>
     <w:p>
       <w:pPr>
         <w:pStyle w:val="NormalWeb"/>
@@ -3999,6 +5120,7 @@
         <w:pStyle w:val="Heading3"/>
       </w:pPr>
       <w:r>
+        <w:lastRenderedPageBreak/>
         <w:t>Justification</w:t>
       </w:r>
     </w:p>
@@ -4023,7 +5145,6 @@
         <w:pStyle w:val="NormalWeb"/>
       </w:pPr>
       <w:r>
-        <w:lastRenderedPageBreak/>
         <w:t>In this section, your model’s final solution and its results should be compared to the benchmark you established earlier in the project using some type of statistical analysis. You should also justify whether these results and the solution are significant enough to have solved the problem posed in the project. Questions to ask yourself when writing this section:</w:t>
       </w:r>
     </w:p>
@@ -4089,7 +5210,23 @@
           <w:rStyle w:val="Emphasis"/>
           <w:rFonts w:eastAsiaTheme="majorEastAsia"/>
         </w:rPr>
-        <w:t>(approx. 1-2 pages)</w:t>
+        <w:t>(</w:t>
+      </w:r>
+      <w:proofErr w:type="gramStart"/>
+      <w:r>
+        <w:rPr>
+          <w:rStyle w:val="Emphasis"/>
+          <w:rFonts w:eastAsiaTheme="majorEastAsia"/>
+        </w:rPr>
+        <w:t>approx</w:t>
+      </w:r>
+      <w:proofErr w:type="gramEnd"/>
+      <w:r>
+        <w:rPr>
+          <w:rStyle w:val="Emphasis"/>
+          <w:rFonts w:eastAsiaTheme="majorEastAsia"/>
+        </w:rPr>
+        <w:t>. 1-2 pages)</w:t>
       </w:r>
     </w:p>
     <w:p>
@@ -4174,7 +5311,27 @@
         <w:pStyle w:val="NormalWeb"/>
       </w:pPr>
       <w:r>
-        <w:t xml:space="preserve">There were many challenges facing me in getting an answer to this question.  Some of them included asking myself which data can we use, which features should we try, how to generate those features, what algorithms can we use and which parameters can we change to get better results and finally how can we determine that this model does work?  It took me weeks to get up to speed on what can be done in this area.  This domain in my opinion is far more challenging than solving some of the other machine learning problems, but I was determined to learn more about it.  This drove me to spend so many hours learning and coding the solution for this problem.   I started with the Udacity course for machine learning in trading.  I then collected whatever resources I can find online about solving similar problems in this space.  I was fascinated by what other Udacity students have done on this field, and that is what drove to study their work.  My solution was largely inspired by the teaching of the course professor </w:t>
+        <w:t xml:space="preserve">There were many challenges facing me in getting an answer to this question.  Some of them included asking myself which data can we use, which features should we try, how to generate those features, what algorithms can we use and which parameters can we change to get better results and finally how can we determine that this model does work?  It took me weeks to get up </w:t>
+      </w:r>
+      <w:r>
+        <w:lastRenderedPageBreak/>
+        <w:t xml:space="preserve">to speed on what can be done in this area.  This domain in my opinion is far more challenging than solving some of the other machine learning problems, but I was determined to learn more about it.  This drove me to spend so many hours learning and coding the solution for this problem.   I started with the </w:t>
+      </w:r>
+      <w:proofErr w:type="spellStart"/>
+      <w:r>
+        <w:t>Udacity</w:t>
+      </w:r>
+      <w:proofErr w:type="spellEnd"/>
+      <w:r>
+        <w:t xml:space="preserve"> course for machine learning in trading.  I then collected whatever resources I can find online about solving similar problems in this space.  I was fascinated by what other </w:t>
+      </w:r>
+      <w:proofErr w:type="spellStart"/>
+      <w:r>
+        <w:t>Udacity</w:t>
+      </w:r>
+      <w:proofErr w:type="spellEnd"/>
+      <w:r>
+        <w:t xml:space="preserve"> students have done on this field, and that is what drove to study their work.  My solution was largely inspired by the teaching of the course professor </w:t>
       </w:r>
       <w:r>
         <w:rPr>
@@ -4188,7 +5345,6 @@
         <w:pStyle w:val="NormalWeb"/>
       </w:pPr>
       <w:r>
-        <w:lastRenderedPageBreak/>
         <w:t xml:space="preserve">The answer to that is yes, it can, if you are willing to take a risk.   The results are mostly good but are inconsistent.  </w:t>
       </w:r>
     </w:p>
@@ -4365,6 +5521,7 @@
         <w:spacing w:before="100" w:beforeAutospacing="1" w:after="100" w:afterAutospacing="1" w:line="240" w:lineRule="auto"/>
       </w:pPr>
       <w:r>
+        <w:lastRenderedPageBreak/>
         <w:t>Have you properly proof-read your project report to assure there are minimal grammatical and spelling mistakes?</w:t>
       </w:r>
     </w:p>
@@ -4478,8 +5635,13 @@
       <w:pPr>
         <w:pStyle w:val="Heading1"/>
       </w:pPr>
-      <w:r>
-        <w:t xml:space="preserve">Sentdex </w:t>
+      <w:proofErr w:type="spellStart"/>
+      <w:r>
+        <w:t>Sentdex</w:t>
+      </w:r>
+      <w:proofErr w:type="spellEnd"/>
+      <w:r>
+        <w:t xml:space="preserve"> </w:t>
       </w:r>
       <w:r>
         <w:t>Python Programming for Finance</w:t>
@@ -4487,7 +5649,7 @@
     </w:p>
     <w:p/>
     <w:p>
-      <w:hyperlink r:id="rId13" w:history="1">
+      <w:hyperlink r:id="rId25" w:history="1">
         <w:r>
           <w:rPr>
             <w:rStyle w:val="Hyperlink"/>
@@ -4498,13 +5660,17 @@
     </w:p>
     <w:p/>
     <w:p>
-      <w:r>
-        <w:lastRenderedPageBreak/>
-        <w:t>Udacity Machine learning for trading</w:t>
-      </w:r>
-    </w:p>
-    <w:p>
-      <w:hyperlink r:id="rId14" w:history="1">
+      <w:proofErr w:type="spellStart"/>
+      <w:r>
+        <w:t>Udacity</w:t>
+      </w:r>
+      <w:proofErr w:type="spellEnd"/>
+      <w:r>
+        <w:t xml:space="preserve"> Machine learning for trading</w:t>
+      </w:r>
+    </w:p>
+    <w:p>
+      <w:hyperlink r:id="rId26" w:history="1">
         <w:r>
           <w:rPr>
             <w:rStyle w:val="Hyperlink"/>
@@ -4515,12 +5681,17 @@
     </w:p>
     <w:p/>
     <w:p>
-      <w:r>
-        <w:t>Siraj- Predicting Stock Prices</w:t>
-      </w:r>
-    </w:p>
-    <w:p>
-      <w:hyperlink r:id="rId15" w:history="1">
+      <w:proofErr w:type="spellStart"/>
+      <w:r>
+        <w:t>Siraj</w:t>
+      </w:r>
+      <w:proofErr w:type="spellEnd"/>
+      <w:r>
+        <w:t>- Predicting Stock Prices</w:t>
+      </w:r>
+    </w:p>
+    <w:p>
+      <w:hyperlink r:id="rId27" w:history="1">
         <w:r>
           <w:rPr>
             <w:rStyle w:val="Hyperlink"/>
@@ -4541,7 +5712,7 @@
           <w:rStyle w:val="Hyperlink"/>
         </w:rPr>
       </w:pPr>
-      <w:hyperlink r:id="rId16" w:history="1">
+      <w:hyperlink r:id="rId28" w:history="1">
         <w:r>
           <w:rPr>
             <w:rStyle w:val="Hyperlink"/>
@@ -4558,7 +5729,7 @@
       </w:pPr>
     </w:p>
     <w:p>
-      <w:hyperlink r:id="rId17" w:history="1">
+      <w:hyperlink r:id="rId29" w:history="1">
         <w:r>
           <w:rPr>
             <w:rStyle w:val="Hyperlink"/>

</xml_diff>

<commit_message>
Add comments to the prediction module
</commit_message>
<xml_diff>
--- a/report.docx
+++ b/report.docx
@@ -4280,6 +4280,182 @@
     </w:p>
     <w:p/>
     <w:p>
+      <w:r>
+        <w:t>Change dates</w:t>
+      </w:r>
+    </w:p>
+    <w:p>
+      <w:r>
+        <w:t>Change features</w:t>
+      </w:r>
+    </w:p>
+    <w:p>
+      <w:r>
+        <w:t>Add cumulative return p</w:t>
+      </w:r>
+      <w:bookmarkStart w:id="0" w:name="_GoBack"/>
+      <w:bookmarkEnd w:id="0"/>
+      <w:r>
+        <w:t>ercent</w:t>
+      </w:r>
+    </w:p>
+    <w:p/>
+    <w:p>
+      <w:pPr>
+        <w:pStyle w:val="NormalWeb"/>
+      </w:pPr>
+      <w:r>
+        <w:t>TODO compare the results against various time periods for Linear Regression</w:t>
+      </w:r>
+    </w:p>
+    <w:p>
+      <w:pPr>
+        <w:pStyle w:val="NormalWeb"/>
+      </w:pPr>
+      <w:r>
+        <w:t>In this section, the final model and any supporting qualities should be evaluated in detail. It should be clear how the final model was derived and why this model was chosen. In addition, some type of analysis should be used to validate the robustness of this model and its solution, such as manipulating the input data or environment to see how the model’s solution is affected (this is called sensitivity analysis). Questions to ask yourself when writing this section:</w:t>
+      </w:r>
+    </w:p>
+    <w:p>
+      <w:pPr>
+        <w:numPr>
+          <w:ilvl w:val="0"/>
+          <w:numId w:val="11"/>
+        </w:numPr>
+        <w:spacing w:before="100" w:beforeAutospacing="1" w:after="100" w:afterAutospacing="1" w:line="240" w:lineRule="auto"/>
+      </w:pPr>
+      <w:r>
+        <w:rPr>
+          <w:rStyle w:val="Emphasis"/>
+        </w:rPr>
+        <w:t>Is the final model reasonable and aligning with solution expectations? Are the final parameters of the model appropriate?</w:t>
+      </w:r>
+    </w:p>
+    <w:p>
+      <w:pPr>
+        <w:numPr>
+          <w:ilvl w:val="0"/>
+          <w:numId w:val="11"/>
+        </w:numPr>
+        <w:spacing w:before="100" w:beforeAutospacing="1" w:after="100" w:afterAutospacing="1" w:line="240" w:lineRule="auto"/>
+      </w:pPr>
+      <w:r>
+        <w:rPr>
+          <w:rStyle w:val="Emphasis"/>
+        </w:rPr>
+        <w:t>Has the final model been tested with various inputs to evaluate whether the model generalizes well to unseen data?</w:t>
+      </w:r>
+    </w:p>
+    <w:p>
+      <w:pPr>
+        <w:numPr>
+          <w:ilvl w:val="0"/>
+          <w:numId w:val="11"/>
+        </w:numPr>
+        <w:spacing w:before="100" w:beforeAutospacing="1" w:after="100" w:afterAutospacing="1" w:line="240" w:lineRule="auto"/>
+      </w:pPr>
+      <w:r>
+        <w:rPr>
+          <w:rStyle w:val="Emphasis"/>
+        </w:rPr>
+        <w:t>Is the model robust enough for the problem? Do small perturbations (changes) in training data or the input space greatly affect the results?</w:t>
+      </w:r>
+    </w:p>
+    <w:p>
+      <w:pPr>
+        <w:numPr>
+          <w:ilvl w:val="0"/>
+          <w:numId w:val="11"/>
+        </w:numPr>
+        <w:spacing w:before="100" w:beforeAutospacing="1" w:after="100" w:afterAutospacing="1" w:line="240" w:lineRule="auto"/>
+      </w:pPr>
+      <w:r>
+        <w:rPr>
+          <w:rStyle w:val="Emphasis"/>
+        </w:rPr>
+        <w:t>Can results found from the model be trusted?</w:t>
+      </w:r>
+    </w:p>
+    <w:p>
+      <w:pPr>
+        <w:pStyle w:val="Heading3"/>
+      </w:pPr>
+      <w:r>
+        <w:lastRenderedPageBreak/>
+        <w:t>Justification</w:t>
+      </w:r>
+    </w:p>
+    <w:p/>
+    <w:p>
+      <w:r>
+        <w:t>The Linear Regression model is clearly outperforming other models such as KNN and Random Forest</w:t>
+      </w:r>
+      <w:r>
+        <w:t>.  It also outperformed the S&amp;P500 in a comparison testing.</w:t>
+      </w:r>
+    </w:p>
+    <w:p>
+      <w:pPr>
+        <w:rPr>
+          <w:u w:val="single"/>
+        </w:rPr>
+      </w:pPr>
+    </w:p>
+    <w:p>
+      <w:pPr>
+        <w:pStyle w:val="NormalWeb"/>
+      </w:pPr>
+      <w:r>
+        <w:t>In this section, your model’s final solution and its results should be compared to the benchmark you established earlier in the project using some type of statistical analysis. You should also justify whether these results and the solution are significant enough to have solved the problem posed in the project. Questions to ask yourself when writing this section:</w:t>
+      </w:r>
+    </w:p>
+    <w:p>
+      <w:pPr>
+        <w:numPr>
+          <w:ilvl w:val="0"/>
+          <w:numId w:val="12"/>
+        </w:numPr>
+        <w:spacing w:before="100" w:beforeAutospacing="1" w:after="100" w:afterAutospacing="1" w:line="240" w:lineRule="auto"/>
+      </w:pPr>
+      <w:r>
+        <w:rPr>
+          <w:rStyle w:val="Emphasis"/>
+        </w:rPr>
+        <w:t>Are the final results found stronger than the benchmark result reported earlier?</w:t>
+      </w:r>
+    </w:p>
+    <w:p>
+      <w:pPr>
+        <w:numPr>
+          <w:ilvl w:val="0"/>
+          <w:numId w:val="12"/>
+        </w:numPr>
+        <w:spacing w:before="100" w:beforeAutospacing="1" w:after="100" w:afterAutospacing="1" w:line="240" w:lineRule="auto"/>
+      </w:pPr>
+      <w:r>
+        <w:rPr>
+          <w:rStyle w:val="Emphasis"/>
+        </w:rPr>
+        <w:t>Have you thoroughly analyzed and discussed the final solution?</w:t>
+      </w:r>
+    </w:p>
+    <w:p>
+      <w:pPr>
+        <w:numPr>
+          <w:ilvl w:val="0"/>
+          <w:numId w:val="12"/>
+        </w:numPr>
+        <w:spacing w:before="100" w:beforeAutospacing="1" w:after="100" w:afterAutospacing="1" w:line="240" w:lineRule="auto"/>
+      </w:pPr>
+      <w:r>
+        <w:rPr>
+          <w:rStyle w:val="Emphasis"/>
+        </w:rPr>
+        <w:t>Is the final solution significant enough to have solved the problem?</w:t>
+      </w:r>
+    </w:p>
+    <w:p/>
+    <w:p>
       <w:pPr>
         <w:rPr>
           <w:noProof/>
@@ -5393,8 +5569,6 @@
       <w:pPr>
         <w:pStyle w:val="Heading1"/>
       </w:pPr>
-      <w:bookmarkStart w:id="0" w:name="_GoBack"/>
-      <w:bookmarkEnd w:id="0"/>
       <w:proofErr w:type="spellStart"/>
       <w:r>
         <w:lastRenderedPageBreak/>

</xml_diff>

<commit_message>
code cleanup and report update
</commit_message>
<xml_diff>
--- a/report.docx
+++ b/report.docx
@@ -7,13 +7,8 @@
         <w:pStyle w:val="Heading1"/>
       </w:pPr>
       <w:r>
-        <w:t xml:space="preserve">Machine Learning Engineer </w:t>
-      </w:r>
-      <w:proofErr w:type="spellStart"/>
-      <w:r>
-        <w:t>Nanodegree</w:t>
-      </w:r>
-      <w:proofErr w:type="spellEnd"/>
+        <w:t>Machine Learning Engineer Nanodegree</w:t>
+      </w:r>
     </w:p>
     <w:p>
       <w:pPr>
@@ -27,19 +22,9 @@
       <w:pPr>
         <w:pStyle w:val="NormalWeb"/>
       </w:pPr>
-      <w:proofErr w:type="spellStart"/>
-      <w:r>
-        <w:t>Youness</w:t>
-      </w:r>
-      <w:proofErr w:type="spellEnd"/>
-      <w:r>
-        <w:t xml:space="preserve"> </w:t>
-      </w:r>
-      <w:proofErr w:type="spellStart"/>
-      <w:r>
-        <w:t>Assassi</w:t>
-      </w:r>
-      <w:proofErr w:type="spellEnd"/>
+      <w:r>
+        <w:t>Youness Assassi</w:t>
+      </w:r>
       <w:r>
         <w:br/>
         <w:t>February 2</w:t>
@@ -187,27 +172,7 @@
           <w:sz w:val="24"/>
           <w:szCs w:val="24"/>
         </w:rPr>
-        <w:t xml:space="preserve">There is ample amount of research being done in this field, but much of it is not published for the obvious reason that the sponsors of the research would like to keep the information to themselves.   Luckily, </w:t>
-      </w:r>
-      <w:proofErr w:type="spellStart"/>
-      <w:r>
-        <w:rPr>
-          <w:rFonts w:ascii="Segoe UI" w:hAnsi="Segoe UI" w:cs="Segoe UI"/>
-          <w:b w:val="0"/>
-          <w:sz w:val="24"/>
-          <w:szCs w:val="24"/>
-        </w:rPr>
-        <w:t>Udacity</w:t>
-      </w:r>
-      <w:proofErr w:type="spellEnd"/>
-      <w:r>
-        <w:rPr>
-          <w:rFonts w:ascii="Segoe UI" w:hAnsi="Segoe UI" w:cs="Segoe UI"/>
-          <w:b w:val="0"/>
-          <w:sz w:val="24"/>
-          <w:szCs w:val="24"/>
-        </w:rPr>
-        <w:t xml:space="preserve"> with the help of professor Tucker Balch of Georgia Tech has published a free course online called Machine Learning for Trading.</w:t>
+        <w:t>There is ample amount of research being done in this field, but much of it is not published for the obvious reason that the sponsors of the research would like to keep the information to themselves.   Luckily, Udacity with the help of professor Tucker Balch of Georgia Tech has published a free course online called Machine Learning for Trading.</w:t>
       </w:r>
       <w:r>
         <w:rPr>
@@ -236,27 +201,7 @@
           <w:szCs w:val="24"/>
         </w:rPr>
         <w:lastRenderedPageBreak/>
-        <w:t xml:space="preserve">with the same name was published by </w:t>
-      </w:r>
-      <w:proofErr w:type="spellStart"/>
-      <w:r>
-        <w:rPr>
-          <w:rFonts w:ascii="Segoe UI" w:hAnsi="Segoe UI" w:cs="Segoe UI"/>
-          <w:b w:val="0"/>
-          <w:sz w:val="24"/>
-          <w:szCs w:val="24"/>
-        </w:rPr>
-        <w:t>Gorden</w:t>
-      </w:r>
-      <w:proofErr w:type="spellEnd"/>
-      <w:r>
-        <w:rPr>
-          <w:rFonts w:ascii="Segoe UI" w:hAnsi="Segoe UI" w:cs="Segoe UI"/>
-          <w:b w:val="0"/>
-          <w:sz w:val="24"/>
-          <w:szCs w:val="24"/>
-        </w:rPr>
-        <w:t xml:space="preserve"> Ritter</w:t>
+        <w:t>with the same name was published by Gorden Ritter</w:t>
       </w:r>
       <w:r>
         <w:rPr>
@@ -342,49 +287,7 @@
           <w:sz w:val="24"/>
           <w:szCs w:val="24"/>
         </w:rPr>
-        <w:t xml:space="preserve"> The goal of this project is to build an application that can generate an optimized portfolio of stocks given a certain amount of money, then adjust the portfolio as the market changes.  The portfolio returns will have to beat the market returns within a defined time period of no more than 1 day in the future through a simulation using real market data.  This is regression type of a problem, where I will use the S&amp;P500 statistics as input and individual stock price as output.  Some of the input variables I will be trying out will be the </w:t>
-      </w:r>
-      <w:proofErr w:type="spellStart"/>
-      <w:proofErr w:type="gramStart"/>
-      <w:r>
-        <w:rPr>
-          <w:rFonts w:ascii="Segoe UI" w:eastAsia="Times New Roman" w:hAnsi="Segoe UI" w:cs="Segoe UI"/>
-          <w:iCs/>
-          <w:sz w:val="24"/>
-          <w:szCs w:val="24"/>
-        </w:rPr>
-        <w:t>sharpe</w:t>
-      </w:r>
-      <w:proofErr w:type="spellEnd"/>
-      <w:proofErr w:type="gramEnd"/>
-      <w:r>
-        <w:rPr>
-          <w:rFonts w:ascii="Segoe UI" w:eastAsia="Times New Roman" w:hAnsi="Segoe UI" w:cs="Segoe UI"/>
-          <w:iCs/>
-          <w:sz w:val="24"/>
-          <w:szCs w:val="24"/>
-        </w:rPr>
-        <w:t xml:space="preserve"> ratio, </w:t>
-      </w:r>
-      <w:proofErr w:type="spellStart"/>
-      <w:r>
-        <w:rPr>
-          <w:rFonts w:ascii="Segoe UI" w:eastAsia="Times New Roman" w:hAnsi="Segoe UI" w:cs="Segoe UI"/>
-          <w:iCs/>
-          <w:sz w:val="24"/>
-          <w:szCs w:val="24"/>
-        </w:rPr>
-        <w:t>bolinger</w:t>
-      </w:r>
-      <w:proofErr w:type="spellEnd"/>
-      <w:r>
-        <w:rPr>
-          <w:rFonts w:ascii="Segoe UI" w:eastAsia="Times New Roman" w:hAnsi="Segoe UI" w:cs="Segoe UI"/>
-          <w:iCs/>
-          <w:sz w:val="24"/>
-          <w:szCs w:val="24"/>
-        </w:rPr>
-        <w:t xml:space="preserve"> bands and volatility. </w:t>
+        <w:t xml:space="preserve"> The goal of this project is to build an application that can generate an optimized portfolio of stocks given a certain amount of money, then adjust the portfolio as the market changes.  The portfolio returns will have to beat the market returns within a defined time period of no more than 1 day in the future through a simulation using real market data.  This is regression type of a problem, where I will use the S&amp;P500 statistics as input and individual stock price as output.  Some of the input variables I will be trying out will be the sharpe ratio, bolinger bands and volatility. </w:t>
       </w:r>
     </w:p>
     <w:p>
@@ -449,67 +352,7 @@
           <w:sz w:val="24"/>
           <w:szCs w:val="24"/>
         </w:rPr>
-        <w:t xml:space="preserve"> that includes the high, low, open, close and adjusted close of each stock.   Out of the 505 stocks, my application will generate a portfolio of about 10 stocks.  This portfolio will be optimized for its high Sharpe ratio value with a percentage allocation for each of the stocks.  The idea is to then analyze these stocks by generating a number of statistics that can be used as input variables or features.  Some of these statistics include the </w:t>
-      </w:r>
-      <w:proofErr w:type="spellStart"/>
-      <w:r>
-        <w:rPr>
-          <w:rFonts w:ascii="Segoe UI" w:eastAsia="Times New Roman" w:hAnsi="Segoe UI" w:cs="Segoe UI"/>
-          <w:iCs/>
-          <w:sz w:val="24"/>
-          <w:szCs w:val="24"/>
-        </w:rPr>
-        <w:t>Bolinger</w:t>
-      </w:r>
-      <w:proofErr w:type="spellEnd"/>
-      <w:r>
-        <w:rPr>
-          <w:rFonts w:ascii="Segoe UI" w:eastAsia="Times New Roman" w:hAnsi="Segoe UI" w:cs="Segoe UI"/>
-          <w:iCs/>
-          <w:sz w:val="24"/>
-          <w:szCs w:val="24"/>
-        </w:rPr>
-        <w:t xml:space="preserve"> Bands, momentum and volatility, while the future stock price will be the label or output variable.  The model will be trained using a number of days in the past with a target price of 1 day in the future.  I will be using </w:t>
-      </w:r>
-      <w:proofErr w:type="spellStart"/>
-      <w:r>
-        <w:rPr>
-          <w:rFonts w:ascii="Segoe UI" w:eastAsia="Times New Roman" w:hAnsi="Segoe UI" w:cs="Segoe UI"/>
-          <w:iCs/>
-          <w:sz w:val="24"/>
-          <w:szCs w:val="24"/>
-        </w:rPr>
-        <w:t>TimeSeriesSplit</w:t>
-      </w:r>
-      <w:proofErr w:type="spellEnd"/>
-      <w:r>
-        <w:rPr>
-          <w:rFonts w:ascii="Segoe UI" w:eastAsia="Times New Roman" w:hAnsi="Segoe UI" w:cs="Segoe UI"/>
-          <w:iCs/>
-          <w:sz w:val="24"/>
-          <w:szCs w:val="24"/>
-        </w:rPr>
-        <w:t xml:space="preserve"> from </w:t>
-      </w:r>
-      <w:proofErr w:type="spellStart"/>
-      <w:r>
-        <w:rPr>
-          <w:rFonts w:ascii="Segoe UI" w:eastAsia="Times New Roman" w:hAnsi="Segoe UI" w:cs="Segoe UI"/>
-          <w:iCs/>
-          <w:sz w:val="24"/>
-          <w:szCs w:val="24"/>
-        </w:rPr>
-        <w:t>Sklearn</w:t>
-      </w:r>
-      <w:proofErr w:type="spellEnd"/>
-      <w:r>
-        <w:rPr>
-          <w:rFonts w:ascii="Segoe UI" w:eastAsia="Times New Roman" w:hAnsi="Segoe UI" w:cs="Segoe UI"/>
-          <w:iCs/>
-          <w:sz w:val="24"/>
-          <w:szCs w:val="24"/>
-        </w:rPr>
-        <w:t xml:space="preserve"> to split the data between training and testing.  This will ensure the proper evaluation of the model as it will not get access to future data. </w:t>
+        <w:t xml:space="preserve"> that includes the high, low, open, close and adjusted close of each stock.   Out of the 505 stocks, my application will generate a portfolio of about 10 stocks.  This portfolio will be optimized for its high Sharpe ratio value with a percentage allocation for each of the stocks.  The idea is to then analyze these stocks by generating a number of statistics that can be used as input variables or features.  Some of these statistics include the Bolinger Bands, momentum and volatility, while the future stock price will be the label or output variable.  The model will be trained using a number of days in the past with a target price of 1 day in the future.  I will be using TimeSeriesSplit from Sklearn to split the data between training and testing.  This will ensure the proper evaluation of the model as it will not get access to future data. </w:t>
       </w:r>
     </w:p>
     <w:p>
@@ -612,7 +455,23 @@
           <w:sz w:val="24"/>
           <w:szCs w:val="24"/>
         </w:rPr>
-        <w:t xml:space="preserve">The plan is to start with a portfolio of the entire S&amp;P 500, then based on the historical performance of the stocks that make up the S&amp;P 500, generate a portfolio of about 10 stocks that is optimized using the Sharpe ratio.  This would ensure that we have a portfolio with high return and low volatility.  The next step is to generate other statistics for each of these stocks, such as the Bollinger Bands, momentum and volatility that can be used as features for our learning algorithm.  The label of course will be the stock price 1 day in the future.   </w:t>
+        <w:t>The plan is to start with a portfolio of the entire S&amp;P 500, then based on the historical performance of the stocks that make up the S&amp;P 500, generate a portfolio of about 10 stocks that is optimized using the Sharpe ratio.  This would ensure that we have a portfolio with high return and low volatility.  The next step is to generate other statistics for each of these stocks, su</w:t>
+      </w:r>
+      <w:r>
+        <w:rPr>
+          <w:rFonts w:ascii="Segoe UI" w:eastAsia="Times New Roman" w:hAnsi="Segoe UI" w:cs="Segoe UI"/>
+          <w:sz w:val="24"/>
+          <w:szCs w:val="24"/>
+        </w:rPr>
+        <w:t>ch as the Bollinger Bands®</w:t>
+      </w:r>
+      <w:r>
+        <w:rPr>
+          <w:rFonts w:ascii="Segoe UI" w:eastAsia="Times New Roman" w:hAnsi="Segoe UI" w:cs="Segoe UI"/>
+          <w:sz w:val="24"/>
+          <w:szCs w:val="24"/>
+        </w:rPr>
+        <w:t xml:space="preserve">, momentum and volatility that can be used as features for our learning algorithm.  The label of course will be the stock price 1 day in the future.   </w:t>
       </w:r>
     </w:p>
     <w:p>
@@ -981,26 +840,16 @@
           </wp:anchor>
         </w:drawing>
       </w:r>
-      <w:proofErr w:type="gramStart"/>
-      <w:r>
-        <w:t>is</w:t>
-      </w:r>
-      <w:proofErr w:type="gramEnd"/>
-      <w:r>
-        <w:t xml:space="preserve"> the actual stock price value </w:t>
+      <w:r>
+        <w:t xml:space="preserve">is the actual stock price value </w:t>
       </w:r>
     </w:p>
     <w:p>
       <w:pPr>
         <w:pStyle w:val="NormalWeb"/>
       </w:pPr>
-      <w:proofErr w:type="gramStart"/>
-      <w:r>
-        <w:t>is</w:t>
-      </w:r>
-      <w:proofErr w:type="gramEnd"/>
-      <w:r>
-        <w:t xml:space="preserve"> the predicted value</w:t>
+      <w:r>
+        <w:t>is the predicted value</w:t>
       </w:r>
     </w:p>
     <w:p>
@@ -1008,15 +857,7 @@
         <w:pStyle w:val="NormalWeb"/>
       </w:pPr>
       <w:r>
-        <w:t xml:space="preserve">  </w:t>
-      </w:r>
-      <w:proofErr w:type="gramStart"/>
-      <w:r>
-        <w:t>n</w:t>
-      </w:r>
-      <w:proofErr w:type="gramEnd"/>
-      <w:r>
-        <w:t xml:space="preserve"> is the number of test data rows </w:t>
+        <w:t xml:space="preserve">  n is the number of test data rows </w:t>
       </w:r>
     </w:p>
     <w:p>
@@ -1045,23 +886,7 @@
         <w:pStyle w:val="NormalWeb"/>
       </w:pPr>
       <w:r>
-        <w:t>The data used for this project was retrieved from yahoo finance.  The module ‘</w:t>
-      </w:r>
-      <w:proofErr w:type="spellStart"/>
-      <w:r>
-        <w:t>processing.start</w:t>
-      </w:r>
-      <w:proofErr w:type="spellEnd"/>
-      <w:r>
-        <w:t xml:space="preserve">’ handles the automatic retrieval all of S&amp;P 500 historical stock information since 2006.  New data can be retrieved by typing ‘python –m </w:t>
-      </w:r>
-      <w:proofErr w:type="spellStart"/>
-      <w:r>
-        <w:t>processing.start</w:t>
-      </w:r>
-      <w:proofErr w:type="spellEnd"/>
-      <w:r>
-        <w:t>’ in the command line from the root of the project.</w:t>
+        <w:t>The data used for this project was retrieved from yahoo finance.  The module ‘processing.start’ handles the automatic retrieval all of S&amp;P 500 historical stock information since 2006.  New data can be retrieved by typing ‘python –m processing.start’ in the command line from the root of the project.</w:t>
       </w:r>
     </w:p>
     <w:p>
@@ -1140,13 +965,8 @@
           <w:numId w:val="17"/>
         </w:numPr>
       </w:pPr>
-      <w:proofErr w:type="spellStart"/>
-      <w:r>
-        <w:t>Adj</w:t>
-      </w:r>
-      <w:proofErr w:type="spellEnd"/>
-      <w:r>
-        <w:t xml:space="preserve"> Close:  The closing price with consideration of other factors such as stock splits and dividends.</w:t>
+      <w:r>
+        <w:t>Adj Close:  The closing price with consideration of other factors such as stock splits and dividends.</w:t>
       </w:r>
     </w:p>
     <w:p>
@@ -1177,11 +997,9 @@
         <w:lastRenderedPageBreak/>
         <w:t xml:space="preserve">The next step is to generate the optimal portfolio combination of stocks.  For this step, I used the entire set of S&amp;P stocks as input, then applied </w:t>
       </w:r>
-      <w:proofErr w:type="spellStart"/>
       <w:r>
         <w:t>scipy.optimize</w:t>
       </w:r>
-      <w:proofErr w:type="spellEnd"/>
       <w:r>
         <w:t xml:space="preserve"> which tries to reduce the error by finding the highest Sharpe ratio of the stock combination. </w:t>
       </w:r>
@@ -1417,23 +1235,19 @@
     <w:p>
       <w:r>
         <w:lastRenderedPageBreak/>
-        <w:t xml:space="preserve">As can be seen on the </w:t>
-      </w:r>
-      <w:proofErr w:type="spellStart"/>
-      <w:r>
-        <w:t>heatmap</w:t>
-      </w:r>
-      <w:proofErr w:type="spellEnd"/>
-      <w:r>
-        <w:t xml:space="preserve"> figure, there is a strong negative correlation between the Simple Moving average and the lower </w:t>
-      </w:r>
-      <w:proofErr w:type="spellStart"/>
-      <w:r>
-        <w:t>Bolinger</w:t>
-      </w:r>
-      <w:proofErr w:type="spellEnd"/>
-      <w:r>
-        <w:t xml:space="preserve"> Band.  There is also a high correlation between Momentum and the Simple Moving average.  I will most likely be removing some of these highly correlated features from the model training as they will only introduce noise and complexity to the model.  </w:t>
+        <w:t>As can be seen on the heatmap figure, there is a strong negative correlation between the Simple Moving average and the lower Bo</w:t>
+      </w:r>
+      <w:r>
+        <w:t>l</w:t>
+      </w:r>
+      <w:r>
+        <w:t>linger Band</w:t>
+      </w:r>
+      <w:r>
+        <w:t>®</w:t>
+      </w:r>
+      <w:r>
+        <w:t xml:space="preserve">.  There is also a high correlation between Momentum and the Simple Moving average.  I will most likely be removing some of these highly correlated features from the model training as they will only introduce noise and complexity to the model.  </w:t>
       </w:r>
     </w:p>
     <w:p>
@@ -1456,21 +1270,11 @@
       <w:r>
         <w:t xml:space="preserve">The first technique that I will be using is to generate a portfolio of stocks with the goal of maximum return at a lower risk.  To do that I will first generate a portfolio composed of all 505 equally weighted stocks from the S&amp;P 500.  Then use an optimizer called </w:t>
       </w:r>
-      <w:proofErr w:type="spellStart"/>
       <w:r>
         <w:t>scipy.optimize</w:t>
       </w:r>
-      <w:proofErr w:type="spellEnd"/>
-      <w:r>
-        <w:t xml:space="preserve"> that will try to reduce the error in the portfolio by maximizing its Sharpe ratio.  I will be using the following parameters for the minimize function of </w:t>
-      </w:r>
-      <w:proofErr w:type="spellStart"/>
-      <w:r>
-        <w:t>scipy.optimize</w:t>
-      </w:r>
-      <w:proofErr w:type="spellEnd"/>
-      <w:r>
-        <w:t xml:space="preserve">: </w:t>
+      <w:r>
+        <w:t xml:space="preserve"> that will try to reduce the error in the portfolio by maximizing its Sharpe ratio.  I will be using the following parameters for the minimize function of scipy.optimize: </w:t>
       </w:r>
     </w:p>
     <w:p>
@@ -1562,15 +1366,7 @@
         </w:numPr>
       </w:pPr>
       <w:r>
-        <w:t xml:space="preserve">Kernel: </w:t>
-      </w:r>
-      <w:proofErr w:type="spellStart"/>
-      <w:r>
-        <w:t>rbf</w:t>
-      </w:r>
-      <w:proofErr w:type="spellEnd"/>
-      <w:r>
-        <w:t>, poly and linear</w:t>
+        <w:t>Kernel: rbf, poly and linear</w:t>
       </w:r>
     </w:p>
     <w:p>
@@ -1618,13 +1414,8 @@
         </w:numPr>
       </w:pPr>
       <w:r>
-        <w:t xml:space="preserve">Nearest Neighbor </w:t>
-      </w:r>
-      <w:proofErr w:type="spellStart"/>
-      <w:r>
-        <w:t>Regressor</w:t>
-      </w:r>
-      <w:proofErr w:type="spellEnd"/>
+        <w:t>Nearest Neighbor Regressor</w:t>
+      </w:r>
     </w:p>
     <w:p>
       <w:pPr>
@@ -1634,11 +1425,9 @@
           <w:numId w:val="17"/>
         </w:numPr>
       </w:pPr>
-      <w:proofErr w:type="spellStart"/>
       <w:r>
         <w:t>n_neighbors</w:t>
       </w:r>
-      <w:proofErr w:type="spellEnd"/>
       <w:r>
         <w:t>: 3, 5, 7</w:t>
       </w:r>
@@ -1652,15 +1441,7 @@
         </w:numPr>
       </w:pPr>
       <w:r>
-        <w:t xml:space="preserve">Random Forest </w:t>
-      </w:r>
-      <w:proofErr w:type="spellStart"/>
-      <w:r>
-        <w:t>Regressor</w:t>
-      </w:r>
-      <w:proofErr w:type="spellEnd"/>
-      <w:r>
-        <w:t>:</w:t>
+        <w:t>Random Forest Regressor:</w:t>
       </w:r>
     </w:p>
     <w:p>
@@ -1671,13 +1452,8 @@
           <w:numId w:val="17"/>
         </w:numPr>
       </w:pPr>
-      <w:proofErr w:type="spellStart"/>
-      <w:r>
-        <w:t>Max_depth</w:t>
-      </w:r>
-      <w:proofErr w:type="spellEnd"/>
-      <w:r>
-        <w:t>: various numbers</w:t>
+      <w:r>
+        <w:t>Max_depth: various numbers</w:t>
       </w:r>
     </w:p>
     <w:p>
@@ -1688,13 +1464,8 @@
           <w:numId w:val="17"/>
         </w:numPr>
       </w:pPr>
-      <w:proofErr w:type="spellStart"/>
-      <w:r>
-        <w:t>Random_state</w:t>
-      </w:r>
-      <w:proofErr w:type="spellEnd"/>
-      <w:r>
-        <w:t>: 0 to ensure we get the same result every time.</w:t>
+      <w:r>
+        <w:t>Random_state: 0 to ensure we get the same result every time.</w:t>
       </w:r>
     </w:p>
     <w:p>
@@ -1704,11 +1475,9 @@
       <w:r>
         <w:t xml:space="preserve">The Support Vector Machine algorithms perform poorly when trained against the original distribution of the data.  For that, I will be using </w:t>
       </w:r>
-      <w:proofErr w:type="spellStart"/>
       <w:r>
         <w:t>StandardScaler</w:t>
       </w:r>
-      <w:proofErr w:type="spellEnd"/>
       <w:r>
         <w:t xml:space="preserve"> to preprocess the data so that it is well normalized (values between 0 and 1 instead of the actual values).  </w:t>
       </w:r>
@@ -1720,11 +1489,9 @@
       <w:r>
         <w:t xml:space="preserve">Also, since this is a time series regression problem, I will have an issue when splitting the data for testing and training using the standard cross validation techniques.  Instead, I will be using </w:t>
       </w:r>
-      <w:proofErr w:type="spellStart"/>
       <w:r>
         <w:t>TimeSeriesSplit</w:t>
       </w:r>
-      <w:proofErr w:type="spellEnd"/>
       <w:r>
         <w:t xml:space="preserve"> which always provides testing data that the model has never been trained on.  </w:t>
       </w:r>
@@ -1890,31 +1657,7 @@
         <w:pStyle w:val="NormalWeb"/>
       </w:pPr>
       <w:r>
-        <w:t xml:space="preserve">By using Pandas </w:t>
-      </w:r>
-      <w:proofErr w:type="spellStart"/>
-      <w:r>
-        <w:t>DataFrame</w:t>
-      </w:r>
-      <w:proofErr w:type="spellEnd"/>
-      <w:r>
-        <w:t xml:space="preserve">, it is easy to fill out empty cells with relevant information or drop certain rows completely.  In this case, we combine the full set of stocks information in a </w:t>
-      </w:r>
-      <w:proofErr w:type="spellStart"/>
-      <w:r>
-        <w:t>DataFrame</w:t>
-      </w:r>
-      <w:proofErr w:type="spellEnd"/>
-      <w:r>
-        <w:t xml:space="preserve"> and then add S&amp;P index data.  The next step is to drop the </w:t>
-      </w:r>
-      <w:proofErr w:type="spellStart"/>
-      <w:r>
-        <w:t>DataFrame</w:t>
-      </w:r>
-      <w:proofErr w:type="spellEnd"/>
-      <w:r>
-        <w:t xml:space="preserve"> rows where we have empty S&amp;P cells.  So that solves the issue with stocks with values that do not correspond to the S&amp;P trading dates.  We still have other stocks that did not trade at all in certain periods, and for those we use a forward fill methodology in which we fill the adjusted close values of a certain stock with the last known value.  Now if those stocks do not have any last known value, we use a backward fill methodology where we use the first value we have to fill the past dates with missing information. If for any reason we still have empty cells, then we just drop the rows entirely.  </w:t>
+        <w:t xml:space="preserve">By using Pandas DataFrame, it is easy to fill out empty cells with relevant information or drop certain rows completely.  In this case, we combine the full set of stocks information in a DataFrame and then add S&amp;P index data.  The next step is to drop the DataFrame rows where we have empty S&amp;P cells.  So that solves the issue with stocks with values that do not correspond to the S&amp;P trading dates.  We still have other stocks that did not trade at all in certain periods, and for those we use a forward fill methodology in which we fill the adjusted close values of a certain stock with the last known value.  Now if those stocks do not have any last known value, we use a backward fill methodology where we use the first value we have to fill the past dates with missing information. If for any reason we still have empty cells, then we just drop the rows entirely.  </w:t>
       </w:r>
     </w:p>
     <w:p>
@@ -1922,27 +1665,23 @@
         <w:pStyle w:val="NormalWeb"/>
       </w:pPr>
       <w:r>
-        <w:t xml:space="preserve">The next step is to generate the various features we need. I created Ticker and </w:t>
-      </w:r>
-      <w:proofErr w:type="spellStart"/>
-      <w:r>
-        <w:t>TickerAnalysed</w:t>
-      </w:r>
-      <w:proofErr w:type="spellEnd"/>
-      <w:r>
-        <w:t xml:space="preserve"> classes for this reason.   Ticker is responsible for collecting the ticker data and cleaning it up, while </w:t>
-      </w:r>
-      <w:proofErr w:type="spellStart"/>
-      <w:r>
-        <w:t>TickerAnalysed</w:t>
-      </w:r>
-      <w:proofErr w:type="spellEnd"/>
-      <w:r>
-        <w:t xml:space="preserve"> which is a sub-class of Ticker is responsible for calculating the different </w:t>
+        <w:t xml:space="preserve">The next step is to generate the various features we need. I created Ticker and TickerAnalysed classes for this reason.   Ticker is responsible for collecting the ticker data and cleaning it up, while TickerAnalysed which is a sub-class of Ticker is responsible for calculating the different </w:t>
       </w:r>
       <w:r>
         <w:lastRenderedPageBreak/>
-        <w:t>statistics and that includes Daily Returns, Momentum, Simple Moving Average, Upper Bollinger Band and Lower Bollinger Band.</w:t>
+        <w:t>statistics and that includes Daily Returns, Momentum, Simple Moving Average, Upper Bollinger Band</w:t>
+      </w:r>
+      <w:r>
+        <w:t>®</w:t>
+      </w:r>
+      <w:r>
+        <w:t xml:space="preserve"> and Lower Bollinger Band</w:t>
+      </w:r>
+      <w:r>
+        <w:t>®</w:t>
+      </w:r>
+      <w:r>
+        <w:t>.</w:t>
       </w:r>
     </w:p>
     <w:p>
@@ -1980,13 +1719,8 @@
       <w:r>
         <w:t>,’</w:t>
       </w:r>
-      <w:proofErr w:type="spellStart"/>
-      <w:r>
-        <w:t>ticker_stats</w:t>
-      </w:r>
-      <w:proofErr w:type="spellEnd"/>
-      <w:r>
-        <w:t>/</w:t>
+      <w:r>
+        <w:t>ticker_stats/</w:t>
       </w:r>
       <w:r>
         <w:t>classifiers_resuls.csv’</w:t>
@@ -2005,11 +1739,9 @@
       <w:r>
         <w:t xml:space="preserve">The next step was to split data for training and testing.  The features I used correspond to each of the individual stocks that make up the optimized portfolio.  The plan is to train each of the models individually against the portfolio stocks.   Since we are dealing with time series data, I used </w:t>
       </w:r>
-      <w:proofErr w:type="spellStart"/>
       <w:r>
         <w:t>TimeSeriesSplit</w:t>
       </w:r>
-      <w:proofErr w:type="spellEnd"/>
       <w:r>
         <w:t xml:space="preserve"> to split the data into 3 different train test groups.  I checked the classifier against the list of classifiers that require training data to be normalized, a</w:t>
       </w:r>
@@ -2777,17 +2509,8 @@
                 <w:rFonts w:ascii="Calibri" w:eastAsia="Times New Roman" w:hAnsi="Calibri" w:cs="Calibri"/>
                 <w:color w:val="000000"/>
               </w:rPr>
-              <w:t xml:space="preserve">Random Forest </w:t>
+              <w:t>Random Forest Regressor</w:t>
             </w:r>
-            <w:proofErr w:type="spellStart"/>
-            <w:r>
-              <w:rPr>
-                <w:rFonts w:ascii="Calibri" w:eastAsia="Times New Roman" w:hAnsi="Calibri" w:cs="Calibri"/>
-                <w:color w:val="000000"/>
-              </w:rPr>
-              <w:t>Regressor</w:t>
-            </w:r>
-            <w:proofErr w:type="spellEnd"/>
           </w:p>
         </w:tc>
         <w:tc>
@@ -2909,17 +2632,8 @@
                 <w:rFonts w:ascii="Calibri" w:eastAsia="Times New Roman" w:hAnsi="Calibri" w:cs="Calibri"/>
                 <w:color w:val="000000"/>
               </w:rPr>
-              <w:t xml:space="preserve">Nearest Neighbor </w:t>
+              <w:t>Nearest Neighbor Regressor</w:t>
             </w:r>
-            <w:proofErr w:type="spellStart"/>
-            <w:r>
-              <w:rPr>
-                <w:rFonts w:ascii="Calibri" w:eastAsia="Times New Roman" w:hAnsi="Calibri" w:cs="Calibri"/>
-                <w:color w:val="000000"/>
-              </w:rPr>
-              <w:t>Regressor</w:t>
-            </w:r>
-            <w:proofErr w:type="spellEnd"/>
           </w:p>
         </w:tc>
         <w:tc>
@@ -3042,17 +2756,8 @@
                 <w:rFonts w:ascii="Calibri" w:eastAsia="Times New Roman" w:hAnsi="Calibri" w:cs="Calibri"/>
                 <w:color w:val="000000"/>
               </w:rPr>
-              <w:t xml:space="preserve">Nearest Neighbor </w:t>
+              <w:t>Nearest Neighbor Regressor</w:t>
             </w:r>
-            <w:proofErr w:type="spellStart"/>
-            <w:r>
-              <w:rPr>
-                <w:rFonts w:ascii="Calibri" w:eastAsia="Times New Roman" w:hAnsi="Calibri" w:cs="Calibri"/>
-                <w:color w:val="000000"/>
-              </w:rPr>
-              <w:t>Regressor</w:t>
-            </w:r>
-            <w:proofErr w:type="spellEnd"/>
           </w:p>
         </w:tc>
         <w:tc>
@@ -3174,17 +2879,8 @@
                 <w:rFonts w:ascii="Calibri" w:eastAsia="Times New Roman" w:hAnsi="Calibri" w:cs="Calibri"/>
                 <w:color w:val="000000"/>
               </w:rPr>
-              <w:t xml:space="preserve">Random Forest </w:t>
+              <w:t>Random Forest Regressor</w:t>
             </w:r>
-            <w:proofErr w:type="spellStart"/>
-            <w:r>
-              <w:rPr>
-                <w:rFonts w:ascii="Calibri" w:eastAsia="Times New Roman" w:hAnsi="Calibri" w:cs="Calibri"/>
-                <w:color w:val="000000"/>
-              </w:rPr>
-              <w:t>Regressor</w:t>
-            </w:r>
-            <w:proofErr w:type="spellEnd"/>
           </w:p>
         </w:tc>
         <w:tc>
@@ -3430,17 +3126,8 @@
                 <w:rFonts w:ascii="Calibri" w:eastAsia="Times New Roman" w:hAnsi="Calibri" w:cs="Calibri"/>
                 <w:color w:val="000000"/>
               </w:rPr>
-              <w:t xml:space="preserve">Nearest Neighbor </w:t>
+              <w:t>Nearest Neighbor Regressor</w:t>
             </w:r>
-            <w:proofErr w:type="spellStart"/>
-            <w:r>
-              <w:rPr>
-                <w:rFonts w:ascii="Calibri" w:eastAsia="Times New Roman" w:hAnsi="Calibri" w:cs="Calibri"/>
-                <w:color w:val="000000"/>
-              </w:rPr>
-              <w:t>Regressor</w:t>
-            </w:r>
-            <w:proofErr w:type="spellEnd"/>
           </w:p>
         </w:tc>
         <w:tc>
@@ -3546,23 +3233,7 @@
         <w:t xml:space="preserve">When comparing the Root Mean Squared Error (RMSE) for each of the models and the different stocks, we can clearly see that Linear Regression is easily outperforming the rest of them. </w:t>
       </w:r>
       <w:r>
-        <w:t xml:space="preserve">As you can see in the table below, we compare results for SVM </w:t>
-      </w:r>
-      <w:proofErr w:type="spellStart"/>
-      <w:r>
-        <w:t>Regressor</w:t>
-      </w:r>
-      <w:proofErr w:type="spellEnd"/>
-      <w:r>
-        <w:t xml:space="preserve"> using different parameters.  SVM </w:t>
-      </w:r>
-      <w:proofErr w:type="spellStart"/>
-      <w:r>
-        <w:t>Regressor</w:t>
-      </w:r>
-      <w:proofErr w:type="spellEnd"/>
-      <w:r>
-        <w:t xml:space="preserve"> using RBF kernel seems to perform the best in my test but it still not performing at the level of the simpler Linear Regression classifier.</w:t>
+        <w:t>As you can see in the table below, we compare results for SVM Regressor using different parameters.  SVM Regressor using RBF kernel seems to perform the best in my test but it still not performing at the level of the simpler Linear Regression classifier.</w:t>
       </w:r>
     </w:p>
     <w:p>
@@ -4281,248 +3952,54 @@
     <w:p/>
     <w:p>
       <w:r>
-        <w:t>Change dates</w:t>
-      </w:r>
-    </w:p>
-    <w:p>
-      <w:r>
-        <w:t>Change features</w:t>
-      </w:r>
-    </w:p>
-    <w:p>
-      <w:r>
-        <w:t>Add cumulative return p</w:t>
-      </w:r>
-      <w:bookmarkStart w:id="0" w:name="_GoBack"/>
-      <w:bookmarkEnd w:id="0"/>
-      <w:r>
-        <w:t>ercent</w:t>
+        <w:t>Features:</w:t>
+      </w:r>
+    </w:p>
+    <w:p>
+      <w:r>
+        <w:t>Daily Returns</w:t>
+      </w:r>
+      <w:r>
+        <w:t xml:space="preserve">, </w:t>
+      </w:r>
+      <w:r>
+        <w:t>Lower Bollinger Band</w:t>
+      </w:r>
+      <w:r>
+        <w:t xml:space="preserve">, </w:t>
+      </w:r>
+      <w:r>
+        <w:t>Higher Bollinger Band</w:t>
+      </w:r>
+      <w:r>
+        <w:t xml:space="preserve">, </w:t>
+      </w:r>
+      <w:r>
+        <w:t>Simple Moving Average</w:t>
+      </w:r>
+    </w:p>
+    <w:p>
+      <w:r>
+        <w:t>Training Dates: 2017-01-02 to 2017-12-01</w:t>
+      </w:r>
+    </w:p>
+    <w:p>
+      <w:r>
+        <w:t>Buy Date: 2017-12-04, Sell Date: 2017-12-08</w:t>
       </w:r>
     </w:p>
     <w:p/>
     <w:p>
-      <w:pPr>
-        <w:pStyle w:val="NormalWeb"/>
-      </w:pPr>
-      <w:r>
-        <w:t>TODO compare the results against various time periods for Linear Regression</w:t>
-      </w:r>
-    </w:p>
-    <w:p>
-      <w:pPr>
-        <w:pStyle w:val="NormalWeb"/>
-      </w:pPr>
-      <w:r>
-        <w:t>In this section, the final model and any supporting qualities should be evaluated in detail. It should be clear how the final model was derived and why this model was chosen. In addition, some type of analysis should be used to validate the robustness of this model and its solution, such as manipulating the input data or environment to see how the model’s solution is affected (this is called sensitivity analysis). Questions to ask yourself when writing this section:</w:t>
-      </w:r>
-    </w:p>
-    <w:p>
-      <w:pPr>
-        <w:numPr>
-          <w:ilvl w:val="0"/>
-          <w:numId w:val="11"/>
-        </w:numPr>
-        <w:spacing w:before="100" w:beforeAutospacing="1" w:after="100" w:afterAutospacing="1" w:line="240" w:lineRule="auto"/>
-      </w:pPr>
-      <w:r>
-        <w:rPr>
-          <w:rStyle w:val="Emphasis"/>
-        </w:rPr>
-        <w:t>Is the final model reasonable and aligning with solution expectations? Are the final parameters of the model appropriate?</w:t>
-      </w:r>
-    </w:p>
-    <w:p>
-      <w:pPr>
-        <w:numPr>
-          <w:ilvl w:val="0"/>
-          <w:numId w:val="11"/>
-        </w:numPr>
-        <w:spacing w:before="100" w:beforeAutospacing="1" w:after="100" w:afterAutospacing="1" w:line="240" w:lineRule="auto"/>
-      </w:pPr>
-      <w:r>
-        <w:rPr>
-          <w:rStyle w:val="Emphasis"/>
-        </w:rPr>
-        <w:t>Has the final model been tested with various inputs to evaluate whether the model generalizes well to unseen data?</w:t>
-      </w:r>
-    </w:p>
-    <w:p>
-      <w:pPr>
-        <w:numPr>
-          <w:ilvl w:val="0"/>
-          <w:numId w:val="11"/>
-        </w:numPr>
-        <w:spacing w:before="100" w:beforeAutospacing="1" w:after="100" w:afterAutospacing="1" w:line="240" w:lineRule="auto"/>
-      </w:pPr>
-      <w:r>
-        <w:rPr>
-          <w:rStyle w:val="Emphasis"/>
-        </w:rPr>
-        <w:t>Is the model robust enough for the problem? Do small perturbations (changes) in training data or the input space greatly affect the results?</w:t>
-      </w:r>
-    </w:p>
-    <w:p>
-      <w:pPr>
-        <w:numPr>
-          <w:ilvl w:val="0"/>
-          <w:numId w:val="11"/>
-        </w:numPr>
-        <w:spacing w:before="100" w:beforeAutospacing="1" w:after="100" w:afterAutospacing="1" w:line="240" w:lineRule="auto"/>
-      </w:pPr>
-      <w:r>
-        <w:rPr>
-          <w:rStyle w:val="Emphasis"/>
-        </w:rPr>
-        <w:t>Can results found from the model be trusted?</w:t>
-      </w:r>
-    </w:p>
-    <w:p>
-      <w:pPr>
-        <w:pStyle w:val="Heading3"/>
-      </w:pPr>
-      <w:r>
-        <w:lastRenderedPageBreak/>
-        <w:t>Justification</w:t>
-      </w:r>
-    </w:p>
-    <w:p/>
-    <w:p>
-      <w:r>
-        <w:t>The Linear Regression model is clearly outperforming other models such as KNN and Random Forest</w:t>
-      </w:r>
-      <w:r>
-        <w:t>.  It also outperformed the S&amp;P500 in a comparison testing.</w:t>
-      </w:r>
-    </w:p>
-    <w:p>
-      <w:pPr>
-        <w:rPr>
-          <w:u w:val="single"/>
-        </w:rPr>
-      </w:pPr>
-    </w:p>
-    <w:p>
-      <w:pPr>
-        <w:pStyle w:val="NormalWeb"/>
-      </w:pPr>
-      <w:r>
-        <w:t>In this section, your model’s final solution and its results should be compared to the benchmark you established earlier in the project using some type of statistical analysis. You should also justify whether these results and the solution are significant enough to have solved the problem posed in the project. Questions to ask yourself when writing this section:</w:t>
-      </w:r>
-    </w:p>
-    <w:p>
-      <w:pPr>
-        <w:numPr>
-          <w:ilvl w:val="0"/>
-          <w:numId w:val="12"/>
-        </w:numPr>
-        <w:spacing w:before="100" w:beforeAutospacing="1" w:after="100" w:afterAutospacing="1" w:line="240" w:lineRule="auto"/>
-      </w:pPr>
-      <w:r>
-        <w:rPr>
-          <w:rStyle w:val="Emphasis"/>
-        </w:rPr>
-        <w:t>Are the final results found stronger than the benchmark result reported earlier?</w:t>
-      </w:r>
-    </w:p>
-    <w:p>
-      <w:pPr>
-        <w:numPr>
-          <w:ilvl w:val="0"/>
-          <w:numId w:val="12"/>
-        </w:numPr>
-        <w:spacing w:before="100" w:beforeAutospacing="1" w:after="100" w:afterAutospacing="1" w:line="240" w:lineRule="auto"/>
-      </w:pPr>
-      <w:r>
-        <w:rPr>
-          <w:rStyle w:val="Emphasis"/>
-        </w:rPr>
-        <w:t>Have you thoroughly analyzed and discussed the final solution?</w:t>
-      </w:r>
-    </w:p>
-    <w:p>
-      <w:pPr>
-        <w:numPr>
-          <w:ilvl w:val="0"/>
-          <w:numId w:val="12"/>
-        </w:numPr>
-        <w:spacing w:before="100" w:beforeAutospacing="1" w:after="100" w:afterAutospacing="1" w:line="240" w:lineRule="auto"/>
-      </w:pPr>
-      <w:r>
-        <w:rPr>
-          <w:rStyle w:val="Emphasis"/>
-        </w:rPr>
-        <w:t>Is the final solution significant enough to have solved the problem?</w:t>
-      </w:r>
-    </w:p>
-    <w:p/>
-    <w:p>
-      <w:pPr>
-        <w:rPr>
-          <w:noProof/>
-        </w:rPr>
-      </w:pPr>
-      <w:r>
-        <w:rPr>
-          <w:noProof/>
-        </w:rPr>
-        <w:t>train_start ='2014-01-06'</w:t>
-      </w:r>
-    </w:p>
-    <w:p>
-      <w:pPr>
-        <w:rPr>
-          <w:noProof/>
-        </w:rPr>
-      </w:pPr>
-      <w:r>
-        <w:rPr>
-          <w:noProof/>
-        </w:rPr>
-        <w:t xml:space="preserve">    train_end = '2015-10-30'</w:t>
-      </w:r>
-    </w:p>
-    <w:p>
-      <w:pPr>
-        <w:rPr>
-          <w:noProof/>
-        </w:rPr>
-      </w:pPr>
-      <w:r>
-        <w:rPr>
-          <w:noProof/>
-        </w:rPr>
-        <w:t>buy_date = '2015-11-02'</w:t>
-      </w:r>
-    </w:p>
-    <w:p>
-      <w:pPr>
-        <w:rPr>
-          <w:noProof/>
-        </w:rPr>
-      </w:pPr>
-      <w:r>
-        <w:rPr>
-          <w:noProof/>
-        </w:rPr>
-        <w:t xml:space="preserve">    sell_date = '2015-11-06'</w:t>
-      </w:r>
-    </w:p>
-    <w:p>
-      <w:pPr>
-        <w:rPr>
-          <w:noProof/>
-        </w:rPr>
-      </w:pPr>
       <w:r>
         <w:rPr>
           <w:noProof/>
         </w:rPr>
         <w:lastRenderedPageBreak/>
         <w:drawing>
-          <wp:inline distT="0" distB="0" distL="0" distR="0" wp14:anchorId="43261836" wp14:editId="287074F7">
-            <wp:extent cx="5943600" cy="4097020"/>
-            <wp:effectExtent l="0" t="0" r="0" b="0"/>
-            <wp:docPr id="6" name="Picture 6"/>
+          <wp:inline distT="0" distB="0" distL="0" distR="0" wp14:anchorId="2784A5A4" wp14:editId="1B160094">
+            <wp:extent cx="5686425" cy="4295775"/>
+            <wp:effectExtent l="0" t="0" r="9525" b="9525"/>
+            <wp:docPr id="20" name="Picture 20"/>
             <wp:cNvGraphicFramePr>
               <a:graphicFrameLocks xmlns:a="http://schemas.openxmlformats.org/drawingml/2006/main" noChangeAspect="1"/>
             </wp:cNvGraphicFramePr>
@@ -4542,7 +4019,7 @@
                   <pic:spPr>
                     <a:xfrm>
                       <a:off x="0" y="0"/>
-                      <a:ext cx="5943600" cy="4097020"/>
+                      <a:ext cx="5686425" cy="4295775"/>
                     </a:xfrm>
                     <a:prstGeom prst="rect">
                       <a:avLst/>
@@ -4557,15 +4034,50 @@
     </w:p>
     <w:p>
       <w:r>
+        <w:t>The cash value for holding the S&amp;P 500 from 2017-12-04 to 2017-12-08 is $10,051.79</w:t>
+      </w:r>
+    </w:p>
+    <w:p>
+      <w:r>
+        <w:t>The return value for holding the S&amp;P 500 from 2017-12-04 to 2017-12-08 is 0.52%</w:t>
+      </w:r>
+    </w:p>
+    <w:p>
+      <w:r>
+        <w:t>The cash value for holding the original optimized portfolio from 2017-12-04 to 2017-12-08 is $10,135.21</w:t>
+      </w:r>
+    </w:p>
+    <w:p>
+      <w:r>
+        <w:t>The return value for holding the original optimized portfolio from 2017-12-04 to 2017-12-08 is 1.35%</w:t>
+      </w:r>
+    </w:p>
+    <w:p>
+      <w:r>
+        <w:t>The cash value for trading based on Regression Model from 2017-12-04 to 2017-12-08 is $10,166.86</w:t>
+      </w:r>
+    </w:p>
+    <w:p>
+      <w:r>
+        <w:t xml:space="preserve">The return value for </w:t>
+      </w:r>
+      <w:bookmarkStart w:id="0" w:name="_GoBack"/>
+      <w:bookmarkEnd w:id="0"/>
+      <w:r>
+        <w:t>trading based on Regression Model from 2017-12-04 to 2017-12-08 is 1.67%</w:t>
+      </w:r>
+    </w:p>
+    <w:p>
+      <w:r>
         <w:rPr>
           <w:noProof/>
         </w:rPr>
         <w:lastRenderedPageBreak/>
         <w:drawing>
-          <wp:inline distT="0" distB="0" distL="0" distR="0" wp14:anchorId="08ED209F" wp14:editId="39B22845">
-            <wp:extent cx="5667375" cy="4333875"/>
-            <wp:effectExtent l="0" t="0" r="9525" b="9525"/>
-            <wp:docPr id="8" name="Picture 8"/>
+          <wp:inline distT="0" distB="0" distL="0" distR="0" wp14:anchorId="738424C5" wp14:editId="231EBB7E">
+            <wp:extent cx="5943600" cy="4467225"/>
+            <wp:effectExtent l="0" t="0" r="0" b="9525"/>
+            <wp:docPr id="21" name="Picture 21"/>
             <wp:cNvGraphicFramePr>
               <a:graphicFrameLocks xmlns:a="http://schemas.openxmlformats.org/drawingml/2006/main" noChangeAspect="1"/>
             </wp:cNvGraphicFramePr>
@@ -4585,7 +4097,7 @@
                   <pic:spPr>
                     <a:xfrm>
                       <a:off x="0" y="0"/>
-                      <a:ext cx="5667375" cy="4333875"/>
+                      <a:ext cx="5943600" cy="4467225"/>
                     </a:xfrm>
                     <a:prstGeom prst="rect">
                       <a:avLst/>
@@ -4598,17 +4110,278 @@
         </w:drawing>
       </w:r>
     </w:p>
-    <w:p>
+    <w:p/>
+    <w:p>
+      <w:r>
+        <w:t>Daily Returns</w:t>
+      </w:r>
+    </w:p>
+    <w:p>
+      <w:r>
+        <w:t>Momentum</w:t>
+      </w:r>
+    </w:p>
+    <w:p>
+      <w:r>
+        <w:t>Lower Bollinger Band</w:t>
+      </w:r>
+    </w:p>
+    <w:p>
+      <w:r>
+        <w:t>Higher Bollinger Band</w:t>
+      </w:r>
+    </w:p>
+    <w:p>
+      <w:r>
+        <w:t>Simple Moving Average</w:t>
+      </w:r>
+    </w:p>
+    <w:p>
+      <w:r>
+        <w:t xml:space="preserve">    </w:t>
+      </w:r>
+    </w:p>
+    <w:p/>
+    <w:p/>
+    <w:p>
+      <w:r>
+        <w:t>Change dates</w:t>
+      </w:r>
+    </w:p>
+    <w:p>
+      <w:r>
+        <w:t>Change features</w:t>
+      </w:r>
+    </w:p>
+    <w:p>
+      <w:r>
+        <w:t>Add cumulative return percent</w:t>
+      </w:r>
+    </w:p>
+    <w:p/>
+    <w:p>
+      <w:pPr>
+        <w:pStyle w:val="NormalWeb"/>
+      </w:pPr>
+      <w:r>
+        <w:lastRenderedPageBreak/>
+        <w:t>TODO compare the results against various time periods for Linear Regression</w:t>
+      </w:r>
+    </w:p>
+    <w:p>
+      <w:pPr>
+        <w:pStyle w:val="NormalWeb"/>
+      </w:pPr>
+      <w:r>
+        <w:t>In this section, the final model and any supporting qualities should be evaluated in detail. It should be clear how the final model was derived and why this model was chosen. In addition, some type of analysis should be used to validate the robustness of this model and its solution, such as manipulating the input data or environment to see how the model’s solution is affected (this is called sensitivity analysis). Questions to ask yourself when writing this section:</w:t>
+      </w:r>
+    </w:p>
+    <w:p>
+      <w:pPr>
+        <w:numPr>
+          <w:ilvl w:val="0"/>
+          <w:numId w:val="11"/>
+        </w:numPr>
+        <w:spacing w:before="100" w:beforeAutospacing="1" w:after="100" w:afterAutospacing="1" w:line="240" w:lineRule="auto"/>
+      </w:pPr>
+      <w:r>
+        <w:rPr>
+          <w:rStyle w:val="Emphasis"/>
+        </w:rPr>
+        <w:t>Is the final model reasonable and aligning with solution expectations? Are the final parameters of the model appropriate?</w:t>
+      </w:r>
+    </w:p>
+    <w:p>
+      <w:pPr>
+        <w:numPr>
+          <w:ilvl w:val="0"/>
+          <w:numId w:val="11"/>
+        </w:numPr>
+        <w:spacing w:before="100" w:beforeAutospacing="1" w:after="100" w:afterAutospacing="1" w:line="240" w:lineRule="auto"/>
+      </w:pPr>
+      <w:r>
+        <w:rPr>
+          <w:rStyle w:val="Emphasis"/>
+        </w:rPr>
+        <w:t>Has the final model been tested with various inputs to evaluate whether the model generalizes well to unseen data?</w:t>
+      </w:r>
+    </w:p>
+    <w:p>
+      <w:pPr>
+        <w:numPr>
+          <w:ilvl w:val="0"/>
+          <w:numId w:val="11"/>
+        </w:numPr>
+        <w:spacing w:before="100" w:beforeAutospacing="1" w:after="100" w:afterAutospacing="1" w:line="240" w:lineRule="auto"/>
+      </w:pPr>
+      <w:r>
+        <w:rPr>
+          <w:rStyle w:val="Emphasis"/>
+        </w:rPr>
+        <w:t>Is the model robust enough for the problem? Do small perturbations (changes) in training data or the input space greatly affect the results?</w:t>
+      </w:r>
+    </w:p>
+    <w:p>
+      <w:pPr>
+        <w:numPr>
+          <w:ilvl w:val="0"/>
+          <w:numId w:val="11"/>
+        </w:numPr>
+        <w:spacing w:before="100" w:beforeAutospacing="1" w:after="100" w:afterAutospacing="1" w:line="240" w:lineRule="auto"/>
+      </w:pPr>
+      <w:r>
+        <w:rPr>
+          <w:rStyle w:val="Emphasis"/>
+        </w:rPr>
+        <w:t>Can results found from the model be trusted?</w:t>
+      </w:r>
+    </w:p>
+    <w:p>
+      <w:pPr>
+        <w:pStyle w:val="Heading3"/>
+      </w:pPr>
+      <w:r>
+        <w:t>Justification</w:t>
+      </w:r>
+    </w:p>
+    <w:p/>
+    <w:p>
+      <w:r>
+        <w:t>The Linear Regression model is clearly outperforming other models such as KNN and Random Forest</w:t>
+      </w:r>
+      <w:r>
+        <w:t>.  It also outperformed the S&amp;P500 in a comparison testing.</w:t>
+      </w:r>
+    </w:p>
+    <w:p>
+      <w:pPr>
+        <w:rPr>
+          <w:u w:val="single"/>
+        </w:rPr>
+      </w:pPr>
+    </w:p>
+    <w:p>
+      <w:pPr>
+        <w:pStyle w:val="NormalWeb"/>
+      </w:pPr>
+      <w:r>
+        <w:t>In this section, your model’s final solution and its results should be compared to the benchmark you established earlier in the project using some type of statistical analysis. You should also justify whether these results and the solution are significant enough to have solved the problem posed in the project. Questions to ask yourself when writing this section:</w:t>
+      </w:r>
+    </w:p>
+    <w:p>
+      <w:pPr>
+        <w:numPr>
+          <w:ilvl w:val="0"/>
+          <w:numId w:val="12"/>
+        </w:numPr>
+        <w:spacing w:before="100" w:beforeAutospacing="1" w:after="100" w:afterAutospacing="1" w:line="240" w:lineRule="auto"/>
+      </w:pPr>
+      <w:r>
+        <w:rPr>
+          <w:rStyle w:val="Emphasis"/>
+        </w:rPr>
+        <w:t>Are the final results found stronger than the benchmark result reported earlier?</w:t>
+      </w:r>
+    </w:p>
+    <w:p>
+      <w:pPr>
+        <w:numPr>
+          <w:ilvl w:val="0"/>
+          <w:numId w:val="12"/>
+        </w:numPr>
+        <w:spacing w:before="100" w:beforeAutospacing="1" w:after="100" w:afterAutospacing="1" w:line="240" w:lineRule="auto"/>
+      </w:pPr>
+      <w:r>
+        <w:rPr>
+          <w:rStyle w:val="Emphasis"/>
+        </w:rPr>
+        <w:t>Have you thoroughly analyzed and discussed the final solution?</w:t>
+      </w:r>
+    </w:p>
+    <w:p>
+      <w:pPr>
+        <w:numPr>
+          <w:ilvl w:val="0"/>
+          <w:numId w:val="12"/>
+        </w:numPr>
+        <w:spacing w:before="100" w:beforeAutospacing="1" w:after="100" w:afterAutospacing="1" w:line="240" w:lineRule="auto"/>
+      </w:pPr>
+      <w:r>
+        <w:rPr>
+          <w:rStyle w:val="Emphasis"/>
+        </w:rPr>
+        <w:t>Is the final solution significant enough to have solved the problem?</w:t>
+      </w:r>
+    </w:p>
+    <w:p/>
+    <w:p>
+      <w:pPr>
+        <w:rPr>
+          <w:noProof/>
+        </w:rPr>
+      </w:pPr>
+      <w:r>
+        <w:rPr>
+          <w:noProof/>
+        </w:rPr>
+        <w:t>train_start ='2014-01-06'</w:t>
+      </w:r>
+    </w:p>
+    <w:p>
+      <w:pPr>
+        <w:rPr>
+          <w:noProof/>
+        </w:rPr>
+      </w:pPr>
+      <w:r>
+        <w:rPr>
+          <w:noProof/>
+        </w:rPr>
+        <w:t xml:space="preserve">    train_end = '2015-10-30'</w:t>
+      </w:r>
+    </w:p>
+    <w:p>
+      <w:pPr>
+        <w:rPr>
+          <w:noProof/>
+        </w:rPr>
+      </w:pPr>
+      <w:r>
+        <w:rPr>
+          <w:noProof/>
+        </w:rPr>
+        <w:t>buy_date = '2015-11-02'</w:t>
+      </w:r>
+    </w:p>
+    <w:p>
+      <w:pPr>
+        <w:rPr>
+          <w:noProof/>
+        </w:rPr>
+      </w:pPr>
+      <w:r>
+        <w:rPr>
+          <w:noProof/>
+        </w:rPr>
+        <w:t xml:space="preserve">    sell_date = '2015-11-06'</w:t>
+      </w:r>
+    </w:p>
+    <w:p>
+      <w:pPr>
+        <w:rPr>
+          <w:noProof/>
+        </w:rPr>
+      </w:pPr>
       <w:r>
         <w:rPr>
           <w:noProof/>
         </w:rPr>
         <w:lastRenderedPageBreak/>
         <w:drawing>
-          <wp:inline distT="0" distB="0" distL="0" distR="0" wp14:anchorId="64B27F40" wp14:editId="2F8862C4">
-            <wp:extent cx="5667375" cy="4457700"/>
-            <wp:effectExtent l="0" t="0" r="9525" b="0"/>
-            <wp:docPr id="9" name="Picture 9"/>
+          <wp:inline distT="0" distB="0" distL="0" distR="0" wp14:anchorId="43261836" wp14:editId="287074F7">
+            <wp:extent cx="5943600" cy="4097020"/>
+            <wp:effectExtent l="0" t="0" r="0" b="0"/>
+            <wp:docPr id="6" name="Picture 6"/>
             <wp:cNvGraphicFramePr>
               <a:graphicFrameLocks xmlns:a="http://schemas.openxmlformats.org/drawingml/2006/main" noChangeAspect="1"/>
             </wp:cNvGraphicFramePr>
@@ -4628,7 +4401,7 @@
                   <pic:spPr>
                     <a:xfrm>
                       <a:off x="0" y="0"/>
-                      <a:ext cx="5667375" cy="4457700"/>
+                      <a:ext cx="5943600" cy="4097020"/>
                     </a:xfrm>
                     <a:prstGeom prst="rect">
                       <a:avLst/>
@@ -4641,61 +4414,6 @@
         </w:drawing>
       </w:r>
     </w:p>
-    <w:p/>
-    <w:p>
-      <w:r>
-        <w:t xml:space="preserve">  </w:t>
-      </w:r>
-      <w:proofErr w:type="spellStart"/>
-      <w:r>
-        <w:t>train_start</w:t>
-      </w:r>
-      <w:proofErr w:type="spellEnd"/>
-      <w:r>
-        <w:t xml:space="preserve"> ='2015-01-05'</w:t>
-      </w:r>
-    </w:p>
-    <w:p>
-      <w:r>
-        <w:t xml:space="preserve">    </w:t>
-      </w:r>
-      <w:proofErr w:type="spellStart"/>
-      <w:r>
-        <w:t>train_end</w:t>
-      </w:r>
-      <w:proofErr w:type="spellEnd"/>
-      <w:r>
-        <w:t xml:space="preserve"> = '2015-10-30'</w:t>
-      </w:r>
-    </w:p>
-    <w:p>
-      <w:r>
-        <w:t xml:space="preserve">    </w:t>
-      </w:r>
-      <w:proofErr w:type="spellStart"/>
-      <w:r>
-        <w:t>buy_date</w:t>
-      </w:r>
-      <w:proofErr w:type="spellEnd"/>
-      <w:r>
-        <w:t xml:space="preserve"> = '2015-11-02'</w:t>
-      </w:r>
-    </w:p>
-    <w:p>
-      <w:r>
-        <w:t xml:space="preserve">    </w:t>
-      </w:r>
-      <w:proofErr w:type="spellStart"/>
-      <w:r>
-        <w:t>sell_date</w:t>
-      </w:r>
-      <w:proofErr w:type="spellEnd"/>
-      <w:r>
-        <w:t xml:space="preserve"> = '2015-11-06'</w:t>
-      </w:r>
-    </w:p>
-    <w:p/>
-    <w:p/>
     <w:p>
       <w:r>
         <w:rPr>
@@ -4703,10 +4421,10 @@
         </w:rPr>
         <w:lastRenderedPageBreak/>
         <w:drawing>
-          <wp:inline distT="0" distB="0" distL="0" distR="0" wp14:anchorId="370F7745" wp14:editId="06B71C00">
-            <wp:extent cx="5943600" cy="3406140"/>
-            <wp:effectExtent l="0" t="0" r="0" b="3810"/>
-            <wp:docPr id="10" name="Picture 10"/>
+          <wp:inline distT="0" distB="0" distL="0" distR="0" wp14:anchorId="08ED209F" wp14:editId="39B22845">
+            <wp:extent cx="5667375" cy="4333875"/>
+            <wp:effectExtent l="0" t="0" r="9525" b="9525"/>
+            <wp:docPr id="8" name="Picture 8"/>
             <wp:cNvGraphicFramePr>
               <a:graphicFrameLocks xmlns:a="http://schemas.openxmlformats.org/drawingml/2006/main" noChangeAspect="1"/>
             </wp:cNvGraphicFramePr>
@@ -4726,7 +4444,7 @@
                   <pic:spPr>
                     <a:xfrm>
                       <a:off x="0" y="0"/>
-                      <a:ext cx="5943600" cy="3406140"/>
+                      <a:ext cx="5667375" cy="4333875"/>
                     </a:xfrm>
                     <a:prstGeom prst="rect">
                       <a:avLst/>
@@ -4744,11 +4462,12 @@
         <w:rPr>
           <w:noProof/>
         </w:rPr>
+        <w:lastRenderedPageBreak/>
         <w:drawing>
-          <wp:inline distT="0" distB="0" distL="0" distR="0" wp14:anchorId="7A1BC7AC" wp14:editId="56F45E28">
-            <wp:extent cx="5762625" cy="4410075"/>
-            <wp:effectExtent l="0" t="0" r="9525" b="9525"/>
-            <wp:docPr id="11" name="Picture 11"/>
+          <wp:inline distT="0" distB="0" distL="0" distR="0" wp14:anchorId="64B27F40" wp14:editId="2F8862C4">
+            <wp:extent cx="5667375" cy="4457700"/>
+            <wp:effectExtent l="0" t="0" r="9525" b="0"/>
+            <wp:docPr id="9" name="Picture 9"/>
             <wp:cNvGraphicFramePr>
               <a:graphicFrameLocks xmlns:a="http://schemas.openxmlformats.org/drawingml/2006/main" noChangeAspect="1"/>
             </wp:cNvGraphicFramePr>
@@ -4768,7 +4487,7 @@
                   <pic:spPr>
                     <a:xfrm>
                       <a:off x="0" y="0"/>
-                      <a:ext cx="5762625" cy="4410075"/>
+                      <a:ext cx="5667375" cy="4457700"/>
                     </a:xfrm>
                     <a:prstGeom prst="rect">
                       <a:avLst/>
@@ -4781,6 +4500,29 @@
         </w:drawing>
       </w:r>
     </w:p>
+    <w:p/>
+    <w:p>
+      <w:r>
+        <w:t xml:space="preserve">  train_start ='2015-01-05'</w:t>
+      </w:r>
+    </w:p>
+    <w:p>
+      <w:r>
+        <w:t xml:space="preserve">    train_end = '2015-10-30'</w:t>
+      </w:r>
+    </w:p>
+    <w:p>
+      <w:r>
+        <w:t xml:space="preserve">    buy_date = '2015-11-02'</w:t>
+      </w:r>
+    </w:p>
+    <w:p>
+      <w:r>
+        <w:t xml:space="preserve">    sell_date = '2015-11-06'</w:t>
+      </w:r>
+    </w:p>
+    <w:p/>
+    <w:p/>
     <w:p>
       <w:r>
         <w:rPr>
@@ -4788,10 +4530,10 @@
         </w:rPr>
         <w:lastRenderedPageBreak/>
         <w:drawing>
-          <wp:inline distT="0" distB="0" distL="0" distR="0" wp14:anchorId="40CE588B" wp14:editId="565BCBF7">
-            <wp:extent cx="5924550" cy="4419600"/>
-            <wp:effectExtent l="0" t="0" r="0" b="0"/>
-            <wp:docPr id="12" name="Picture 12"/>
+          <wp:inline distT="0" distB="0" distL="0" distR="0" wp14:anchorId="370F7745" wp14:editId="06B71C00">
+            <wp:extent cx="5943600" cy="3406140"/>
+            <wp:effectExtent l="0" t="0" r="0" b="3810"/>
+            <wp:docPr id="10" name="Picture 10"/>
             <wp:cNvGraphicFramePr>
               <a:graphicFrameLocks xmlns:a="http://schemas.openxmlformats.org/drawingml/2006/main" noChangeAspect="1"/>
             </wp:cNvGraphicFramePr>
@@ -4811,7 +4553,7 @@
                   <pic:spPr>
                     <a:xfrm>
                       <a:off x="0" y="0"/>
-                      <a:ext cx="5924550" cy="4419600"/>
+                      <a:ext cx="5943600" cy="3406140"/>
                     </a:xfrm>
                     <a:prstGeom prst="rect">
                       <a:avLst/>
@@ -4824,68 +4566,16 @@
         </w:drawing>
       </w:r>
     </w:p>
-    <w:p/>
-    <w:p>
-      <w:proofErr w:type="spellStart"/>
-      <w:r>
-        <w:t>train_start</w:t>
-      </w:r>
-      <w:proofErr w:type="spellEnd"/>
-      <w:r>
-        <w:t xml:space="preserve"> ='2015-09-28'</w:t>
-      </w:r>
-    </w:p>
-    <w:p>
-      <w:r>
-        <w:t xml:space="preserve">    </w:t>
-      </w:r>
-      <w:proofErr w:type="spellStart"/>
-      <w:r>
-        <w:t>train_end</w:t>
-      </w:r>
-      <w:proofErr w:type="spellEnd"/>
-      <w:r>
-        <w:t xml:space="preserve"> = '2015-10-30'</w:t>
-      </w:r>
-    </w:p>
-    <w:p>
-      <w:r>
-        <w:t xml:space="preserve">    </w:t>
-      </w:r>
-      <w:proofErr w:type="spellStart"/>
-      <w:r>
-        <w:t>buy_date</w:t>
-      </w:r>
-      <w:proofErr w:type="spellEnd"/>
-      <w:r>
-        <w:t xml:space="preserve"> = '2015-11-02'</w:t>
-      </w:r>
-    </w:p>
-    <w:p>
-      <w:r>
-        <w:t xml:space="preserve">    </w:t>
-      </w:r>
-      <w:proofErr w:type="spellStart"/>
-      <w:r>
-        <w:t>sell_date</w:t>
-      </w:r>
-      <w:proofErr w:type="spellEnd"/>
-      <w:r>
-        <w:t xml:space="preserve"> = '2015-11-06'</w:t>
-      </w:r>
-    </w:p>
-    <w:p/>
     <w:p>
       <w:r>
         <w:rPr>
           <w:noProof/>
         </w:rPr>
-        <w:lastRenderedPageBreak/>
         <w:drawing>
-          <wp:inline distT="0" distB="0" distL="0" distR="0" wp14:anchorId="3BF68AC2" wp14:editId="532E869C">
-            <wp:extent cx="5943600" cy="4144010"/>
-            <wp:effectExtent l="0" t="0" r="0" b="8890"/>
-            <wp:docPr id="13" name="Picture 13"/>
+          <wp:inline distT="0" distB="0" distL="0" distR="0" wp14:anchorId="7A1BC7AC" wp14:editId="56F45E28">
+            <wp:extent cx="5762625" cy="4410075"/>
+            <wp:effectExtent l="0" t="0" r="9525" b="9525"/>
+            <wp:docPr id="11" name="Picture 11"/>
             <wp:cNvGraphicFramePr>
               <a:graphicFrameLocks xmlns:a="http://schemas.openxmlformats.org/drawingml/2006/main" noChangeAspect="1"/>
             </wp:cNvGraphicFramePr>
@@ -4905,7 +4595,7 @@
                   <pic:spPr>
                     <a:xfrm>
                       <a:off x="0" y="0"/>
-                      <a:ext cx="5943600" cy="4144010"/>
+                      <a:ext cx="5762625" cy="4410075"/>
                     </a:xfrm>
                     <a:prstGeom prst="rect">
                       <a:avLst/>
@@ -4925,10 +4615,10 @@
         </w:rPr>
         <w:lastRenderedPageBreak/>
         <w:drawing>
-          <wp:inline distT="0" distB="0" distL="0" distR="0" wp14:anchorId="3805D3B7" wp14:editId="25F19D12">
-            <wp:extent cx="5753100" cy="4457700"/>
+          <wp:inline distT="0" distB="0" distL="0" distR="0" wp14:anchorId="40CE588B" wp14:editId="565BCBF7">
+            <wp:extent cx="5924550" cy="4419600"/>
             <wp:effectExtent l="0" t="0" r="0" b="0"/>
-            <wp:docPr id="14" name="Picture 14"/>
+            <wp:docPr id="12" name="Picture 12"/>
             <wp:cNvGraphicFramePr>
               <a:graphicFrameLocks xmlns:a="http://schemas.openxmlformats.org/drawingml/2006/main" noChangeAspect="1"/>
             </wp:cNvGraphicFramePr>
@@ -4948,7 +4638,7 @@
                   <pic:spPr>
                     <a:xfrm>
                       <a:off x="0" y="0"/>
-                      <a:ext cx="5753100" cy="4457700"/>
+                      <a:ext cx="5924550" cy="4419600"/>
                     </a:xfrm>
                     <a:prstGeom prst="rect">
                       <a:avLst/>
@@ -4961,6 +4651,28 @@
         </w:drawing>
       </w:r>
     </w:p>
+    <w:p/>
+    <w:p>
+      <w:r>
+        <w:t>train_start ='2015-09-28'</w:t>
+      </w:r>
+    </w:p>
+    <w:p>
+      <w:r>
+        <w:t xml:space="preserve">    train_end = '2015-10-30'</w:t>
+      </w:r>
+    </w:p>
+    <w:p>
+      <w:r>
+        <w:t xml:space="preserve">    buy_date = '2015-11-02'</w:t>
+      </w:r>
+    </w:p>
+    <w:p>
+      <w:r>
+        <w:t xml:space="preserve">    sell_date = '2015-11-06'</w:t>
+      </w:r>
+    </w:p>
+    <w:p/>
     <w:p>
       <w:r>
         <w:rPr>
@@ -4968,10 +4680,10 @@
         </w:rPr>
         <w:lastRenderedPageBreak/>
         <w:drawing>
-          <wp:inline distT="0" distB="0" distL="0" distR="0" wp14:anchorId="3898D14C" wp14:editId="1D64587B">
-            <wp:extent cx="5800725" cy="4486275"/>
-            <wp:effectExtent l="0" t="0" r="9525" b="9525"/>
-            <wp:docPr id="15" name="Picture 15"/>
+          <wp:inline distT="0" distB="0" distL="0" distR="0" wp14:anchorId="3BF68AC2" wp14:editId="532E869C">
+            <wp:extent cx="5943600" cy="4144010"/>
+            <wp:effectExtent l="0" t="0" r="0" b="8890"/>
+            <wp:docPr id="13" name="Picture 13"/>
             <wp:cNvGraphicFramePr>
               <a:graphicFrameLocks xmlns:a="http://schemas.openxmlformats.org/drawingml/2006/main" noChangeAspect="1"/>
             </wp:cNvGraphicFramePr>
@@ -4991,7 +4703,7 @@
                   <pic:spPr>
                     <a:xfrm>
                       <a:off x="0" y="0"/>
-                      <a:ext cx="5800725" cy="4486275"/>
+                      <a:ext cx="5943600" cy="4144010"/>
                     </a:xfrm>
                     <a:prstGeom prst="rect">
                       <a:avLst/>
@@ -5004,61 +4716,6 @@
         </w:drawing>
       </w:r>
     </w:p>
-    <w:p/>
-    <w:p/>
-    <w:p/>
-    <w:p>
-      <w:r>
-        <w:t xml:space="preserve">  </w:t>
-      </w:r>
-      <w:proofErr w:type="spellStart"/>
-      <w:r>
-        <w:t>train_start</w:t>
-      </w:r>
-      <w:proofErr w:type="spellEnd"/>
-      <w:r>
-        <w:t xml:space="preserve"> ='2017-01-02'</w:t>
-      </w:r>
-    </w:p>
-    <w:p>
-      <w:r>
-        <w:t xml:space="preserve">    </w:t>
-      </w:r>
-      <w:proofErr w:type="spellStart"/>
-      <w:r>
-        <w:t>train_end</w:t>
-      </w:r>
-      <w:proofErr w:type="spellEnd"/>
-      <w:r>
-        <w:t xml:space="preserve"> = '2017-12-01'</w:t>
-      </w:r>
-    </w:p>
-    <w:p>
-      <w:r>
-        <w:t xml:space="preserve">    </w:t>
-      </w:r>
-      <w:proofErr w:type="spellStart"/>
-      <w:r>
-        <w:t>buy_date</w:t>
-      </w:r>
-      <w:proofErr w:type="spellEnd"/>
-      <w:r>
-        <w:t xml:space="preserve"> = '2017-12-04'</w:t>
-      </w:r>
-    </w:p>
-    <w:p>
-      <w:r>
-        <w:t xml:space="preserve">    </w:t>
-      </w:r>
-      <w:proofErr w:type="spellStart"/>
-      <w:r>
-        <w:t>sell_date</w:t>
-      </w:r>
-      <w:proofErr w:type="spellEnd"/>
-      <w:r>
-        <w:t xml:space="preserve"> = '2017-12-08'</w:t>
-      </w:r>
-    </w:p>
     <w:p>
       <w:r>
         <w:rPr>
@@ -5066,10 +4723,10 @@
         </w:rPr>
         <w:lastRenderedPageBreak/>
         <w:drawing>
-          <wp:inline distT="0" distB="0" distL="0" distR="0" wp14:anchorId="57C7C0BD" wp14:editId="332DB1AB">
-            <wp:extent cx="5943600" cy="3982085"/>
+          <wp:inline distT="0" distB="0" distL="0" distR="0" wp14:anchorId="3805D3B7" wp14:editId="25F19D12">
+            <wp:extent cx="5753100" cy="4457700"/>
             <wp:effectExtent l="0" t="0" r="0" b="0"/>
-            <wp:docPr id="16" name="Picture 16"/>
+            <wp:docPr id="14" name="Picture 14"/>
             <wp:cNvGraphicFramePr>
               <a:graphicFrameLocks xmlns:a="http://schemas.openxmlformats.org/drawingml/2006/main" noChangeAspect="1"/>
             </wp:cNvGraphicFramePr>
@@ -5089,7 +4746,7 @@
                   <pic:spPr>
                     <a:xfrm>
                       <a:off x="0" y="0"/>
-                      <a:ext cx="5943600" cy="3982085"/>
+                      <a:ext cx="5753100" cy="4457700"/>
                     </a:xfrm>
                     <a:prstGeom prst="rect">
                       <a:avLst/>
@@ -5109,10 +4766,10 @@
         </w:rPr>
         <w:lastRenderedPageBreak/>
         <w:drawing>
-          <wp:inline distT="0" distB="0" distL="0" distR="0" wp14:anchorId="59839122" wp14:editId="52929C87">
-            <wp:extent cx="5934075" cy="4533900"/>
-            <wp:effectExtent l="0" t="0" r="9525" b="0"/>
-            <wp:docPr id="17" name="Picture 17"/>
+          <wp:inline distT="0" distB="0" distL="0" distR="0" wp14:anchorId="3898D14C" wp14:editId="1D64587B">
+            <wp:extent cx="5800725" cy="4486275"/>
+            <wp:effectExtent l="0" t="0" r="9525" b="9525"/>
+            <wp:docPr id="15" name="Picture 15"/>
             <wp:cNvGraphicFramePr>
               <a:graphicFrameLocks xmlns:a="http://schemas.openxmlformats.org/drawingml/2006/main" noChangeAspect="1"/>
             </wp:cNvGraphicFramePr>
@@ -5132,7 +4789,7 @@
                   <pic:spPr>
                     <a:xfrm>
                       <a:off x="0" y="0"/>
-                      <a:ext cx="5934075" cy="4533900"/>
+                      <a:ext cx="5800725" cy="4486275"/>
                     </a:xfrm>
                     <a:prstGeom prst="rect">
                       <a:avLst/>
@@ -5145,6 +4802,29 @@
         </w:drawing>
       </w:r>
     </w:p>
+    <w:p/>
+    <w:p/>
+    <w:p/>
+    <w:p>
+      <w:r>
+        <w:t xml:space="preserve">  train_start ='2017-01-02'</w:t>
+      </w:r>
+    </w:p>
+    <w:p>
+      <w:r>
+        <w:t xml:space="preserve">    train_end = '2017-12-01'</w:t>
+      </w:r>
+    </w:p>
+    <w:p>
+      <w:r>
+        <w:t xml:space="preserve">    buy_date = '2017-12-04'</w:t>
+      </w:r>
+    </w:p>
+    <w:p>
+      <w:r>
+        <w:t xml:space="preserve">    sell_date = '2017-12-08'</w:t>
+      </w:r>
+    </w:p>
     <w:p>
       <w:r>
         <w:rPr>
@@ -5152,10 +4832,10 @@
         </w:rPr>
         <w:lastRenderedPageBreak/>
         <w:drawing>
-          <wp:inline distT="0" distB="0" distL="0" distR="0" wp14:anchorId="3C206D7A" wp14:editId="0AB68417">
-            <wp:extent cx="5695950" cy="4552950"/>
+          <wp:inline distT="0" distB="0" distL="0" distR="0" wp14:anchorId="57C7C0BD" wp14:editId="332DB1AB">
+            <wp:extent cx="5943600" cy="3982085"/>
             <wp:effectExtent l="0" t="0" r="0" b="0"/>
-            <wp:docPr id="19" name="Picture 19"/>
+            <wp:docPr id="16" name="Picture 16"/>
             <wp:cNvGraphicFramePr>
               <a:graphicFrameLocks xmlns:a="http://schemas.openxmlformats.org/drawingml/2006/main" noChangeAspect="1"/>
             </wp:cNvGraphicFramePr>
@@ -5175,6 +4855,92 @@
                   <pic:spPr>
                     <a:xfrm>
                       <a:off x="0" y="0"/>
+                      <a:ext cx="5943600" cy="3982085"/>
+                    </a:xfrm>
+                    <a:prstGeom prst="rect">
+                      <a:avLst/>
+                    </a:prstGeom>
+                  </pic:spPr>
+                </pic:pic>
+              </a:graphicData>
+            </a:graphic>
+          </wp:inline>
+        </w:drawing>
+      </w:r>
+    </w:p>
+    <w:p>
+      <w:r>
+        <w:rPr>
+          <w:noProof/>
+        </w:rPr>
+        <w:lastRenderedPageBreak/>
+        <w:drawing>
+          <wp:inline distT="0" distB="0" distL="0" distR="0" wp14:anchorId="59839122" wp14:editId="52929C87">
+            <wp:extent cx="5934075" cy="4533900"/>
+            <wp:effectExtent l="0" t="0" r="9525" b="0"/>
+            <wp:docPr id="17" name="Picture 17"/>
+            <wp:cNvGraphicFramePr>
+              <a:graphicFrameLocks xmlns:a="http://schemas.openxmlformats.org/drawingml/2006/main" noChangeAspect="1"/>
+            </wp:cNvGraphicFramePr>
+            <a:graphic xmlns:a="http://schemas.openxmlformats.org/drawingml/2006/main">
+              <a:graphicData uri="http://schemas.openxmlformats.org/drawingml/2006/picture">
+                <pic:pic xmlns:pic="http://schemas.openxmlformats.org/drawingml/2006/picture">
+                  <pic:nvPicPr>
+                    <pic:cNvPr id="1" name=""/>
+                    <pic:cNvPicPr/>
+                  </pic:nvPicPr>
+                  <pic:blipFill>
+                    <a:blip r:embed="rId25"/>
+                    <a:stretch>
+                      <a:fillRect/>
+                    </a:stretch>
+                  </pic:blipFill>
+                  <pic:spPr>
+                    <a:xfrm>
+                      <a:off x="0" y="0"/>
+                      <a:ext cx="5934075" cy="4533900"/>
+                    </a:xfrm>
+                    <a:prstGeom prst="rect">
+                      <a:avLst/>
+                    </a:prstGeom>
+                  </pic:spPr>
+                </pic:pic>
+              </a:graphicData>
+            </a:graphic>
+          </wp:inline>
+        </w:drawing>
+      </w:r>
+    </w:p>
+    <w:p>
+      <w:r>
+        <w:rPr>
+          <w:noProof/>
+        </w:rPr>
+        <w:lastRenderedPageBreak/>
+        <w:drawing>
+          <wp:inline distT="0" distB="0" distL="0" distR="0" wp14:anchorId="3C206D7A" wp14:editId="0AB68417">
+            <wp:extent cx="5695950" cy="4552950"/>
+            <wp:effectExtent l="0" t="0" r="0" b="0"/>
+            <wp:docPr id="19" name="Picture 19"/>
+            <wp:cNvGraphicFramePr>
+              <a:graphicFrameLocks xmlns:a="http://schemas.openxmlformats.org/drawingml/2006/main" noChangeAspect="1"/>
+            </wp:cNvGraphicFramePr>
+            <a:graphic xmlns:a="http://schemas.openxmlformats.org/drawingml/2006/main">
+              <a:graphicData uri="http://schemas.openxmlformats.org/drawingml/2006/picture">
+                <pic:pic xmlns:pic="http://schemas.openxmlformats.org/drawingml/2006/picture">
+                  <pic:nvPicPr>
+                    <pic:cNvPr id="1" name=""/>
+                    <pic:cNvPicPr/>
+                  </pic:nvPicPr>
+                  <pic:blipFill>
+                    <a:blip r:embed="rId26"/>
+                    <a:stretch>
+                      <a:fillRect/>
+                    </a:stretch>
+                  </pic:blipFill>
+                  <pic:spPr>
+                    <a:xfrm>
+                      <a:off x="0" y="0"/>
                       <a:ext cx="5695950" cy="4552950"/>
                     </a:xfrm>
                     <a:prstGeom prst="rect">
@@ -5361,23 +5127,7 @@
           <w:rStyle w:val="Emphasis"/>
           <w:rFonts w:eastAsiaTheme="majorEastAsia"/>
         </w:rPr>
-        <w:t>(</w:t>
-      </w:r>
-      <w:proofErr w:type="gramStart"/>
-      <w:r>
-        <w:rPr>
-          <w:rStyle w:val="Emphasis"/>
-          <w:rFonts w:eastAsiaTheme="majorEastAsia"/>
-        </w:rPr>
-        <w:t>approx</w:t>
-      </w:r>
-      <w:proofErr w:type="gramEnd"/>
-      <w:r>
-        <w:rPr>
-          <w:rStyle w:val="Emphasis"/>
-          <w:rFonts w:eastAsiaTheme="majorEastAsia"/>
-        </w:rPr>
-        <w:t>. 1-2 pages)</w:t>
+        <w:t>(approx. 1-2 pages)</w:t>
       </w:r>
     </w:p>
     <w:p>
@@ -5472,15 +5222,7 @@
       </w:r>
       <w:r>
         <w:lastRenderedPageBreak/>
-        <w:t xml:space="preserve">to speed on what can be done in this area.  This domain in my opinion is far more challenging than solving some of the other machine learning problems, but I was determined to learn more about it.  This drove me to spend so many hours learning and coding the solution for this problem.   I started with the </w:t>
-      </w:r>
-      <w:proofErr w:type="spellStart"/>
-      <w:r>
-        <w:t>Udacity</w:t>
-      </w:r>
-      <w:proofErr w:type="spellEnd"/>
-      <w:r>
-        <w:t xml:space="preserve"> course for machine learning in trading.  I then collected whatever resources I can find online about solving similar problems in this space.  My solution was largely inspired by the teaching of the course professor </w:t>
+        <w:t xml:space="preserve">to speed on what can be done in this area.  This domain in my opinion is far more challenging than solving some of the other machine learning problems, but I was determined to learn more about it.  This drove me to spend so many hours learning and coding the solution for this problem.   I started with the Udacity course for machine learning in trading.  I then collected whatever resources I can find online about solving similar problems in this space.  My solution was largely inspired by the teaching of the course professor </w:t>
       </w:r>
       <w:r>
         <w:rPr>
@@ -5569,14 +5311,9 @@
       <w:pPr>
         <w:pStyle w:val="Heading1"/>
       </w:pPr>
-      <w:proofErr w:type="spellStart"/>
       <w:r>
         <w:lastRenderedPageBreak/>
-        <w:t>Sentdex</w:t>
-      </w:r>
-      <w:proofErr w:type="spellEnd"/>
-      <w:r>
-        <w:t xml:space="preserve"> </w:t>
+        <w:t xml:space="preserve">Sentdex </w:t>
       </w:r>
       <w:r>
         <w:t>Python Programming for Finance</w:t>
@@ -5584,7 +5321,7 @@
     </w:p>
     <w:p/>
     <w:p>
-      <w:hyperlink r:id="rId25" w:history="1">
+      <w:hyperlink r:id="rId27" w:history="1">
         <w:r>
           <w:rPr>
             <w:rStyle w:val="Hyperlink"/>
@@ -5595,17 +5332,12 @@
     </w:p>
     <w:p/>
     <w:p>
-      <w:proofErr w:type="spellStart"/>
-      <w:r>
-        <w:t>Udacity</w:t>
-      </w:r>
-      <w:proofErr w:type="spellEnd"/>
-      <w:r>
-        <w:t xml:space="preserve"> Machine learning for trading</w:t>
-      </w:r>
-    </w:p>
-    <w:p>
-      <w:hyperlink r:id="rId26" w:history="1">
+      <w:r>
+        <w:t>Udacity Machine learning for trading</w:t>
+      </w:r>
+    </w:p>
+    <w:p>
+      <w:hyperlink r:id="rId28" w:history="1">
         <w:r>
           <w:rPr>
             <w:rStyle w:val="Hyperlink"/>
@@ -5616,17 +5348,12 @@
     </w:p>
     <w:p/>
     <w:p>
-      <w:proofErr w:type="spellStart"/>
-      <w:r>
-        <w:t>Siraj</w:t>
-      </w:r>
-      <w:proofErr w:type="spellEnd"/>
-      <w:r>
-        <w:t>- Predicting Stock Prices</w:t>
-      </w:r>
-    </w:p>
-    <w:p>
-      <w:hyperlink r:id="rId27" w:history="1">
+      <w:r>
+        <w:t>Siraj- Predicting Stock Prices</w:t>
+      </w:r>
+    </w:p>
+    <w:p>
+      <w:hyperlink r:id="rId29" w:history="1">
         <w:r>
           <w:rPr>
             <w:rStyle w:val="Hyperlink"/>
@@ -5647,7 +5374,7 @@
           <w:rStyle w:val="Hyperlink"/>
         </w:rPr>
       </w:pPr>
-      <w:hyperlink r:id="rId28" w:history="1">
+      <w:hyperlink r:id="rId30" w:history="1">
         <w:r>
           <w:rPr>
             <w:rStyle w:val="Hyperlink"/>
@@ -5664,7 +5391,7 @@
       </w:pPr>
     </w:p>
     <w:p>
-      <w:hyperlink r:id="rId29" w:history="1">
+      <w:hyperlink r:id="rId31" w:history="1">
         <w:r>
           <w:rPr>
             <w:rStyle w:val="Hyperlink"/>

</xml_diff>

<commit_message>
update the metrics section of the report
</commit_message>
<xml_diff>
--- a/report.docx
+++ b/report.docx
@@ -7,13 +7,8 @@
         <w:pStyle w:val="Heading1"/>
       </w:pPr>
       <w:r>
-        <w:t xml:space="preserve">Machine Learning Engineer </w:t>
-      </w:r>
-      <w:proofErr w:type="spellStart"/>
-      <w:r>
-        <w:t>Nanodegree</w:t>
-      </w:r>
-      <w:proofErr w:type="spellEnd"/>
+        <w:t>Machine Learning Engineer Nanodegree</w:t>
+      </w:r>
     </w:p>
     <w:p>
       <w:pPr>
@@ -27,19 +22,9 @@
       <w:pPr>
         <w:pStyle w:val="NormalWeb"/>
       </w:pPr>
-      <w:proofErr w:type="spellStart"/>
-      <w:r>
-        <w:t>Youness</w:t>
-      </w:r>
-      <w:proofErr w:type="spellEnd"/>
-      <w:r>
-        <w:t xml:space="preserve"> </w:t>
-      </w:r>
-      <w:proofErr w:type="spellStart"/>
-      <w:r>
-        <w:t>Assassi</w:t>
-      </w:r>
-      <w:proofErr w:type="spellEnd"/>
+      <w:r>
+        <w:t>Youness Assassi</w:t>
+      </w:r>
       <w:r>
         <w:br/>
         <w:t>February 2</w:t>
@@ -187,27 +172,7 @@
           <w:sz w:val="24"/>
           <w:szCs w:val="24"/>
         </w:rPr>
-        <w:t xml:space="preserve">There is ample amount of research being done in this field, but much of it is not published for the obvious reason that the sponsors of the research would like to keep the information to themselves.   Luckily, </w:t>
-      </w:r>
-      <w:proofErr w:type="spellStart"/>
-      <w:r>
-        <w:rPr>
-          <w:rFonts w:asciiTheme="minorHAnsi" w:hAnsiTheme="minorHAnsi" w:cstheme="minorHAnsi"/>
-          <w:b w:val="0"/>
-          <w:sz w:val="24"/>
-          <w:szCs w:val="24"/>
-        </w:rPr>
-        <w:t>Udacity</w:t>
-      </w:r>
-      <w:proofErr w:type="spellEnd"/>
-      <w:r>
-        <w:rPr>
-          <w:rFonts w:asciiTheme="minorHAnsi" w:hAnsiTheme="minorHAnsi" w:cstheme="minorHAnsi"/>
-          <w:b w:val="0"/>
-          <w:sz w:val="24"/>
-          <w:szCs w:val="24"/>
-        </w:rPr>
-        <w:t xml:space="preserve"> with the help of professor Tucker Balch of Georgia Tech has published a free course online called Machine Learning for Trading.</w:t>
+        <w:t>There is ample amount of research being done in this field, but much of it is not published for the obvious reason that the sponsors of the research would like to keep the information to themselves.   Luckily, Udacity with the help of professor Tucker Balch of Georgia Tech has published a free course online called Machine Learning for Trading.</w:t>
       </w:r>
       <w:r>
         <w:rPr>
@@ -226,27 +191,7 @@
           <w:sz w:val="24"/>
           <w:szCs w:val="24"/>
         </w:rPr>
-        <w:t xml:space="preserve"> In this course, the professor explains how hedge funds use different machine learning methods to devise strategies that can beat the market.  Another research paper with the same name was published by </w:t>
-      </w:r>
-      <w:proofErr w:type="spellStart"/>
-      <w:r>
-        <w:rPr>
-          <w:rFonts w:asciiTheme="minorHAnsi" w:hAnsiTheme="minorHAnsi" w:cstheme="minorHAnsi"/>
-          <w:b w:val="0"/>
-          <w:sz w:val="24"/>
-          <w:szCs w:val="24"/>
-        </w:rPr>
-        <w:t>Gorden</w:t>
-      </w:r>
-      <w:proofErr w:type="spellEnd"/>
-      <w:r>
-        <w:rPr>
-          <w:rFonts w:asciiTheme="minorHAnsi" w:hAnsiTheme="minorHAnsi" w:cstheme="minorHAnsi"/>
-          <w:b w:val="0"/>
-          <w:sz w:val="24"/>
-          <w:szCs w:val="24"/>
-        </w:rPr>
-        <w:t xml:space="preserve"> Ritter</w:t>
+        <w:t xml:space="preserve"> In this course, the professor explains how hedge funds use different machine learning methods to devise strategies that can beat the market.  Another research paper with the same name was published by Gorden Ritter</w:t>
       </w:r>
       <w:r>
         <w:rPr>
@@ -452,7 +397,7 @@
           <w:sz w:val="24"/>
           <w:szCs w:val="24"/>
         </w:rPr>
-        <w:t>linger Bands, m</w:t>
+        <w:t>linger Bands, M</w:t>
       </w:r>
       <w:r>
         <w:rPr>
@@ -461,7 +406,7 @@
           <w:sz w:val="24"/>
           <w:szCs w:val="24"/>
         </w:rPr>
-        <w:t>omentum and moving average</w:t>
+        <w:t xml:space="preserve">omentum and </w:t>
       </w:r>
       <w:r>
         <w:rPr>
@@ -470,9 +415,8 @@
           <w:sz w:val="24"/>
           <w:szCs w:val="24"/>
         </w:rPr>
-        <w:t xml:space="preserve">, while the future stock price will be the label or output variable.  The model will be trained using a number of days in the past with a target price of 1 day in the future.  I will be using </w:t>
-      </w:r>
-      <w:proofErr w:type="spellStart"/>
+        <w:t>Simple Moving A</w:t>
+      </w:r>
       <w:r>
         <w:rPr>
           <w:rFonts w:eastAsia="Times New Roman" w:cstheme="minorHAnsi"/>
@@ -480,9 +424,8 @@
           <w:sz w:val="24"/>
           <w:szCs w:val="24"/>
         </w:rPr>
-        <w:t>TimeSeriesSplit</w:t>
-      </w:r>
-      <w:proofErr w:type="spellEnd"/>
+        <w:t>verage</w:t>
+      </w:r>
       <w:r>
         <w:rPr>
           <w:rFonts w:eastAsia="Times New Roman" w:cstheme="minorHAnsi"/>
@@ -490,27 +433,7 @@
           <w:sz w:val="24"/>
           <w:szCs w:val="24"/>
         </w:rPr>
-        <w:t xml:space="preserve"> from </w:t>
-      </w:r>
-      <w:proofErr w:type="spellStart"/>
-      <w:r>
-        <w:rPr>
-          <w:rFonts w:eastAsia="Times New Roman" w:cstheme="minorHAnsi"/>
-          <w:iCs/>
-          <w:sz w:val="24"/>
-          <w:szCs w:val="24"/>
-        </w:rPr>
-        <w:t>Sklearn</w:t>
-      </w:r>
-      <w:proofErr w:type="spellEnd"/>
-      <w:r>
-        <w:rPr>
-          <w:rFonts w:eastAsia="Times New Roman" w:cstheme="minorHAnsi"/>
-          <w:iCs/>
-          <w:sz w:val="24"/>
-          <w:szCs w:val="24"/>
-        </w:rPr>
-        <w:t xml:space="preserve"> to split the data between training and testing.  This will ensure the proper evaluation of the model as it will not get access to future data. </w:t>
+        <w:t xml:space="preserve">, while the future stock price will be the label or output variable.  The model will be trained using a number of days in the past with a target price of 1 day in the future.  I will be using TimeSeriesSplit from Sklearn to split the data between training and testing.  This will ensure the proper evaluation of the model as it will not get access to future data. </w:t>
       </w:r>
     </w:p>
     <w:p>
@@ -571,6 +494,17 @@
         </w:rPr>
         <w:t xml:space="preserve">, technical analysis can be used to build a short term strategy (hours to a handful of days) that is able to beat the market which I plan to use here.  The opposing strategy called fundamental analysis would be more appropriate for a long term strategy (months to years). </w:t>
       </w:r>
+    </w:p>
+    <w:p>
+      <w:pPr>
+        <w:spacing w:after="240" w:line="240" w:lineRule="auto"/>
+        <w:rPr>
+          <w:rFonts w:eastAsia="Times New Roman" w:cstheme="minorHAnsi"/>
+          <w:iCs/>
+          <w:sz w:val="24"/>
+          <w:szCs w:val="24"/>
+        </w:rPr>
+      </w:pPr>
     </w:p>
     <w:p>
       <w:pPr>
@@ -594,6 +528,7 @@
           <w:sz w:val="30"/>
           <w:szCs w:val="30"/>
         </w:rPr>
+        <w:lastRenderedPageBreak/>
         <w:t>Solution Statement</w:t>
       </w:r>
     </w:p>
@@ -612,7 +547,6 @@
           <w:sz w:val="24"/>
           <w:szCs w:val="24"/>
         </w:rPr>
-        <w:lastRenderedPageBreak/>
         <w:t>The plan is to start with a portfolio of the entire S&amp;P 500, then based on the historical performance of the stocks that make up the S&amp;P 500, generate a portfolio of about 10 stocks that is optimized using the Sharpe ratio.  This would ensure that we have a portfolio with high return and low volatility.  The next step is to generate other statistics for each of these stocks, su</w:t>
       </w:r>
       <w:r>
@@ -629,7 +563,31 @@
           <w:sz w:val="24"/>
           <w:szCs w:val="24"/>
         </w:rPr>
-        <w:t>, momentum and Moving Average</w:t>
+        <w:t>, M</w:t>
+      </w:r>
+      <w:r>
+        <w:rPr>
+          <w:rFonts w:ascii="Segoe UI" w:eastAsia="Times New Roman" w:hAnsi="Segoe UI" w:cs="Segoe UI"/>
+          <w:sz w:val="24"/>
+          <w:szCs w:val="24"/>
+        </w:rPr>
+        <w:t>omentum and</w:t>
+      </w:r>
+      <w:r>
+        <w:rPr>
+          <w:rFonts w:ascii="Segoe UI" w:eastAsia="Times New Roman" w:hAnsi="Segoe UI" w:cs="Segoe UI"/>
+          <w:sz w:val="24"/>
+          <w:szCs w:val="24"/>
+        </w:rPr>
+        <w:t xml:space="preserve"> Simple</w:t>
+      </w:r>
+      <w:r>
+        <w:rPr>
+          <w:rFonts w:ascii="Segoe UI" w:eastAsia="Times New Roman" w:hAnsi="Segoe UI" w:cs="Segoe UI"/>
+          <w:sz w:val="24"/>
+          <w:szCs w:val="24"/>
+        </w:rPr>
+        <w:t xml:space="preserve"> Moving Average</w:t>
       </w:r>
       <w:r>
         <w:rPr>
@@ -822,24 +780,125 @@
         </w:rPr>
         <w:t xml:space="preserve"> as a metric to evaluate the performance of each of the models given that this is a regression problem.</w:t>
       </w:r>
+      <w:r>
+        <w:rPr>
+          <w:rFonts w:ascii="Segoe UI" w:hAnsi="Segoe UI" w:cs="Segoe UI"/>
+          <w:bCs/>
+        </w:rPr>
+        <w:t xml:space="preserve">   </w:t>
+      </w:r>
+      <w:r>
+        <w:rPr>
+          <w:rFonts w:ascii="Segoe UI" w:hAnsi="Segoe UI" w:cs="Segoe UI"/>
+          <w:bCs/>
+        </w:rPr>
+        <w:t>I chose RMSE over MAE or Mean absolute error as I would like to penalize predictions that are farther away from the actual values</w:t>
+      </w:r>
+      <w:r>
+        <w:rPr>
+          <w:rFonts w:ascii="Segoe UI" w:hAnsi="Segoe UI" w:cs="Segoe UI"/>
+          <w:bCs/>
+        </w:rPr>
+        <w:t xml:space="preserve"> way more than predictions that </w:t>
+      </w:r>
+      <w:r>
+        <w:rPr>
+          <w:rFonts w:ascii="Segoe UI" w:hAnsi="Segoe UI" w:cs="Segoe UI"/>
+          <w:bCs/>
+        </w:rPr>
+        <w:lastRenderedPageBreak/>
+        <w:t>are closer to the actual values (</w:t>
+      </w:r>
+      <w:r>
+        <w:rPr>
+          <w:rFonts w:ascii="Segoe UI" w:hAnsi="Segoe UI" w:cs="Segoe UI"/>
+          <w:bCs/>
+        </w:rPr>
+        <w:t>the penalty</w:t>
+      </w:r>
+      <w:r>
+        <w:rPr>
+          <w:rFonts w:ascii="Segoe UI" w:hAnsi="Segoe UI" w:cs="Segoe UI"/>
+          <w:bCs/>
+        </w:rPr>
+        <w:t xml:space="preserve"> of being $2 away from actual value is</w:t>
+      </w:r>
+      <w:r>
+        <w:rPr>
+          <w:rFonts w:ascii="Segoe UI" w:hAnsi="Segoe UI" w:cs="Segoe UI"/>
+          <w:bCs/>
+        </w:rPr>
+        <w:t xml:space="preserve"> more than 4 times the penalty</w:t>
+      </w:r>
+      <w:bookmarkStart w:id="0" w:name="_GoBack"/>
+      <w:bookmarkEnd w:id="0"/>
+      <w:r>
+        <w:rPr>
+          <w:rFonts w:ascii="Segoe UI" w:hAnsi="Segoe UI" w:cs="Segoe UI"/>
+          <w:bCs/>
+        </w:rPr>
+        <w:t xml:space="preserve"> of being</w:t>
+      </w:r>
+      <w:r>
+        <w:rPr>
+          <w:rFonts w:ascii="Segoe UI" w:hAnsi="Segoe UI" w:cs="Segoe UI"/>
+          <w:bCs/>
+        </w:rPr>
+        <w:t xml:space="preserve"> $0.5</w:t>
+      </w:r>
+      <w:r>
+        <w:rPr>
+          <w:rFonts w:ascii="Segoe UI" w:hAnsi="Segoe UI" w:cs="Segoe UI"/>
+          <w:bCs/>
+        </w:rPr>
+        <w:t xml:space="preserve"> away from actual value.  0.5x0.5 is 0.25 where 2x2 is 4</w:t>
+      </w:r>
+      <w:r>
+        <w:rPr>
+          <w:rFonts w:ascii="Segoe UI" w:hAnsi="Segoe UI" w:cs="Segoe UI"/>
+          <w:bCs/>
+        </w:rPr>
+        <w:t>)</w:t>
+      </w:r>
+      <w:r>
+        <w:rPr>
+          <w:rFonts w:ascii="Segoe UI" w:hAnsi="Segoe UI" w:cs="Segoe UI"/>
+          <w:bCs/>
+        </w:rPr>
+        <w:t>.</w:t>
+      </w:r>
+      <w:r>
+        <w:rPr>
+          <w:rFonts w:ascii="Segoe UI" w:hAnsi="Segoe UI" w:cs="Segoe UI"/>
+          <w:bCs/>
+        </w:rPr>
+        <w:t xml:space="preserve">  MAE takes the absolute difference between prediction and actual values, where RMSE squares the difference between the prediction and actual value before taking the square root of the mean.   </w:t>
+      </w:r>
     </w:p>
     <w:p>
       <w:pPr>
         <w:pStyle w:val="NormalWeb"/>
-      </w:pPr>
-      <w:r>
-        <w:tab/>
-        <w:t xml:space="preserve">                               </w:t>
+        <w:rPr>
+          <w:rFonts w:ascii="Segoe UI" w:hAnsi="Segoe UI" w:cs="Segoe UI"/>
+          <w:bCs/>
+        </w:rPr>
+      </w:pPr>
+      <w:r>
+        <w:rPr>
+          <w:rFonts w:ascii="Segoe UI" w:hAnsi="Segoe UI" w:cs="Segoe UI"/>
+          <w:bCs/>
+        </w:rPr>
+        <w:t xml:space="preserve">                             </w:t>
       </w:r>
       <w:r>
         <w:rPr>
           <w:noProof/>
         </w:rPr>
         <w:drawing>
-          <wp:inline distT="0" distB="0" distL="0" distR="0" wp14:anchorId="4766E21C" wp14:editId="50FD1ED1">
-            <wp:extent cx="2589530" cy="511810"/>
-            <wp:effectExtent l="0" t="0" r="1270" b="2540"/>
-            <wp:docPr id="1" name="Picture 1" descr="\begin{displaymath}RMS Errors= \sqrt{\frac{\sum_{i=1}^n (\hat{y_i}-y_i)^2}{n}}\end{displaymath}"/>
+          <wp:inline distT="0" distB="0" distL="0" distR="0" wp14:anchorId="7DFABCF5" wp14:editId="3F80931F">
+            <wp:extent cx="3514725" cy="1114425"/>
+            <wp:effectExtent l="0" t="0" r="9525" b="9525"/>
+            <wp:docPr id="8" name="Picture 8"/>
             <wp:cNvGraphicFramePr>
               <a:graphicFrameLocks xmlns:a="http://schemas.openxmlformats.org/drawingml/2006/main" noChangeAspect="1"/>
             </wp:cNvGraphicFramePr>
@@ -847,36 +906,23 @@
               <a:graphicData uri="http://schemas.openxmlformats.org/drawingml/2006/picture">
                 <pic:pic xmlns:pic="http://schemas.openxmlformats.org/drawingml/2006/picture">
                   <pic:nvPicPr>
-                    <pic:cNvPr id="0" name="Picture 9" descr="\begin{displaymath}RMS Errors= \sqrt{\frac{\sum_{i=1}^n (\hat{y_i}-y_i)^2}{n}}\end{displaymath}"/>
-                    <pic:cNvPicPr>
-                      <a:picLocks noChangeAspect="1" noChangeArrowheads="1"/>
-                    </pic:cNvPicPr>
+                    <pic:cNvPr id="1" name=""/>
+                    <pic:cNvPicPr/>
                   </pic:nvPicPr>
                   <pic:blipFill>
-                    <a:blip r:embed="rId8">
-                      <a:extLst>
-                        <a:ext uri="{28A0092B-C50C-407E-A947-70E740481C1C}">
-                          <a14:useLocalDpi xmlns:a14="http://schemas.microsoft.com/office/drawing/2010/main" val="0"/>
-                        </a:ext>
-                      </a:extLst>
-                    </a:blip>
-                    <a:srcRect/>
+                    <a:blip r:embed="rId8"/>
                     <a:stretch>
                       <a:fillRect/>
                     </a:stretch>
                   </pic:blipFill>
-                  <pic:spPr bwMode="auto">
+                  <pic:spPr>
                     <a:xfrm>
                       <a:off x="0" y="0"/>
-                      <a:ext cx="2589530" cy="511810"/>
+                      <a:ext cx="3514725" cy="1114425"/>
                     </a:xfrm>
                     <a:prstGeom prst="rect">
                       <a:avLst/>
                     </a:prstGeom>
-                    <a:noFill/>
-                    <a:ln>
-                      <a:noFill/>
-                    </a:ln>
                   </pic:spPr>
                 </pic:pic>
               </a:graphicData>
@@ -890,23 +936,24 @@
         <w:pStyle w:val="NormalWeb"/>
       </w:pPr>
       <w:r>
+        <w:tab/>
+        <w:t xml:space="preserve">               </w:t>
+      </w:r>
+      <w:r>
+        <w:t xml:space="preserve">  </w:t>
+      </w:r>
+      <w:r>
+        <w:t xml:space="preserve">   </w:t>
+      </w:r>
+      <w:r>
         <w:rPr>
           <w:noProof/>
         </w:rPr>
-        <w:lastRenderedPageBreak/>
         <w:drawing>
-          <wp:anchor distT="0" distB="0" distL="114300" distR="114300" simplePos="0" relativeHeight="251660288" behindDoc="0" locked="0" layoutInCell="1" allowOverlap="1" wp14:anchorId="19941F2E" wp14:editId="627CE6B9">
-            <wp:simplePos x="0" y="0"/>
-            <wp:positionH relativeFrom="leftMargin">
-              <wp:align>right</wp:align>
-            </wp:positionH>
-            <wp:positionV relativeFrom="page">
-              <wp:posOffset>1237869</wp:posOffset>
-            </wp:positionV>
-            <wp:extent cx="182880" cy="321945"/>
-            <wp:effectExtent l="0" t="0" r="7620" b="1905"/>
-            <wp:wrapSquare wrapText="bothSides"/>
-            <wp:docPr id="2" name="Picture 2" descr="$\hat{y}_i$"/>
+          <wp:inline distT="0" distB="0" distL="0" distR="0" wp14:anchorId="6B9926C5" wp14:editId="224B9337">
+            <wp:extent cx="4095750" cy="1057275"/>
+            <wp:effectExtent l="0" t="0" r="0" b="9525"/>
+            <wp:docPr id="1" name="Picture 1"/>
             <wp:cNvGraphicFramePr>
               <a:graphicFrameLocks xmlns:a="http://schemas.openxmlformats.org/drawingml/2006/main" noChangeAspect="1"/>
             </wp:cNvGraphicFramePr>
@@ -914,60 +961,47 @@
               <a:graphicData uri="http://schemas.openxmlformats.org/drawingml/2006/picture">
                 <pic:pic xmlns:pic="http://schemas.openxmlformats.org/drawingml/2006/picture">
                   <pic:nvPicPr>
-                    <pic:cNvPr id="0" name="Picture 13" descr="$\hat{y}_i$"/>
-                    <pic:cNvPicPr>
-                      <a:picLocks noChangeAspect="1" noChangeArrowheads="1"/>
-                    </pic:cNvPicPr>
+                    <pic:cNvPr id="1" name=""/>
+                    <pic:cNvPicPr/>
                   </pic:nvPicPr>
                   <pic:blipFill>
-                    <a:blip r:embed="rId9">
-                      <a:extLst>
-                        <a:ext uri="{28A0092B-C50C-407E-A947-70E740481C1C}">
-                          <a14:useLocalDpi xmlns:a14="http://schemas.microsoft.com/office/drawing/2010/main" val="0"/>
-                        </a:ext>
-                      </a:extLst>
-                    </a:blip>
-                    <a:srcRect/>
+                    <a:blip r:embed="rId9"/>
                     <a:stretch>
                       <a:fillRect/>
                     </a:stretch>
                   </pic:blipFill>
-                  <pic:spPr bwMode="auto">
+                  <pic:spPr>
                     <a:xfrm>
                       <a:off x="0" y="0"/>
-                      <a:ext cx="182880" cy="321945"/>
+                      <a:ext cx="4095750" cy="1057275"/>
                     </a:xfrm>
                     <a:prstGeom prst="rect">
                       <a:avLst/>
                     </a:prstGeom>
-                    <a:noFill/>
-                    <a:ln>
-                      <a:noFill/>
-                    </a:ln>
                   </pic:spPr>
                 </pic:pic>
               </a:graphicData>
             </a:graphic>
-          </wp:anchor>
+          </wp:inline>
         </w:drawing>
       </w:r>
+    </w:p>
+    <w:p>
+      <w:pPr>
+        <w:pStyle w:val="NormalWeb"/>
+      </w:pPr>
+      <w:r>
+        <w:t xml:space="preserve">                                                 </w:t>
+      </w:r>
       <w:r>
         <w:rPr>
           <w:noProof/>
         </w:rPr>
         <w:drawing>
-          <wp:anchor distT="0" distB="0" distL="114300" distR="114300" simplePos="0" relativeHeight="251659264" behindDoc="0" locked="0" layoutInCell="1" allowOverlap="1" wp14:anchorId="6763A625" wp14:editId="74E9C63C">
-            <wp:simplePos x="0" y="0"/>
-            <wp:positionH relativeFrom="leftMargin">
-              <wp:align>right</wp:align>
-            </wp:positionH>
-            <wp:positionV relativeFrom="page">
-              <wp:posOffset>870814</wp:posOffset>
-            </wp:positionV>
-            <wp:extent cx="182880" cy="321945"/>
-            <wp:effectExtent l="0" t="0" r="7620" b="1905"/>
-            <wp:wrapSquare wrapText="bothSides"/>
-            <wp:docPr id="3" name="Picture 3" descr="$y_i$"/>
+          <wp:inline distT="0" distB="0" distL="0" distR="0" wp14:anchorId="4593BCE7" wp14:editId="60B29996">
+            <wp:extent cx="3000375" cy="1247775"/>
+            <wp:effectExtent l="0" t="0" r="9525" b="9525"/>
+            <wp:docPr id="6" name="Picture 6"/>
             <wp:cNvGraphicFramePr>
               <a:graphicFrameLocks xmlns:a="http://schemas.openxmlformats.org/drawingml/2006/main" noChangeAspect="1"/>
             </wp:cNvGraphicFramePr>
@@ -975,106 +1009,51 @@
               <a:graphicData uri="http://schemas.openxmlformats.org/drawingml/2006/picture">
                 <pic:pic xmlns:pic="http://schemas.openxmlformats.org/drawingml/2006/picture">
                   <pic:nvPicPr>
-                    <pic:cNvPr id="0" name="Picture 12" descr="$y_i$"/>
-                    <pic:cNvPicPr>
-                      <a:picLocks noChangeAspect="1" noChangeArrowheads="1"/>
-                    </pic:cNvPicPr>
+                    <pic:cNvPr id="1" name=""/>
+                    <pic:cNvPicPr/>
                   </pic:nvPicPr>
                   <pic:blipFill>
-                    <a:blip r:embed="rId10">
-                      <a:extLst>
-                        <a:ext uri="{28A0092B-C50C-407E-A947-70E740481C1C}">
-                          <a14:useLocalDpi xmlns:a14="http://schemas.microsoft.com/office/drawing/2010/main" val="0"/>
-                        </a:ext>
-                      </a:extLst>
-                    </a:blip>
-                    <a:srcRect/>
+                    <a:blip r:embed="rId10"/>
                     <a:stretch>
                       <a:fillRect/>
                     </a:stretch>
                   </pic:blipFill>
-                  <pic:spPr bwMode="auto">
+                  <pic:spPr>
                     <a:xfrm>
                       <a:off x="0" y="0"/>
-                      <a:ext cx="182880" cy="321945"/>
+                      <a:ext cx="3000375" cy="1247775"/>
                     </a:xfrm>
                     <a:prstGeom prst="rect">
                       <a:avLst/>
                     </a:prstGeom>
-                    <a:noFill/>
-                    <a:ln>
-                      <a:noFill/>
-                    </a:ln>
                   </pic:spPr>
                 </pic:pic>
               </a:graphicData>
             </a:graphic>
-          </wp:anchor>
+          </wp:inline>
         </w:drawing>
       </w:r>
-      <w:proofErr w:type="gramStart"/>
-      <w:r>
-        <w:t>is</w:t>
-      </w:r>
-      <w:proofErr w:type="gramEnd"/>
-      <w:r>
-        <w:t xml:space="preserve"> the actual stock price value </w:t>
+    </w:p>
+    <w:p>
+      <w:pPr>
+        <w:pStyle w:val="Heading2"/>
+      </w:pPr>
+      <w:r>
+        <w:t xml:space="preserve">II. Analysis </w:t>
+      </w:r>
+    </w:p>
+    <w:p/>
+    <w:p>
+      <w:pPr>
+        <w:pStyle w:val="Heading3"/>
+      </w:pPr>
+      <w:r>
+        <w:t>Data Exploration</w:t>
       </w:r>
     </w:p>
     <w:p>
       <w:pPr>
         <w:pStyle w:val="NormalWeb"/>
-      </w:pPr>
-      <w:proofErr w:type="gramStart"/>
-      <w:r>
-        <w:t>is</w:t>
-      </w:r>
-      <w:proofErr w:type="gramEnd"/>
-      <w:r>
-        <w:t xml:space="preserve"> the predicted value</w:t>
-      </w:r>
-    </w:p>
-    <w:p>
-      <w:pPr>
-        <w:pStyle w:val="NormalWeb"/>
-      </w:pPr>
-      <w:r>
-        <w:t xml:space="preserve">  </w:t>
-      </w:r>
-      <w:proofErr w:type="gramStart"/>
-      <w:r>
-        <w:t>n</w:t>
-      </w:r>
-      <w:proofErr w:type="gramEnd"/>
-      <w:r>
-        <w:t xml:space="preserve"> is the number of test data rows </w:t>
-      </w:r>
-    </w:p>
-    <w:p>
-      <w:pPr>
-        <w:pStyle w:val="NormalWeb"/>
-      </w:pPr>
-    </w:p>
-    <w:p>
-      <w:pPr>
-        <w:pStyle w:val="Heading2"/>
-      </w:pPr>
-      <w:r>
-        <w:t xml:space="preserve">II. Analysis </w:t>
-      </w:r>
-    </w:p>
-    <w:p/>
-    <w:p>
-      <w:pPr>
-        <w:pStyle w:val="Heading3"/>
-      </w:pPr>
-      <w:r>
-        <w:t>Data Exploration</w:t>
-      </w:r>
-    </w:p>
-    <w:p>
-      <w:pPr>
-        <w:pStyle w:val="NormalWeb"/>
         <w:rPr>
           <w:rFonts w:asciiTheme="minorHAnsi" w:hAnsiTheme="minorHAnsi" w:cstheme="minorHAnsi"/>
         </w:rPr>
@@ -1083,35 +1062,7 @@
         <w:rPr>
           <w:rFonts w:asciiTheme="minorHAnsi" w:hAnsiTheme="minorHAnsi" w:cstheme="minorHAnsi"/>
         </w:rPr>
-        <w:t>The data used for this project was retrieved from yahoo finance.  The module ‘</w:t>
-      </w:r>
-      <w:proofErr w:type="spellStart"/>
-      <w:r>
-        <w:rPr>
-          <w:rFonts w:asciiTheme="minorHAnsi" w:hAnsiTheme="minorHAnsi" w:cstheme="minorHAnsi"/>
-        </w:rPr>
-        <w:t>processing.start</w:t>
-      </w:r>
-      <w:proofErr w:type="spellEnd"/>
-      <w:r>
-        <w:rPr>
-          <w:rFonts w:asciiTheme="minorHAnsi" w:hAnsiTheme="minorHAnsi" w:cstheme="minorHAnsi"/>
-        </w:rPr>
-        <w:t xml:space="preserve">’ handles the automatic retrieval all of S&amp;P 500 historical stock information since 2006.  New data can be retrieved by typing ‘python –m </w:t>
-      </w:r>
-      <w:proofErr w:type="spellStart"/>
-      <w:r>
-        <w:rPr>
-          <w:rFonts w:asciiTheme="minorHAnsi" w:hAnsiTheme="minorHAnsi" w:cstheme="minorHAnsi"/>
-        </w:rPr>
-        <w:t>processing.start</w:t>
-      </w:r>
-      <w:proofErr w:type="spellEnd"/>
-      <w:r>
-        <w:rPr>
-          <w:rFonts w:asciiTheme="minorHAnsi" w:hAnsiTheme="minorHAnsi" w:cstheme="minorHAnsi"/>
-        </w:rPr>
-        <w:t>’ in the command line from the root of the project.</w:t>
+        <w:t>The data used for this project was retrieved from yahoo finance.  The module ‘processing.start’ handles the automatic retrieval all of S&amp;P 500 historical stock information since 2006.  New data can be retrieved by typing ‘python –m processing.start’ in the command line from the root of the project.</w:t>
       </w:r>
     </w:p>
     <w:p>
@@ -1215,6 +1166,7 @@
         <w:rPr>
           <w:rFonts w:asciiTheme="minorHAnsi" w:hAnsiTheme="minorHAnsi" w:cstheme="minorHAnsi"/>
         </w:rPr>
+        <w:lastRenderedPageBreak/>
         <w:t>Close:  The price of the stock at the market close</w:t>
       </w:r>
     </w:p>
@@ -1229,19 +1181,11 @@
           <w:rFonts w:asciiTheme="minorHAnsi" w:hAnsiTheme="minorHAnsi" w:cstheme="minorHAnsi"/>
         </w:rPr>
       </w:pPr>
-      <w:proofErr w:type="spellStart"/>
       <w:r>
         <w:rPr>
           <w:rFonts w:asciiTheme="minorHAnsi" w:hAnsiTheme="minorHAnsi" w:cstheme="minorHAnsi"/>
         </w:rPr>
-        <w:t>Adj</w:t>
-      </w:r>
-      <w:proofErr w:type="spellEnd"/>
-      <w:r>
-        <w:rPr>
-          <w:rFonts w:asciiTheme="minorHAnsi" w:hAnsiTheme="minorHAnsi" w:cstheme="minorHAnsi"/>
-        </w:rPr>
-        <w:t xml:space="preserve"> Close:  The closing price with consideration of other factors such as stock splits and dividends.</w:t>
+        <w:t>Adj Close:  The closing price with consideration of other factors such as stock splits and dividends.</w:t>
       </w:r>
     </w:p>
     <w:p>
@@ -1287,21 +1231,7 @@
         <w:rPr>
           <w:rFonts w:asciiTheme="minorHAnsi" w:hAnsiTheme="minorHAnsi" w:cstheme="minorHAnsi"/>
         </w:rPr>
-        <w:t xml:space="preserve">The next step is to generate the optimal portfolio combination of stocks.  For this step, I used the entire set of S&amp;P stocks as input, then applied </w:t>
-      </w:r>
-      <w:proofErr w:type="spellStart"/>
-      <w:r>
-        <w:rPr>
-          <w:rFonts w:asciiTheme="minorHAnsi" w:hAnsiTheme="minorHAnsi" w:cstheme="minorHAnsi"/>
-        </w:rPr>
-        <w:t>scipy.optimize</w:t>
-      </w:r>
-      <w:proofErr w:type="spellEnd"/>
-      <w:r>
-        <w:rPr>
-          <w:rFonts w:asciiTheme="minorHAnsi" w:hAnsiTheme="minorHAnsi" w:cstheme="minorHAnsi"/>
-        </w:rPr>
-        <w:t xml:space="preserve"> which tries to reduce the error by finding the highest Sharpe ratio of the stock combination. </w:t>
+        <w:t xml:space="preserve">The next step is to generate the optimal portfolio combination of stocks.  For this step, I used the entire set of S&amp;P stocks as input, then applied scipy.optimize which tries to reduce the error by finding the highest Sharpe ratio of the stock combination. </w:t>
       </w:r>
     </w:p>
     <w:p>
@@ -1382,7 +1312,6 @@
         <w:pStyle w:val="NormalWeb"/>
       </w:pPr>
       <w:r>
-        <w:lastRenderedPageBreak/>
         <w:t>The next step is to apply machine learning to try and predict the value of the suggested portfolio.  This would allow us to decide whether we should invest in the portfolio or not.  The data I used as features for machine learning algorithm includes:</w:t>
       </w:r>
     </w:p>
@@ -1537,50 +1466,34 @@
           <w:sz w:val="24"/>
           <w:szCs w:val="24"/>
         </w:rPr>
-        <w:t xml:space="preserve">As can be seen on the </w:t>
-      </w:r>
-      <w:proofErr w:type="spellStart"/>
+        <w:t>As can be seen on the heatmap figure, there is a strong negative correlation between the Simple Moving average and the lower Bo</w:t>
+      </w:r>
       <w:r>
         <w:rPr>
           <w:sz w:val="24"/>
           <w:szCs w:val="24"/>
         </w:rPr>
-        <w:t>heatmap</w:t>
-      </w:r>
-      <w:proofErr w:type="spellEnd"/>
+        <w:t>l</w:t>
+      </w:r>
       <w:r>
         <w:rPr>
           <w:sz w:val="24"/>
           <w:szCs w:val="24"/>
         </w:rPr>
-        <w:t xml:space="preserve"> figure, there is a strong negative correlation between the Simple Moving average and the lower Bo</w:t>
+        <w:t>linger Band</w:t>
       </w:r>
       <w:r>
         <w:rPr>
           <w:sz w:val="24"/>
           <w:szCs w:val="24"/>
         </w:rPr>
-        <w:t>l</w:t>
+        <w:t>®</w:t>
       </w:r>
       <w:r>
         <w:rPr>
           <w:sz w:val="24"/>
           <w:szCs w:val="24"/>
         </w:rPr>
-        <w:t>linger Band</w:t>
-      </w:r>
-      <w:r>
-        <w:rPr>
-          <w:sz w:val="24"/>
-          <w:szCs w:val="24"/>
-        </w:rPr>
-        <w:t>®</w:t>
-      </w:r>
-      <w:r>
-        <w:rPr>
-          <w:sz w:val="24"/>
-          <w:szCs w:val="24"/>
-        </w:rPr>
         <w:t>.  There is also a high correlation between Momentum and the Simple Moving average.  I will most likely be removing some of these highly correlated features from the model training as they will only introduce noise and complexity to the model.</w:t>
       </w:r>
       <w:r>
@@ -1611,35 +1524,7 @@
         <w:rPr>
           <w:rFonts w:ascii="Calibri" w:hAnsi="Calibri" w:cs="Calibri"/>
         </w:rPr>
-        <w:t xml:space="preserve">The first technique that I will be using is to generate a portfolio of stocks with the goal of maximum return at a lower risk.  To do that I will first generate a portfolio composed of all 505 equally weighted stocks from the S&amp;P 500.  Then use an optimizer called </w:t>
-      </w:r>
-      <w:proofErr w:type="spellStart"/>
-      <w:r>
-        <w:rPr>
-          <w:rFonts w:ascii="Calibri" w:hAnsi="Calibri" w:cs="Calibri"/>
-        </w:rPr>
-        <w:t>scipy.optimize</w:t>
-      </w:r>
-      <w:proofErr w:type="spellEnd"/>
-      <w:r>
-        <w:rPr>
-          <w:rFonts w:ascii="Calibri" w:hAnsi="Calibri" w:cs="Calibri"/>
-        </w:rPr>
-        <w:t xml:space="preserve"> that will try to reduce the error in the portfolio by maximizing its Sharpe ratio.  I will be using the following parameters for the minimize function of </w:t>
-      </w:r>
-      <w:proofErr w:type="spellStart"/>
-      <w:r>
-        <w:rPr>
-          <w:rFonts w:ascii="Calibri" w:hAnsi="Calibri" w:cs="Calibri"/>
-        </w:rPr>
-        <w:t>scipy.optimize</w:t>
-      </w:r>
-      <w:proofErr w:type="spellEnd"/>
-      <w:r>
-        <w:rPr>
-          <w:rFonts w:ascii="Calibri" w:hAnsi="Calibri" w:cs="Calibri"/>
-        </w:rPr>
-        <w:t xml:space="preserve">: </w:t>
+        <w:t xml:space="preserve">The first technique that I will be using is to generate a portfolio of stocks with the goal of maximum return at a lower risk.  To do that I will first generate a portfolio composed of all 505 equally weighted stocks from the S&amp;P 500.  Then use an optimizer called scipy.optimize that will try to reduce the error in the portfolio by maximizing its Sharpe ratio.  I will be using the following parameters for the minimize function of scipy.optimize: </w:t>
       </w:r>
     </w:p>
     <w:p>
@@ -1693,6 +1578,7 @@
         <w:rPr>
           <w:rFonts w:ascii="Calibri" w:hAnsi="Calibri" w:cs="Calibri"/>
         </w:rPr>
+        <w:lastRenderedPageBreak/>
         <w:t>Bounds: between 0 and 1 for weights so that we do not end up with more than 100% allocation for a single stock</w:t>
       </w:r>
     </w:p>
@@ -1779,21 +1665,7 @@
         <w:rPr>
           <w:rFonts w:ascii="Calibri" w:hAnsi="Calibri" w:cs="Calibri"/>
         </w:rPr>
-        <w:t xml:space="preserve">Kernel: </w:t>
-      </w:r>
-      <w:proofErr w:type="spellStart"/>
-      <w:r>
-        <w:rPr>
-          <w:rFonts w:ascii="Calibri" w:hAnsi="Calibri" w:cs="Calibri"/>
-        </w:rPr>
-        <w:t>rbf</w:t>
-      </w:r>
-      <w:proofErr w:type="spellEnd"/>
-      <w:r>
-        <w:rPr>
-          <w:rFonts w:ascii="Calibri" w:hAnsi="Calibri" w:cs="Calibri"/>
-        </w:rPr>
-        <w:t>, poly and linear</w:t>
+        <w:t>Kernel: rbf, poly and linear</w:t>
       </w:r>
     </w:p>
     <w:p>
@@ -1865,16 +1737,8 @@
         <w:rPr>
           <w:rFonts w:ascii="Calibri" w:hAnsi="Calibri" w:cs="Calibri"/>
         </w:rPr>
-        <w:t xml:space="preserve">Nearest Neighbor </w:t>
-      </w:r>
-      <w:proofErr w:type="spellStart"/>
-      <w:r>
-        <w:rPr>
-          <w:rFonts w:ascii="Calibri" w:hAnsi="Calibri" w:cs="Calibri"/>
-        </w:rPr>
-        <w:t>Regressor</w:t>
-      </w:r>
-      <w:proofErr w:type="spellEnd"/>
+        <w:t>Nearest Neighbor Regressor</w:t>
+      </w:r>
     </w:p>
     <w:p>
       <w:pPr>
@@ -1887,19 +1751,11 @@
           <w:rFonts w:ascii="Calibri" w:hAnsi="Calibri" w:cs="Calibri"/>
         </w:rPr>
       </w:pPr>
-      <w:proofErr w:type="spellStart"/>
       <w:r>
         <w:rPr>
           <w:rFonts w:ascii="Calibri" w:hAnsi="Calibri" w:cs="Calibri"/>
         </w:rPr>
-        <w:t>n_neighbors</w:t>
-      </w:r>
-      <w:proofErr w:type="spellEnd"/>
-      <w:r>
-        <w:rPr>
-          <w:rFonts w:ascii="Calibri" w:hAnsi="Calibri" w:cs="Calibri"/>
-        </w:rPr>
-        <w:t>: 3, 5, 7</w:t>
+        <w:t>n_neighbors: 3, 5, 7</w:t>
       </w:r>
     </w:p>
     <w:p>
@@ -1917,21 +1773,7 @@
         <w:rPr>
           <w:rFonts w:ascii="Calibri" w:hAnsi="Calibri" w:cs="Calibri"/>
         </w:rPr>
-        <w:t xml:space="preserve">Random Forest </w:t>
-      </w:r>
-      <w:proofErr w:type="spellStart"/>
-      <w:r>
-        <w:rPr>
-          <w:rFonts w:ascii="Calibri" w:hAnsi="Calibri" w:cs="Calibri"/>
-        </w:rPr>
-        <w:t>Regressor</w:t>
-      </w:r>
-      <w:proofErr w:type="spellEnd"/>
-      <w:r>
-        <w:rPr>
-          <w:rFonts w:ascii="Calibri" w:hAnsi="Calibri" w:cs="Calibri"/>
-        </w:rPr>
-        <w:t>:</w:t>
+        <w:t>Random Forest Regressor:</w:t>
       </w:r>
     </w:p>
     <w:p>
@@ -1945,19 +1787,11 @@
           <w:rFonts w:ascii="Calibri" w:hAnsi="Calibri" w:cs="Calibri"/>
         </w:rPr>
       </w:pPr>
-      <w:proofErr w:type="spellStart"/>
       <w:r>
         <w:rPr>
           <w:rFonts w:ascii="Calibri" w:hAnsi="Calibri" w:cs="Calibri"/>
         </w:rPr>
-        <w:t>Max_depth</w:t>
-      </w:r>
-      <w:proofErr w:type="spellEnd"/>
-      <w:r>
-        <w:rPr>
-          <w:rFonts w:ascii="Calibri" w:hAnsi="Calibri" w:cs="Calibri"/>
-        </w:rPr>
-        <w:t>: various numbers</w:t>
+        <w:t>Max_depth: various numbers</w:t>
       </w:r>
     </w:p>
     <w:p>
@@ -1971,19 +1805,25 @@
           <w:rFonts w:ascii="Calibri" w:hAnsi="Calibri" w:cs="Calibri"/>
         </w:rPr>
       </w:pPr>
-      <w:proofErr w:type="spellStart"/>
       <w:r>
         <w:rPr>
           <w:rFonts w:ascii="Calibri" w:hAnsi="Calibri" w:cs="Calibri"/>
         </w:rPr>
-        <w:t>Random_state</w:t>
-      </w:r>
-      <w:proofErr w:type="spellEnd"/>
-      <w:r>
+        <w:t>Random_state: 0 to ensure we get the same result every time.</w:t>
+      </w:r>
+    </w:p>
+    <w:p>
+      <w:pPr>
+        <w:pStyle w:val="NormalWeb"/>
         <w:rPr>
           <w:rFonts w:ascii="Calibri" w:hAnsi="Calibri" w:cs="Calibri"/>
         </w:rPr>
-        <w:t>: 0 to ensure we get the same result every time.</w:t>
+      </w:pPr>
+      <w:r>
+        <w:rPr>
+          <w:rFonts w:ascii="Calibri" w:hAnsi="Calibri" w:cs="Calibri"/>
+        </w:rPr>
+        <w:t xml:space="preserve">The Support Vector Machine algorithms perform poorly when trained against the original distribution of the data.  For that, I will be using StandardScaler to preprocess the data so that it is well normalized (values between 0 and 1 instead of the actual values).  </w:t>
       </w:r>
     </w:p>
     <w:p>
@@ -1997,49 +1837,7 @@
         <w:rPr>
           <w:rFonts w:ascii="Calibri" w:hAnsi="Calibri" w:cs="Calibri"/>
         </w:rPr>
-        <w:t xml:space="preserve">The Support Vector Machine algorithms perform poorly when trained against the original distribution of the data.  For that, I will be using </w:t>
-      </w:r>
-      <w:proofErr w:type="spellStart"/>
-      <w:r>
-        <w:rPr>
-          <w:rFonts w:ascii="Calibri" w:hAnsi="Calibri" w:cs="Calibri"/>
-        </w:rPr>
-        <w:t>StandardScaler</w:t>
-      </w:r>
-      <w:proofErr w:type="spellEnd"/>
-      <w:r>
-        <w:rPr>
-          <w:rFonts w:ascii="Calibri" w:hAnsi="Calibri" w:cs="Calibri"/>
-        </w:rPr>
-        <w:t xml:space="preserve"> to preprocess the data so that it is well normalized (values between 0 and 1 instead of the actual values).  </w:t>
-      </w:r>
-    </w:p>
-    <w:p>
-      <w:pPr>
-        <w:pStyle w:val="NormalWeb"/>
-        <w:rPr>
-          <w:rFonts w:ascii="Calibri" w:hAnsi="Calibri" w:cs="Calibri"/>
-        </w:rPr>
-      </w:pPr>
-      <w:r>
-        <w:rPr>
-          <w:rFonts w:ascii="Calibri" w:hAnsi="Calibri" w:cs="Calibri"/>
-        </w:rPr>
-        <w:t xml:space="preserve">Also, since this is a time series regression problem, I will have an issue when splitting the data for testing and training using the standard cross validation techniques.  Instead, I will be using </w:t>
-      </w:r>
-      <w:proofErr w:type="spellStart"/>
-      <w:r>
-        <w:rPr>
-          <w:rFonts w:ascii="Calibri" w:hAnsi="Calibri" w:cs="Calibri"/>
-        </w:rPr>
-        <w:t>TimeSeriesSplit</w:t>
-      </w:r>
-      <w:proofErr w:type="spellEnd"/>
-      <w:r>
-        <w:rPr>
-          <w:rFonts w:ascii="Calibri" w:hAnsi="Calibri" w:cs="Calibri"/>
-        </w:rPr>
-        <w:t xml:space="preserve"> which always provides testing data that the model has never been trained on.  This will ensure that the results we get are not tainted by the fact that the model was able to peak into the future.  </w:t>
+        <w:t xml:space="preserve">Also, since this is a time series regression problem, I will have an issue when splitting the data for testing and training using the standard cross validation techniques.  Instead, I will be using TimeSeriesSplit which always provides testing data that the model has never been trained on.  This will ensure that the results we get are not tainted by the fact that the model was able to peak into the future.  </w:t>
       </w:r>
     </w:p>
     <w:p>
@@ -2047,7 +1845,6 @@
         <w:pStyle w:val="Heading3"/>
       </w:pPr>
       <w:r>
-        <w:lastRenderedPageBreak/>
         <w:t>Benchmark</w:t>
       </w:r>
     </w:p>
@@ -2114,7 +1911,18 @@
           <w:sz w:val="24"/>
           <w:szCs w:val="24"/>
         </w:rPr>
-        <w:t>The formula used will be: (P1 – P0)/P0 where P1 represents the total value at the end of the test period and P0 represents the total value at the beginning of the testing period.   I will also use the Root Mean Squared Error of Predictions as a metric to evaluate the performance of each model.  The model with the lowest RMSE will be the one I use for predicting the portfolio value</w:t>
+        <w:t xml:space="preserve">The formula used will be: (P1 – P0)/P0 where P1 represents the total value at the end of the test period and P0 represents the total value at the beginning of the testing period.   I will also use the Root Mean Squared Error of Predictions as a metric to evaluate the performance of </w:t>
+      </w:r>
+      <w:r>
+        <w:rPr>
+          <w:rFonts w:eastAsia="Times New Roman" w:cstheme="minorHAnsi"/>
+          <w:bCs/>
+          <w:color w:val="333333"/>
+          <w:sz w:val="24"/>
+          <w:szCs w:val="24"/>
+        </w:rPr>
+        <w:lastRenderedPageBreak/>
+        <w:t>each model.  The model with the lowest RMSE will be the one I use for predicting the portfolio value</w:t>
       </w:r>
       <w:r>
         <w:rPr>
@@ -2131,8 +1939,6 @@
       <w:pPr>
         <w:pStyle w:val="Heading2"/>
       </w:pPr>
-      <w:bookmarkStart w:id="0" w:name="_GoBack"/>
-      <w:bookmarkEnd w:id="0"/>
     </w:p>
     <w:p>
       <w:pPr>
@@ -2183,7 +1989,6 @@
         <w:rPr>
           <w:noProof/>
         </w:rPr>
-        <w:lastRenderedPageBreak/>
         <w:drawing>
           <wp:inline distT="0" distB="0" distL="0" distR="0" wp14:anchorId="7D7B26E3" wp14:editId="7537DE9A">
             <wp:extent cx="5705475" cy="4276725"/>
@@ -2246,98 +2051,22 @@
         <w:rPr>
           <w:rFonts w:asciiTheme="minorHAnsi" w:hAnsiTheme="minorHAnsi" w:cstheme="minorHAnsi"/>
         </w:rPr>
-        <w:t xml:space="preserve">By using Pandas </w:t>
-      </w:r>
-      <w:proofErr w:type="spellStart"/>
-      <w:r>
+        <w:lastRenderedPageBreak/>
+        <w:t xml:space="preserve">By using Pandas DataFrame, it is easy to fill out empty cells with relevant information or drop certain rows completely.  In this case, we combine the full set of stocks information in a DataFrame and then add S&amp;P index data.  The next step is to drop the DataFrame rows where we have empty S&amp;P cells.  So that solves the issue with stocks with values that do not correspond to the S&amp;P trading dates.  We still have other stocks that did not trade at all in certain periods, and for those we use a forward fill methodology in which we fill the adjusted close values of a certain stock with the last known value.  Now if those stocks do not have any last known value, we use a backward fill methodology where we use the first value we have to fill the past dates with missing information. If for any reason we still have empty cells, then we just drop the rows entirely.  </w:t>
+      </w:r>
+    </w:p>
+    <w:p>
+      <w:pPr>
+        <w:pStyle w:val="NormalWeb"/>
         <w:rPr>
           <w:rFonts w:asciiTheme="minorHAnsi" w:hAnsiTheme="minorHAnsi" w:cstheme="minorHAnsi"/>
         </w:rPr>
-        <w:t>DataFrame</w:t>
-      </w:r>
-      <w:proofErr w:type="spellEnd"/>
+      </w:pPr>
       <w:r>
         <w:rPr>
           <w:rFonts w:asciiTheme="minorHAnsi" w:hAnsiTheme="minorHAnsi" w:cstheme="minorHAnsi"/>
         </w:rPr>
-        <w:t xml:space="preserve">, it is easy to fill out empty cells with relevant information or drop certain rows completely.  In this case, we combine the full set of stocks information in a </w:t>
-      </w:r>
-      <w:proofErr w:type="spellStart"/>
-      <w:r>
-        <w:rPr>
-          <w:rFonts w:asciiTheme="minorHAnsi" w:hAnsiTheme="minorHAnsi" w:cstheme="minorHAnsi"/>
-        </w:rPr>
-        <w:t>DataFrame</w:t>
-      </w:r>
-      <w:proofErr w:type="spellEnd"/>
-      <w:r>
-        <w:rPr>
-          <w:rFonts w:asciiTheme="minorHAnsi" w:hAnsiTheme="minorHAnsi" w:cstheme="minorHAnsi"/>
-        </w:rPr>
-        <w:t xml:space="preserve"> and then add S&amp;P index data.  The next step is to drop the </w:t>
-      </w:r>
-      <w:proofErr w:type="spellStart"/>
-      <w:r>
-        <w:rPr>
-          <w:rFonts w:asciiTheme="minorHAnsi" w:hAnsiTheme="minorHAnsi" w:cstheme="minorHAnsi"/>
-        </w:rPr>
-        <w:t>DataFrame</w:t>
-      </w:r>
-      <w:proofErr w:type="spellEnd"/>
-      <w:r>
-        <w:rPr>
-          <w:rFonts w:asciiTheme="minorHAnsi" w:hAnsiTheme="minorHAnsi" w:cstheme="minorHAnsi"/>
-        </w:rPr>
-        <w:t xml:space="preserve"> rows where we have empty S&amp;P cells.  So that solves the issue with stocks with values that do not correspond to the S&amp;P trading dates.  We still have other stocks that did not trade at all in certain periods, and for those we use a forward fill methodology in which we fill the adjusted close values of a certain stock with the last known value.  Now if those stocks do not have any last known value, we use a backward fill methodology where we use the first value we have to fill the past dates with missing information. If for any reason we still have empty cells, then we just drop the rows entirely.  </w:t>
-      </w:r>
-    </w:p>
-    <w:p>
-      <w:pPr>
-        <w:pStyle w:val="NormalWeb"/>
-        <w:rPr>
-          <w:rFonts w:asciiTheme="minorHAnsi" w:hAnsiTheme="minorHAnsi" w:cstheme="minorHAnsi"/>
-        </w:rPr>
-      </w:pPr>
-      <w:r>
-        <w:rPr>
-          <w:rFonts w:asciiTheme="minorHAnsi" w:hAnsiTheme="minorHAnsi" w:cstheme="minorHAnsi"/>
-        </w:rPr>
-        <w:t xml:space="preserve">The next step is to generate the various features we need. I created Ticker and </w:t>
-      </w:r>
-      <w:proofErr w:type="spellStart"/>
-      <w:r>
-        <w:rPr>
-          <w:rFonts w:asciiTheme="minorHAnsi" w:hAnsiTheme="minorHAnsi" w:cstheme="minorHAnsi"/>
-        </w:rPr>
-        <w:t>TickerAnalysed</w:t>
-      </w:r>
-      <w:proofErr w:type="spellEnd"/>
-      <w:r>
-        <w:rPr>
-          <w:rFonts w:asciiTheme="minorHAnsi" w:hAnsiTheme="minorHAnsi" w:cstheme="minorHAnsi"/>
-        </w:rPr>
-        <w:t xml:space="preserve"> classes for this reason.   Ticker is responsible for collecting the ticker data and cleaning it up, while </w:t>
-      </w:r>
-      <w:proofErr w:type="spellStart"/>
-      <w:r>
-        <w:rPr>
-          <w:rFonts w:asciiTheme="minorHAnsi" w:hAnsiTheme="minorHAnsi" w:cstheme="minorHAnsi"/>
-        </w:rPr>
-        <w:t>TickerAnalysed</w:t>
-      </w:r>
-      <w:proofErr w:type="spellEnd"/>
-      <w:r>
-        <w:rPr>
-          <w:rFonts w:asciiTheme="minorHAnsi" w:hAnsiTheme="minorHAnsi" w:cstheme="minorHAnsi"/>
-        </w:rPr>
-        <w:t xml:space="preserve"> which is a sub-class of Ticker is responsible for calculating the different </w:t>
-      </w:r>
-      <w:r>
-        <w:rPr>
-          <w:rFonts w:asciiTheme="minorHAnsi" w:hAnsiTheme="minorHAnsi" w:cstheme="minorHAnsi"/>
-        </w:rPr>
-        <w:lastRenderedPageBreak/>
-        <w:t>statistics and that includes Daily Returns, Momentum, Simple Moving Average, Upper Bollinger Band</w:t>
+        <w:t>The next step is to generate the various features we need. I created Ticker and TickerAnalysed classes for this reason.   Ticker is responsible for collecting the ticker data and cleaning it up, while TickerAnalysed which is a sub-class of Ticker is responsible for calculating the different statistics and that includes Daily Returns, Momentum, Simple Moving Average, Upper Bollinger Band</w:t>
       </w:r>
       <w:r>
         <w:rPr>
@@ -2427,21 +2156,12 @@
         </w:rPr>
         <w:t>,’</w:t>
       </w:r>
-      <w:proofErr w:type="spellStart"/>
       <w:r>
         <w:rPr>
           <w:sz w:val="24"/>
           <w:szCs w:val="24"/>
         </w:rPr>
-        <w:t>ticker_stats</w:t>
-      </w:r>
-      <w:proofErr w:type="spellEnd"/>
-      <w:r>
-        <w:rPr>
-          <w:sz w:val="24"/>
-          <w:szCs w:val="24"/>
-        </w:rPr>
-        <w:t>/</w:t>
+        <w:t>ticker_stats/</w:t>
       </w:r>
       <w:r>
         <w:rPr>
@@ -2478,66 +2198,58 @@
           <w:sz w:val="24"/>
           <w:szCs w:val="24"/>
         </w:rPr>
-        <w:t xml:space="preserve">The next step was to split data for training and testing.  The features I used correspond to each of the individual stocks that make up the optimized portfolio.  The plan is to train each of the models individually against the portfolio stocks.   Since we are dealing with time series data, I used </w:t>
-      </w:r>
-      <w:proofErr w:type="spellStart"/>
+        <w:t>The next step was to split data for training and testing.  The features I used correspond to each of the individual stocks that make up the optimized portfolio.  The plan is to train each of the models individually against the portfolio stocks.   Since we are dealing with time series data, I used TimeSeriesSplit to split the data into 3 different train test groups.  I checked the classifier against the list of classifiers that require training data to be normalized, a</w:t>
+      </w:r>
       <w:r>
         <w:rPr>
           <w:sz w:val="24"/>
           <w:szCs w:val="24"/>
         </w:rPr>
-        <w:t>TimeSeriesSplit</w:t>
-      </w:r>
-      <w:proofErr w:type="spellEnd"/>
+        <w:t>nd if a match is found then I ra</w:t>
+      </w:r>
       <w:r>
         <w:rPr>
           <w:sz w:val="24"/>
           <w:szCs w:val="24"/>
         </w:rPr>
-        <w:t xml:space="preserve"> to split the data into 3 different train test groups.  I checked the classifier against the list of classifiers that require training data to be normalized, a</w:t>
-      </w:r>
-      <w:r>
+        <w:t xml:space="preserve">n the data scaling process at that point. </w:t>
+      </w:r>
+    </w:p>
+    <w:p>
+      <w:pPr>
         <w:rPr>
           <w:sz w:val="24"/>
           <w:szCs w:val="24"/>
         </w:rPr>
-        <w:t>nd if a match is found then I ra</w:t>
-      </w:r>
+      </w:pPr>
       <w:r>
         <w:rPr>
           <w:sz w:val="24"/>
           <w:szCs w:val="24"/>
         </w:rPr>
-        <w:t xml:space="preserve">n the data scaling process at that point. </w:t>
-      </w:r>
-    </w:p>
-    <w:p>
-      <w:pPr>
+        <w:t>I then started running each of the data splits into a function th</w:t>
+      </w:r>
+      <w:r>
         <w:rPr>
           <w:sz w:val="24"/>
           <w:szCs w:val="24"/>
         </w:rPr>
-      </w:pPr>
+        <w:t>at generated a confidence score</w:t>
+      </w:r>
       <w:r>
         <w:rPr>
           <w:sz w:val="24"/>
           <w:szCs w:val="24"/>
         </w:rPr>
-        <w:t>I then started running each of the data splits into a function th</w:t>
+        <w:t xml:space="preserve"> and predictions.  I then used those predictions to calculate the Root Mean Squared Error for </w:t>
       </w:r>
       <w:r>
         <w:rPr>
           <w:sz w:val="24"/>
           <w:szCs w:val="24"/>
         </w:rPr>
-        <w:t>at generated a confidence score</w:t>
-      </w:r>
-      <w:r>
-        <w:rPr>
-          <w:sz w:val="24"/>
-          <w:szCs w:val="24"/>
-        </w:rPr>
-        <w:t xml:space="preserve"> and predictions.  I then used those predictions to calculate the Root Mean Squared Error for both in sample of out of sample data.  The generated metrics are then averaged out and stored for each of the classifiers for comparison.</w:t>
+        <w:lastRenderedPageBreak/>
+        <w:t>both in sample of out of sample data.  The generated metrics are then averaged out and stored for each of the classifiers for comparison.</w:t>
       </w:r>
     </w:p>
     <w:p>
@@ -2582,7 +2294,6 @@
           <w:rFonts w:cstheme="minorHAnsi"/>
           <w:noProof/>
         </w:rPr>
-        <w:lastRenderedPageBreak/>
         <w:drawing>
           <wp:inline distT="0" distB="0" distL="0" distR="0" wp14:anchorId="2412B386" wp14:editId="6B6541D0">
             <wp:extent cx="5943600" cy="3900805"/>
@@ -3308,17 +3019,8 @@
                 <w:rFonts w:eastAsia="Times New Roman" w:cstheme="minorHAnsi"/>
                 <w:color w:val="000000"/>
               </w:rPr>
-              <w:t xml:space="preserve">Random Forest </w:t>
-            </w:r>
-            <w:proofErr w:type="spellStart"/>
-            <w:r>
-              <w:rPr>
-                <w:rFonts w:eastAsia="Times New Roman" w:cstheme="minorHAnsi"/>
-                <w:color w:val="000000"/>
-              </w:rPr>
-              <w:t>Regressor</w:t>
-            </w:r>
-            <w:proofErr w:type="spellEnd"/>
+              <w:t>Random Forest Regressor</w:t>
+            </w:r>
           </w:p>
         </w:tc>
         <w:tc>
@@ -3440,17 +3142,8 @@
                 <w:rFonts w:eastAsia="Times New Roman" w:cstheme="minorHAnsi"/>
                 <w:color w:val="000000"/>
               </w:rPr>
-              <w:t xml:space="preserve">Nearest Neighbor </w:t>
-            </w:r>
-            <w:proofErr w:type="spellStart"/>
-            <w:r>
-              <w:rPr>
-                <w:rFonts w:eastAsia="Times New Roman" w:cstheme="minorHAnsi"/>
-                <w:color w:val="000000"/>
-              </w:rPr>
-              <w:t>Regressor</w:t>
-            </w:r>
-            <w:proofErr w:type="spellEnd"/>
+              <w:t>Nearest Neighbor Regressor</w:t>
+            </w:r>
           </w:p>
         </w:tc>
         <w:tc>
@@ -3573,17 +3266,8 @@
                 <w:rFonts w:eastAsia="Times New Roman" w:cstheme="minorHAnsi"/>
                 <w:color w:val="000000"/>
               </w:rPr>
-              <w:t xml:space="preserve">Nearest Neighbor </w:t>
-            </w:r>
-            <w:proofErr w:type="spellStart"/>
-            <w:r>
-              <w:rPr>
-                <w:rFonts w:eastAsia="Times New Roman" w:cstheme="minorHAnsi"/>
-                <w:color w:val="000000"/>
-              </w:rPr>
-              <w:t>Regressor</w:t>
-            </w:r>
-            <w:proofErr w:type="spellEnd"/>
+              <w:t>Nearest Neighbor Regressor</w:t>
+            </w:r>
           </w:p>
         </w:tc>
         <w:tc>
@@ -3682,6 +3366,7 @@
                 <w:rFonts w:eastAsia="Times New Roman" w:cstheme="minorHAnsi"/>
                 <w:color w:val="000000"/>
               </w:rPr>
+              <w:lastRenderedPageBreak/>
               <w:t>PGR</w:t>
             </w:r>
           </w:p>
@@ -3705,17 +3390,8 @@
                 <w:rFonts w:eastAsia="Times New Roman" w:cstheme="minorHAnsi"/>
                 <w:color w:val="000000"/>
               </w:rPr>
-              <w:t xml:space="preserve">Random Forest </w:t>
-            </w:r>
-            <w:proofErr w:type="spellStart"/>
-            <w:r>
-              <w:rPr>
-                <w:rFonts w:eastAsia="Times New Roman" w:cstheme="minorHAnsi"/>
-                <w:color w:val="000000"/>
-              </w:rPr>
-              <w:t>Regressor</w:t>
-            </w:r>
-            <w:proofErr w:type="spellEnd"/>
+              <w:t>Random Forest Regressor</w:t>
+            </w:r>
           </w:p>
         </w:tc>
         <w:tc>
@@ -3961,17 +3637,8 @@
                 <w:rFonts w:eastAsia="Times New Roman" w:cstheme="minorHAnsi"/>
                 <w:color w:val="000000"/>
               </w:rPr>
-              <w:t xml:space="preserve">Nearest Neighbor </w:t>
-            </w:r>
-            <w:proofErr w:type="spellStart"/>
-            <w:r>
-              <w:rPr>
-                <w:rFonts w:eastAsia="Times New Roman" w:cstheme="minorHAnsi"/>
-                <w:color w:val="000000"/>
-              </w:rPr>
-              <w:t>Regressor</w:t>
-            </w:r>
-            <w:proofErr w:type="spellEnd"/>
+              <w:t>Nearest Neighbor Regressor</w:t>
+            </w:r>
           </w:p>
         </w:tc>
         <w:tc>
@@ -4110,42 +3777,13 @@
         <w:rPr>
           <w:rFonts w:asciiTheme="minorHAnsi" w:hAnsiTheme="minorHAnsi" w:cstheme="minorHAnsi"/>
         </w:rPr>
-        <w:lastRenderedPageBreak/>
         <w:t xml:space="preserve">When comparing the Root Mean Squared Error (RMSE) for each of the models and the different stocks, we can clearly see that Linear Regression is easily outperforming the rest of them. </w:t>
       </w:r>
       <w:r>
         <w:rPr>
           <w:rFonts w:asciiTheme="minorHAnsi" w:hAnsiTheme="minorHAnsi" w:cstheme="minorHAnsi"/>
         </w:rPr>
-        <w:t xml:space="preserve">As you can see in the table below, we compare results for SVM </w:t>
-      </w:r>
-      <w:proofErr w:type="spellStart"/>
-      <w:r>
-        <w:rPr>
-          <w:rFonts w:asciiTheme="minorHAnsi" w:hAnsiTheme="minorHAnsi" w:cstheme="minorHAnsi"/>
-        </w:rPr>
-        <w:t>Regressor</w:t>
-      </w:r>
-      <w:proofErr w:type="spellEnd"/>
-      <w:r>
-        <w:rPr>
-          <w:rFonts w:asciiTheme="minorHAnsi" w:hAnsiTheme="minorHAnsi" w:cstheme="minorHAnsi"/>
-        </w:rPr>
-        <w:t xml:space="preserve"> using different parameters.  SVM </w:t>
-      </w:r>
-      <w:proofErr w:type="spellStart"/>
-      <w:r>
-        <w:rPr>
-          <w:rFonts w:asciiTheme="minorHAnsi" w:hAnsiTheme="minorHAnsi" w:cstheme="minorHAnsi"/>
-        </w:rPr>
-        <w:t>Regressor</w:t>
-      </w:r>
-      <w:proofErr w:type="spellEnd"/>
-      <w:r>
-        <w:rPr>
-          <w:rFonts w:asciiTheme="minorHAnsi" w:hAnsiTheme="minorHAnsi" w:cstheme="minorHAnsi"/>
-        </w:rPr>
-        <w:t xml:space="preserve"> using RBF kernel seems to perform the best in my test but it still not performing at the level of the simpler Linear Regression classifier.</w:t>
+        <w:t>As you can see in the table below, we compare results for SVM Regressor using different parameters.  SVM Regressor using RBF kernel seems to perform the best in my test but it still not performing at the level of the simpler Linear Regression classifier.</w:t>
       </w:r>
     </w:p>
     <w:p>
@@ -5461,6 +5099,7 @@
         <w:rPr>
           <w:b/>
         </w:rPr>
+        <w:lastRenderedPageBreak/>
         <w:t>Result:</w:t>
       </w:r>
     </w:p>
@@ -5773,6 +5412,7 @@
         <w:rPr>
           <w:b/>
         </w:rPr>
+        <w:lastRenderedPageBreak/>
         <w:t xml:space="preserve">Result: </w:t>
       </w:r>
     </w:p>
@@ -5964,7 +5604,6 @@
         <w:rPr>
           <w:noProof/>
         </w:rPr>
-        <w:lastRenderedPageBreak/>
         <w:drawing>
           <wp:inline distT="0" distB="0" distL="0" distR="0" wp14:anchorId="71A26AFE" wp14:editId="5F29015E">
             <wp:extent cx="4444136" cy="3416198"/>
@@ -6631,6 +6270,7 @@
         <w:rPr>
           <w:b/>
         </w:rPr>
+        <w:lastRenderedPageBreak/>
         <w:t>Result:</w:t>
       </w:r>
     </w:p>
@@ -7152,11 +6792,7 @@
     </w:p>
     <w:p>
       <w:r>
-        <w:lastRenderedPageBreak/>
-        <w:t>Using training data between 2015-01-05 and 2015-11-06</w:t>
-      </w:r>
-      <w:r>
-        <w:t xml:space="preserve"> and all of the features available, the profile optimizer generated the following set of symbols and their corresponding weights:</w:t>
+        <w:t>Using training data between 2015-01-05 and 2015-11-06 and all of the features available, the profile optimizer generated the following set of symbols and their corresponding weights:</w:t>
       </w:r>
     </w:p>
     <w:tbl>
@@ -7700,19 +7336,7 @@
     </w:p>
     <w:p>
       <w:r>
-        <w:t xml:space="preserve">The following are the model results when used to actively trade the </w:t>
-      </w:r>
-      <w:r>
-        <w:t>optimized portfolio between 2015-11-09 and 2015-11-13</w:t>
-      </w:r>
-      <w:r>
-        <w:t xml:space="preserve">. </w:t>
-      </w:r>
-      <w:r>
-        <w:t xml:space="preserve"> </w:t>
-      </w:r>
-      <w:r>
-        <w:t>The results clearly show that the active trading strategy is beating the other strategies in the span of 1 week with 11 months of training data.</w:t>
+        <w:t>The following are the model results when used to actively trade the optimized portfolio between 2015-11-09 and 2015-11-13.  The results clearly show that the active trading strategy is beating the other strategies in the span of 1 week with 11 months of training data.</w:t>
       </w:r>
     </w:p>
     <w:p/>
@@ -7914,6 +7538,7 @@
         <w:rPr>
           <w:noProof/>
         </w:rPr>
+        <w:lastRenderedPageBreak/>
         <w:drawing>
           <wp:inline distT="0" distB="0" distL="0" distR="0" wp14:anchorId="0D7D6FDD" wp14:editId="69BB167B">
             <wp:extent cx="4389120" cy="3350362"/>
@@ -8000,7 +7625,6 @@
         <w:rPr>
           <w:b/>
         </w:rPr>
-        <w:lastRenderedPageBreak/>
         <w:t>Features Used:</w:t>
       </w:r>
     </w:p>
@@ -8043,25 +7667,10 @@
     </w:p>
     <w:p>
       <w:r>
-        <w:t>Using 1</w:t>
-      </w:r>
-      <w:r>
-        <w:t>1</w:t>
-      </w:r>
-      <w:r>
-        <w:t xml:space="preserve"> month of training data, reducing the feature set seems </w:t>
-      </w:r>
-      <w:r>
-        <w:t>to have a negative impact on the portfolio result between</w:t>
-      </w:r>
-      <w:r>
-        <w:t xml:space="preserve"> 2015-11-09 and 2015-11-13</w:t>
-      </w:r>
-      <w:r>
-        <w:t xml:space="preserve"> while still beating the other two strategies</w:t>
-      </w:r>
-      <w:r>
-        <w:t xml:space="preserve">. </w:t>
+        <w:t xml:space="preserve">Using 11 month of training data, reducing the feature set seems </w:t>
+      </w:r>
+      <w:r>
+        <w:t xml:space="preserve">to have a negative impact on the portfolio result between 2015-11-09 and 2015-11-13 while still beating the other two strategies. </w:t>
       </w:r>
     </w:p>
     <w:p/>
@@ -8263,6 +7872,7 @@
         <w:rPr>
           <w:noProof/>
         </w:rPr>
+        <w:lastRenderedPageBreak/>
         <w:drawing>
           <wp:inline distT="0" distB="0" distL="0" distR="0" wp14:anchorId="2047D458" wp14:editId="53D2BC1C">
             <wp:extent cx="4103370" cy="3123591"/>
@@ -8400,10 +8010,7 @@
         <w:ind w:left="1440" w:firstLine="720"/>
       </w:pPr>
       <w:r>
-        <w:t xml:space="preserve">2017-12-04 to </w:t>
-      </w:r>
-      <w:r>
-        <w:t>2017-12-08.</w:t>
+        <w:t>2017-12-04 to 2017-12-08.</w:t>
       </w:r>
     </w:p>
     <w:p>
@@ -8457,10 +8064,7 @@
     </w:p>
     <w:p>
       <w:r>
-        <w:t xml:space="preserve">                                                 2015-11-09 to</w:t>
-      </w:r>
-      <w:r>
-        <w:t xml:space="preserve"> 2015-11-13</w:t>
+        <w:t xml:space="preserve">                                                 2015-11-09 to 2015-11-13</w:t>
       </w:r>
     </w:p>
     <w:p>
@@ -8529,21 +8133,7 @@
         <w:rPr>
           <w:rFonts w:asciiTheme="minorHAnsi" w:hAnsiTheme="minorHAnsi" w:cstheme="minorHAnsi"/>
         </w:rPr>
-        <w:t xml:space="preserve">There were many challenges facing me in getting an answer to this question.  Some of them included asking myself which data can we use, which features should we try, how to generate those features, what algorithms can we use and which parameters can we change to get better results and finally how can we determine that this model does work?  It took me weeks to get up to speed on what can be done in this area.  This domain in my opinion is far more challenging than solving some of the other machine learning problems, but I was determined to learn more about it.  This drove me to spend so many hours learning and coding the solution for this problem.   I started with the </w:t>
-      </w:r>
-      <w:proofErr w:type="spellStart"/>
-      <w:r>
-        <w:rPr>
-          <w:rFonts w:asciiTheme="minorHAnsi" w:hAnsiTheme="minorHAnsi" w:cstheme="minorHAnsi"/>
-        </w:rPr>
-        <w:t>Udacity</w:t>
-      </w:r>
-      <w:proofErr w:type="spellEnd"/>
-      <w:r>
-        <w:rPr>
-          <w:rFonts w:asciiTheme="minorHAnsi" w:hAnsiTheme="minorHAnsi" w:cstheme="minorHAnsi"/>
-        </w:rPr>
-        <w:t xml:space="preserve"> course for machine learning in trading.  I then collected whatever resources I can find online about solving similar problems in this space.  My solution was largely inspired by the teaching of the course professor Tucker Balch and the work of some of his students.  </w:t>
+        <w:t xml:space="preserve">There were many challenges facing me in getting an answer to this question.  Some of them included asking myself which data can we use, which features should we try, how to generate those features, what algorithms can we use and which parameters can we change to get better results and finally how can we determine that this model does work?  It took me weeks to get up to speed on what can be done in this area.  This domain in my opinion is far more challenging than solving some of the other machine learning problems, but I was determined to learn more about it.  This drove me to spend so many hours learning and coding the solution for this problem.   I started with the Udacity course for machine learning in trading.  I then collected whatever resources I can find online about solving similar problems in this space.  My solution was largely inspired by the teaching of the course professor Tucker Balch and the work of some of his students.  </w:t>
       </w:r>
     </w:p>
     <w:p>
@@ -8627,23 +8217,7 @@
     </w:p>
     <w:p>
       <w:r>
-        <w:t xml:space="preserve">[1] </w:t>
-      </w:r>
-      <w:proofErr w:type="spellStart"/>
-      <w:r>
-        <w:t>Sentdex</w:t>
-      </w:r>
-      <w:proofErr w:type="spellEnd"/>
-      <w:r>
-        <w:t xml:space="preserve">- </w:t>
-      </w:r>
-      <w:proofErr w:type="spellStart"/>
-      <w:r>
-        <w:t>Pythton</w:t>
-      </w:r>
-      <w:proofErr w:type="spellEnd"/>
-      <w:r>
-        <w:t xml:space="preserve"> for Finance </w:t>
+        <w:t xml:space="preserve">[1] Sentdex- Pythton for Finance </w:t>
       </w:r>
       <w:hyperlink r:id="rId19" w:history="1">
         <w:r>
@@ -8658,13 +8232,8 @@
       <w:r>
         <w:t xml:space="preserve">[2] </w:t>
       </w:r>
-      <w:proofErr w:type="spellStart"/>
-      <w:r>
-        <w:t>Arwarner</w:t>
-      </w:r>
-      <w:proofErr w:type="spellEnd"/>
-      <w:r>
-        <w:t xml:space="preserve">- </w:t>
+      <w:r>
+        <w:t xml:space="preserve">Arwarner- </w:t>
       </w:r>
       <w:r>
         <w:t xml:space="preserve">Machine learning for trading </w:t>
@@ -8680,15 +8249,7 @@
     </w:p>
     <w:p>
       <w:r>
-        <w:t xml:space="preserve">[3] </w:t>
-      </w:r>
-      <w:proofErr w:type="spellStart"/>
-      <w:r>
-        <w:t>Siraj</w:t>
-      </w:r>
-      <w:proofErr w:type="spellEnd"/>
-      <w:r>
-        <w:t xml:space="preserve">- Predicting Stock Prices </w:t>
+        <w:t xml:space="preserve">[3] Siraj- Predicting Stock Prices </w:t>
       </w:r>
       <w:hyperlink r:id="rId21" w:history="1">
         <w:r>
@@ -8703,40 +8264,18 @@
       <w:r>
         <w:t xml:space="preserve">[4] </w:t>
       </w:r>
-      <w:proofErr w:type="spellStart"/>
-      <w:proofErr w:type="gramStart"/>
       <w:r>
         <w:t>voyageth</w:t>
       </w:r>
-      <w:proofErr w:type="spellEnd"/>
-      <w:proofErr w:type="gramEnd"/>
-      <w:r>
-        <w:t xml:space="preserve">- </w:t>
-      </w:r>
-      <w:r>
-        <w:t>Machine learning for trading</w:t>
-      </w:r>
-      <w:r>
-        <w:t xml:space="preserve">  </w:t>
+      <w:r>
+        <w:t xml:space="preserve">- Machine learning for trading  </w:t>
       </w:r>
       <w:hyperlink r:id="rId22" w:history="1">
         <w:r>
           <w:rPr>
             <w:rStyle w:val="Hyperlink"/>
           </w:rPr>
-          <w:t>https://github.com/voyag</w:t>
-        </w:r>
-        <w:r>
-          <w:rPr>
-            <w:rStyle w:val="Hyperlink"/>
-          </w:rPr>
-          <w:t>e</w:t>
-        </w:r>
-        <w:r>
-          <w:rPr>
-            <w:rStyle w:val="Hyperlink"/>
-          </w:rPr>
-          <w:t>th/trading/blob/master/capstone.ipynb</w:t>
+          <w:t>https://github.com/voyageth/trading/blob/master/capstone.ipynb</w:t>
         </w:r>
       </w:hyperlink>
     </w:p>
@@ -12877,7 +12416,7 @@
 </file>
 
 <file path=customXml/itemProps1.xml><?xml version="1.0" encoding="utf-8"?>
-<ds:datastoreItem xmlns:ds="http://schemas.openxmlformats.org/officeDocument/2006/customXml" ds:itemID="{A8B1F445-553D-4582-ADE1-638BC6BEF651}">
+<ds:datastoreItem xmlns:ds="http://schemas.openxmlformats.org/officeDocument/2006/customXml" ds:itemID="{4DF470B6-C50E-4708-B0EA-CE47FEB434C3}">
   <ds:schemaRefs>
     <ds:schemaRef ds:uri="http://schemas.openxmlformats.org/officeDocument/2006/bibliography"/>
   </ds:schemaRefs>

</xml_diff>

<commit_message>
Add prediction charts and update report
</commit_message>
<xml_diff>
--- a/report.docx
+++ b/report.docx
@@ -4429,13 +4429,7 @@
         <w:t xml:space="preserve">Sample </w:t>
       </w:r>
       <w:r>
-        <w:t xml:space="preserve">Generated features </w:t>
-      </w:r>
-      <w:r>
-        <w:t>after</w:t>
-      </w:r>
-      <w:r>
-        <w:t xml:space="preserve"> </w:t>
+        <w:t xml:space="preserve">Generated features after </w:t>
       </w:r>
       <w:r>
         <w:t xml:space="preserve">forward and backward </w:t>
@@ -4447,10 +4441,7 @@
         <w:t xml:space="preserve"> without the label</w:t>
       </w:r>
       <w:r>
-        <w:t xml:space="preserve"> </w:t>
-      </w:r>
-      <w:r>
-        <w:t>for PGR</w:t>
+        <w:t xml:space="preserve"> for PGR</w:t>
       </w:r>
       <w:r>
         <w:t xml:space="preserve"> (</w:t>
@@ -4461,16 +4452,11 @@
         </w:rPr>
         <w:t>Progressive Corp</w:t>
       </w:r>
-      <w:bookmarkStart w:id="0" w:name="_GoBack"/>
-      <w:bookmarkEnd w:id="0"/>
       <w:r>
         <w:t>)</w:t>
       </w:r>
       <w:r>
-        <w:t xml:space="preserve"> stock</w:t>
-      </w:r>
-      <w:r>
-        <w:t>:</w:t>
+        <w:t xml:space="preserve"> stock:</w:t>
       </w:r>
     </w:p>
     <w:tbl>
@@ -6042,19 +6028,10 @@
     </w:p>
     <w:p>
       <w:pPr>
-        <w:pStyle w:val="NormalWeb"/>
-      </w:pPr>
-    </w:p>
-    <w:p>
-      <w:pPr>
         <w:pStyle w:val="Heading3"/>
       </w:pPr>
-    </w:p>
-    <w:p>
-      <w:pPr>
-        <w:pStyle w:val="Heading3"/>
-      </w:pPr>
-      <w:r>
+      <w:r>
+        <w:lastRenderedPageBreak/>
         <w:t>Exploratory Visualization</w:t>
       </w:r>
     </w:p>
@@ -13060,22 +13037,533 @@
       <w:pPr>
         <w:pStyle w:val="Heading2"/>
       </w:pPr>
-      <w:r>
+    </w:p>
+    <w:p>
+      <w:pPr>
+        <w:pStyle w:val="Heading2"/>
+      </w:pPr>
+      <w:r>
+        <w:t>V. Conclusion</w:t>
+      </w:r>
+    </w:p>
+    <w:p>
+      <w:pPr>
+        <w:pStyle w:val="Heading3"/>
+      </w:pPr>
+      <w:r>
+        <w:t>Free-Form Visualization</w:t>
+      </w:r>
+    </w:p>
+    <w:p>
+      <w:pPr>
+        <w:pStyle w:val="Heading3"/>
+      </w:pPr>
+      <w:r>
+        <w:rPr>
+          <w:noProof/>
+        </w:rPr>
+        <w:drawing>
+          <wp:inline distT="0" distB="0" distL="0" distR="0" wp14:anchorId="1A25A8D5" wp14:editId="6B1F9F92">
+            <wp:extent cx="2909282" cy="2260397"/>
+            <wp:effectExtent l="0" t="0" r="5715" b="6985"/>
+            <wp:docPr id="9" name="Picture 9"/>
+            <wp:cNvGraphicFramePr>
+              <a:graphicFrameLocks xmlns:a="http://schemas.openxmlformats.org/drawingml/2006/main" noChangeAspect="1"/>
+            </wp:cNvGraphicFramePr>
+            <a:graphic xmlns:a="http://schemas.openxmlformats.org/drawingml/2006/main">
+              <a:graphicData uri="http://schemas.openxmlformats.org/drawingml/2006/picture">
+                <pic:pic xmlns:pic="http://schemas.openxmlformats.org/drawingml/2006/picture">
+                  <pic:nvPicPr>
+                    <pic:cNvPr id="1" name=""/>
+                    <pic:cNvPicPr/>
+                  </pic:nvPicPr>
+                  <pic:blipFill rotWithShape="1">
+                    <a:blip r:embed="rId19"/>
+                    <a:srcRect b="1455"/>
+                    <a:stretch/>
+                  </pic:blipFill>
+                  <pic:spPr bwMode="auto">
+                    <a:xfrm>
+                      <a:off x="0" y="0"/>
+                      <a:ext cx="2954070" cy="2295196"/>
+                    </a:xfrm>
+                    <a:prstGeom prst="rect">
+                      <a:avLst/>
+                    </a:prstGeom>
+                    <a:ln>
+                      <a:noFill/>
+                    </a:ln>
+                    <a:extLst>
+                      <a:ext uri="{53640926-AAD7-44D8-BBD7-CCE9431645EC}">
+                        <a14:shadowObscured xmlns:a14="http://schemas.microsoft.com/office/drawing/2010/main"/>
+                      </a:ext>
+                    </a:extLst>
+                  </pic:spPr>
+                </pic:pic>
+              </a:graphicData>
+            </a:graphic>
+          </wp:inline>
+        </w:drawing>
+      </w:r>
+      <w:r>
+        <w:rPr>
+          <w:noProof/>
+        </w:rPr>
+        <w:drawing>
+          <wp:inline distT="0" distB="0" distL="0" distR="0" wp14:anchorId="509DA566" wp14:editId="4ADF18D7">
+            <wp:extent cx="2999232" cy="2273641"/>
+            <wp:effectExtent l="0" t="0" r="0" b="0"/>
+            <wp:docPr id="10" name="Picture 10"/>
+            <wp:cNvGraphicFramePr>
+              <a:graphicFrameLocks xmlns:a="http://schemas.openxmlformats.org/drawingml/2006/main" noChangeAspect="1"/>
+            </wp:cNvGraphicFramePr>
+            <a:graphic xmlns:a="http://schemas.openxmlformats.org/drawingml/2006/main">
+              <a:graphicData uri="http://schemas.openxmlformats.org/drawingml/2006/picture">
+                <pic:pic xmlns:pic="http://schemas.openxmlformats.org/drawingml/2006/picture">
+                  <pic:nvPicPr>
+                    <pic:cNvPr id="1" name=""/>
+                    <pic:cNvPicPr/>
+                  </pic:nvPicPr>
+                  <pic:blipFill rotWithShape="1">
+                    <a:blip r:embed="rId20"/>
+                    <a:srcRect b="1831"/>
+                    <a:stretch/>
+                  </pic:blipFill>
+                  <pic:spPr bwMode="auto">
+                    <a:xfrm>
+                      <a:off x="0" y="0"/>
+                      <a:ext cx="3014023" cy="2284854"/>
+                    </a:xfrm>
+                    <a:prstGeom prst="rect">
+                      <a:avLst/>
+                    </a:prstGeom>
+                    <a:ln>
+                      <a:noFill/>
+                    </a:ln>
+                    <a:extLst>
+                      <a:ext uri="{53640926-AAD7-44D8-BBD7-CCE9431645EC}">
+                        <a14:shadowObscured xmlns:a14="http://schemas.microsoft.com/office/drawing/2010/main"/>
+                      </a:ext>
+                    </a:extLst>
+                  </pic:spPr>
+                </pic:pic>
+              </a:graphicData>
+            </a:graphic>
+          </wp:inline>
+        </w:drawing>
+      </w:r>
+    </w:p>
+    <w:p>
+      <w:r>
+        <w:rPr>
+          <w:noProof/>
+        </w:rPr>
+        <w:drawing>
+          <wp:inline distT="0" distB="0" distL="0" distR="0" wp14:anchorId="2C21562C" wp14:editId="0958D294">
+            <wp:extent cx="2874874" cy="2171894"/>
+            <wp:effectExtent l="0" t="0" r="1905" b="0"/>
+            <wp:docPr id="11" name="Picture 11"/>
+            <wp:cNvGraphicFramePr>
+              <a:graphicFrameLocks xmlns:a="http://schemas.openxmlformats.org/drawingml/2006/main" noChangeAspect="1"/>
+            </wp:cNvGraphicFramePr>
+            <a:graphic xmlns:a="http://schemas.openxmlformats.org/drawingml/2006/main">
+              <a:graphicData uri="http://schemas.openxmlformats.org/drawingml/2006/picture">
+                <pic:pic xmlns:pic="http://schemas.openxmlformats.org/drawingml/2006/picture">
+                  <pic:nvPicPr>
+                    <pic:cNvPr id="1" name=""/>
+                    <pic:cNvPicPr/>
+                  </pic:nvPicPr>
+                  <pic:blipFill>
+                    <a:blip r:embed="rId21"/>
+                    <a:stretch>
+                      <a:fillRect/>
+                    </a:stretch>
+                  </pic:blipFill>
+                  <pic:spPr>
+                    <a:xfrm>
+                      <a:off x="0" y="0"/>
+                      <a:ext cx="2915657" cy="2202705"/>
+                    </a:xfrm>
+                    <a:prstGeom prst="rect">
+                      <a:avLst/>
+                    </a:prstGeom>
+                  </pic:spPr>
+                </pic:pic>
+              </a:graphicData>
+            </a:graphic>
+          </wp:inline>
+        </w:drawing>
+      </w:r>
+      <w:r>
+        <w:rPr>
+          <w:noProof/>
+        </w:rPr>
+        <w:drawing>
+          <wp:inline distT="0" distB="0" distL="0" distR="0" wp14:anchorId="738F26A1" wp14:editId="3C8988A3">
+            <wp:extent cx="3029706" cy="2289328"/>
+            <wp:effectExtent l="0" t="0" r="0" b="0"/>
+            <wp:docPr id="12" name="Picture 12"/>
+            <wp:cNvGraphicFramePr>
+              <a:graphicFrameLocks xmlns:a="http://schemas.openxmlformats.org/drawingml/2006/main" noChangeAspect="1"/>
+            </wp:cNvGraphicFramePr>
+            <a:graphic xmlns:a="http://schemas.openxmlformats.org/drawingml/2006/main">
+              <a:graphicData uri="http://schemas.openxmlformats.org/drawingml/2006/picture">
+                <pic:pic xmlns:pic="http://schemas.openxmlformats.org/drawingml/2006/picture">
+                  <pic:nvPicPr>
+                    <pic:cNvPr id="1" name=""/>
+                    <pic:cNvPicPr/>
+                  </pic:nvPicPr>
+                  <pic:blipFill>
+                    <a:blip r:embed="rId22"/>
+                    <a:stretch>
+                      <a:fillRect/>
+                    </a:stretch>
+                  </pic:blipFill>
+                  <pic:spPr>
+                    <a:xfrm>
+                      <a:off x="0" y="0"/>
+                      <a:ext cx="3060848" cy="2312860"/>
+                    </a:xfrm>
+                    <a:prstGeom prst="rect">
+                      <a:avLst/>
+                    </a:prstGeom>
+                  </pic:spPr>
+                </pic:pic>
+              </a:graphicData>
+            </a:graphic>
+          </wp:inline>
+        </w:drawing>
+      </w:r>
+    </w:p>
+    <w:p>
+      <w:r>
+        <w:rPr>
+          <w:noProof/>
+        </w:rPr>
+        <w:drawing>
+          <wp:inline distT="0" distB="0" distL="0" distR="0" wp14:anchorId="55441CC7" wp14:editId="3C73CB8C">
+            <wp:extent cx="2911450" cy="2295473"/>
+            <wp:effectExtent l="0" t="0" r="3810" b="0"/>
+            <wp:docPr id="13" name="Picture 13"/>
+            <wp:cNvGraphicFramePr>
+              <a:graphicFrameLocks xmlns:a="http://schemas.openxmlformats.org/drawingml/2006/main" noChangeAspect="1"/>
+            </wp:cNvGraphicFramePr>
+            <a:graphic xmlns:a="http://schemas.openxmlformats.org/drawingml/2006/main">
+              <a:graphicData uri="http://schemas.openxmlformats.org/drawingml/2006/picture">
+                <pic:pic xmlns:pic="http://schemas.openxmlformats.org/drawingml/2006/picture">
+                  <pic:nvPicPr>
+                    <pic:cNvPr id="1" name=""/>
+                    <pic:cNvPicPr/>
+                  </pic:nvPicPr>
+                  <pic:blipFill>
+                    <a:blip r:embed="rId23"/>
+                    <a:stretch>
+                      <a:fillRect/>
+                    </a:stretch>
+                  </pic:blipFill>
+                  <pic:spPr>
+                    <a:xfrm>
+                      <a:off x="0" y="0"/>
+                      <a:ext cx="2942166" cy="2319690"/>
+                    </a:xfrm>
+                    <a:prstGeom prst="rect">
+                      <a:avLst/>
+                    </a:prstGeom>
+                  </pic:spPr>
+                </pic:pic>
+              </a:graphicData>
+            </a:graphic>
+          </wp:inline>
+        </w:drawing>
+      </w:r>
+      <w:r>
+        <w:rPr>
+          <w:noProof/>
+        </w:rPr>
+        <w:drawing>
+          <wp:inline distT="0" distB="0" distL="0" distR="0" wp14:anchorId="7854B887" wp14:editId="309548AC">
+            <wp:extent cx="2984601" cy="2269841"/>
+            <wp:effectExtent l="0" t="0" r="6350" b="0"/>
+            <wp:docPr id="14" name="Picture 14"/>
+            <wp:cNvGraphicFramePr>
+              <a:graphicFrameLocks xmlns:a="http://schemas.openxmlformats.org/drawingml/2006/main" noChangeAspect="1"/>
+            </wp:cNvGraphicFramePr>
+            <a:graphic xmlns:a="http://schemas.openxmlformats.org/drawingml/2006/main">
+              <a:graphicData uri="http://schemas.openxmlformats.org/drawingml/2006/picture">
+                <pic:pic xmlns:pic="http://schemas.openxmlformats.org/drawingml/2006/picture">
+                  <pic:nvPicPr>
+                    <pic:cNvPr id="1" name=""/>
+                    <pic:cNvPicPr/>
+                  </pic:nvPicPr>
+                  <pic:blipFill>
+                    <a:blip r:embed="rId24"/>
+                    <a:stretch>
+                      <a:fillRect/>
+                    </a:stretch>
+                  </pic:blipFill>
+                  <pic:spPr>
+                    <a:xfrm>
+                      <a:off x="0" y="0"/>
+                      <a:ext cx="3038574" cy="2310888"/>
+                    </a:xfrm>
+                    <a:prstGeom prst="rect">
+                      <a:avLst/>
+                    </a:prstGeom>
+                  </pic:spPr>
+                </pic:pic>
+              </a:graphicData>
+            </a:graphic>
+          </wp:inline>
+        </w:drawing>
+      </w:r>
+    </w:p>
+    <w:p/>
+    <w:p>
+      <w:r>
+        <w:rPr>
+          <w:noProof/>
+        </w:rPr>
         <w:lastRenderedPageBreak/>
-        <w:t>V. Conclusion</w:t>
-      </w:r>
-    </w:p>
+        <w:drawing>
+          <wp:inline distT="0" distB="0" distL="0" distR="0" wp14:anchorId="4226129D" wp14:editId="2A2C65DD">
+            <wp:extent cx="2879870" cy="2172614"/>
+            <wp:effectExtent l="0" t="0" r="0" b="0"/>
+            <wp:docPr id="16" name="Picture 16"/>
+            <wp:cNvGraphicFramePr>
+              <a:graphicFrameLocks xmlns:a="http://schemas.openxmlformats.org/drawingml/2006/main" noChangeAspect="1"/>
+            </wp:cNvGraphicFramePr>
+            <a:graphic xmlns:a="http://schemas.openxmlformats.org/drawingml/2006/main">
+              <a:graphicData uri="http://schemas.openxmlformats.org/drawingml/2006/picture">
+                <pic:pic xmlns:pic="http://schemas.openxmlformats.org/drawingml/2006/picture">
+                  <pic:nvPicPr>
+                    <pic:cNvPr id="1" name=""/>
+                    <pic:cNvPicPr/>
+                  </pic:nvPicPr>
+                  <pic:blipFill>
+                    <a:blip r:embed="rId25"/>
+                    <a:stretch>
+                      <a:fillRect/>
+                    </a:stretch>
+                  </pic:blipFill>
+                  <pic:spPr>
+                    <a:xfrm>
+                      <a:off x="0" y="0"/>
+                      <a:ext cx="2910894" cy="2196019"/>
+                    </a:xfrm>
+                    <a:prstGeom prst="rect">
+                      <a:avLst/>
+                    </a:prstGeom>
+                  </pic:spPr>
+                </pic:pic>
+              </a:graphicData>
+            </a:graphic>
+          </wp:inline>
+        </w:drawing>
+      </w:r>
+      <w:r>
+        <w:rPr>
+          <w:noProof/>
+        </w:rPr>
+        <w:t xml:space="preserve"> </w:t>
+      </w:r>
+      <w:r>
+        <w:rPr>
+          <w:noProof/>
+        </w:rPr>
+        <w:drawing>
+          <wp:inline distT="0" distB="0" distL="0" distR="0" wp14:anchorId="2C3F41DA" wp14:editId="01D15601">
+            <wp:extent cx="2842697" cy="2177872"/>
+            <wp:effectExtent l="0" t="0" r="0" b="0"/>
+            <wp:docPr id="17" name="Picture 17"/>
+            <wp:cNvGraphicFramePr>
+              <a:graphicFrameLocks xmlns:a="http://schemas.openxmlformats.org/drawingml/2006/main" noChangeAspect="1"/>
+            </wp:cNvGraphicFramePr>
+            <a:graphic xmlns:a="http://schemas.openxmlformats.org/drawingml/2006/main">
+              <a:graphicData uri="http://schemas.openxmlformats.org/drawingml/2006/picture">
+                <pic:pic xmlns:pic="http://schemas.openxmlformats.org/drawingml/2006/picture">
+                  <pic:nvPicPr>
+                    <pic:cNvPr id="1" name=""/>
+                    <pic:cNvPicPr/>
+                  </pic:nvPicPr>
+                  <pic:blipFill>
+                    <a:blip r:embed="rId26"/>
+                    <a:stretch>
+                      <a:fillRect/>
+                    </a:stretch>
+                  </pic:blipFill>
+                  <pic:spPr>
+                    <a:xfrm>
+                      <a:off x="0" y="0"/>
+                      <a:ext cx="2888423" cy="2212904"/>
+                    </a:xfrm>
+                    <a:prstGeom prst="rect">
+                      <a:avLst/>
+                    </a:prstGeom>
+                  </pic:spPr>
+                </pic:pic>
+              </a:graphicData>
+            </a:graphic>
+          </wp:inline>
+        </w:drawing>
+      </w:r>
+      <w:r>
+        <w:rPr>
+          <w:noProof/>
+        </w:rPr>
+        <w:drawing>
+          <wp:inline distT="0" distB="0" distL="0" distR="0" wp14:anchorId="4C761F2C" wp14:editId="4C41843E">
+            <wp:extent cx="2794406" cy="2155263"/>
+            <wp:effectExtent l="0" t="0" r="6350" b="0"/>
+            <wp:docPr id="18" name="Picture 18"/>
+            <wp:cNvGraphicFramePr>
+              <a:graphicFrameLocks xmlns:a="http://schemas.openxmlformats.org/drawingml/2006/main" noChangeAspect="1"/>
+            </wp:cNvGraphicFramePr>
+            <a:graphic xmlns:a="http://schemas.openxmlformats.org/drawingml/2006/main">
+              <a:graphicData uri="http://schemas.openxmlformats.org/drawingml/2006/picture">
+                <pic:pic xmlns:pic="http://schemas.openxmlformats.org/drawingml/2006/picture">
+                  <pic:nvPicPr>
+                    <pic:cNvPr id="1" name=""/>
+                    <pic:cNvPicPr/>
+                  </pic:nvPicPr>
+                  <pic:blipFill rotWithShape="1">
+                    <a:blip r:embed="rId27"/>
+                    <a:srcRect b="1439"/>
+                    <a:stretch/>
+                  </pic:blipFill>
+                  <pic:spPr bwMode="auto">
+                    <a:xfrm>
+                      <a:off x="0" y="0"/>
+                      <a:ext cx="2820776" cy="2175601"/>
+                    </a:xfrm>
+                    <a:prstGeom prst="rect">
+                      <a:avLst/>
+                    </a:prstGeom>
+                    <a:ln>
+                      <a:noFill/>
+                    </a:ln>
+                    <a:extLst>
+                      <a:ext uri="{53640926-AAD7-44D8-BBD7-CCE9431645EC}">
+                        <a14:shadowObscured xmlns:a14="http://schemas.microsoft.com/office/drawing/2010/main"/>
+                      </a:ext>
+                    </a:extLst>
+                  </pic:spPr>
+                </pic:pic>
+              </a:graphicData>
+            </a:graphic>
+          </wp:inline>
+        </w:drawing>
+      </w:r>
+    </w:p>
+    <w:p/>
     <w:p>
       <w:pPr>
         <w:pStyle w:val="Heading3"/>
       </w:pPr>
+      <w:r>
+        <w:t>Reflection</w:t>
+      </w:r>
+    </w:p>
+    <w:p>
+      <w:pPr>
+        <w:pStyle w:val="NormalWeb"/>
+        <w:rPr>
+          <w:rFonts w:asciiTheme="minorHAnsi" w:hAnsiTheme="minorHAnsi" w:cstheme="minorHAnsi"/>
+        </w:rPr>
+      </w:pPr>
+      <w:r>
+        <w:rPr>
+          <w:rFonts w:asciiTheme="minorHAnsi" w:hAnsiTheme="minorHAnsi" w:cstheme="minorHAnsi"/>
+        </w:rPr>
+        <w:t>The question I asked myself at the beginning of this journey was if it is possible to create an application that can provide stock picks for a short-term investor without any human intervention.   This application would have to be able to get up to date historical data on stock market, generate a balanced portfolio, then train itself with the most up to date information and generate a model that can be used to de</w:t>
+      </w:r>
+      <w:bookmarkStart w:id="0" w:name="_GoBack"/>
+      <w:bookmarkEnd w:id="0"/>
+      <w:r>
+        <w:rPr>
+          <w:rFonts w:asciiTheme="minorHAnsi" w:hAnsiTheme="minorHAnsi" w:cstheme="minorHAnsi"/>
+        </w:rPr>
+        <w:t>termine if it is time to buy</w:t>
+      </w:r>
+      <w:r>
+        <w:rPr>
+          <w:rFonts w:asciiTheme="minorHAnsi" w:hAnsiTheme="minorHAnsi" w:cstheme="minorHAnsi"/>
+        </w:rPr>
+        <w:t xml:space="preserve"> the stocks that make up the portfolio</w:t>
+      </w:r>
+      <w:r>
+        <w:rPr>
+          <w:rFonts w:asciiTheme="minorHAnsi" w:hAnsiTheme="minorHAnsi" w:cstheme="minorHAnsi"/>
+        </w:rPr>
+        <w:t xml:space="preserve">.  </w:t>
+      </w:r>
+    </w:p>
+    <w:p>
+      <w:pPr>
+        <w:pStyle w:val="NormalWeb"/>
+        <w:rPr>
+          <w:rFonts w:asciiTheme="minorHAnsi" w:hAnsiTheme="minorHAnsi" w:cstheme="minorHAnsi"/>
+        </w:rPr>
+      </w:pPr>
+      <w:r>
+        <w:rPr>
+          <w:rFonts w:asciiTheme="minorHAnsi" w:hAnsiTheme="minorHAnsi" w:cstheme="minorHAnsi"/>
+        </w:rPr>
+        <w:t xml:space="preserve">There were many challenges facing me in getting an answer to this question.  Some of them included asking myself which data can we use, which features should we try, how to generate those features, what algorithms can we use and which parameters can we change to get better results and finally how can we determine that this model does work?  It took me weeks to get up to speed on what can be done in this area.  This domain in my opinion is far more challenging than solving some of the other machine learning problems, but I was determined to learn more about it.  This drove me to spend so many hours learning and coding the solution for this problem.   I started with the </w:t>
+      </w:r>
+      <w:proofErr w:type="spellStart"/>
+      <w:r>
+        <w:rPr>
+          <w:rFonts w:asciiTheme="minorHAnsi" w:hAnsiTheme="minorHAnsi" w:cstheme="minorHAnsi"/>
+        </w:rPr>
+        <w:t>Udacity</w:t>
+      </w:r>
+      <w:proofErr w:type="spellEnd"/>
+      <w:r>
+        <w:rPr>
+          <w:rFonts w:asciiTheme="minorHAnsi" w:hAnsiTheme="minorHAnsi" w:cstheme="minorHAnsi"/>
+        </w:rPr>
+        <w:t xml:space="preserve"> course for machine learning in trading.  I then collected whatever resources I can find online about solving similar problems in this space.  My </w:t>
+      </w:r>
+      <w:r>
+        <w:rPr>
+          <w:rFonts w:asciiTheme="minorHAnsi" w:hAnsiTheme="minorHAnsi" w:cstheme="minorHAnsi"/>
+        </w:rPr>
+        <w:lastRenderedPageBreak/>
+        <w:t xml:space="preserve">solution was largely inspired by the teaching of the course professor Tucker Balch and the work of some of his students.  </w:t>
+      </w:r>
+    </w:p>
+    <w:p>
+      <w:pPr>
+        <w:pStyle w:val="NormalWeb"/>
+        <w:rPr>
+          <w:rFonts w:asciiTheme="minorHAnsi" w:hAnsiTheme="minorHAnsi" w:cstheme="minorHAnsi"/>
+        </w:rPr>
+      </w:pPr>
+      <w:r>
+        <w:rPr>
+          <w:rFonts w:asciiTheme="minorHAnsi" w:hAnsiTheme="minorHAnsi" w:cstheme="minorHAnsi"/>
+        </w:rPr>
+        <w:t xml:space="preserve">The answer to that is yes, it can, if you are willing to take a risk.   The results are mostly good </w:t>
+      </w:r>
+      <w:r>
+        <w:rPr>
+          <w:rFonts w:asciiTheme="minorHAnsi" w:hAnsiTheme="minorHAnsi" w:cstheme="minorHAnsi"/>
+        </w:rPr>
+        <w:t>but as we saw on the trials, my investment strategy does not beat the market every day, but it does most of the time</w:t>
+      </w:r>
+      <w:r>
+        <w:rPr>
+          <w:rFonts w:asciiTheme="minorHAnsi" w:hAnsiTheme="minorHAnsi" w:cstheme="minorHAnsi"/>
+        </w:rPr>
+        <w:t>.</w:t>
+      </w:r>
     </w:p>
     <w:p>
       <w:pPr>
         <w:pStyle w:val="Heading3"/>
       </w:pPr>
       <w:r>
-        <w:t>Reflection</w:t>
+        <w:t>Improvement</w:t>
       </w:r>
     </w:p>
     <w:p>
@@ -13089,149 +13577,60 @@
         <w:rPr>
           <w:rFonts w:asciiTheme="minorHAnsi" w:hAnsiTheme="minorHAnsi" w:cstheme="minorHAnsi"/>
         </w:rPr>
-        <w:t>The question I asked myself at the beginning of this journey was if it is possible to create an application that can provide stock picks for a short-term investor without any human intervention.   This application would have to be able to get up to date historical data on stock market, generate a balanced portfolio, then train itself with the most up to date information and generate a model that can be used to determine if it is time to buy</w:t>
+        <w:t>Predicting stock prices is an elusive and exciting topic.  You will always find people who are trying to get a leg up in predicting and beating the market.  I am confident that there is a way to truly predict a stock price, both short and long term.  We are close but not close enough.  The key would be to add more features to the model, such as sentiment data from social media,</w:t>
       </w:r>
       <w:r>
         <w:rPr>
           <w:rFonts w:asciiTheme="minorHAnsi" w:hAnsiTheme="minorHAnsi" w:cstheme="minorHAnsi"/>
         </w:rPr>
-        <w:t xml:space="preserve"> the stocks that make up the portfolio</w:t>
+        <w:t xml:space="preserve"> company</w:t>
       </w:r>
       <w:r>
         <w:rPr>
           <w:rFonts w:asciiTheme="minorHAnsi" w:hAnsiTheme="minorHAnsi" w:cstheme="minorHAnsi"/>
         </w:rPr>
-        <w:t xml:space="preserve">.  </w:t>
+        <w:t xml:space="preserve"> book value, quarterly results and maybe even data from other markets both domestic and international.   The challenge would be to properly collect and preprocess this data.   I am also interested in the potential of using Neural Networks to solve the price prediction problem.   I cannot wait to start experimenting with these different algorithms and techniques to solve this and other problems.</w:t>
       </w:r>
     </w:p>
     <w:p>
       <w:pPr>
         <w:pStyle w:val="NormalWeb"/>
-        <w:rPr>
-          <w:rFonts w:asciiTheme="minorHAnsi" w:hAnsiTheme="minorHAnsi" w:cstheme="minorHAnsi"/>
-        </w:rPr>
-      </w:pPr>
-      <w:r>
-        <w:rPr>
-          <w:rFonts w:asciiTheme="minorHAnsi" w:hAnsiTheme="minorHAnsi" w:cstheme="minorHAnsi"/>
-        </w:rPr>
-        <w:t xml:space="preserve">There were many challenges facing me in getting an answer to this question.  Some of them included asking myself which data can we use, which features should we try, how to generate those features, what algorithms can we use and which parameters can we change to get better results and finally how can we determine that this model does work?  It took me weeks to get up to speed on what can be done in this area.  This domain in my opinion is far more challenging than solving some of the other machine learning problems, but I was determined to learn more about it.  This drove me to spend so many hours learning and coding the solution for this problem.   I started with the </w:t>
+      </w:pPr>
+    </w:p>
+    <w:p>
+      <w:pPr>
+        <w:pStyle w:val="Heading1"/>
+      </w:pPr>
+    </w:p>
+    <w:p>
+      <w:pPr>
+        <w:pStyle w:val="Heading1"/>
+      </w:pPr>
+      <w:r>
+        <w:t>References</w:t>
+      </w:r>
+    </w:p>
+    <w:p>
+      <w:r>
+        <w:t xml:space="preserve">[1] </w:t>
       </w:r>
       <w:proofErr w:type="spellStart"/>
       <w:r>
-        <w:rPr>
-          <w:rFonts w:asciiTheme="minorHAnsi" w:hAnsiTheme="minorHAnsi" w:cstheme="minorHAnsi"/>
-        </w:rPr>
-        <w:t>Udacity</w:t>
+        <w:t>Sentdex</w:t>
       </w:r>
       <w:proofErr w:type="spellEnd"/>
       <w:r>
-        <w:rPr>
-          <w:rFonts w:asciiTheme="minorHAnsi" w:hAnsiTheme="minorHAnsi" w:cstheme="minorHAnsi"/>
-        </w:rPr>
-        <w:t xml:space="preserve"> course for machine learning in trading.  I then collected whatever resources I can find online about solving similar problems in this space.  My solution was largely inspired by the teaching of the course professor Tucker Balch and the work of some of his students.  </w:t>
-      </w:r>
-    </w:p>
-    <w:p>
-      <w:pPr>
-        <w:pStyle w:val="NormalWeb"/>
-        <w:rPr>
-          <w:rFonts w:asciiTheme="minorHAnsi" w:hAnsiTheme="minorHAnsi" w:cstheme="minorHAnsi"/>
-        </w:rPr>
-      </w:pPr>
-      <w:r>
-        <w:rPr>
-          <w:rFonts w:asciiTheme="minorHAnsi" w:hAnsiTheme="minorHAnsi" w:cstheme="minorHAnsi"/>
-        </w:rPr>
-        <w:t xml:space="preserve">The answer to that is yes, it can, if you are willing to take a risk.   The results are mostly good </w:t>
-      </w:r>
-      <w:r>
-        <w:rPr>
-          <w:rFonts w:asciiTheme="minorHAnsi" w:hAnsiTheme="minorHAnsi" w:cstheme="minorHAnsi"/>
-        </w:rPr>
-        <w:t>but as we saw on the trials, my investment strategy does not beat the market every day, but it does most of the time</w:t>
-      </w:r>
-      <w:r>
-        <w:rPr>
-          <w:rFonts w:asciiTheme="minorHAnsi" w:hAnsiTheme="minorHAnsi" w:cstheme="minorHAnsi"/>
-        </w:rPr>
-        <w:t>.</w:t>
-      </w:r>
-    </w:p>
-    <w:p>
-      <w:pPr>
-        <w:pStyle w:val="Heading3"/>
-      </w:pPr>
-      <w:r>
-        <w:t>Improvement</w:t>
-      </w:r>
-    </w:p>
-    <w:p>
-      <w:pPr>
-        <w:pStyle w:val="NormalWeb"/>
-        <w:rPr>
-          <w:rFonts w:asciiTheme="minorHAnsi" w:hAnsiTheme="minorHAnsi" w:cstheme="minorHAnsi"/>
-        </w:rPr>
-      </w:pPr>
-      <w:r>
-        <w:rPr>
-          <w:rFonts w:asciiTheme="minorHAnsi" w:hAnsiTheme="minorHAnsi" w:cstheme="minorHAnsi"/>
-        </w:rPr>
-        <w:t>Predicting stock prices is an elusive and exciting topic.  You will always find people who are trying to get a leg up in predicting and beating the market.  I am confident that there is a way to truly predict a stock price, both short and long term.  We are close but not close enough.  The key would be to add more features to the model, such as sentiment data from social media,</w:t>
-      </w:r>
-      <w:r>
-        <w:rPr>
-          <w:rFonts w:asciiTheme="minorHAnsi" w:hAnsiTheme="minorHAnsi" w:cstheme="minorHAnsi"/>
-        </w:rPr>
-        <w:t xml:space="preserve"> company</w:t>
-      </w:r>
-      <w:r>
-        <w:rPr>
-          <w:rFonts w:asciiTheme="minorHAnsi" w:hAnsiTheme="minorHAnsi" w:cstheme="minorHAnsi"/>
-        </w:rPr>
-        <w:t xml:space="preserve"> book value, quarterly results and maybe even data from other markets both domestic and international.   The challenge would be to properly collect and preprocess this data.   I am also interested in the potential of using Neural Networks to solve the price prediction problem.   I cannot wait to start experimenting with these different algorithms and techniques to solve this and other problems.</w:t>
-      </w:r>
-    </w:p>
-    <w:p>
-      <w:pPr>
-        <w:pStyle w:val="NormalWeb"/>
-      </w:pPr>
-    </w:p>
-    <w:p>
-      <w:pPr>
-        <w:pStyle w:val="Heading1"/>
-      </w:pPr>
-    </w:p>
-    <w:p>
-      <w:pPr>
-        <w:pStyle w:val="Heading1"/>
-      </w:pPr>
-      <w:r>
-        <w:lastRenderedPageBreak/>
-        <w:t>References</w:t>
-      </w:r>
-    </w:p>
-    <w:p>
-      <w:r>
-        <w:t xml:space="preserve">[1] </w:t>
+        <w:t xml:space="preserve">- </w:t>
       </w:r>
       <w:proofErr w:type="spellStart"/>
       <w:r>
-        <w:t>Sentdex</w:t>
+        <w:t>Pythton</w:t>
       </w:r>
       <w:proofErr w:type="spellEnd"/>
       <w:r>
-        <w:t xml:space="preserve">- </w:t>
-      </w:r>
-      <w:proofErr w:type="spellStart"/>
-      <w:r>
-        <w:t>Pythton</w:t>
-      </w:r>
-      <w:proofErr w:type="spellEnd"/>
-      <w:r>
         <w:t xml:space="preserve"> for Finance </w:t>
       </w:r>
-      <w:hyperlink r:id="rId19" w:history="1">
+      <w:hyperlink r:id="rId28" w:history="1">
         <w:r>
           <w:rPr>
             <w:rStyle w:val="Hyperlink"/>
@@ -13255,7 +13654,7 @@
       <w:r>
         <w:t xml:space="preserve">Machine learning for trading </w:t>
       </w:r>
-      <w:hyperlink r:id="rId20" w:history="1">
+      <w:hyperlink r:id="rId29" w:history="1">
         <w:r>
           <w:rPr>
             <w:rStyle w:val="Hyperlink"/>
@@ -13276,7 +13675,7 @@
       <w:r>
         <w:t xml:space="preserve">- Predicting Stock Prices </w:t>
       </w:r>
-      <w:hyperlink r:id="rId21" w:history="1">
+      <w:hyperlink r:id="rId30" w:history="1">
         <w:r>
           <w:rPr>
             <w:rStyle w:val="Hyperlink"/>
@@ -13299,7 +13698,7 @@
       <w:r>
         <w:t xml:space="preserve">- Machine learning for trading  </w:t>
       </w:r>
-      <w:hyperlink r:id="rId22" w:history="1">
+      <w:hyperlink r:id="rId31" w:history="1">
         <w:r>
           <w:rPr>
             <w:rStyle w:val="Hyperlink"/>
@@ -17570,7 +17969,7 @@
 </file>
 
 <file path=customXml/itemProps1.xml><?xml version="1.0" encoding="utf-8"?>
-<ds:datastoreItem xmlns:ds="http://schemas.openxmlformats.org/officeDocument/2006/customXml" ds:itemID="{66E6478F-1AA7-4C13-AB4B-AAD3D0E4F517}">
+<ds:datastoreItem xmlns:ds="http://schemas.openxmlformats.org/officeDocument/2006/customXml" ds:itemID="{8F72B25E-5122-46F1-8791-F47677ACBA34}">
   <ds:schemaRefs>
     <ds:schemaRef ds:uri="http://schemas.openxmlformats.org/officeDocument/2006/bibliography"/>
   </ds:schemaRefs>

</xml_diff>